<commit_message>
updated analysis and ms
</commit_message>
<xml_diff>
--- a/doc/ms/ms.docx
+++ b/doc/ms/ms.docx
@@ -1262,7 +1262,16 @@
         <w:t xml:space="preserve"> </w:t>
       </w:r>
       <w:r>
-        <w:t xml:space="preserve">(Fordyce et al. 2011)</w:t>
+        <w:t xml:space="preserve">(</w:t>
+      </w:r>
+      <w:r>
+        <w:rPr>
+          <w:b/>
+        </w:rPr>
+        <w:t xml:space="preserve">coblentz2017?</w:t>
+      </w:r>
+      <w:r>
+        <w:t xml:space="preserve">)</w:t>
       </w:r>
       <w:r>
         <w:t xml:space="preserve">. Here, the diet of a consumer population,</w:t>
@@ -1846,6 +1855,9 @@
         <w:t xml:space="preserve">site-level model parameter and model fitting language</w:t>
       </w:r>
       <w:r>
+        <w:t xml:space="preserve"> </w:t>
+      </w:r>
+      <w:r>
         <w:t xml:space="preserve">. Models were fit in Stan with the</w:t>
       </w:r>
       <w:r>
@@ -1886,6 +1898,293 @@
       </w:r>
       <w:r>
         <w:t xml:space="preserve">values.</w:t>
+      </w:r>
+    </w:p>
+    <w:p>
+      <w:pPr>
+        <w:pStyle w:val="BodyText"/>
+      </w:pPr>
+      <w:r>
+        <w:t xml:space="preserve">From modeled diet compositions, we estimated trophic redundancy within and across stream food webs by calculating proportional similarities [</w:t>
+      </w:r>
+      <w:r>
+        <w:rPr>
+          <w:i/>
+        </w:rPr>
+        <w:t xml:space="preserve">PS</w:t>
+      </w:r>
+      <w:r>
+        <w:t xml:space="preserve">;</w:t>
+      </w:r>
+      <w:r>
+        <w:t xml:space="preserve"> </w:t>
+      </w:r>
+      <w:r>
+        <w:t xml:space="preserve">(</w:t>
+      </w:r>
+      <w:r>
+        <w:rPr>
+          <w:b/>
+        </w:rPr>
+        <w:t xml:space="preserve">whittaker1952?</w:t>
+      </w:r>
+      <w:r>
+        <w:t xml:space="preserve">)</w:t>
+      </w:r>
+      <w:r>
+        <w:t xml:space="preserve">] among modeled diet estimates (proportional similarity estimates from empirical diets give similar results to modeled estimates; Supporting Materials). Proportional similarities were calculated as:</w:t>
+      </w:r>
+    </w:p>
+    <w:p>
+      <w:pPr>
+        <w:pStyle w:val="BodyText"/>
+      </w:pPr>
+      <m:oMathPara>
+        <m:oMathParaPr>
+          <m:jc m:val="center"/>
+        </m:oMathParaPr>
+        <m:oMath>
+          <m:r>
+            <m:t>P</m:t>
+          </m:r>
+          <m:r>
+            <m:t>S</m:t>
+          </m:r>
+          <m:r>
+            <m:t>=</m:t>
+          </m:r>
+          <m:r>
+            <m:t>1</m:t>
+          </m:r>
+          <m:r>
+            <m:t>−</m:t>
+          </m:r>
+          <m:r>
+            <m:t>0.5</m:t>
+          </m:r>
+          <m:nary>
+            <m:naryPr>
+              <m:chr m:val="∑"/>
+              <m:limLoc m:val="undOvr"/>
+              <m:subHide m:val="0"/>
+              <m:supHide m:val="0"/>
+            </m:naryPr>
+            <m:sub>
+              <m:r>
+                <m:t>j</m:t>
+              </m:r>
+              <m:r>
+                <m:t>=</m:t>
+              </m:r>
+              <m:r>
+                <m:t>1</m:t>
+              </m:r>
+            </m:sub>
+            <m:sup>
+              <m:r>
+                <m:t>S</m:t>
+              </m:r>
+            </m:sup>
+            <m:e>
+              <m:r>
+                <m:t>|</m:t>
+              </m:r>
+            </m:e>
+          </m:nary>
+          <m:sSub>
+            <m:e>
+              <m:r>
+                <m:t>p</m:t>
+              </m:r>
+            </m:e>
+            <m:sub>
+              <m:r>
+                <m:t>x</m:t>
+              </m:r>
+              <m:r>
+                <m:t>,</m:t>
+              </m:r>
+              <m:r>
+                <m:t>i</m:t>
+              </m:r>
+            </m:sub>
+          </m:sSub>
+          <m:r>
+            <m:t>−</m:t>
+          </m:r>
+          <m:sSub>
+            <m:e>
+              <m:r>
+                <m:t>p</m:t>
+              </m:r>
+            </m:e>
+            <m:sub>
+              <m:r>
+                <m:t>y</m:t>
+              </m:r>
+              <m:r>
+                <m:t>,</m:t>
+              </m:r>
+              <m:r>
+                <m:t>i</m:t>
+              </m:r>
+            </m:sub>
+          </m:sSub>
+          <m:r>
+            <m:t>|</m:t>
+          </m:r>
+        </m:oMath>
+      </m:oMathPara>
+    </w:p>
+    <w:p>
+      <w:pPr>
+        <w:pStyle w:val="FirstParagraph"/>
+      </w:pPr>
+      <w:r>
+        <w:t xml:space="preserve">where,</w:t>
+      </w:r>
+      <w:r>
+        <w:t xml:space="preserve"> </w:t>
+      </w:r>
+      <w:r>
+        <w:rPr>
+          <w:i/>
+        </w:rPr>
+        <w:t xml:space="preserve">p</w:t>
+      </w:r>
+      <w:r>
+        <w:rPr>
+          <w:vertAlign w:val="subscript"/>
+          <w:i/>
+        </w:rPr>
+        <w:t xml:space="preserve">x,i</w:t>
+      </w:r>
+      <w:r>
+        <w:t xml:space="preserve"> </w:t>
+      </w:r>
+      <w:r>
+        <w:t xml:space="preserve">is the proportion of food resource</w:t>
+      </w:r>
+      <w:r>
+        <w:t xml:space="preserve"> </w:t>
+      </w:r>
+      <w:r>
+        <w:rPr>
+          <w:i/>
+        </w:rPr>
+        <w:t xml:space="preserve">i</w:t>
+      </w:r>
+      <w:r>
+        <w:t xml:space="preserve"> </w:t>
+      </w:r>
+      <w:r>
+        <w:t xml:space="preserve">in the diet of taxon</w:t>
+      </w:r>
+      <w:r>
+        <w:t xml:space="preserve"> </w:t>
+      </w:r>
+      <w:r>
+        <w:rPr>
+          <w:i/>
+        </w:rPr>
+        <w:t xml:space="preserve">x</w:t>
+      </w:r>
+      <w:r>
+        <w:t xml:space="preserve">,</w:t>
+      </w:r>
+      <w:r>
+        <w:t xml:space="preserve"> </w:t>
+      </w:r>
+      <w:r>
+        <w:rPr>
+          <w:i/>
+        </w:rPr>
+        <w:t xml:space="preserve">p</w:t>
+      </w:r>
+      <w:r>
+        <w:rPr>
+          <w:vertAlign w:val="subscript"/>
+          <w:i/>
+        </w:rPr>
+        <w:t xml:space="preserve">y,i</w:t>
+      </w:r>
+      <w:r>
+        <w:t xml:space="preserve"> </w:t>
+      </w:r>
+      <w:r>
+        <w:t xml:space="preserve">is the proportion of food resource</w:t>
+      </w:r>
+      <w:r>
+        <w:t xml:space="preserve"> </w:t>
+      </w:r>
+      <w:r>
+        <w:rPr>
+          <w:i/>
+        </w:rPr>
+        <w:t xml:space="preserve">i</w:t>
+      </w:r>
+      <w:r>
+        <w:t xml:space="preserve"> </w:t>
+      </w:r>
+      <w:r>
+        <w:t xml:space="preserve">in the diet of taxon</w:t>
+      </w:r>
+      <w:r>
+        <w:t xml:space="preserve"> </w:t>
+      </w:r>
+      <w:r>
+        <w:rPr>
+          <w:i/>
+        </w:rPr>
+        <w:t xml:space="preserve">y</w:t>
+      </w:r>
+      <w:r>
+        <w:t xml:space="preserve">, and there are</w:t>
+      </w:r>
+      <w:r>
+        <w:t xml:space="preserve"> </w:t>
+      </w:r>
+      <w:r>
+        <w:rPr>
+          <w:i/>
+        </w:rPr>
+        <w:t xml:space="preserve">S</w:t>
+      </w:r>
+      <w:r>
+        <w:t xml:space="preserve"> </w:t>
+      </w:r>
+      <w:r>
+        <w:t xml:space="preserve">food categories. Proportional similarity was calculated across all taxa within a stream based on modeled diet contributions from each taxon. To calculate</w:t>
+      </w:r>
+      <w:r>
+        <w:t xml:space="preserve"> </w:t>
+      </w:r>
+      <w:r>
+        <w:rPr>
+          <w:i/>
+        </w:rPr>
+        <w:t xml:space="preserve">PS</w:t>
+      </w:r>
+      <w:r>
+        <w:t xml:space="preserve"> </w:t>
+      </w:r>
+      <w:r>
+        <w:t xml:space="preserve">among streams we sampled 1000 estimates of the mean stream-level diet proportions for each stream and calculated</w:t>
+      </w:r>
+      <w:r>
+        <w:t xml:space="preserve"> </w:t>
+      </w:r>
+      <w:r>
+        <w:rPr>
+          <w:i/>
+        </w:rPr>
+        <w:t xml:space="preserve">PS</w:t>
+      </w:r>
+      <w:r>
+        <w:t xml:space="preserve"> </w:t>
+      </w:r>
+      <w:r>
+        <w:t xml:space="preserve">for each.</w:t>
       </w:r>
     </w:p>
     <w:bookmarkEnd w:id="24"/>
@@ -1944,40 +2243,31 @@
       <w:r>
         <w:t xml:space="preserve"> </w:t>
       </w:r>
-      <m:oMath>
-        <m:r>
-          <m:t>A</m:t>
-        </m:r>
-        <m:sSub>
-          <m:e>
-            <m:r>
-              <m:t>E</m:t>
-            </m:r>
-          </m:e>
-          <m:sub>
-            <m:r>
-              <m:t>i</m:t>
-            </m:r>
-          </m:sub>
-        </m:sSub>
-      </m:oMath>
+      <w:r>
+        <w:rPr>
+          <w:i/>
+        </w:rPr>
+        <w:t xml:space="preserve">AE</w:t>
+      </w:r>
+      <w:r>
+        <w:rPr>
+          <w:vertAlign w:val="subscript"/>
+          <w:i/>
+        </w:rPr>
+        <w:t xml:space="preserve">i</w:t>
+      </w:r>
       <w:r>
         <w:t xml:space="preserve">, and assumed net production efficiencies,</w:t>
       </w:r>
       <w:r>
         <w:t xml:space="preserve"> </w:t>
       </w:r>
-      <m:oMath>
-        <m:r>
-          <m:t>N</m:t>
-        </m:r>
-        <m:r>
-          <m:t>P</m:t>
-        </m:r>
-        <m:r>
-          <m:t>E</m:t>
-        </m:r>
-      </m:oMath>
+      <w:r>
+        <w:rPr>
+          <w:i/>
+        </w:rPr>
+        <w:t xml:space="preserve">NPE</w:t>
+      </w:r>
       <w:r>
         <w:t xml:space="preserve">, to estimate consumption of organic matter. For each food</w:t>
       </w:r>
@@ -1990,15 +2280,12 @@
       <w:r>
         <w:t xml:space="preserve"> </w:t>
       </w:r>
-      <m:oMath>
-        <m:r>
-          <m:rPr>
-            <m:nor/>
-            <m:sty m:val="i"/>
-          </m:rPr>
-          <m:t>i</m:t>
-        </m:r>
-      </m:oMath>
+      <w:r>
+        <w:rPr>
+          <w:i/>
+        </w:rPr>
+        <w:t xml:space="preserve">i</w:t>
+      </w:r>
       <w:r>
         <w:t xml:space="preserve">, diet proportions were multiplied by the gross growth efficiency (</w:t>
       </w:r>
@@ -2136,7 +2423,7 @@
         <w:t xml:space="preserve"> </w:t>
       </w:r>
       <w:r>
-        <w:t xml:space="preserve">the TBP method using simulated diet proportions (see</w:t>
+        <w:t xml:space="preserve">the TBP method using modeled diet proportions (see</w:t>
       </w:r>
       <w:r>
         <w:t xml:space="preserve"> </w:t>
@@ -2156,23 +2443,19 @@
       <w:r>
         <w:t xml:space="preserve"> </w:t>
       </w:r>
-      <m:oMath>
-        <m:r>
-          <m:t>A</m:t>
-        </m:r>
-        <m:sSub>
-          <m:e>
-            <m:r>
-              <m:t>E</m:t>
-            </m:r>
-          </m:e>
-          <m:sub>
-            <m:r>
-              <m:t>i</m:t>
-            </m:r>
-          </m:sub>
-        </m:sSub>
-      </m:oMath>
+      <w:r>
+        <w:rPr>
+          <w:i/>
+        </w:rPr>
+        <w:t xml:space="preserve">AE</w:t>
+      </w:r>
+      <w:r>
+        <w:rPr>
+          <w:vertAlign w:val="subscript"/>
+          <w:i/>
+        </w:rPr>
+        <w:t xml:space="preserve">i</w:t>
+      </w:r>
       <w:r>
         <w:t xml:space="preserve"> </w:t>
       </w:r>
@@ -2183,7 +2466,7 @@
         <w:t xml:space="preserve"> </w:t>
       </w:r>
       <w:r>
-        <w:t xml:space="preserve">incoporated by resampling values from beta distributions fit to median and 2.5% and 97.5% percentiles for each diet item: diatoms = 0.30 (95% percentile interval (PI): 0.24-0.36),</w:t>
+        <w:t xml:space="preserve">incorporated by resampling values from beta distributions fit to median and 2.5% and 97.5% percentiles for each diet item: diatoms = 0.30 (95% percentile interval (PI): 0.24-0.36),</w:t>
       </w:r>
       <w:r>
         <w:t xml:space="preserve"> </w:t>
@@ -2206,17 +2489,12 @@
       <w:r>
         <w:t xml:space="preserve"> </w:t>
       </w:r>
-      <m:oMath>
-        <m:r>
-          <m:t>N</m:t>
-        </m:r>
-        <m:r>
-          <m:t>P</m:t>
-        </m:r>
-        <m:r>
-          <m:t>E</m:t>
-        </m:r>
-      </m:oMath>
+      <w:r>
+        <w:rPr>
+          <w:i/>
+        </w:rPr>
+        <w:t xml:space="preserve">NPE</w:t>
+      </w:r>
       <w:r>
         <w:t xml:space="preserve"> </w:t>
       </w:r>
@@ -2232,17 +2510,12 @@
       <w:r>
         <w:t xml:space="preserve"> </w:t>
       </w:r>
-      <m:oMath>
-        <m:r>
-          <m:t>N</m:t>
-        </m:r>
-        <m:r>
-          <m:t>P</m:t>
-        </m:r>
-        <m:r>
-          <m:t>E</m:t>
-        </m:r>
-      </m:oMath>
+      <w:r>
+        <w:rPr>
+          <w:i/>
+        </w:rPr>
+        <w:t xml:space="preserve">NPE</w:t>
+      </w:r>
       <w:r>
         <w:t xml:space="preserve"> </w:t>
       </w:r>
@@ -2909,7 +3182,7 @@
     </w:p>
     <w:bookmarkEnd w:id="29"/>
     <w:bookmarkEnd w:id="30"/>
-    <w:bookmarkStart w:id="35" w:name="results"/>
+    <w:bookmarkStart w:id="34" w:name="results"/>
     <w:p>
       <w:pPr>
         <w:pStyle w:val="Heading1"/>
@@ -2941,7 +3214,7 @@
         <w:t xml:space="preserve">(Junker et al. 2020)</w:t>
       </w:r>
       <w:r>
-        <w:t xml:space="preserve">.Community energy demand varied ~44.2-fold across streams (1.005[0.556 , 1.555] to 44.4 [32.4 , 57.8]; g AFDM</w:t>
+        <w:t xml:space="preserve">. Community energy demand varied ~44.2-fold across streams (1.005[0.556 , 1.555] to 44.4 [32.4 , 57.8]; g AFDM</w:t>
       </w:r>
       <w:r>
         <w:t xml:space="preserve"> </w:t>
@@ -3028,7 +3301,7 @@
         <w:pStyle w:val="BodyText"/>
       </w:pPr>
       <w:r>
-        <w:t xml:space="preserve">Patterns of OM flux among streams were most closely tied to total energy demands as consumer diets exhibited high similarity among streams (Figure SX). Diets composition among all streams were dominated by diatoms (0.4% [0,0.8]), amorphous detritus (0.2% [0,0.3]), and green algae (0.1% [0,0.4]). Calculated percent similarity among streams ranged from XX to XX and showed no relationship with mean stream temperature.</w:t>
+        <w:t xml:space="preserve">Patterns of OM flux among streams were most closely tied to total consumer energy demands as consumer diets exhibited high similarity among streams (Figure SX). Diets composition among all streams were dominated by diatoms (0.4% [0,0.8]), amorphous detritus (0.2% [0,0.3]), and green algae (0.1% [0,0.4]). Within streams, diet similarity ranged from 0.7 (0.66 – 0.73) to 0.75 (0.71 – 0.79). Among streams, diet overlap was similarly high and mean overlap among all streams was 0.89% (0.84 – 0.92 95% PI). calculated percent similarity among streams ranged from XX to XX and showed no relationship with mean stream temperature.</w:t>
       </w:r>
     </w:p>
     <w:bookmarkEnd w:id="31"/>
@@ -3054,17 +3327,17 @@
         <w:pStyle w:val="BodyText"/>
       </w:pPr>
       <w:r>
-        <w:t xml:space="preserve">Unequal distributions of fluxes within streams corresponded to very different patterns in dominance of OM fluxes across streams (Figure 1a). For example, in the warmest stream ~15% of taxa (three species) contributed ~80% of the total community OM flux, in contrast to the coldest stream where ~15% of taxa (five species) contributed to ~87% of total community OM flux. However, the inequality in OM flux within communities was attributed to rare, unproductive taxa in most streams (Figure 2). Further, in the warmest stream, OM fluxes in dominant taxa were more evenly distributed than other streams suggesting while fewer taxa dominated the fluxes in this stream the fluxes in these dominant taxa were more even than the other streams (Figure 2).</w:t>
+        <w:t xml:space="preserve">Unequal distributions of fluxes within streams corresponded to very different patterns in dominance of OM fluxes across streams (Figure 1a). For example, in an absolute sense, ~85% of total flux was contributed by 2 to 11 species (0.85% to 0.85% of flux, respectively). Relatively, this flux was attributed by 3% to 29% of the species assemblage.</w:t>
       </w:r>
     </w:p>
     <w:bookmarkEnd w:id="32"/>
-    <w:bookmarkStart w:id="33" w:name="trait-distributions-among-taxa"/>
+    <w:bookmarkStart w:id="33" w:name="Xe0fd77b2eb78caf5292373d657b83e8d56ea848"/>
     <w:p>
       <w:pPr>
         <w:pStyle w:val="Heading2"/>
       </w:pPr>
       <w:r>
-        <w:t xml:space="preserve">Trait distributions among taxa</w:t>
+        <w:t xml:space="preserve">OM fluxes along species trait distributions among sites and taxa</w:t>
       </w:r>
     </w:p>
     <w:p>
@@ -3072,48 +3345,54 @@
         <w:pStyle w:val="FirstParagraph"/>
       </w:pPr>
       <w:r>
+        <w:t xml:space="preserve">The fluxes of OM were distributed differently across body sizes and turnover rates (</w:t>
+      </w:r>
+      <w:r>
         <w:rPr>
-          <w:b/>
+          <w:i/>
         </w:rPr>
-        <w:t xml:space="preserve">Describe trait section here</w:t>
-      </w:r>
-      <w:r>
-        <w:t xml:space="preserve"> </w:t>
-      </w:r>
-      <w:r>
-        <w:t xml:space="preserve">Key points from Figure 3:</w:t>
-      </w:r>
-    </w:p>
-    <w:p>
-      <w:pPr>
-        <w:numPr>
-          <w:ilvl w:val="0"/>
-          <w:numId w:val="1001"/>
-        </w:numPr>
-      </w:pPr>
-      <w:r>
-        <w:t xml:space="preserve">Mean annual P:B ranged from 4.23 to 31.67</w:t>
-      </w:r>
-    </w:p>
-    <w:p>
-      <w:pPr>
-        <w:numPr>
-          <w:ilvl w:val="0"/>
-          <w:numId w:val="1001"/>
-        </w:numPr>
-      </w:pPr>
-      <w:r>
-        <w:t xml:space="preserve">Mean population M ranged from 0.13 to 2.66</w:t>
+        <w:t xml:space="preserve">P:B</w:t>
+      </w:r>
+      <w:r>
+        <w:t xml:space="preserve">) among and within streams. Across streams, mean body size of taxa ranged from 0.13 to 2.66 and mean annual P:B ranged from 4.23 to 31.67 (Figure 2). Fluxes were skewed differentially towards larger body sizes (positive skew) or towards smaller body sizes (negative skew) among streams, with skew estimates with body size (</w:t>
+      </w:r>
+      <w:r>
+        <w:rPr>
+          <w:i/>
+        </w:rPr>
+        <w:t xml:space="preserve">M</w:t>
+      </w:r>
+      <w:r>
+        <w:t xml:space="preserve">) ranging from 0.13 to -0.84 (Figure 3). Similarly, skew in fluxes towards high turnover taxa varied among streams ranging from 0.25 to 1 (Figure 3).</w:t>
+      </w:r>
+    </w:p>
+    <w:p>
+      <w:pPr>
+        <w:pStyle w:val="BodyText"/>
+      </w:pPr>
+      <w:r>
+        <w:t xml:space="preserve">When compared to a random ordering while also preserving the relative distribution of fluxes among taxa, the probability of observing a similar or more extreme skew of within stream OM fluxes in relation to species body size ranged from 0.16 to 0.38. Similarly, the probability of a more extremely skewed distribution in relation to population biomass turnover ranged from 0.09 to 0.34.</w:t>
       </w:r>
     </w:p>
     <w:bookmarkEnd w:id="33"/>
-    <w:bookmarkStart w:id="34" w:name="Xc4cb9d2efc314985f64686f32b49ccf4947ba80"/>
-    <w:p>
-      <w:pPr>
-        <w:pStyle w:val="Heading2"/>
-      </w:pPr>
-      <w:r>
-        <w:t xml:space="preserve">Skew of flux distributions along species’ traits</w:t>
+    <w:bookmarkEnd w:id="34"/>
+    <w:bookmarkStart w:id="35" w:name="discussion"/>
+    <w:p>
+      <w:pPr>
+        <w:pStyle w:val="Heading1"/>
+      </w:pPr>
+      <w:r>
+        <w:t xml:space="preserve">Discussion</w:t>
+      </w:r>
+    </w:p>
+    <w:bookmarkEnd w:id="35"/>
+    <w:bookmarkStart w:id="36" w:name="acknowledgements"/>
+    <w:p>
+      <w:pPr>
+        <w:pStyle w:val="Heading1"/>
+      </w:pPr>
+      <w:r>
+        <w:t xml:space="preserve">Acknowledgements</w:t>
       </w:r>
     </w:p>
     <w:p>
@@ -3121,151 +3400,476 @@
         <w:pStyle w:val="FirstParagraph"/>
       </w:pPr>
       <w:r>
-        <w:rPr>
-          <w:b/>
-        </w:rPr>
-        <w:t xml:space="preserve">Describe skew here</w:t>
-      </w:r>
-    </w:p>
-    <w:p>
-      <w:pPr>
-        <w:pStyle w:val="BodyText"/>
-      </w:pPr>
-      <w:r>
-        <w:t xml:space="preserve">Key points here from Figure 4:</w:t>
-      </w:r>
-    </w:p>
-    <w:p>
-      <w:pPr>
-        <w:pStyle w:val="BodyText"/>
-      </w:pPr>
-      <w:r>
-        <w:t xml:space="preserve">– mean skew with pb ranged from 0.25 to 1.</w:t>
-      </w:r>
-    </w:p>
-    <w:p>
-      <w:pPr>
-        <w:pStyle w:val="BodyText"/>
-      </w:pPr>
-      <w:r>
-        <w:t xml:space="preserve">– mean skew with M ranged from 0.13 to -0.84.</w:t>
-      </w:r>
-    </w:p>
-    <w:p>
-      <w:pPr>
-        <w:pStyle w:val="BodyText"/>
-      </w:pPr>
-      <w:r>
-        <w:t xml:space="preserve">– The probability of observing these values of skew with pb 0.09 to 0.34</w:t>
-      </w:r>
-    </w:p>
-    <w:p>
-      <w:pPr>
-        <w:pStyle w:val="BodyText"/>
-      </w:pPr>
-      <w:r>
-        <w:t xml:space="preserve">– The probability of observing these values of skew with M 0.16 to 0.38</w:t>
-      </w:r>
-    </w:p>
-    <w:bookmarkEnd w:id="34"/>
-    <w:bookmarkEnd w:id="35"/>
-    <w:bookmarkStart w:id="36" w:name="discussion"/>
+        <w:t xml:space="preserve">Jeff Wesner and Abe Kanz for code sharing and discussions on modeling diet proportions.</w:t>
+      </w:r>
+    </w:p>
+    <w:bookmarkEnd w:id="36"/>
+    <w:bookmarkStart w:id="86" w:name="references"/>
     <w:p>
       <w:pPr>
         <w:pStyle w:val="Heading1"/>
       </w:pPr>
       <w:r>
-        <w:t xml:space="preserve">Discussion</w:t>
-      </w:r>
-    </w:p>
-    <w:bookmarkEnd w:id="36"/>
-    <w:bookmarkStart w:id="37" w:name="acknowledgements"/>
-    <w:p>
-      <w:pPr>
-        <w:pStyle w:val="Heading1"/>
-      </w:pPr>
-      <w:r>
-        <w:t xml:space="preserve">Acknowledgements</w:t>
-      </w:r>
-    </w:p>
-    <w:p>
-      <w:pPr>
-        <w:pStyle w:val="FirstParagraph"/>
-      </w:pPr>
-      <w:r>
-        <w:t xml:space="preserve">Jeff Wesner and Abe Kanz for code sharing and discussions on modeling diet proportions.</w:t>
+        <w:t xml:space="preserve">References</w:t>
+      </w:r>
+    </w:p>
+    <w:bookmarkStart w:id="85" w:name="refs"/>
+    <w:bookmarkStart w:id="37" w:name="ref-allen2005"/>
+    <w:p>
+      <w:pPr>
+        <w:pStyle w:val="Bibliography"/>
+      </w:pPr>
+      <w:r>
+        <w:t xml:space="preserve">Allen, A. P., J. F. Gillooly, and J. H. Brown. 2005. Linking the global carbon cycle to individual metabolism. Functional Ecology 19:202–213.</w:t>
       </w:r>
     </w:p>
     <w:bookmarkEnd w:id="37"/>
-    <w:bookmarkStart w:id="87" w:name="references"/>
-    <w:p>
-      <w:pPr>
-        <w:pStyle w:val="Heading1"/>
-      </w:pPr>
-      <w:r>
-        <w:t xml:space="preserve">References</w:t>
-      </w:r>
-    </w:p>
-    <w:bookmarkStart w:id="86" w:name="refs"/>
-    <w:bookmarkStart w:id="38" w:name="ref-allen2005"/>
+    <w:bookmarkStart w:id="38" w:name="ref-andersen2013"/>
     <w:p>
       <w:pPr>
         <w:pStyle w:val="Bibliography"/>
       </w:pPr>
       <w:r>
-        <w:t xml:space="preserve">Allen, A. P., J. F. Gillooly, and J. H. Brown. 2005. Linking the global carbon cycle to individual metabolism. Functional Ecology 19:202–213.</w:t>
+        <w:t xml:space="preserve">Andersen, T., P. S. Cranston, and J. H. Epler. 2013. Chironomidae of the</w:t>
+      </w:r>
+      <w:r>
+        <w:t xml:space="preserve"> </w:t>
+      </w:r>
+      <w:r>
+        <w:t xml:space="preserve">Holarctic</w:t>
+      </w:r>
+      <w:r>
+        <w:t xml:space="preserve"> </w:t>
+      </w:r>
+      <w:r>
+        <w:t xml:space="preserve">region:</w:t>
+      </w:r>
+      <w:r>
+        <w:t xml:space="preserve"> </w:t>
+      </w:r>
+      <w:r>
+        <w:t xml:space="preserve">Keys</w:t>
+      </w:r>
+      <w:r>
+        <w:t xml:space="preserve"> </w:t>
+      </w:r>
+      <w:r>
+        <w:t xml:space="preserve">and diagnoses,</w:t>
+      </w:r>
+      <w:r>
+        <w:t xml:space="preserve"> </w:t>
+      </w:r>
+      <w:r>
+        <w:t xml:space="preserve">Part</w:t>
+      </w:r>
+      <w:r>
+        <w:t xml:space="preserve"> </w:t>
+      </w:r>
+      <w:r>
+        <w:t xml:space="preserve">1.</w:t>
+      </w:r>
+      <w:r>
+        <w:t xml:space="preserve"> </w:t>
+      </w:r>
+      <w:r>
+        <w:t xml:space="preserve">Media Tryck</w:t>
+      </w:r>
+      <w:r>
+        <w:t xml:space="preserve">,</w:t>
+      </w:r>
+      <w:r>
+        <w:t xml:space="preserve"> </w:t>
+      </w:r>
+      <w:r>
+        <w:t xml:space="preserve">Lund, Sweden</w:t>
+      </w:r>
+      <w:r>
+        <w:t xml:space="preserve">.</w:t>
       </w:r>
     </w:p>
     <w:bookmarkEnd w:id="38"/>
-    <w:bookmarkStart w:id="39" w:name="ref-andersen2013"/>
+    <w:bookmarkStart w:id="39" w:name="ref-arnason1969"/>
     <w:p>
       <w:pPr>
         <w:pStyle w:val="Bibliography"/>
       </w:pPr>
       <w:r>
-        <w:t xml:space="preserve">Andersen, T., P. S. Cranston, and J. H. Epler. 2013. Chironomidae of the</w:t>
-      </w:r>
-      <w:r>
-        <w:t xml:space="preserve"> </w:t>
-      </w:r>
-      <w:r>
-        <w:t xml:space="preserve">Holarctic</w:t>
-      </w:r>
-      <w:r>
-        <w:t xml:space="preserve"> </w:t>
-      </w:r>
-      <w:r>
-        <w:t xml:space="preserve">region:</w:t>
-      </w:r>
-      <w:r>
-        <w:t xml:space="preserve"> </w:t>
-      </w:r>
-      <w:r>
-        <w:t xml:space="preserve">Keys</w:t>
-      </w:r>
-      <w:r>
-        <w:t xml:space="preserve"> </w:t>
-      </w:r>
-      <w:r>
-        <w:t xml:space="preserve">and diagnoses,</w:t>
-      </w:r>
-      <w:r>
-        <w:t xml:space="preserve"> </w:t>
-      </w:r>
-      <w:r>
-        <w:t xml:space="preserve">Part</w:t>
-      </w:r>
-      <w:r>
-        <w:t xml:space="preserve"> </w:t>
-      </w:r>
-      <w:r>
-        <w:t xml:space="preserve">1.</w:t>
-      </w:r>
-      <w:r>
-        <w:t xml:space="preserve"> </w:t>
-      </w:r>
-      <w:r>
-        <w:t xml:space="preserve">Media Tryck</w:t>
+        <w:t xml:space="preserve">Arnason, B., P. Theodorsson, S. Björnsson, and K. Saemundsson. 1969. Hengill, a high temperature thermal area in</w:t>
+      </w:r>
+      <w:r>
+        <w:t xml:space="preserve"> </w:t>
+      </w:r>
+      <w:r>
+        <w:t xml:space="preserve">Iceland</w:t>
+      </w:r>
+      <w:r>
+        <w:t xml:space="preserve">. Bulletin Volcanologique 33:245–259.</w:t>
+      </w:r>
+    </w:p>
+    <w:bookmarkEnd w:id="39"/>
+    <w:bookmarkStart w:id="40" w:name="ref-baiser2019"/>
+    <w:p>
+      <w:pPr>
+        <w:pStyle w:val="Bibliography"/>
+      </w:pPr>
+      <w:r>
+        <w:t xml:space="preserve">Baiser, B., D. Gravel, A. R. Cirtwill, J. A. Dunne, A. K. Fahimipour, L. J. Gilarranz, J. A. Grochow, D. Li, N. D. Martinez, A. McGrew, T. Poisot, T. N. Romanuk, D. B. Stouffer, L. B. Trotta, F. S. Valdovinos, R. J. Williams, S. A. Wood, and J. D. Yeakel. 2019. Ecogeographical rules and the macroecology of food webs. Global Ecology and Biogeography 28:1204–1218.</w:t>
+      </w:r>
+    </w:p>
+    <w:bookmarkEnd w:id="40"/>
+    <w:bookmarkStart w:id="41" w:name="ref-barnes2018"/>
+    <w:p>
+      <w:pPr>
+        <w:pStyle w:val="Bibliography"/>
+      </w:pPr>
+      <w:r>
+        <w:t xml:space="preserve">Barnes, A. D., M. Jochum, J. S. Lefcheck, N. Eisenhauer, C. Scherber, M. I. O’Connor, P. de Ruiter, and U. Brose. 2018. Energy</w:t>
+      </w:r>
+      <w:r>
+        <w:t xml:space="preserve"> </w:t>
+      </w:r>
+      <w:r>
+        <w:t xml:space="preserve">Flux</w:t>
+      </w:r>
+      <w:r>
+        <w:t xml:space="preserve">:</w:t>
+      </w:r>
+      <w:r>
+        <w:t xml:space="preserve"> </w:t>
+      </w:r>
+      <w:r>
+        <w:t xml:space="preserve">The Link</w:t>
+      </w:r>
+      <w:r>
+        <w:t xml:space="preserve"> </w:t>
+      </w:r>
+      <w:r>
+        <w:t xml:space="preserve">between</w:t>
+      </w:r>
+      <w:r>
+        <w:t xml:space="preserve"> </w:t>
+      </w:r>
+      <w:r>
+        <w:t xml:space="preserve">Multitrophic Biodiversity</w:t>
+      </w:r>
+      <w:r>
+        <w:t xml:space="preserve"> </w:t>
+      </w:r>
+      <w:r>
+        <w:t xml:space="preserve">and</w:t>
+      </w:r>
+      <w:r>
+        <w:t xml:space="preserve"> </w:t>
+      </w:r>
+      <w:r>
+        <w:t xml:space="preserve">Ecosystem Functioning</w:t>
+      </w:r>
+      <w:r>
+        <w:t xml:space="preserve">. Trends in Ecology &amp; Evolution 33:186–197.</w:t>
+      </w:r>
+    </w:p>
+    <w:bookmarkEnd w:id="41"/>
+    <w:bookmarkStart w:id="42" w:name="ref-belgorodski2017"/>
+    <w:p>
+      <w:pPr>
+        <w:pStyle w:val="Bibliography"/>
+      </w:pPr>
+      <w:r>
+        <w:t xml:space="preserve">Belgorodski, N., M. Greiner, K. Tolksdorf, and K. Schueller. 2017.</w:t>
+      </w:r>
+      <w:r>
+        <w:t xml:space="preserve"> </w:t>
+      </w:r>
+      <w:r>
+        <w:t xml:space="preserve">rriskDistributions</w:t>
+      </w:r>
+      <w:r>
+        <w:t xml:space="preserve">:</w:t>
+      </w:r>
+      <w:r>
+        <w:t xml:space="preserve"> </w:t>
+      </w:r>
+      <w:r>
+        <w:t xml:space="preserve">Fitting Distributions</w:t>
+      </w:r>
+      <w:r>
+        <w:t xml:space="preserve"> </w:t>
+      </w:r>
+      <w:r>
+        <w:t xml:space="preserve">to</w:t>
+      </w:r>
+      <w:r>
+        <w:t xml:space="preserve"> </w:t>
+      </w:r>
+      <w:r>
+        <w:t xml:space="preserve">Given Data</w:t>
+      </w:r>
+      <w:r>
+        <w:t xml:space="preserve"> </w:t>
+      </w:r>
+      <w:r>
+        <w:t xml:space="preserve">or</w:t>
+      </w:r>
+      <w:r>
+        <w:t xml:space="preserve"> </w:t>
+      </w:r>
+      <w:r>
+        <w:t xml:space="preserve">Known Quantiles</w:t>
+      </w:r>
+      <w:r>
+        <w:t xml:space="preserve">.</w:t>
+      </w:r>
+    </w:p>
+    <w:bookmarkEnd w:id="42"/>
+    <w:bookmarkStart w:id="43" w:name="ref-benke2017"/>
+    <w:p>
+      <w:pPr>
+        <w:pStyle w:val="Bibliography"/>
+      </w:pPr>
+      <w:r>
+        <w:t xml:space="preserve">Benke, A. C., and A. D. Huryn. 2017. Secondary production and quantitative food webs. Pages 235–254 Methods in</w:t>
+      </w:r>
+      <w:r>
+        <w:t xml:space="preserve"> </w:t>
+      </w:r>
+      <w:r>
+        <w:t xml:space="preserve">Stream Ecology</w:t>
+      </w:r>
+      <w:r>
+        <w:t xml:space="preserve">.</w:t>
+      </w:r>
+      <w:r>
+        <w:t xml:space="preserve"> </w:t>
+      </w:r>
+      <w:r>
+        <w:t xml:space="preserve">Elsevier</w:t>
+      </w:r>
+      <w:r>
+        <w:t xml:space="preserve">.</w:t>
+      </w:r>
+    </w:p>
+    <w:bookmarkEnd w:id="43"/>
+    <w:bookmarkStart w:id="44" w:name="ref-benke1999"/>
+    <w:p>
+      <w:pPr>
+        <w:pStyle w:val="Bibliography"/>
+      </w:pPr>
+      <w:r>
+        <w:t xml:space="preserve">Benke, A. C., A. D. Huryn, L. A. Smock, and J. B. Wallace. 1999. Length-</w:t>
+      </w:r>
+      <w:r>
+        <w:t xml:space="preserve">Mass Relationships</w:t>
+      </w:r>
+      <w:r>
+        <w:t xml:space="preserve"> </w:t>
+      </w:r>
+      <w:r>
+        <w:t xml:space="preserve">for</w:t>
+      </w:r>
+      <w:r>
+        <w:t xml:space="preserve"> </w:t>
+      </w:r>
+      <w:r>
+        <w:t xml:space="preserve">Freshwater Macroinvertebrates</w:t>
+      </w:r>
+      <w:r>
+        <w:t xml:space="preserve"> </w:t>
+      </w:r>
+      <w:r>
+        <w:t xml:space="preserve">in</w:t>
+      </w:r>
+      <w:r>
+        <w:t xml:space="preserve"> </w:t>
+      </w:r>
+      <w:r>
+        <w:t xml:space="preserve">North America</w:t>
+      </w:r>
+      <w:r>
+        <w:t xml:space="preserve"> </w:t>
+      </w:r>
+      <w:r>
+        <w:t xml:space="preserve">with</w:t>
+      </w:r>
+      <w:r>
+        <w:t xml:space="preserve"> </w:t>
+      </w:r>
+      <w:r>
+        <w:t xml:space="preserve">Particular Reference</w:t>
+      </w:r>
+      <w:r>
+        <w:t xml:space="preserve"> </w:t>
+      </w:r>
+      <w:r>
+        <w:t xml:space="preserve">to the</w:t>
+      </w:r>
+      <w:r>
+        <w:t xml:space="preserve"> </w:t>
+      </w:r>
+      <w:r>
+        <w:t xml:space="preserve">Southeastern United States</w:t>
+      </w:r>
+      <w:r>
+        <w:t xml:space="preserve">. Journal of the North American Benthological Society 18:308–343.</w:t>
+      </w:r>
+    </w:p>
+    <w:bookmarkEnd w:id="44"/>
+    <w:bookmarkStart w:id="45" w:name="ref-benke1980"/>
+    <w:p>
+      <w:pPr>
+        <w:pStyle w:val="Bibliography"/>
+      </w:pPr>
+      <w:r>
+        <w:t xml:space="preserve">Benke, A. C., and J. B. Wallace. 1980. Trophic basis of production among net-spinning caddisflies in a southern appalachain stream. Ecology 61:108–118.</w:t>
+      </w:r>
+    </w:p>
+    <w:bookmarkEnd w:id="45"/>
+    <w:bookmarkStart w:id="46" w:name="ref-benke1997"/>
+    <w:p>
+      <w:pPr>
+        <w:pStyle w:val="Bibliography"/>
+      </w:pPr>
+      <w:r>
+        <w:t xml:space="preserve">Benke, A. C., and J. B. Wallace. 1997. Trophic</w:t>
+      </w:r>
+      <w:r>
+        <w:t xml:space="preserve"> </w:t>
+      </w:r>
+      <w:r>
+        <w:t xml:space="preserve">Basis</w:t>
+      </w:r>
+      <w:r>
+        <w:t xml:space="preserve"> </w:t>
+      </w:r>
+      <w:r>
+        <w:t xml:space="preserve">of</w:t>
+      </w:r>
+      <w:r>
+        <w:t xml:space="preserve"> </w:t>
+      </w:r>
+      <w:r>
+        <w:t xml:space="preserve">Production Among Riverine Caddisflies</w:t>
+      </w:r>
+      <w:r>
+        <w:t xml:space="preserve">:</w:t>
+      </w:r>
+      <w:r>
+        <w:t xml:space="preserve"> </w:t>
+      </w:r>
+      <w:r>
+        <w:t xml:space="preserve">Implications</w:t>
+      </w:r>
+      <w:r>
+        <w:t xml:space="preserve"> </w:t>
+      </w:r>
+      <w:r>
+        <w:t xml:space="preserve">for</w:t>
+      </w:r>
+      <w:r>
+        <w:t xml:space="preserve"> </w:t>
+      </w:r>
+      <w:r>
+        <w:t xml:space="preserve">Food Web Analysis</w:t>
+      </w:r>
+      <w:r>
+        <w:t xml:space="preserve">. Ecology 78:1132–1145.</w:t>
+      </w:r>
+    </w:p>
+    <w:bookmarkEnd w:id="46"/>
+    <w:bookmarkStart w:id="47" w:name="ref-brose2012"/>
+    <w:p>
+      <w:pPr>
+        <w:pStyle w:val="Bibliography"/>
+      </w:pPr>
+      <w:r>
+        <w:t xml:space="preserve">Brose, U., J. A. Dunne, Montoya José M., O. L. Petchey, F. D. Schneider, and U. Jacob. 2012. Climate change in size-structured ecosystems. Philosophical Transactions of the Royal Society B: Biological Sciences 367:2903–2912.</w:t>
+      </w:r>
+    </w:p>
+    <w:bookmarkEnd w:id="47"/>
+    <w:bookmarkStart w:id="48" w:name="ref-brown2004"/>
+    <w:p>
+      <w:pPr>
+        <w:pStyle w:val="Bibliography"/>
+      </w:pPr>
+      <w:r>
+        <w:t xml:space="preserve">Brown, J. H., J. F. Gillooly, A. P. Allen, V. M. Savage, and G. B. West. 2004. Toward a</w:t>
+      </w:r>
+      <w:r>
+        <w:t xml:space="preserve"> </w:t>
+      </w:r>
+      <w:r>
+        <w:t xml:space="preserve">Metabolic Theory</w:t>
+      </w:r>
+      <w:r>
+        <w:t xml:space="preserve"> </w:t>
+      </w:r>
+      <w:r>
+        <w:t xml:space="preserve">of</w:t>
+      </w:r>
+      <w:r>
+        <w:t xml:space="preserve"> </w:t>
+      </w:r>
+      <w:r>
+        <w:t xml:space="preserve">Ecology</w:t>
+      </w:r>
+      <w:r>
+        <w:t xml:space="preserve">. Ecology 85:1771–1789.</w:t>
+      </w:r>
+    </w:p>
+    <w:bookmarkEnd w:id="48"/>
+    <w:bookmarkStart w:id="49" w:name="ref-burkner2017"/>
+    <w:p>
+      <w:pPr>
+        <w:pStyle w:val="Bibliography"/>
+      </w:pPr>
+      <w:r>
+        <w:t xml:space="preserve">Bürkner, P.-C. 2017. Brms:</w:t>
+      </w:r>
+      <w:r>
+        <w:t xml:space="preserve"> </w:t>
+      </w:r>
+      <w:r>
+        <w:t xml:space="preserve">An R Package</w:t>
+      </w:r>
+      <w:r>
+        <w:t xml:space="preserve"> </w:t>
+      </w:r>
+      <w:r>
+        <w:t xml:space="preserve">for</w:t>
+      </w:r>
+      <w:r>
+        <w:t xml:space="preserve"> </w:t>
+      </w:r>
+      <w:r>
+        <w:t xml:space="preserve">Bayesian Multilevel Models Using Stan</w:t>
+      </w:r>
+      <w:r>
+        <w:t xml:space="preserve">. Journal of Statistical Software 80:1–28.</w:t>
+      </w:r>
+    </w:p>
+    <w:bookmarkEnd w:id="49"/>
+    <w:bookmarkStart w:id="50" w:name="ref-chao2019"/>
+    <w:p>
+      <w:pPr>
+        <w:pStyle w:val="Bibliography"/>
+      </w:pPr>
+      <w:r>
+        <w:t xml:space="preserve">Chao, A., and C. Ricotta. 2019. Quantifying evenness and linking it to diversity, beta diversity, and similarity. Ecology 100:e02852.</w:t>
+      </w:r>
+    </w:p>
+    <w:bookmarkEnd w:id="50"/>
+    <w:bookmarkStart w:id="51" w:name="ref-cross2011"/>
+    <w:p>
+      <w:pPr>
+        <w:pStyle w:val="Bibliography"/>
+      </w:pPr>
+      <w:r>
+        <w:t xml:space="preserve">Cross, W. F., C. V. Baxter, K. C. Donner, E. J. Rosi-Marshall, T. A. Kennedy, R. O. Hall, H. A. W. Kelly, and R. S. Rogers. 2011. Ecosystem ecology meets adaptive management: Food web response to a controlled flood on the</w:t>
+      </w:r>
+      <w:r>
+        <w:t xml:space="preserve"> </w:t>
+      </w:r>
+      <w:r>
+        <w:t xml:space="preserve">Colorado River</w:t>
       </w:r>
       <w:r>
         <w:t xml:space="preserve">,</w:t>
@@ -3274,20 +3878,622 @@
         <w:t xml:space="preserve"> </w:t>
       </w:r>
       <w:r>
-        <w:t xml:space="preserve">Lund, Sweden</w:t>
+        <w:t xml:space="preserve">Glen Canyon</w:t>
+      </w:r>
+      <w:r>
+        <w:t xml:space="preserve">. Ecological Applications 21:2016–2033.</w:t>
+      </w:r>
+    </w:p>
+    <w:bookmarkEnd w:id="51"/>
+    <w:bookmarkStart w:id="52" w:name="ref-cross2007"/>
+    <w:p>
+      <w:pPr>
+        <w:pStyle w:val="Bibliography"/>
+      </w:pPr>
+      <w:r>
+        <w:t xml:space="preserve">Cross, W. F., J. B. Wallace, and A. D. Rosemond. 2007. Nutrient</w:t>
+      </w:r>
+      <w:r>
+        <w:t xml:space="preserve"> </w:t>
+      </w:r>
+      <w:r>
+        <w:t xml:space="preserve">Enrichment Reduces Constraints</w:t>
+      </w:r>
+      <w:r>
+        <w:t xml:space="preserve"> </w:t>
+      </w:r>
+      <w:r>
+        <w:t xml:space="preserve">on</w:t>
+      </w:r>
+      <w:r>
+        <w:t xml:space="preserve"> </w:t>
+      </w:r>
+      <w:r>
+        <w:t xml:space="preserve">Material Flows</w:t>
+      </w:r>
+      <w:r>
+        <w:t xml:space="preserve"> </w:t>
+      </w:r>
+      <w:r>
+        <w:t xml:space="preserve">in a</w:t>
+      </w:r>
+      <w:r>
+        <w:t xml:space="preserve"> </w:t>
+      </w:r>
+      <w:r>
+        <w:t xml:space="preserve">Detritus</w:t>
+      </w:r>
+      <w:r>
+        <w:t xml:space="preserve">-</w:t>
+      </w:r>
+      <w:r>
+        <w:t xml:space="preserve">Based Food Web</w:t>
+      </w:r>
+      <w:r>
+        <w:t xml:space="preserve">. Ecology 88:2563–2575.</w:t>
+      </w:r>
+    </w:p>
+    <w:bookmarkEnd w:id="52"/>
+    <w:bookmarkStart w:id="53" w:name="ref-deruiter1995"/>
+    <w:p>
+      <w:pPr>
+        <w:pStyle w:val="Bibliography"/>
+      </w:pPr>
+      <w:r>
+        <w:t xml:space="preserve">de Ruiter, P. C., A.-M. Neutel, and J. C. Moore. 1995. Energetics,</w:t>
+      </w:r>
+      <w:r>
+        <w:t xml:space="preserve"> </w:t>
+      </w:r>
+      <w:r>
+        <w:t xml:space="preserve">Patterns</w:t>
+      </w:r>
+      <w:r>
+        <w:t xml:space="preserve"> </w:t>
+      </w:r>
+      <w:r>
+        <w:t xml:space="preserve">of</w:t>
+      </w:r>
+      <w:r>
+        <w:t xml:space="preserve"> </w:t>
+      </w:r>
+      <w:r>
+        <w:t xml:space="preserve">Interaction Strengths</w:t>
+      </w:r>
+      <w:r>
+        <w:t xml:space="preserve">, and</w:t>
+      </w:r>
+      <w:r>
+        <w:t xml:space="preserve"> </w:t>
+      </w:r>
+      <w:r>
+        <w:t xml:space="preserve">Stability</w:t>
+      </w:r>
+      <w:r>
+        <w:t xml:space="preserve"> </w:t>
+      </w:r>
+      <w:r>
+        <w:t xml:space="preserve">in</w:t>
+      </w:r>
+      <w:r>
+        <w:t xml:space="preserve"> </w:t>
+      </w:r>
+      <w:r>
+        <w:t xml:space="preserve">Real Ecosystems</w:t>
+      </w:r>
+      <w:r>
+        <w:t xml:space="preserve">. Science 269:1257–1260.</w:t>
+      </w:r>
+    </w:p>
+    <w:bookmarkEnd w:id="53"/>
+    <w:bookmarkStart w:id="54" w:name="ref-dell2014"/>
+    <w:p>
+      <w:pPr>
+        <w:pStyle w:val="Bibliography"/>
+      </w:pPr>
+      <w:r>
+        <w:t xml:space="preserve">Dell, A. I., S. Pawar, and V. M. Savage. 2014. Temperature dependence of trophic interactions are driven by asymmetry of species responses and foraging strategy. Journal of Animal Ecology 83:70–84.</w:t>
+      </w:r>
+    </w:p>
+    <w:bookmarkEnd w:id="54"/>
+    <w:bookmarkStart w:id="55" w:name="ref-fordyce2011"/>
+    <w:p>
+      <w:pPr>
+        <w:pStyle w:val="Bibliography"/>
+      </w:pPr>
+      <w:r>
+        <w:t xml:space="preserve">Fordyce, J. A., Z. Gompert, M. L. Forister, and C. C. Nice. 2011. A</w:t>
+      </w:r>
+      <w:r>
+        <w:t xml:space="preserve"> </w:t>
+      </w:r>
+      <w:r>
+        <w:t xml:space="preserve">Hierarchical Bayesian Approach</w:t>
+      </w:r>
+      <w:r>
+        <w:t xml:space="preserve"> </w:t>
+      </w:r>
+      <w:r>
+        <w:t xml:space="preserve">to</w:t>
+      </w:r>
+      <w:r>
+        <w:t xml:space="preserve"> </w:t>
+      </w:r>
+      <w:r>
+        <w:t xml:space="preserve">Ecological Count Data</w:t>
+      </w:r>
+      <w:r>
+        <w:t xml:space="preserve">:</w:t>
+      </w:r>
+      <w:r>
+        <w:t xml:space="preserve"> </w:t>
+      </w:r>
+      <w:r>
+        <w:t xml:space="preserve">A Flexible Tool</w:t>
+      </w:r>
+      <w:r>
+        <w:t xml:space="preserve"> </w:t>
+      </w:r>
+      <w:r>
+        <w:t xml:space="preserve">for</w:t>
+      </w:r>
+      <w:r>
+        <w:t xml:space="preserve"> </w:t>
+      </w:r>
+      <w:r>
+        <w:t xml:space="preserve">Ecologists</w:t>
+      </w:r>
+      <w:r>
+        <w:t xml:space="preserve">. PLOS ONE 6:e26785.</w:t>
+      </w:r>
+    </w:p>
+    <w:bookmarkEnd w:id="55"/>
+    <w:bookmarkStart w:id="56" w:name="ref-friberg2009"/>
+    <w:p>
+      <w:pPr>
+        <w:pStyle w:val="Bibliography"/>
+      </w:pPr>
+      <w:r>
+        <w:t xml:space="preserve">Friberg, N., J. B. Dybkjær, J. S. Olafsson, G. M. Gislason, S. E. Larsen, and T. L. Lauridsen. 2009. Relationships between structure and function in streams contrasting in temperature. Freshwater Biology 54:2051–2068.</w:t>
+      </w:r>
+    </w:p>
+    <w:bookmarkEnd w:id="56"/>
+    <w:bookmarkStart w:id="57" w:name="ref-gibert2019"/>
+    <w:p>
+      <w:pPr>
+        <w:pStyle w:val="Bibliography"/>
+      </w:pPr>
+      <w:r>
+        <w:t xml:space="preserve">Gibert, J. P. 2019. Temperature directly and indirectly influences food web structure. Scientific Reports 9:5312.</w:t>
+      </w:r>
+    </w:p>
+    <w:bookmarkEnd w:id="57"/>
+    <w:bookmarkStart w:id="58" w:name="ref-gibert2017"/>
+    <w:p>
+      <w:pPr>
+        <w:pStyle w:val="Bibliography"/>
+      </w:pPr>
+      <w:r>
+        <w:t xml:space="preserve">Gibert, J. P., and J. P. DeLong. 2017. Phenotypic variation explains food web structural patterns. Proceedings of the National Academy of Sciences 114:11187–11192.</w:t>
+      </w:r>
+    </w:p>
+    <w:bookmarkEnd w:id="58"/>
+    <w:bookmarkStart w:id="59" w:name="ref-gillooly2001"/>
+    <w:p>
+      <w:pPr>
+        <w:pStyle w:val="Bibliography"/>
+      </w:pPr>
+      <w:r>
+        <w:t xml:space="preserve">Gillooly, J. F., J. H. Brown, G. B. West, V. M. Savage, and E. L. Charnov. 2001. Effects of size and temperature on metabolic rate. Science (New York, N.Y.) 293:2248–2251.</w:t>
+      </w:r>
+    </w:p>
+    <w:bookmarkEnd w:id="59"/>
+    <w:bookmarkStart w:id="60" w:name="ref-gini1921"/>
+    <w:p>
+      <w:pPr>
+        <w:pStyle w:val="Bibliography"/>
+      </w:pPr>
+      <w:r>
+        <w:t xml:space="preserve">Gini, C. 1921. Measurement of</w:t>
+      </w:r>
+      <w:r>
+        <w:t xml:space="preserve"> </w:t>
+      </w:r>
+      <w:r>
+        <w:t xml:space="preserve">Inequality</w:t>
+      </w:r>
+      <w:r>
+        <w:t xml:space="preserve"> </w:t>
+      </w:r>
+      <w:r>
+        <w:t xml:space="preserve">of</w:t>
+      </w:r>
+      <w:r>
+        <w:t xml:space="preserve"> </w:t>
+      </w:r>
+      <w:r>
+        <w:t xml:space="preserve">Incomes</w:t>
+      </w:r>
+      <w:r>
+        <w:t xml:space="preserve">. The Economic Journal 31:124–126.</w:t>
+      </w:r>
+    </w:p>
+    <w:bookmarkEnd w:id="60"/>
+    <w:bookmarkStart w:id="61" w:name="ref-hannesdottir2013"/>
+    <w:p>
+      <w:pPr>
+        <w:pStyle w:val="Bibliography"/>
+      </w:pPr>
+      <w:r>
+        <w:t xml:space="preserve">Hannesdóttir, E. R., G. M. Gíslason, J. S. Ólafsson, Ó. P. Ólafsson, and E. J. O’Gorman. 2013. Increased</w:t>
+      </w:r>
+      <w:r>
+        <w:t xml:space="preserve"> </w:t>
+      </w:r>
+      <w:r>
+        <w:t xml:space="preserve">Stream Productivity</w:t>
+      </w:r>
+      <w:r>
+        <w:t xml:space="preserve"> </w:t>
+      </w:r>
+      <w:r>
+        <w:t xml:space="preserve">with</w:t>
+      </w:r>
+      <w:r>
+        <w:t xml:space="preserve"> </w:t>
+      </w:r>
+      <w:r>
+        <w:t xml:space="preserve">Warming Supports Higher Trophic Levels</w:t>
+      </w:r>
+      <w:r>
+        <w:t xml:space="preserve">. Advances in Ecological Research 48:285–342.</w:t>
+      </w:r>
+    </w:p>
+    <w:bookmarkEnd w:id="61"/>
+    <w:bookmarkStart w:id="62" w:name="ref-hood2018"/>
+    <w:p>
+      <w:pPr>
+        <w:pStyle w:val="Bibliography"/>
+      </w:pPr>
+      <w:r>
+        <w:t xml:space="preserve">Hood, J. M., J. P. Benstead, W. F. Cross, A. D. Huryn, P. W. Johnson, G. M. Gíslason, J. R. Junker, D. Nelson, J. S. Ólafsson, and C. Tran. 2018. Increased resource use efficiency amplifies positive response of aquatic primary production to experimental warming. Global Change Biology 24:1069–1084.</w:t>
+      </w:r>
+    </w:p>
+    <w:bookmarkEnd w:id="62"/>
+    <w:bookmarkStart w:id="63" w:name="ref-huryn1986"/>
+    <w:p>
+      <w:pPr>
+        <w:pStyle w:val="Bibliography"/>
+      </w:pPr>
+      <w:r>
+        <w:t xml:space="preserve">Huryn, A. D., and J. B. Wallace. 1986. A method for obtaining in situ growth rates of larval</w:t>
+      </w:r>
+      <w:r>
+        <w:t xml:space="preserve"> </w:t>
+      </w:r>
+      <w:r>
+        <w:t xml:space="preserve">Chironomidae</w:t>
+      </w:r>
+      <w:r>
+        <w:t xml:space="preserve"> </w:t>
+      </w:r>
+      <w:r>
+        <w:t xml:space="preserve">(</w:t>
+      </w:r>
+      <w:r>
+        <w:t xml:space="preserve">Diptera</w:t>
+      </w:r>
+      <w:r>
+        <w:t xml:space="preserve">) and its application to studies of secondary Production1. Limnology and Oceanography 31:216–221.</w:t>
+      </w:r>
+    </w:p>
+    <w:bookmarkEnd w:id="63"/>
+    <w:bookmarkStart w:id="64" w:name="ref-junker2020"/>
+    <w:p>
+      <w:pPr>
+        <w:pStyle w:val="Bibliography"/>
+      </w:pPr>
+      <w:r>
+        <w:t xml:space="preserve">Junker, J. R., W. F. Cross, J. P. Benstead, A. D. Huryn, J. M. Hood, D. Nelson, G. M. Gíslason, and J. S. Ólafsson. 2020. Resource supply governs the apparent temperature dependence of animal production in stream ecosystems. Ecology Letters 23:1809–1819.</w:t>
+      </w:r>
+    </w:p>
+    <w:bookmarkEnd w:id="64"/>
+    <w:bookmarkStart w:id="65" w:name="ref-lorenz1905"/>
+    <w:p>
+      <w:pPr>
+        <w:pStyle w:val="Bibliography"/>
+      </w:pPr>
+      <w:r>
+        <w:t xml:space="preserve">Lorenz, M. O. 1905. Methods of</w:t>
+      </w:r>
+      <w:r>
+        <w:t xml:space="preserve"> </w:t>
+      </w:r>
+      <w:r>
+        <w:t xml:space="preserve">Measuring</w:t>
+      </w:r>
+      <w:r>
+        <w:t xml:space="preserve"> </w:t>
+      </w:r>
+      <w:r>
+        <w:t xml:space="preserve">the</w:t>
+      </w:r>
+      <w:r>
+        <w:t xml:space="preserve"> </w:t>
+      </w:r>
+      <w:r>
+        <w:t xml:space="preserve">Concentration</w:t>
+      </w:r>
+      <w:r>
+        <w:t xml:space="preserve"> </w:t>
+      </w:r>
+      <w:r>
+        <w:t xml:space="preserve">of</w:t>
+      </w:r>
+      <w:r>
+        <w:t xml:space="preserve"> </w:t>
+      </w:r>
+      <w:r>
+        <w:t xml:space="preserve">Wealth</w:t>
+      </w:r>
+      <w:r>
+        <w:t xml:space="preserve">. Publications of the American Statistical Association 9:209.</w:t>
+      </w:r>
+    </w:p>
+    <w:bookmarkEnd w:id="65"/>
+    <w:bookmarkStart w:id="66" w:name="ref-may1972"/>
+    <w:p>
+      <w:pPr>
+        <w:pStyle w:val="Bibliography"/>
+      </w:pPr>
+      <w:r>
+        <w:t xml:space="preserve">May, R. M. 1972. Will a</w:t>
+      </w:r>
+      <w:r>
+        <w:t xml:space="preserve"> </w:t>
+      </w:r>
+      <w:r>
+        <w:t xml:space="preserve">Large Complex System</w:t>
+      </w:r>
+      <w:r>
+        <w:t xml:space="preserve"> </w:t>
+      </w:r>
+      <w:r>
+        <w:t xml:space="preserve">be</w:t>
+      </w:r>
+      <w:r>
+        <w:t xml:space="preserve"> </w:t>
+      </w:r>
+      <w:r>
+        <w:t xml:space="preserve">Stable</w:t>
+      </w:r>
+      <w:r>
+        <w:t xml:space="preserve">? Nature 238:413–414.</w:t>
+      </w:r>
+    </w:p>
+    <w:bookmarkEnd w:id="66"/>
+    <w:bookmarkStart w:id="67" w:name="ref-mccann1998"/>
+    <w:p>
+      <w:pPr>
+        <w:pStyle w:val="Bibliography"/>
+      </w:pPr>
+      <w:r>
+        <w:t xml:space="preserve">McCann, K., A. Hastings, and G. R. Huxel. 1998. Weak trophic interactions and the balance of nature. Nature 395:794–798.</w:t>
+      </w:r>
+    </w:p>
+    <w:bookmarkEnd w:id="67"/>
+    <w:bookmarkStart w:id="68" w:name="ref-merritt2008"/>
+    <w:p>
+      <w:pPr>
+        <w:pStyle w:val="Bibliography"/>
+      </w:pPr>
+      <w:r>
+        <w:t xml:space="preserve">Merritt, R. W., K. W. Cummins, and M. B. Berg, editors. 2008. An</w:t>
+      </w:r>
+      <w:r>
+        <w:t xml:space="preserve"> </w:t>
+      </w:r>
+      <w:r>
+        <w:t xml:space="preserve">Introduction</w:t>
+      </w:r>
+      <w:r>
+        <w:t xml:space="preserve"> </w:t>
+      </w:r>
+      <w:r>
+        <w:t xml:space="preserve">to the</w:t>
+      </w:r>
+      <w:r>
+        <w:t xml:space="preserve"> </w:t>
+      </w:r>
+      <w:r>
+        <w:t xml:space="preserve">Aquatic Insects</w:t>
+      </w:r>
+      <w:r>
+        <w:t xml:space="preserve"> </w:t>
+      </w:r>
+      <w:r>
+        <w:t xml:space="preserve">of</w:t>
+      </w:r>
+      <w:r>
+        <w:t xml:space="preserve"> </w:t>
+      </w:r>
+      <w:r>
+        <w:t xml:space="preserve">North America</w:t>
+      </w:r>
+      <w:r>
+        <w:t xml:space="preserve">. Fourth.</w:t>
+      </w:r>
+      <w:r>
+        <w:t xml:space="preserve"> </w:t>
+      </w:r>
+      <w:r>
+        <w:t xml:space="preserve">Kendall/Hunt Publishing Co.</w:t>
+      </w:r>
+      <w:r>
+        <w:t xml:space="preserve">,</w:t>
+      </w:r>
+      <w:r>
+        <w:t xml:space="preserve"> </w:t>
+      </w:r>
+      <w:r>
+        <w:t xml:space="preserve">Dubuque, IA</w:t>
       </w:r>
       <w:r>
         <w:t xml:space="preserve">.</w:t>
       </w:r>
     </w:p>
-    <w:bookmarkEnd w:id="39"/>
-    <w:bookmarkStart w:id="40" w:name="ref-arnason1969"/>
+    <w:bookmarkEnd w:id="68"/>
+    <w:bookmarkStart w:id="69" w:name="ref-nelson2017"/>
     <w:p>
       <w:pPr>
         <w:pStyle w:val="Bibliography"/>
       </w:pPr>
       <w:r>
-        <w:t xml:space="preserve">Arnason, B., P. Theodorsson, S. Björnsson, and K. Saemundsson. 1969. Hengill, a high temperature thermal area in</w:t>
+        <w:t xml:space="preserve">Nelson, D., J. P. Benstead, A. D. Huryn, W. F. Cross, J. M. Hood, P. W. Johnson, J. R. Junker, G. M. Gíslason, and J. S. Ólafsson. 2017a. Shifts in community size structure drive temperature invariance of secondary production in a stream-warming experiment. Ecology 98:1797–1806.</w:t>
+      </w:r>
+    </w:p>
+    <w:bookmarkEnd w:id="69"/>
+    <w:bookmarkStart w:id="70" w:name="ref-nelson2017a"/>
+    <w:p>
+      <w:pPr>
+        <w:pStyle w:val="Bibliography"/>
+      </w:pPr>
+      <w:r>
+        <w:t xml:space="preserve">Nelson, D., J. P. Benstead, A. D. Huryn, W. F. Cross, J. M. Hood, P. W. Johnson, J. R. Junker, G. M. Gíslason, and J. S. Ólafsson. 2017b. Experimental whole-stream warming alters community size structure. Global Change Biology 23:2618–2628.</w:t>
+      </w:r>
+    </w:p>
+    <w:bookmarkEnd w:id="70"/>
+    <w:bookmarkStart w:id="71" w:name="ref-oconnor2009"/>
+    <w:p>
+      <w:pPr>
+        <w:pStyle w:val="Bibliography"/>
+      </w:pPr>
+      <w:r>
+        <w:t xml:space="preserve">O’Connor, M. I., M. F. Piehler, D. M. Leech, A. Anton, and J. F. Bruno. 2009. Warming and</w:t>
+      </w:r>
+      <w:r>
+        <w:t xml:space="preserve"> </w:t>
+      </w:r>
+      <w:r>
+        <w:t xml:space="preserve">Resource Availability Shift Food Web Structure</w:t>
+      </w:r>
+      <w:r>
+        <w:t xml:space="preserve"> </w:t>
+      </w:r>
+      <w:r>
+        <w:t xml:space="preserve">and</w:t>
+      </w:r>
+      <w:r>
+        <w:t xml:space="preserve"> </w:t>
+      </w:r>
+      <w:r>
+        <w:t xml:space="preserve">Metabolism</w:t>
+      </w:r>
+      <w:r>
+        <w:t xml:space="preserve">. PLOS Biology 7:e1000178.</w:t>
+      </w:r>
+    </w:p>
+    <w:bookmarkEnd w:id="71"/>
+    <w:bookmarkStart w:id="72" w:name="ref-ogorman2014"/>
+    <w:p>
+      <w:pPr>
+        <w:pStyle w:val="Bibliography"/>
+      </w:pPr>
+      <w:r>
+        <w:t xml:space="preserve">O’Gorman, E. J., J. P. Benstead, W. F. Cross, N. Friberg, J. M. Hood, P. W. Johnson, B. D. Sigurdsson, and G. Woodward. 2014. Climate change and geothermal ecosystems: Natural laboratories, sentinel systems, and future refugia. Global Change Biology 20:3291–3299.</w:t>
+      </w:r>
+    </w:p>
+    <w:bookmarkEnd w:id="72"/>
+    <w:bookmarkStart w:id="73" w:name="ref-ogorman2012"/>
+    <w:p>
+      <w:pPr>
+        <w:pStyle w:val="Bibliography"/>
+      </w:pPr>
+      <w:r>
+        <w:t xml:space="preserve">O’Gorman, E. J., D. E. Pichler, G. Adams, J. P. Benstead, H. Cohen, N. Craig, W. F. Cross, B. O. L. Demars, N. Friberg, G. M. Gíslason, R. Gudmundsdóttir, A. Hawczak, J. M. Hood, L. N. Hudson, L. Johansson, M. P. Johansson, J. R. Junker, A. Laurila, J. R. Manson, E. Mavromati, D. Nelson, J. S. Ólafsson, D. M. Perkins, O. L. Petchey, M. Plebani, D. C. Reuman, B. C. Rall, R. Stewart, M. S. A. Thompson, and G. Woodward. 2012. Impacts of</w:t>
+      </w:r>
+      <w:r>
+        <w:t xml:space="preserve"> </w:t>
+      </w:r>
+      <w:r>
+        <w:t xml:space="preserve">Warming</w:t>
+      </w:r>
+      <w:r>
+        <w:t xml:space="preserve"> </w:t>
+      </w:r>
+      <w:r>
+        <w:t xml:space="preserve">on the</w:t>
+      </w:r>
+      <w:r>
+        <w:t xml:space="preserve"> </w:t>
+      </w:r>
+      <w:r>
+        <w:t xml:space="preserve">Structure</w:t>
+      </w:r>
+      <w:r>
+        <w:t xml:space="preserve"> </w:t>
+      </w:r>
+      <w:r>
+        <w:t xml:space="preserve">and</w:t>
+      </w:r>
+      <w:r>
+        <w:t xml:space="preserve"> </w:t>
+      </w:r>
+      <w:r>
+        <w:t xml:space="preserve">Functioning</w:t>
+      </w:r>
+      <w:r>
+        <w:t xml:space="preserve"> </w:t>
+      </w:r>
+      <w:r>
+        <w:t xml:space="preserve">of</w:t>
+      </w:r>
+      <w:r>
+        <w:t xml:space="preserve"> </w:t>
+      </w:r>
+      <w:r>
+        <w:t xml:space="preserve">Aquatic Communities</w:t>
+      </w:r>
+      <w:r>
+        <w:t xml:space="preserve">. Pages 81–176 Advances in</w:t>
+      </w:r>
+      <w:r>
+        <w:t xml:space="preserve"> </w:t>
+      </w:r>
+      <w:r>
+        <w:t xml:space="preserve">Ecological Research</w:t>
+      </w:r>
+      <w:r>
+        <w:t xml:space="preserve">.</w:t>
+      </w:r>
+      <w:r>
+        <w:t xml:space="preserve"> </w:t>
+      </w:r>
+      <w:r>
+        <w:t xml:space="preserve">Elsevier</w:t>
+      </w:r>
+      <w:r>
+        <w:t xml:space="preserve">.</w:t>
+      </w:r>
+    </w:p>
+    <w:bookmarkEnd w:id="73"/>
+    <w:bookmarkStart w:id="74" w:name="ref-padfield2017"/>
+    <w:p>
+      <w:pPr>
+        <w:pStyle w:val="Bibliography"/>
+      </w:pPr>
+      <w:r>
+        <w:t xml:space="preserve">Padfield, D., C. Lowe, A. Buckling, R. Ffrench-Constant, S. Jennings, F. Shelley, J. S. Ólafsson, and G. Yvon-Durocher. 2017. Metabolic compensation constrains the temperature dependence of gross primary production. Ecology Letters 20:1250–1260.</w:t>
+      </w:r>
+    </w:p>
+    <w:bookmarkEnd w:id="74"/>
+    <w:bookmarkStart w:id="75" w:name="ref-peterson1977"/>
+    <w:p>
+      <w:pPr>
+        <w:pStyle w:val="Bibliography"/>
+      </w:pPr>
+      <w:r>
+        <w:t xml:space="preserve">Peterson, B. V. 1977. Black flies of</w:t>
       </w:r>
       <w:r>
         <w:t xml:space="preserve"> </w:t>
@@ -3296,54 +4502,131 @@
         <w:t xml:space="preserve">Iceland</w:t>
       </w:r>
       <w:r>
-        <w:t xml:space="preserve">. Bulletin Volcanologique 33:245–259.</w:t>
-      </w:r>
-    </w:p>
-    <w:bookmarkEnd w:id="40"/>
-    <w:bookmarkStart w:id="41" w:name="ref-baiser2019"/>
+        <w:t xml:space="preserve"> </w:t>
+      </w:r>
+      <w:r>
+        <w:t xml:space="preserve">(</w:t>
+      </w:r>
+      <w:r>
+        <w:t xml:space="preserve">Diptera</w:t>
+      </w:r>
+      <w:r>
+        <w:t xml:space="preserve">-</w:t>
+      </w:r>
+      <w:r>
+        <w:t xml:space="preserve">Simuliidae</w:t>
+      </w:r>
+      <w:r>
+        <w:t xml:space="preserve">). Canadian Entomologist 109:449–472.</w:t>
+      </w:r>
+    </w:p>
+    <w:bookmarkEnd w:id="75"/>
+    <w:bookmarkStart w:id="76" w:name="ref-rosi-marshall2016"/>
     <w:p>
       <w:pPr>
         <w:pStyle w:val="Bibliography"/>
       </w:pPr>
       <w:r>
-        <w:t xml:space="preserve">Baiser, B., D. Gravel, A. R. Cirtwill, J. A. Dunne, A. K. Fahimipour, L. J. Gilarranz, J. A. Grochow, D. Li, N. D. Martinez, A. McGrew, T. Poisot, T. N. Romanuk, D. B. Stouffer, L. B. Trotta, F. S. Valdovinos, R. J. Williams, S. A. Wood, and J. D. Yeakel. 2019. Ecogeographical rules and the macroecology of food webs. Global Ecology and Biogeography 28:1204–1218.</w:t>
-      </w:r>
-    </w:p>
-    <w:bookmarkEnd w:id="41"/>
-    <w:bookmarkStart w:id="42" w:name="ref-barnes2018"/>
+        <w:t xml:space="preserve">Rosi-Marshall, E. J., H. A. Wellard Kelly, R. O. Hall, and K. A. Vallis. 2016. Methods for quantifying aquatic macroinvertebrate diets. Freshwater Science 35:229–236.</w:t>
+      </w:r>
+    </w:p>
+    <w:bookmarkEnd w:id="76"/>
+    <w:bookmarkStart w:id="77" w:name="ref-schindelin2012"/>
     <w:p>
       <w:pPr>
         <w:pStyle w:val="Bibliography"/>
       </w:pPr>
       <w:r>
-        <w:t xml:space="preserve">Barnes, A. D., M. Jochum, J. S. Lefcheck, N. Eisenhauer, C. Scherber, M. I. O’Connor, P. de Ruiter, and U. Brose. 2018. Energy</w:t>
-      </w:r>
-      <w:r>
-        <w:t xml:space="preserve"> </w:t>
-      </w:r>
-      <w:r>
-        <w:t xml:space="preserve">Flux</w:t>
-      </w:r>
-      <w:r>
-        <w:t xml:space="preserve">:</w:t>
-      </w:r>
-      <w:r>
-        <w:t xml:space="preserve"> </w:t>
-      </w:r>
-      <w:r>
-        <w:t xml:space="preserve">The Link</w:t>
-      </w:r>
-      <w:r>
-        <w:t xml:space="preserve"> </w:t>
-      </w:r>
-      <w:r>
-        <w:t xml:space="preserve">between</w:t>
-      </w:r>
-      <w:r>
-        <w:t xml:space="preserve"> </w:t>
-      </w:r>
-      <w:r>
-        <w:t xml:space="preserve">Multitrophic Biodiversity</w:t>
+        <w:t xml:space="preserve">Schindelin, J., I. Arganda-Carreras, E. Frise, V. Kaynig, M. Longair, T. Pietzsch, S. Preibisch, C. Rueden, S. Saalfeld, B. Schmid, J.-Y. Tinevez, D. J. White, V. Hartenstein, K. Eliceiri, P. Tomancak, and A. Cardona. 2012. Fiji: An open-source platform for biological-image analysis. Nature Methods 9:676–682.</w:t>
+      </w:r>
+    </w:p>
+    <w:bookmarkEnd w:id="77"/>
+    <w:bookmarkStart w:id="78" w:name="ref-solomon1975"/>
+    <w:p>
+      <w:pPr>
+        <w:pStyle w:val="Bibliography"/>
+      </w:pPr>
+      <w:r>
+        <w:t xml:space="preserve">Solomon, D. L. 1975. A comparative approach to species diversity:7.</w:t>
+      </w:r>
+    </w:p>
+    <w:bookmarkEnd w:id="78"/>
+    <w:bookmarkStart w:id="79" w:name="ref-thompson2012"/>
+    <w:p>
+      <w:pPr>
+        <w:pStyle w:val="Bibliography"/>
+      </w:pPr>
+      <w:r>
+        <w:t xml:space="preserve">Thompson, R. M., U. Brose, J. A. Dunne, R. O. Hall, S. Hladyz, R. L. Kitching, N. D. Martinez, H. Rantala, T. N. Romanuk, D. B. Stouffer, and J. M. Tylianakis. 2012. Food webs: Reconciling the structure and function of biodiversity. Trends in Ecology &amp; Evolution 27:689–697.</w:t>
+      </w:r>
+    </w:p>
+    <w:bookmarkEnd w:id="79"/>
+    <w:bookmarkStart w:id="80" w:name="ref-vasseur2005"/>
+    <w:p>
+      <w:pPr>
+        <w:pStyle w:val="Bibliography"/>
+      </w:pPr>
+      <w:r>
+        <w:t xml:space="preserve">Vasseur, D. A., and K. S. McCann. 2005. A</w:t>
+      </w:r>
+      <w:r>
+        <w:t xml:space="preserve"> </w:t>
+      </w:r>
+      <w:r>
+        <w:t xml:space="preserve">Mechanistic Approach</w:t>
+      </w:r>
+      <w:r>
+        <w:t xml:space="preserve"> </w:t>
+      </w:r>
+      <w:r>
+        <w:t xml:space="preserve">for</w:t>
+      </w:r>
+      <w:r>
+        <w:t xml:space="preserve"> </w:t>
+      </w:r>
+      <w:r>
+        <w:t xml:space="preserve">Modeling Temperature</w:t>
+      </w:r>
+      <w:r>
+        <w:t xml:space="preserve">-</w:t>
+      </w:r>
+      <w:r>
+        <w:t xml:space="preserve">Dependent Consumer</w:t>
+      </w:r>
+      <w:r>
+        <w:t xml:space="preserve">-</w:t>
+      </w:r>
+      <w:r>
+        <w:t xml:space="preserve">Resource Dynamics</w:t>
+      </w:r>
+      <w:r>
+        <w:t xml:space="preserve">. The American Naturalist 166:184–198.</w:t>
+      </w:r>
+    </w:p>
+    <w:bookmarkEnd w:id="80"/>
+    <w:bookmarkStart w:id="81" w:name="ref-walther2002"/>
+    <w:p>
+      <w:pPr>
+        <w:pStyle w:val="Bibliography"/>
+      </w:pPr>
+      <w:r>
+        <w:t xml:space="preserve">Walther, G.-R., E. Post, P. Convey, A. Menzel, C. Parmesan, T. J. C. Beebee, J.-M. Fromentin, O. Hoegh-Guldberg, and F. Bairlein. 2002. Ecological responses to recent climate change. Nature 416:389–395.</w:t>
+      </w:r>
+    </w:p>
+    <w:bookmarkEnd w:id="81"/>
+    <w:bookmarkStart w:id="82" w:name="ref-welch1968"/>
+    <w:p>
+      <w:pPr>
+        <w:pStyle w:val="Bibliography"/>
+      </w:pPr>
+      <w:r>
+        <w:t xml:space="preserve">Welch, H. E. 1968. Relationships between</w:t>
+      </w:r>
+      <w:r>
+        <w:t xml:space="preserve"> </w:t>
+      </w:r>
+      <w:r>
+        <w:t xml:space="preserve">Assimiliation Efficiencies</w:t>
       </w:r>
       <w:r>
         <w:t xml:space="preserve"> </w:t>
@@ -3355,1162 +4638,86 @@
         <w:t xml:space="preserve"> </w:t>
       </w:r>
       <w:r>
-        <w:t xml:space="preserve">Ecosystem Functioning</w:t>
-      </w:r>
-      <w:r>
-        <w:t xml:space="preserve">. Trends in Ecology &amp; Evolution 33:186–197.</w:t>
-      </w:r>
-    </w:p>
-    <w:bookmarkEnd w:id="42"/>
-    <w:bookmarkStart w:id="43" w:name="ref-belgorodski2017"/>
+        <w:t xml:space="preserve">Growth Efficiencies</w:t>
+      </w:r>
+      <w:r>
+        <w:t xml:space="preserve"> </w:t>
+      </w:r>
+      <w:r>
+        <w:t xml:space="preserve">for</w:t>
+      </w:r>
+      <w:r>
+        <w:t xml:space="preserve"> </w:t>
+      </w:r>
+      <w:r>
+        <w:t xml:space="preserve">Aquatic Consumers</w:t>
+      </w:r>
+      <w:r>
+        <w:t xml:space="preserve">. Ecology 49:755–759.</w:t>
+      </w:r>
+    </w:p>
+    <w:bookmarkEnd w:id="82"/>
+    <w:bookmarkStart w:id="83" w:name="ref-woodward2010b"/>
     <w:p>
       <w:pPr>
         <w:pStyle w:val="Bibliography"/>
       </w:pPr>
       <w:r>
-        <w:t xml:space="preserve">Belgorodski, N., M. Greiner, K. Tolksdorf, and K. Schueller. 2017.</w:t>
-      </w:r>
-      <w:r>
-        <w:t xml:space="preserve"> </w:t>
-      </w:r>
-      <w:r>
-        <w:t xml:space="preserve">rriskDistributions</w:t>
-      </w:r>
-      <w:r>
-        <w:t xml:space="preserve">:</w:t>
-      </w:r>
-      <w:r>
-        <w:t xml:space="preserve"> </w:t>
-      </w:r>
-      <w:r>
-        <w:t xml:space="preserve">Fitting Distributions</w:t>
-      </w:r>
-      <w:r>
-        <w:t xml:space="preserve"> </w:t>
-      </w:r>
-      <w:r>
-        <w:t xml:space="preserve">to</w:t>
-      </w:r>
-      <w:r>
-        <w:t xml:space="preserve"> </w:t>
-      </w:r>
-      <w:r>
-        <w:t xml:space="preserve">Given Data</w:t>
-      </w:r>
-      <w:r>
-        <w:t xml:space="preserve"> </w:t>
-      </w:r>
-      <w:r>
-        <w:t xml:space="preserve">or</w:t>
-      </w:r>
-      <w:r>
-        <w:t xml:space="preserve"> </w:t>
-      </w:r>
-      <w:r>
-        <w:t xml:space="preserve">Known Quantiles</w:t>
+        <w:t xml:space="preserve">Woodward, G., J. P. Benstead, O. S. Beveridge, J. Blanchard, T. Brey, L. E. Brown, W. F. Cross, N. Friberg, T. C. Ings, U. Jacob, S. Jennings, M. E. Ledger, A. M. Milner, J. M. Montoya, E. O’Gorman, J. M. Olesen, O. L. Petchey, D. E. Pichler, D. C. Reuman, M. S. A. Thompson, F. J. F. Van Veen, and G. Yvon-Durocher. 2010. Ecological</w:t>
+      </w:r>
+      <w:r>
+        <w:t xml:space="preserve"> </w:t>
+      </w:r>
+      <w:r>
+        <w:t xml:space="preserve">Networks</w:t>
+      </w:r>
+      <w:r>
+        <w:t xml:space="preserve"> </w:t>
+      </w:r>
+      <w:r>
+        <w:t xml:space="preserve">in a</w:t>
+      </w:r>
+      <w:r>
+        <w:t xml:space="preserve"> </w:t>
+      </w:r>
+      <w:r>
+        <w:t xml:space="preserve">Changing Climate</w:t>
+      </w:r>
+      <w:r>
+        <w:t xml:space="preserve">. Pages 71–138 Advances in</w:t>
+      </w:r>
+      <w:r>
+        <w:t xml:space="preserve"> </w:t>
+      </w:r>
+      <w:r>
+        <w:t xml:space="preserve">Ecological Research</w:t>
       </w:r>
       <w:r>
         <w:t xml:space="preserve">.</w:t>
       </w:r>
-    </w:p>
-    <w:bookmarkEnd w:id="43"/>
-    <w:bookmarkStart w:id="44" w:name="ref-benke2017"/>
+      <w:r>
+        <w:t xml:space="preserve"> </w:t>
+      </w:r>
+      <w:r>
+        <w:t xml:space="preserve">Elsevier</w:t>
+      </w:r>
+      <w:r>
+        <w:t xml:space="preserve">.</w:t>
+      </w:r>
+    </w:p>
+    <w:bookmarkEnd w:id="83"/>
+    <w:bookmarkStart w:id="84" w:name="ref-zhang2017"/>
     <w:p>
       <w:pPr>
         <w:pStyle w:val="Bibliography"/>
       </w:pPr>
       <w:r>
-        <w:t xml:space="preserve">Benke, A. C., and A. D. Huryn. 2017. Secondary production and quantitative food webs. Pages 235–254 Methods in</w:t>
-      </w:r>
-      <w:r>
-        <w:t xml:space="preserve"> </w:t>
-      </w:r>
-      <w:r>
-        <w:t xml:space="preserve">Stream Ecology</w:t>
-      </w:r>
-      <w:r>
-        <w:t xml:space="preserve">.</w:t>
-      </w:r>
-      <w:r>
-        <w:t xml:space="preserve"> </w:t>
-      </w:r>
-      <w:r>
-        <w:t xml:space="preserve">Elsevier</w:t>
-      </w:r>
-      <w:r>
-        <w:t xml:space="preserve">.</w:t>
-      </w:r>
-    </w:p>
-    <w:bookmarkEnd w:id="44"/>
-    <w:bookmarkStart w:id="45" w:name="ref-benke1999"/>
-    <w:p>
-      <w:pPr>
-        <w:pStyle w:val="Bibliography"/>
-      </w:pPr>
-      <w:r>
-        <w:t xml:space="preserve">Benke, A. C., A. D. Huryn, L. A. Smock, and J. B. Wallace. 1999. Length-</w:t>
-      </w:r>
-      <w:r>
-        <w:t xml:space="preserve">Mass Relationships</w:t>
-      </w:r>
-      <w:r>
-        <w:t xml:space="preserve"> </w:t>
-      </w:r>
-      <w:r>
-        <w:t xml:space="preserve">for</w:t>
-      </w:r>
-      <w:r>
-        <w:t xml:space="preserve"> </w:t>
-      </w:r>
-      <w:r>
-        <w:t xml:space="preserve">Freshwater Macroinvertebrates</w:t>
-      </w:r>
-      <w:r>
-        <w:t xml:space="preserve"> </w:t>
-      </w:r>
-      <w:r>
-        <w:t xml:space="preserve">in</w:t>
-      </w:r>
-      <w:r>
-        <w:t xml:space="preserve"> </w:t>
-      </w:r>
-      <w:r>
-        <w:t xml:space="preserve">North America</w:t>
-      </w:r>
-      <w:r>
-        <w:t xml:space="preserve"> </w:t>
-      </w:r>
-      <w:r>
-        <w:t xml:space="preserve">with</w:t>
-      </w:r>
-      <w:r>
-        <w:t xml:space="preserve"> </w:t>
-      </w:r>
-      <w:r>
-        <w:t xml:space="preserve">Particular Reference</w:t>
-      </w:r>
-      <w:r>
-        <w:t xml:space="preserve"> </w:t>
-      </w:r>
-      <w:r>
-        <w:t xml:space="preserve">to the</w:t>
-      </w:r>
-      <w:r>
-        <w:t xml:space="preserve"> </w:t>
-      </w:r>
-      <w:r>
-        <w:t xml:space="preserve">Southeastern United States</w:t>
-      </w:r>
-      <w:r>
-        <w:t xml:space="preserve">. Journal of the North American Benthological Society 18:308–343.</w:t>
-      </w:r>
-    </w:p>
-    <w:bookmarkEnd w:id="45"/>
-    <w:bookmarkStart w:id="46" w:name="ref-benke1980"/>
-    <w:p>
-      <w:pPr>
-        <w:pStyle w:val="Bibliography"/>
-      </w:pPr>
-      <w:r>
-        <w:t xml:space="preserve">Benke, A. C., and J. B. Wallace. 1980. Trophic basis of production among net-spinning caddisflies in a southern appalachain stream. Ecology 61:108–118.</w:t>
-      </w:r>
-    </w:p>
-    <w:bookmarkEnd w:id="46"/>
-    <w:bookmarkStart w:id="47" w:name="ref-benke1997"/>
-    <w:p>
-      <w:pPr>
-        <w:pStyle w:val="Bibliography"/>
-      </w:pPr>
-      <w:r>
-        <w:t xml:space="preserve">Benke, A. C., and J. B. Wallace. 1997. Trophic</w:t>
-      </w:r>
-      <w:r>
-        <w:t xml:space="preserve"> </w:t>
-      </w:r>
-      <w:r>
-        <w:t xml:space="preserve">Basis</w:t>
-      </w:r>
-      <w:r>
-        <w:t xml:space="preserve"> </w:t>
-      </w:r>
-      <w:r>
-        <w:t xml:space="preserve">of</w:t>
-      </w:r>
-      <w:r>
-        <w:t xml:space="preserve"> </w:t>
-      </w:r>
-      <w:r>
-        <w:t xml:space="preserve">Production Among Riverine Caddisflies</w:t>
-      </w:r>
-      <w:r>
-        <w:t xml:space="preserve">:</w:t>
-      </w:r>
-      <w:r>
-        <w:t xml:space="preserve"> </w:t>
-      </w:r>
-      <w:r>
-        <w:t xml:space="preserve">Implications</w:t>
-      </w:r>
-      <w:r>
-        <w:t xml:space="preserve"> </w:t>
-      </w:r>
-      <w:r>
-        <w:t xml:space="preserve">for</w:t>
-      </w:r>
-      <w:r>
-        <w:t xml:space="preserve"> </w:t>
-      </w:r>
-      <w:r>
-        <w:t xml:space="preserve">Food Web Analysis</w:t>
-      </w:r>
-      <w:r>
-        <w:t xml:space="preserve">. Ecology 78:1132–1145.</w:t>
-      </w:r>
-    </w:p>
-    <w:bookmarkEnd w:id="47"/>
-    <w:bookmarkStart w:id="48" w:name="ref-brose2012"/>
-    <w:p>
-      <w:pPr>
-        <w:pStyle w:val="Bibliography"/>
-      </w:pPr>
-      <w:r>
-        <w:t xml:space="preserve">Brose, U., J. A. Dunne, Montoya José M., O. L. Petchey, F. D. Schneider, and U. Jacob. 2012. Climate change in size-structured ecosystems. Philosophical Transactions of the Royal Society B: Biological Sciences 367:2903–2912.</w:t>
-      </w:r>
-    </w:p>
-    <w:bookmarkEnd w:id="48"/>
-    <w:bookmarkStart w:id="49" w:name="ref-brown2004"/>
-    <w:p>
-      <w:pPr>
-        <w:pStyle w:val="Bibliography"/>
-      </w:pPr>
-      <w:r>
-        <w:t xml:space="preserve">Brown, J. H., J. F. Gillooly, A. P. Allen, V. M. Savage, and G. B. West. 2004. Toward a</w:t>
-      </w:r>
-      <w:r>
-        <w:t xml:space="preserve"> </w:t>
-      </w:r>
-      <w:r>
-        <w:t xml:space="preserve">Metabolic Theory</w:t>
-      </w:r>
-      <w:r>
-        <w:t xml:space="preserve"> </w:t>
-      </w:r>
-      <w:r>
-        <w:t xml:space="preserve">of</w:t>
-      </w:r>
-      <w:r>
-        <w:t xml:space="preserve"> </w:t>
-      </w:r>
-      <w:r>
-        <w:t xml:space="preserve">Ecology</w:t>
-      </w:r>
-      <w:r>
-        <w:t xml:space="preserve">. Ecology 85:1771–1789.</w:t>
-      </w:r>
-    </w:p>
-    <w:bookmarkEnd w:id="49"/>
-    <w:bookmarkStart w:id="50" w:name="ref-burkner2017"/>
-    <w:p>
-      <w:pPr>
-        <w:pStyle w:val="Bibliography"/>
-      </w:pPr>
-      <w:r>
-        <w:t xml:space="preserve">Bürkner, P.-C. 2017. Brms:</w:t>
-      </w:r>
-      <w:r>
-        <w:t xml:space="preserve"> </w:t>
-      </w:r>
-      <w:r>
-        <w:t xml:space="preserve">An R Package</w:t>
-      </w:r>
-      <w:r>
-        <w:t xml:space="preserve"> </w:t>
-      </w:r>
-      <w:r>
-        <w:t xml:space="preserve">for</w:t>
-      </w:r>
-      <w:r>
-        <w:t xml:space="preserve"> </w:t>
-      </w:r>
-      <w:r>
-        <w:t xml:space="preserve">Bayesian Multilevel Models Using Stan</w:t>
-      </w:r>
-      <w:r>
-        <w:t xml:space="preserve">. Journal of Statistical Software 80:1–28.</w:t>
-      </w:r>
-    </w:p>
-    <w:bookmarkEnd w:id="50"/>
-    <w:bookmarkStart w:id="51" w:name="ref-chao2019"/>
-    <w:p>
-      <w:pPr>
-        <w:pStyle w:val="Bibliography"/>
-      </w:pPr>
-      <w:r>
-        <w:t xml:space="preserve">Chao, A., and C. Ricotta. 2019. Quantifying evenness and linking it to diversity, beta diversity, and similarity. Ecology 100:e02852.</w:t>
-      </w:r>
-    </w:p>
-    <w:bookmarkEnd w:id="51"/>
-    <w:bookmarkStart w:id="52" w:name="ref-cross2011"/>
-    <w:p>
-      <w:pPr>
-        <w:pStyle w:val="Bibliography"/>
-      </w:pPr>
-      <w:r>
-        <w:t xml:space="preserve">Cross, W. F., C. V. Baxter, K. C. Donner, E. J. Rosi-Marshall, T. A. Kennedy, R. O. Hall, H. A. W. Kelly, and R. S. Rogers. 2011. Ecosystem ecology meets adaptive management: Food web response to a controlled flood on the</w:t>
-      </w:r>
-      <w:r>
-        <w:t xml:space="preserve"> </w:t>
-      </w:r>
-      <w:r>
-        <w:t xml:space="preserve">Colorado River</w:t>
-      </w:r>
-      <w:r>
-        <w:t xml:space="preserve">,</w:t>
-      </w:r>
-      <w:r>
-        <w:t xml:space="preserve"> </w:t>
-      </w:r>
-      <w:r>
-        <w:t xml:space="preserve">Glen Canyon</w:t>
-      </w:r>
-      <w:r>
-        <w:t xml:space="preserve">. Ecological Applications 21:2016–2033.</w:t>
-      </w:r>
-    </w:p>
-    <w:bookmarkEnd w:id="52"/>
-    <w:bookmarkStart w:id="53" w:name="ref-cross2007"/>
-    <w:p>
-      <w:pPr>
-        <w:pStyle w:val="Bibliography"/>
-      </w:pPr>
-      <w:r>
-        <w:t xml:space="preserve">Cross, W. F., J. B. Wallace, and A. D. Rosemond. 2007. Nutrient</w:t>
-      </w:r>
-      <w:r>
-        <w:t xml:space="preserve"> </w:t>
-      </w:r>
-      <w:r>
-        <w:t xml:space="preserve">Enrichment Reduces Constraints</w:t>
-      </w:r>
-      <w:r>
-        <w:t xml:space="preserve"> </w:t>
-      </w:r>
-      <w:r>
-        <w:t xml:space="preserve">on</w:t>
-      </w:r>
-      <w:r>
-        <w:t xml:space="preserve"> </w:t>
-      </w:r>
-      <w:r>
-        <w:t xml:space="preserve">Material Flows</w:t>
-      </w:r>
-      <w:r>
-        <w:t xml:space="preserve"> </w:t>
-      </w:r>
-      <w:r>
-        <w:t xml:space="preserve">in a</w:t>
-      </w:r>
-      <w:r>
-        <w:t xml:space="preserve"> </w:t>
-      </w:r>
-      <w:r>
-        <w:t xml:space="preserve">Detritus</w:t>
-      </w:r>
-      <w:r>
-        <w:t xml:space="preserve">-</w:t>
-      </w:r>
-      <w:r>
-        <w:t xml:space="preserve">Based Food Web</w:t>
-      </w:r>
-      <w:r>
-        <w:t xml:space="preserve">. Ecology 88:2563–2575.</w:t>
-      </w:r>
-    </w:p>
-    <w:bookmarkEnd w:id="53"/>
-    <w:bookmarkStart w:id="54" w:name="ref-deruiter1995"/>
-    <w:p>
-      <w:pPr>
-        <w:pStyle w:val="Bibliography"/>
-      </w:pPr>
-      <w:r>
-        <w:t xml:space="preserve">de Ruiter, P. C., A.-M. Neutel, and J. C. Moore. 1995. Energetics,</w:t>
-      </w:r>
-      <w:r>
-        <w:t xml:space="preserve"> </w:t>
-      </w:r>
-      <w:r>
-        <w:t xml:space="preserve">Patterns</w:t>
-      </w:r>
-      <w:r>
-        <w:t xml:space="preserve"> </w:t>
-      </w:r>
-      <w:r>
-        <w:t xml:space="preserve">of</w:t>
-      </w:r>
-      <w:r>
-        <w:t xml:space="preserve"> </w:t>
-      </w:r>
-      <w:r>
-        <w:t xml:space="preserve">Interaction Strengths</w:t>
-      </w:r>
-      <w:r>
-        <w:t xml:space="preserve">, and</w:t>
-      </w:r>
-      <w:r>
-        <w:t xml:space="preserve"> </w:t>
-      </w:r>
-      <w:r>
-        <w:t xml:space="preserve">Stability</w:t>
-      </w:r>
-      <w:r>
-        <w:t xml:space="preserve"> </w:t>
-      </w:r>
-      <w:r>
-        <w:t xml:space="preserve">in</w:t>
-      </w:r>
-      <w:r>
-        <w:t xml:space="preserve"> </w:t>
-      </w:r>
-      <w:r>
-        <w:t xml:space="preserve">Real Ecosystems</w:t>
-      </w:r>
-      <w:r>
-        <w:t xml:space="preserve">. Science 269:1257–1260.</w:t>
-      </w:r>
-    </w:p>
-    <w:bookmarkEnd w:id="54"/>
-    <w:bookmarkStart w:id="55" w:name="ref-dell2014"/>
-    <w:p>
-      <w:pPr>
-        <w:pStyle w:val="Bibliography"/>
-      </w:pPr>
-      <w:r>
-        <w:t xml:space="preserve">Dell, A. I., S. Pawar, and V. M. Savage. 2014. Temperature dependence of trophic interactions are driven by asymmetry of species responses and foraging strategy. Journal of Animal Ecology 83:70–84.</w:t>
-      </w:r>
-    </w:p>
-    <w:bookmarkEnd w:id="55"/>
-    <w:bookmarkStart w:id="56" w:name="ref-fordyce2011"/>
-    <w:p>
-      <w:pPr>
-        <w:pStyle w:val="Bibliography"/>
-      </w:pPr>
-      <w:r>
-        <w:t xml:space="preserve">Fordyce, J. A., Z. Gompert, M. L. Forister, and C. C. Nice. 2011. A</w:t>
-      </w:r>
-      <w:r>
-        <w:t xml:space="preserve"> </w:t>
-      </w:r>
-      <w:r>
-        <w:t xml:space="preserve">Hierarchical Bayesian Approach</w:t>
-      </w:r>
-      <w:r>
-        <w:t xml:space="preserve"> </w:t>
-      </w:r>
-      <w:r>
-        <w:t xml:space="preserve">to</w:t>
-      </w:r>
-      <w:r>
-        <w:t xml:space="preserve"> </w:t>
-      </w:r>
-      <w:r>
-        <w:t xml:space="preserve">Ecological Count Data</w:t>
-      </w:r>
-      <w:r>
-        <w:t xml:space="preserve">:</w:t>
-      </w:r>
-      <w:r>
-        <w:t xml:space="preserve"> </w:t>
-      </w:r>
-      <w:r>
-        <w:t xml:space="preserve">A Flexible Tool</w:t>
-      </w:r>
-      <w:r>
-        <w:t xml:space="preserve"> </w:t>
-      </w:r>
-      <w:r>
-        <w:t xml:space="preserve">for</w:t>
-      </w:r>
-      <w:r>
-        <w:t xml:space="preserve"> </w:t>
-      </w:r>
-      <w:r>
-        <w:t xml:space="preserve">Ecologists</w:t>
-      </w:r>
-      <w:r>
-        <w:t xml:space="preserve">. PLOS ONE 6:e26785.</w:t>
-      </w:r>
-    </w:p>
-    <w:bookmarkEnd w:id="56"/>
-    <w:bookmarkStart w:id="57" w:name="ref-friberg2009"/>
-    <w:p>
-      <w:pPr>
-        <w:pStyle w:val="Bibliography"/>
-      </w:pPr>
-      <w:r>
-        <w:t xml:space="preserve">Friberg, N., J. B. Dybkjær, J. S. Olafsson, G. M. Gislason, S. E. Larsen, and T. L. Lauridsen. 2009. Relationships between structure and function in streams contrasting in temperature. Freshwater Biology 54:2051–2068.</w:t>
-      </w:r>
-    </w:p>
-    <w:bookmarkEnd w:id="57"/>
-    <w:bookmarkStart w:id="58" w:name="ref-gibert2019"/>
-    <w:p>
-      <w:pPr>
-        <w:pStyle w:val="Bibliography"/>
-      </w:pPr>
-      <w:r>
-        <w:t xml:space="preserve">Gibert, J. P. 2019. Temperature directly and indirectly influences food web structure. Scientific Reports 9:5312.</w:t>
-      </w:r>
-    </w:p>
-    <w:bookmarkEnd w:id="58"/>
-    <w:bookmarkStart w:id="59" w:name="ref-gibert2017"/>
-    <w:p>
-      <w:pPr>
-        <w:pStyle w:val="Bibliography"/>
-      </w:pPr>
-      <w:r>
-        <w:t xml:space="preserve">Gibert, J. P., and J. P. DeLong. 2017. Phenotypic variation explains food web structural patterns. Proceedings of the National Academy of Sciences 114:11187–11192.</w:t>
-      </w:r>
-    </w:p>
-    <w:bookmarkEnd w:id="59"/>
-    <w:bookmarkStart w:id="60" w:name="ref-gillooly2001"/>
-    <w:p>
-      <w:pPr>
-        <w:pStyle w:val="Bibliography"/>
-      </w:pPr>
-      <w:r>
-        <w:t xml:space="preserve">Gillooly, J. F., J. H. Brown, G. B. West, V. M. Savage, and E. L. Charnov. 2001. Effects of size and temperature on metabolic rate. Science (New York, N.Y.) 293:2248–2251.</w:t>
-      </w:r>
-    </w:p>
-    <w:bookmarkEnd w:id="60"/>
-    <w:bookmarkStart w:id="61" w:name="ref-gini1921"/>
-    <w:p>
-      <w:pPr>
-        <w:pStyle w:val="Bibliography"/>
-      </w:pPr>
-      <w:r>
-        <w:t xml:space="preserve">Gini, C. 1921. Measurement of</w:t>
-      </w:r>
-      <w:r>
-        <w:t xml:space="preserve"> </w:t>
-      </w:r>
-      <w:r>
-        <w:t xml:space="preserve">Inequality</w:t>
-      </w:r>
-      <w:r>
-        <w:t xml:space="preserve"> </w:t>
-      </w:r>
-      <w:r>
-        <w:t xml:space="preserve">of</w:t>
-      </w:r>
-      <w:r>
-        <w:t xml:space="preserve"> </w:t>
-      </w:r>
-      <w:r>
-        <w:t xml:space="preserve">Incomes</w:t>
-      </w:r>
-      <w:r>
-        <w:t xml:space="preserve">. The Economic Journal 31:124–126.</w:t>
-      </w:r>
-    </w:p>
-    <w:bookmarkEnd w:id="61"/>
-    <w:bookmarkStart w:id="62" w:name="ref-hannesdottir2013"/>
-    <w:p>
-      <w:pPr>
-        <w:pStyle w:val="Bibliography"/>
-      </w:pPr>
-      <w:r>
-        <w:t xml:space="preserve">Hannesdóttir, E. R., G. M. Gíslason, J. S. Ólafsson, Ó. P. Ólafsson, and E. J. O’Gorman. 2013. Increased</w:t>
-      </w:r>
-      <w:r>
-        <w:t xml:space="preserve"> </w:t>
-      </w:r>
-      <w:r>
-        <w:t xml:space="preserve">Stream Productivity</w:t>
-      </w:r>
-      <w:r>
-        <w:t xml:space="preserve"> </w:t>
-      </w:r>
-      <w:r>
-        <w:t xml:space="preserve">with</w:t>
-      </w:r>
-      <w:r>
-        <w:t xml:space="preserve"> </w:t>
-      </w:r>
-      <w:r>
-        <w:t xml:space="preserve">Warming Supports Higher Trophic Levels</w:t>
-      </w:r>
-      <w:r>
-        <w:t xml:space="preserve">. Advances in Ecological Research 48:285–342.</w:t>
-      </w:r>
-    </w:p>
-    <w:bookmarkEnd w:id="62"/>
-    <w:bookmarkStart w:id="63" w:name="ref-hood2018"/>
-    <w:p>
-      <w:pPr>
-        <w:pStyle w:val="Bibliography"/>
-      </w:pPr>
-      <w:r>
-        <w:t xml:space="preserve">Hood, J. M., J. P. Benstead, W. F. Cross, A. D. Huryn, P. W. Johnson, G. M. Gíslason, J. R. Junker, D. Nelson, J. S. Ólafsson, and C. Tran. 2018. Increased resource use efficiency amplifies positive response of aquatic primary production to experimental warming. Global Change Biology 24:1069–1084.</w:t>
-      </w:r>
-    </w:p>
-    <w:bookmarkEnd w:id="63"/>
-    <w:bookmarkStart w:id="64" w:name="ref-huryn1986"/>
-    <w:p>
-      <w:pPr>
-        <w:pStyle w:val="Bibliography"/>
-      </w:pPr>
-      <w:r>
-        <w:t xml:space="preserve">Huryn, A. D., and J. B. Wallace. 1986. A method for obtaining in situ growth rates of larval</w:t>
-      </w:r>
-      <w:r>
-        <w:t xml:space="preserve"> </w:t>
-      </w:r>
-      <w:r>
-        <w:t xml:space="preserve">Chironomidae</w:t>
-      </w:r>
-      <w:r>
-        <w:t xml:space="preserve"> </w:t>
-      </w:r>
-      <w:r>
-        <w:t xml:space="preserve">(</w:t>
-      </w:r>
-      <w:r>
-        <w:t xml:space="preserve">Diptera</w:t>
-      </w:r>
-      <w:r>
-        <w:t xml:space="preserve">) and its application to studies of secondary Production1. Limnology and Oceanography 31:216–221.</w:t>
-      </w:r>
-    </w:p>
-    <w:bookmarkEnd w:id="64"/>
-    <w:bookmarkStart w:id="65" w:name="ref-junker2020"/>
-    <w:p>
-      <w:pPr>
-        <w:pStyle w:val="Bibliography"/>
-      </w:pPr>
-      <w:r>
-        <w:t xml:space="preserve">Junker, J. R., W. F. Cross, J. P. Benstead, A. D. Huryn, J. M. Hood, D. Nelson, G. M. Gíslason, and J. S. Ólafsson. 2020. Resource supply governs the apparent temperature dependence of animal production in stream ecosystems. Ecology Letters 23:1809–1819.</w:t>
-      </w:r>
-    </w:p>
-    <w:bookmarkEnd w:id="65"/>
-    <w:bookmarkStart w:id="66" w:name="ref-lorenz1905"/>
-    <w:p>
-      <w:pPr>
-        <w:pStyle w:val="Bibliography"/>
-      </w:pPr>
-      <w:r>
-        <w:t xml:space="preserve">Lorenz, M. O. 1905. Methods of</w:t>
-      </w:r>
-      <w:r>
-        <w:t xml:space="preserve"> </w:t>
-      </w:r>
-      <w:r>
-        <w:t xml:space="preserve">Measuring</w:t>
-      </w:r>
-      <w:r>
-        <w:t xml:space="preserve"> </w:t>
-      </w:r>
-      <w:r>
-        <w:t xml:space="preserve">the</w:t>
-      </w:r>
-      <w:r>
-        <w:t xml:space="preserve"> </w:t>
-      </w:r>
-      <w:r>
-        <w:t xml:space="preserve">Concentration</w:t>
-      </w:r>
-      <w:r>
-        <w:t xml:space="preserve"> </w:t>
-      </w:r>
-      <w:r>
-        <w:t xml:space="preserve">of</w:t>
-      </w:r>
-      <w:r>
-        <w:t xml:space="preserve"> </w:t>
-      </w:r>
-      <w:r>
-        <w:t xml:space="preserve">Wealth</w:t>
-      </w:r>
-      <w:r>
-        <w:t xml:space="preserve">. Publications of the American Statistical Association 9:209.</w:t>
-      </w:r>
-    </w:p>
-    <w:bookmarkEnd w:id="66"/>
-    <w:bookmarkStart w:id="67" w:name="ref-may1972"/>
-    <w:p>
-      <w:pPr>
-        <w:pStyle w:val="Bibliography"/>
-      </w:pPr>
-      <w:r>
-        <w:t xml:space="preserve">May, R. M. 1972. Will a</w:t>
-      </w:r>
-      <w:r>
-        <w:t xml:space="preserve"> </w:t>
-      </w:r>
-      <w:r>
-        <w:t xml:space="preserve">Large Complex System</w:t>
-      </w:r>
-      <w:r>
-        <w:t xml:space="preserve"> </w:t>
-      </w:r>
-      <w:r>
-        <w:t xml:space="preserve">be</w:t>
-      </w:r>
-      <w:r>
-        <w:t xml:space="preserve"> </w:t>
-      </w:r>
-      <w:r>
-        <w:t xml:space="preserve">Stable</w:t>
-      </w:r>
-      <w:r>
-        <w:t xml:space="preserve">? Nature 238:413–414.</w:t>
-      </w:r>
-    </w:p>
-    <w:bookmarkEnd w:id="67"/>
-    <w:bookmarkStart w:id="68" w:name="ref-mccann1998"/>
-    <w:p>
-      <w:pPr>
-        <w:pStyle w:val="Bibliography"/>
-      </w:pPr>
-      <w:r>
-        <w:t xml:space="preserve">McCann, K., A. Hastings, and G. R. Huxel. 1998. Weak trophic interactions and the balance of nature. Nature 395:794–798.</w:t>
-      </w:r>
-    </w:p>
-    <w:bookmarkEnd w:id="68"/>
-    <w:bookmarkStart w:id="69" w:name="ref-merritt2008"/>
-    <w:p>
-      <w:pPr>
-        <w:pStyle w:val="Bibliography"/>
-      </w:pPr>
-      <w:r>
-        <w:t xml:space="preserve">Merritt, R. W., K. W. Cummins, and M. B. Berg, editors. 2008. An</w:t>
-      </w:r>
-      <w:r>
-        <w:t xml:space="preserve"> </w:t>
-      </w:r>
-      <w:r>
-        <w:t xml:space="preserve">Introduction</w:t>
-      </w:r>
-      <w:r>
-        <w:t xml:space="preserve"> </w:t>
-      </w:r>
-      <w:r>
-        <w:t xml:space="preserve">to the</w:t>
-      </w:r>
-      <w:r>
-        <w:t xml:space="preserve"> </w:t>
-      </w:r>
-      <w:r>
-        <w:t xml:space="preserve">Aquatic Insects</w:t>
-      </w:r>
-      <w:r>
-        <w:t xml:space="preserve"> </w:t>
-      </w:r>
-      <w:r>
-        <w:t xml:space="preserve">of</w:t>
-      </w:r>
-      <w:r>
-        <w:t xml:space="preserve"> </w:t>
-      </w:r>
-      <w:r>
-        <w:t xml:space="preserve">North America</w:t>
-      </w:r>
-      <w:r>
-        <w:t xml:space="preserve">. Fourth.</w:t>
-      </w:r>
-      <w:r>
-        <w:t xml:space="preserve"> </w:t>
-      </w:r>
-      <w:r>
-        <w:t xml:space="preserve">Kendall/Hunt Publishing Co.</w:t>
-      </w:r>
-      <w:r>
-        <w:t xml:space="preserve">,</w:t>
-      </w:r>
-      <w:r>
-        <w:t xml:space="preserve"> </w:t>
-      </w:r>
-      <w:r>
-        <w:t xml:space="preserve">Dubuque, IA</w:t>
-      </w:r>
-      <w:r>
-        <w:t xml:space="preserve">.</w:t>
-      </w:r>
-    </w:p>
-    <w:bookmarkEnd w:id="69"/>
-    <w:bookmarkStart w:id="70" w:name="ref-nelson2017"/>
-    <w:p>
-      <w:pPr>
-        <w:pStyle w:val="Bibliography"/>
-      </w:pPr>
-      <w:r>
-        <w:t xml:space="preserve">Nelson, D., J. P. Benstead, A. D. Huryn, W. F. Cross, J. M. Hood, P. W. Johnson, J. R. Junker, G. M. Gíslason, and J. S. Ólafsson. 2017a. Shifts in community size structure drive temperature invariance of secondary production in a stream-warming experiment. Ecology 98:1797–1806.</w:t>
-      </w:r>
-    </w:p>
-    <w:bookmarkEnd w:id="70"/>
-    <w:bookmarkStart w:id="71" w:name="ref-nelson2017a"/>
-    <w:p>
-      <w:pPr>
-        <w:pStyle w:val="Bibliography"/>
-      </w:pPr>
-      <w:r>
-        <w:t xml:space="preserve">Nelson, D., J. P. Benstead, A. D. Huryn, W. F. Cross, J. M. Hood, P. W. Johnson, J. R. Junker, G. M. Gíslason, and J. S. Ólafsson. 2017b. Experimental whole-stream warming alters community size structure. Global Change Biology 23:2618–2628.</w:t>
-      </w:r>
-    </w:p>
-    <w:bookmarkEnd w:id="71"/>
-    <w:bookmarkStart w:id="72" w:name="ref-oconnor2009"/>
-    <w:p>
-      <w:pPr>
-        <w:pStyle w:val="Bibliography"/>
-      </w:pPr>
-      <w:r>
-        <w:t xml:space="preserve">O’Connor, M. I., M. F. Piehler, D. M. Leech, A. Anton, and J. F. Bruno. 2009. Warming and</w:t>
-      </w:r>
-      <w:r>
-        <w:t xml:space="preserve"> </w:t>
-      </w:r>
-      <w:r>
-        <w:t xml:space="preserve">Resource Availability Shift Food Web Structure</w:t>
-      </w:r>
-      <w:r>
-        <w:t xml:space="preserve"> </w:t>
-      </w:r>
-      <w:r>
-        <w:t xml:space="preserve">and</w:t>
-      </w:r>
-      <w:r>
-        <w:t xml:space="preserve"> </w:t>
-      </w:r>
-      <w:r>
-        <w:t xml:space="preserve">Metabolism</w:t>
-      </w:r>
-      <w:r>
-        <w:t xml:space="preserve">. PLOS Biology 7:e1000178.</w:t>
-      </w:r>
-    </w:p>
-    <w:bookmarkEnd w:id="72"/>
-    <w:bookmarkStart w:id="73" w:name="ref-ogorman2014"/>
-    <w:p>
-      <w:pPr>
-        <w:pStyle w:val="Bibliography"/>
-      </w:pPr>
-      <w:r>
-        <w:t xml:space="preserve">O’Gorman, E. J., J. P. Benstead, W. F. Cross, N. Friberg, J. M. Hood, P. W. Johnson, B. D. Sigurdsson, and G. Woodward. 2014. Climate change and geothermal ecosystems: Natural laboratories, sentinel systems, and future refugia. Global Change Biology 20:3291–3299.</w:t>
-      </w:r>
-    </w:p>
-    <w:bookmarkEnd w:id="73"/>
-    <w:bookmarkStart w:id="74" w:name="ref-ogorman2012"/>
-    <w:p>
-      <w:pPr>
-        <w:pStyle w:val="Bibliography"/>
-      </w:pPr>
-      <w:r>
-        <w:t xml:space="preserve">O’Gorman, E. J., D. E. Pichler, G. Adams, J. P. Benstead, H. Cohen, N. Craig, W. F. Cross, B. O. L. Demars, N. Friberg, G. M. Gíslason, R. Gudmundsdóttir, A. Hawczak, J. M. Hood, L. N. Hudson, L. Johansson, M. P. Johansson, J. R. Junker, A. Laurila, J. R. Manson, E. Mavromati, D. Nelson, J. S. Ólafsson, D. M. Perkins, O. L. Petchey, M. Plebani, D. C. Reuman, B. C. Rall, R. Stewart, M. S. A. Thompson, and G. Woodward. 2012. Impacts of</w:t>
-      </w:r>
-      <w:r>
-        <w:t xml:space="preserve"> </w:t>
-      </w:r>
-      <w:r>
-        <w:t xml:space="preserve">Warming</w:t>
-      </w:r>
-      <w:r>
-        <w:t xml:space="preserve"> </w:t>
-      </w:r>
-      <w:r>
-        <w:t xml:space="preserve">on the</w:t>
-      </w:r>
-      <w:r>
-        <w:t xml:space="preserve"> </w:t>
-      </w:r>
-      <w:r>
-        <w:t xml:space="preserve">Structure</w:t>
-      </w:r>
-      <w:r>
-        <w:t xml:space="preserve"> </w:t>
-      </w:r>
-      <w:r>
-        <w:t xml:space="preserve">and</w:t>
-      </w:r>
-      <w:r>
-        <w:t xml:space="preserve"> </w:t>
-      </w:r>
-      <w:r>
-        <w:t xml:space="preserve">Functioning</w:t>
-      </w:r>
-      <w:r>
-        <w:t xml:space="preserve"> </w:t>
-      </w:r>
-      <w:r>
-        <w:t xml:space="preserve">of</w:t>
-      </w:r>
-      <w:r>
-        <w:t xml:space="preserve"> </w:t>
-      </w:r>
-      <w:r>
-        <w:t xml:space="preserve">Aquatic Communities</w:t>
-      </w:r>
-      <w:r>
-        <w:t xml:space="preserve">. Pages 81–176 Advances in</w:t>
-      </w:r>
-      <w:r>
-        <w:t xml:space="preserve"> </w:t>
-      </w:r>
-      <w:r>
-        <w:t xml:space="preserve">Ecological Research</w:t>
-      </w:r>
-      <w:r>
-        <w:t xml:space="preserve">.</w:t>
-      </w:r>
-      <w:r>
-        <w:t xml:space="preserve"> </w:t>
-      </w:r>
-      <w:r>
-        <w:t xml:space="preserve">Elsevier</w:t>
-      </w:r>
-      <w:r>
-        <w:t xml:space="preserve">.</w:t>
-      </w:r>
-    </w:p>
-    <w:bookmarkEnd w:id="74"/>
-    <w:bookmarkStart w:id="75" w:name="ref-padfield2017"/>
-    <w:p>
-      <w:pPr>
-        <w:pStyle w:val="Bibliography"/>
-      </w:pPr>
-      <w:r>
-        <w:t xml:space="preserve">Padfield, D., C. Lowe, A. Buckling, R. Ffrench-Constant, S. Jennings, F. Shelley, J. S. Ólafsson, and G. Yvon-Durocher. 2017. Metabolic compensation constrains the temperature dependence of gross primary production. Ecology Letters 20:1250–1260.</w:t>
-      </w:r>
-    </w:p>
-    <w:bookmarkEnd w:id="75"/>
-    <w:bookmarkStart w:id="76" w:name="ref-peterson1977"/>
-    <w:p>
-      <w:pPr>
-        <w:pStyle w:val="Bibliography"/>
-      </w:pPr>
-      <w:r>
-        <w:t xml:space="preserve">Peterson, B. V. 1977. Black flies of</w:t>
-      </w:r>
-      <w:r>
-        <w:t xml:space="preserve"> </w:t>
-      </w:r>
-      <w:r>
-        <w:t xml:space="preserve">Iceland</w:t>
-      </w:r>
-      <w:r>
-        <w:t xml:space="preserve"> </w:t>
-      </w:r>
-      <w:r>
-        <w:t xml:space="preserve">(</w:t>
-      </w:r>
-      <w:r>
-        <w:t xml:space="preserve">Diptera</w:t>
-      </w:r>
-      <w:r>
-        <w:t xml:space="preserve">-</w:t>
-      </w:r>
-      <w:r>
-        <w:t xml:space="preserve">Simuliidae</w:t>
-      </w:r>
-      <w:r>
-        <w:t xml:space="preserve">). Canadian Entomologist 109:449–472.</w:t>
-      </w:r>
-    </w:p>
-    <w:bookmarkEnd w:id="76"/>
-    <w:bookmarkStart w:id="77" w:name="ref-rosi-marshall2016"/>
-    <w:p>
-      <w:pPr>
-        <w:pStyle w:val="Bibliography"/>
-      </w:pPr>
-      <w:r>
-        <w:t xml:space="preserve">Rosi-Marshall, E. J., H. A. Wellard Kelly, R. O. Hall, and K. A. Vallis. 2016. Methods for quantifying aquatic macroinvertebrate diets. Freshwater Science 35:229–236.</w:t>
-      </w:r>
-    </w:p>
-    <w:bookmarkEnd w:id="77"/>
-    <w:bookmarkStart w:id="78" w:name="ref-schindelin2012"/>
-    <w:p>
-      <w:pPr>
-        <w:pStyle w:val="Bibliography"/>
-      </w:pPr>
-      <w:r>
-        <w:t xml:space="preserve">Schindelin, J., I. Arganda-Carreras, E. Frise, V. Kaynig, M. Longair, T. Pietzsch, S. Preibisch, C. Rueden, S. Saalfeld, B. Schmid, J.-Y. Tinevez, D. J. White, V. Hartenstein, K. Eliceiri, P. Tomancak, and A. Cardona. 2012. Fiji: An open-source platform for biological-image analysis. Nature Methods 9:676–682.</w:t>
-      </w:r>
-    </w:p>
-    <w:bookmarkEnd w:id="78"/>
-    <w:bookmarkStart w:id="79" w:name="ref-solomon1975"/>
-    <w:p>
-      <w:pPr>
-        <w:pStyle w:val="Bibliography"/>
-      </w:pPr>
-      <w:r>
-        <w:t xml:space="preserve">Solomon, D. L. 1975. A comparative approach to species diversity:7.</w:t>
-      </w:r>
-    </w:p>
-    <w:bookmarkEnd w:id="79"/>
-    <w:bookmarkStart w:id="80" w:name="ref-thompson2012"/>
-    <w:p>
-      <w:pPr>
-        <w:pStyle w:val="Bibliography"/>
-      </w:pPr>
-      <w:r>
-        <w:t xml:space="preserve">Thompson, R. M., U. Brose, J. A. Dunne, R. O. Hall, S. Hladyz, R. L. Kitching, N. D. Martinez, H. Rantala, T. N. Romanuk, D. B. Stouffer, and J. M. Tylianakis. 2012. Food webs: Reconciling the structure and function of biodiversity. Trends in Ecology &amp; Evolution 27:689–697.</w:t>
-      </w:r>
-    </w:p>
-    <w:bookmarkEnd w:id="80"/>
-    <w:bookmarkStart w:id="81" w:name="ref-vasseur2005"/>
-    <w:p>
-      <w:pPr>
-        <w:pStyle w:val="Bibliography"/>
-      </w:pPr>
-      <w:r>
-        <w:t xml:space="preserve">Vasseur, D. A., and K. S. McCann. 2005. A</w:t>
-      </w:r>
-      <w:r>
-        <w:t xml:space="preserve"> </w:t>
-      </w:r>
-      <w:r>
-        <w:t xml:space="preserve">Mechanistic Approach</w:t>
-      </w:r>
-      <w:r>
-        <w:t xml:space="preserve"> </w:t>
-      </w:r>
-      <w:r>
-        <w:t xml:space="preserve">for</w:t>
-      </w:r>
-      <w:r>
-        <w:t xml:space="preserve"> </w:t>
-      </w:r>
-      <w:r>
-        <w:t xml:space="preserve">Modeling Temperature</w:t>
-      </w:r>
-      <w:r>
-        <w:t xml:space="preserve">-</w:t>
-      </w:r>
-      <w:r>
-        <w:t xml:space="preserve">Dependent Consumer</w:t>
-      </w:r>
-      <w:r>
-        <w:t xml:space="preserve">-</w:t>
-      </w:r>
-      <w:r>
-        <w:t xml:space="preserve">Resource Dynamics</w:t>
-      </w:r>
-      <w:r>
-        <w:t xml:space="preserve">. The American Naturalist 166:184–198.</w:t>
-      </w:r>
-    </w:p>
-    <w:bookmarkEnd w:id="81"/>
-    <w:bookmarkStart w:id="82" w:name="ref-walther2002"/>
-    <w:p>
-      <w:pPr>
-        <w:pStyle w:val="Bibliography"/>
-      </w:pPr>
-      <w:r>
-        <w:t xml:space="preserve">Walther, G.-R., E. Post, P. Convey, A. Menzel, C. Parmesan, T. J. C. Beebee, J.-M. Fromentin, O. Hoegh-Guldberg, and F. Bairlein. 2002. Ecological responses to recent climate change. Nature 416:389–395.</w:t>
-      </w:r>
-    </w:p>
-    <w:bookmarkEnd w:id="82"/>
-    <w:bookmarkStart w:id="83" w:name="ref-welch1968"/>
-    <w:p>
-      <w:pPr>
-        <w:pStyle w:val="Bibliography"/>
-      </w:pPr>
-      <w:r>
-        <w:t xml:space="preserve">Welch, H. E. 1968. Relationships between</w:t>
-      </w:r>
-      <w:r>
-        <w:t xml:space="preserve"> </w:t>
-      </w:r>
-      <w:r>
-        <w:t xml:space="preserve">Assimiliation Efficiencies</w:t>
-      </w:r>
-      <w:r>
-        <w:t xml:space="preserve"> </w:t>
-      </w:r>
-      <w:r>
-        <w:t xml:space="preserve">and</w:t>
-      </w:r>
-      <w:r>
-        <w:t xml:space="preserve"> </w:t>
-      </w:r>
-      <w:r>
-        <w:t xml:space="preserve">Growth Efficiencies</w:t>
-      </w:r>
-      <w:r>
-        <w:t xml:space="preserve"> </w:t>
-      </w:r>
-      <w:r>
-        <w:t xml:space="preserve">for</w:t>
-      </w:r>
-      <w:r>
-        <w:t xml:space="preserve"> </w:t>
-      </w:r>
-      <w:r>
-        <w:t xml:space="preserve">Aquatic Consumers</w:t>
-      </w:r>
-      <w:r>
-        <w:t xml:space="preserve">. Ecology 49:755–759.</w:t>
-      </w:r>
-    </w:p>
-    <w:bookmarkEnd w:id="83"/>
-    <w:bookmarkStart w:id="84" w:name="ref-woodward2010b"/>
-    <w:p>
-      <w:pPr>
-        <w:pStyle w:val="Bibliography"/>
-      </w:pPr>
-      <w:r>
-        <w:t xml:space="preserve">Woodward, G., J. P. Benstead, O. S. Beveridge, J. Blanchard, T. Brey, L. E. Brown, W. F. Cross, N. Friberg, T. C. Ings, U. Jacob, S. Jennings, M. E. Ledger, A. M. Milner, J. M. Montoya, E. O’Gorman, J. M. Olesen, O. L. Petchey, D. E. Pichler, D. C. Reuman, M. S. A. Thompson, F. J. F. Van Veen, and G. Yvon-Durocher. 2010. Ecological</w:t>
-      </w:r>
-      <w:r>
-        <w:t xml:space="preserve"> </w:t>
-      </w:r>
-      <w:r>
-        <w:t xml:space="preserve">Networks</w:t>
-      </w:r>
-      <w:r>
-        <w:t xml:space="preserve"> </w:t>
-      </w:r>
-      <w:r>
-        <w:t xml:space="preserve">in a</w:t>
-      </w:r>
-      <w:r>
-        <w:t xml:space="preserve"> </w:t>
-      </w:r>
-      <w:r>
-        <w:t xml:space="preserve">Changing Climate</w:t>
-      </w:r>
-      <w:r>
-        <w:t xml:space="preserve">. Pages 71–138 Advances in</w:t>
-      </w:r>
-      <w:r>
-        <w:t xml:space="preserve"> </w:t>
-      </w:r>
-      <w:r>
-        <w:t xml:space="preserve">Ecological Research</w:t>
-      </w:r>
-      <w:r>
-        <w:t xml:space="preserve">.</w:t>
-      </w:r>
-      <w:r>
-        <w:t xml:space="preserve"> </w:t>
-      </w:r>
-      <w:r>
-        <w:t xml:space="preserve">Elsevier</w:t>
-      </w:r>
-      <w:r>
-        <w:t xml:space="preserve">.</w:t>
+        <w:t xml:space="preserve">Zhang, L., D. Takahashi, M. Hartvig, and K. H. Andersen. 2017. Food-web dynamics under climate change. Proceedings of the Royal Society B: Biological Sciences 284:20171772.</w:t>
       </w:r>
     </w:p>
     <w:bookmarkEnd w:id="84"/>
-    <w:bookmarkStart w:id="85" w:name="ref-zhang2017"/>
-    <w:p>
-      <w:pPr>
-        <w:pStyle w:val="Bibliography"/>
-      </w:pPr>
-      <w:r>
-        <w:t xml:space="preserve">Zhang, L., D. Takahashi, M. Hartvig, and K. H. Andersen. 2017. Food-web dynamics under climate change. Proceedings of the Royal Society B: Biological Sciences 284:20171772.</w:t>
-      </w:r>
-    </w:p>
     <w:bookmarkEnd w:id="85"/>
     <w:bookmarkEnd w:id="86"/>
-    <w:bookmarkEnd w:id="87"/>
     <w:sectPr>
       <w:footerReference w:type="default" r:id="rId9"/>
       <w:pgSz w:w="12240" w:h="15840" w:code="1"/>
@@ -4700,114 +4907,8 @@
       </w:pPr>
     </w:lvl>
   </w:abstractNum>
-  <w:abstractNum w:abstractNumId="991">
-    <w:nsid w:val="ea454b4c"/>
-    <w:multiLevelType w:val="multilevel"/>
-    <w:lvl w:ilvl="0">
-      <w:numFmt w:val="bullet"/>
-      <w:lvlText w:val="•"/>
-      <w:lvlJc w:val="left"/>
-      <w:pPr>
-        <w:tabs>
-          <w:tab w:val="num" w:pos="0"/>
-        </w:tabs>
-        <w:ind w:left="480" w:hanging="480"/>
-      </w:pPr>
-    </w:lvl>
-    <w:lvl w:ilvl="1">
-      <w:numFmt w:val="bullet"/>
-      <w:lvlText w:val="–"/>
-      <w:lvlJc w:val="left"/>
-      <w:pPr>
-        <w:tabs>
-          <w:tab w:val="num" w:pos="720"/>
-        </w:tabs>
-        <w:ind w:left="1200" w:hanging="480"/>
-      </w:pPr>
-    </w:lvl>
-    <w:lvl w:ilvl="2">
-      <w:numFmt w:val="bullet"/>
-      <w:lvlText w:val="•"/>
-      <w:lvlJc w:val="left"/>
-      <w:pPr>
-        <w:tabs>
-          <w:tab w:val="num" w:pos="1440"/>
-        </w:tabs>
-        <w:ind w:left="1920" w:hanging="480"/>
-      </w:pPr>
-    </w:lvl>
-    <w:lvl w:ilvl="3">
-      <w:numFmt w:val="bullet"/>
-      <w:lvlText w:val="–"/>
-      <w:lvlJc w:val="left"/>
-      <w:pPr>
-        <w:tabs>
-          <w:tab w:val="num" w:pos="2160"/>
-        </w:tabs>
-        <w:ind w:left="2640" w:hanging="480"/>
-      </w:pPr>
-    </w:lvl>
-    <w:lvl w:ilvl="4">
-      <w:numFmt w:val="bullet"/>
-      <w:lvlText w:val="•"/>
-      <w:lvlJc w:val="left"/>
-      <w:pPr>
-        <w:tabs>
-          <w:tab w:val="num" w:pos="2880"/>
-        </w:tabs>
-        <w:ind w:left="3360" w:hanging="480"/>
-      </w:pPr>
-    </w:lvl>
-    <w:lvl w:ilvl="5">
-      <w:numFmt w:val="bullet"/>
-      <w:lvlText w:val="–"/>
-      <w:lvlJc w:val="left"/>
-      <w:pPr>
-        <w:tabs>
-          <w:tab w:val="num" w:pos="3600"/>
-        </w:tabs>
-        <w:ind w:left="4080" w:hanging="480"/>
-      </w:pPr>
-    </w:lvl>
-    <w:lvl w:ilvl="6">
-      <w:numFmt w:val="bullet"/>
-      <w:lvlText w:val="•"/>
-      <w:lvlJc w:val="left"/>
-      <w:pPr>
-        <w:tabs>
-          <w:tab w:val="num" w:pos="4320"/>
-        </w:tabs>
-        <w:ind w:left="4800" w:hanging="480"/>
-      </w:pPr>
-    </w:lvl>
-    <w:lvl w:ilvl="7">
-      <w:numFmt w:val="bullet"/>
-      <w:lvlText w:val="–"/>
-      <w:lvlJc w:val="left"/>
-      <w:pPr>
-        <w:tabs>
-          <w:tab w:val="num" w:pos="5040"/>
-        </w:tabs>
-        <w:ind w:left="5520" w:hanging="480"/>
-      </w:pPr>
-    </w:lvl>
-    <w:lvl w:ilvl="8">
-      <w:numFmt w:val="bullet"/>
-      <w:lvlText w:val="•"/>
-      <w:lvlJc w:val="left"/>
-      <w:pPr>
-        <w:tabs>
-          <w:tab w:val="num" w:pos="5760"/>
-        </w:tabs>
-        <w:ind w:left="6240" w:hanging="480"/>
-      </w:pPr>
-    </w:lvl>
-  </w:abstractNum>
   <w:num w:numId="1000">
     <w:abstractNumId w:val="990"/>
-  </w:num>
-  <w:num w:numId="1001">
-    <w:abstractNumId w:val="991"/>
   </w:num>
 </w:numbering>
 </file>

</xml_diff>

<commit_message>
Jules committed this for you. Respect.
</commit_message>
<xml_diff>
--- a/doc/ms/ms.docx
+++ b/doc/ms/ms.docx
@@ -3180,6 +3180,170 @@
         <w:t xml:space="preserve">Statistical Analyses</w:t>
       </w:r>
     </w:p>
+    <w:p>
+      <w:pPr>
+        <w:pStyle w:val="FirstParagraph"/>
+      </w:pPr>
+      <w:r>
+        <w:t xml:space="preserve">Relationships between mean annual temperature (</w:t>
+      </w:r>
+      <m:oMath>
+        <m:sSup>
+          <m:e>
+            <m:r>
+              <m:t>​</m:t>
+            </m:r>
+          </m:e>
+          <m:sup>
+            <m:r>
+              <m:t>∘</m:t>
+            </m:r>
+          </m:sup>
+        </m:sSup>
+      </m:oMath>
+      <w:r>
+        <w:t xml:space="preserve">C) and mean community</w:t>
+      </w:r>
+      <w:r>
+        <w:t xml:space="preserve"> </w:t>
+      </w:r>
+      <w:r>
+        <w:rPr>
+          <w:i/>
+        </w:rPr>
+        <w:t xml:space="preserve">M</w:t>
+      </w:r>
+      <w:r>
+        <w:t xml:space="preserve"> </w:t>
+      </w:r>
+      <w:r>
+        <w:t xml:space="preserve">and</w:t>
+      </w:r>
+      <w:r>
+        <w:t xml:space="preserve"> </w:t>
+      </w:r>
+      <w:r>
+        <w:rPr>
+          <w:i/>
+        </w:rPr>
+        <w:t xml:space="preserve">P:B</w:t>
+      </w:r>
+      <w:r>
+        <w:t xml:space="preserve"> </w:t>
+      </w:r>
+      <w:r>
+        <w:t xml:space="preserve">were assessed with bootstrapped linear regressions. Here, 10^{5} values of mean</w:t>
+      </w:r>
+      <w:r>
+        <w:t xml:space="preserve"> </w:t>
+      </w:r>
+      <w:r>
+        <w:rPr>
+          <w:i/>
+        </w:rPr>
+        <w:t xml:space="preserve">M</w:t>
+      </w:r>
+      <w:r>
+        <w:t xml:space="preserve"> </w:t>
+      </w:r>
+      <w:r>
+        <w:t xml:space="preserve">or</w:t>
+      </w:r>
+      <w:r>
+        <w:t xml:space="preserve"> </w:t>
+      </w:r>
+      <w:r>
+        <w:rPr>
+          <w:i/>
+        </w:rPr>
+        <w:t xml:space="preserve">P:B</w:t>
+      </w:r>
+      <w:r>
+        <w:t xml:space="preserve"> </w:t>
+      </w:r>
+      <w:r>
+        <w:t xml:space="preserve">were resampled with replacement from each stream. For each resampling event, a linear model was fit between</w:t>
+      </w:r>
+      <w:r>
+        <w:t xml:space="preserve"> </w:t>
+      </w:r>
+      <w:r>
+        <w:rPr>
+          <w:i/>
+        </w:rPr>
+        <w:t xml:space="preserve">log</w:t>
+      </w:r>
+      <w:r>
+        <w:rPr>
+          <w:vertAlign w:val="subscript"/>
+          <w:i/>
+        </w:rPr>
+        <w:t xml:space="preserve">e</w:t>
+      </w:r>
+      <w:r>
+        <w:t xml:space="preserve">-transformed</w:t>
+      </w:r>
+      <w:r>
+        <w:t xml:space="preserve"> </w:t>
+      </w:r>
+      <w:r>
+        <w:rPr>
+          <w:i/>
+        </w:rPr>
+        <w:t xml:space="preserve">M</w:t>
+      </w:r>
+      <w:r>
+        <w:t xml:space="preserve"> </w:t>
+      </w:r>
+      <w:r>
+        <w:t xml:space="preserve">or</w:t>
+      </w:r>
+      <w:r>
+        <w:t xml:space="preserve"> </w:t>
+      </w:r>
+      <w:r>
+        <w:rPr>
+          <w:i/>
+        </w:rPr>
+        <w:t xml:space="preserve">P:B</w:t>
+      </w:r>
+      <w:r>
+        <w:t xml:space="preserve"> </w:t>
+      </w:r>
+      <w:r>
+        <w:t xml:space="preserve">and mean annual temperature. Response variables</w:t>
+      </w:r>
+      <w:r>
+        <w:t xml:space="preserve"> </w:t>
+      </w:r>
+      <w:r>
+        <w:rPr>
+          <w:i/>
+        </w:rPr>
+        <w:t xml:space="preserve">M</w:t>
+      </w:r>
+      <w:r>
+        <w:t xml:space="preserve"> </w:t>
+      </w:r>
+      <w:r>
+        <w:t xml:space="preserve">and</w:t>
+      </w:r>
+      <w:r>
+        <w:t xml:space="preserve"> </w:t>
+      </w:r>
+      <w:r>
+        <w:rPr>
+          <w:i/>
+        </w:rPr>
+        <w:t xml:space="preserve">P:B</w:t>
+      </w:r>
+      <w:r>
+        <w:t xml:space="preserve"> </w:t>
+      </w:r>
+      <w:r>
+        <w:t xml:space="preserve">were transformed to meet assumptions of normality of residuals variation.</w:t>
+      </w:r>
+    </w:p>
     <w:bookmarkEnd w:id="29"/>
     <w:bookmarkEnd w:id="30"/>
     <w:bookmarkStart w:id="34" w:name="results"/>
@@ -3301,7 +3465,7 @@
         <w:pStyle w:val="BodyText"/>
       </w:pPr>
       <w:r>
-        <w:t xml:space="preserve">Patterns of OM flux among streams were most closely tied to total consumer energy demands as consumer diets exhibited high similarity among streams (Figure SX). Diets composition among all streams were dominated by diatoms (0.4% [0,0.8]), amorphous detritus (0.2% [0,0.3]), and green algae (0.1% [0,0.4]). Within streams, diet similarity ranged from 0.7 (0.66 – 0.73) to 0.75 (0.71 – 0.79). Among streams, diet overlap was similarly high and mean overlap among all streams was 0.89% (0.84 – 0.92 95% PI). calculated percent similarity among streams ranged from XX to XX and showed no relationship with mean stream temperature.</w:t>
+        <w:t xml:space="preserve">Patterns of OM flux among streams were most closely tied to total consumer energy demands as consumer diets exhibited high similarity among streams (Figure SX). Diets composition among all streams were dominated by diatoms (44.1% [0,75.5]), amorphous detritus (17.4% [0,32.3]), and green algae (13.2% [0,42.6]). Within streams, diet similarity ranged from 0.7 (0.66 – 0.73) to 0.75 (0.71 – 0.79). Among streams, diet overlap was similarly high and mean overlap among all streams was 0.89% (0.84 – 0.92 95% PI). Diet similarity of pairwise comparisons among streams showed little differences in diet among streams and no clear relationship with temperature (Supporting Materials).</w:t>
       </w:r>
     </w:p>
     <w:bookmarkEnd w:id="31"/>
@@ -3354,7 +3518,101 @@
         <w:t xml:space="preserve">P:B</w:t>
       </w:r>
       <w:r>
-        <w:t xml:space="preserve">) among and within streams. Across streams, mean body size of taxa ranged from 0.13 to 2.66 and mean annual P:B ranged from 4.23 to 31.67 (Figure 2). Fluxes were skewed differentially towards larger body sizes (positive skew) or towards smaller body sizes (negative skew) among streams, with skew estimates with body size (</w:t>
+        <w:t xml:space="preserve">) among and within streams. Across streams, mean body size of taxa ranged from 0.13 to 2.66 and mean annual P:B ranged from 4.23 to 31.67 (Figure 2). Both,</w:t>
+      </w:r>
+      <w:r>
+        <w:t xml:space="preserve"> </w:t>
+      </w:r>
+      <w:r>
+        <w:rPr>
+          <w:i/>
+        </w:rPr>
+        <w:t xml:space="preserve">M</w:t>
+      </w:r>
+      <w:r>
+        <w:t xml:space="preserve"> </w:t>
+      </w:r>
+      <w:r>
+        <w:t xml:space="preserve">and</w:t>
+      </w:r>
+      <w:r>
+        <w:t xml:space="preserve"> </w:t>
+      </w:r>
+      <w:r>
+        <w:rPr>
+          <w:i/>
+        </w:rPr>
+        <w:t xml:space="preserve">P:B</w:t>
+      </w:r>
+      <w:r>
+        <w:t xml:space="preserve"> </w:t>
+      </w:r>
+      <w:r>
+        <w:t xml:space="preserve">showed associations with mean annual stream temperature that were negative and positive, respectively. Generally, mean</w:t>
+      </w:r>
+      <w:r>
+        <w:t xml:space="preserve"> </w:t>
+      </w:r>
+      <w:r>
+        <w:rPr>
+          <w:i/>
+        </w:rPr>
+        <w:t xml:space="preserve">M</w:t>
+      </w:r>
+      <w:r>
+        <w:t xml:space="preserve"> </w:t>
+      </w:r>
+      <w:r>
+        <w:t xml:space="preserve">of the community decreased -9.5% (95% PI, -11.1% – -8%) for each increase in 1</w:t>
+      </w:r>
+      <m:oMath>
+        <m:sSup>
+          <m:e>
+            <m:r>
+              <m:t>​</m:t>
+            </m:r>
+          </m:e>
+          <m:sup>
+            <m:r>
+              <m:t>∘</m:t>
+            </m:r>
+          </m:sup>
+        </m:sSup>
+      </m:oMath>
+      <w:r>
+        <w:t xml:space="preserve">C. In contrast, mean population</w:t>
+      </w:r>
+      <w:r>
+        <w:t xml:space="preserve"> </w:t>
+      </w:r>
+      <w:r>
+        <w:rPr>
+          <w:i/>
+        </w:rPr>
+        <w:t xml:space="preserve">P:B</w:t>
+      </w:r>
+      <w:r>
+        <w:t xml:space="preserve"> </w:t>
+      </w:r>
+      <w:r>
+        <w:t xml:space="preserve">of the community increased 18.8% (95% IP, 17% – 20.7%) for each 1</w:t>
+      </w:r>
+      <m:oMath>
+        <m:sSup>
+          <m:e>
+            <m:r>
+              <m:t>​</m:t>
+            </m:r>
+          </m:e>
+          <m:sup>
+            <m:r>
+              <m:t>∘</m:t>
+            </m:r>
+          </m:sup>
+        </m:sSup>
+      </m:oMath>
+      <w:r>
+        <w:t xml:space="preserve">C in mean annual stream temperature. Fluxes were skewed differentially towards larger body sizes (positive skew) or towards smaller body sizes (negative skew) among streams, with skew estimates with body size (</w:t>
       </w:r>
       <w:r>
         <w:rPr>

</xml_diff>

<commit_message>
updated ms to attempt to get indent...not working yet. Pushing to other comp.
</commit_message>
<xml_diff>
--- a/doc/ms/ms.docx
+++ b/doc/ms/ms.docx
@@ -56,11 +56,13 @@
         <w:pStyle w:val="FirstParagraph"/>
       </w:pPr>
       <w:r>
-        <w:t xml:space="preserve">Temperature is an important abiotic variable with increasing relevance as warming global temperatures alter the diversity, structure, and functioning of Earth’s ecosystems</w:t>
-      </w:r>
-      <w:r>
-        <w:t xml:space="preserve"> </w:t>
-      </w:r>
+        <w:t xml:space="preserve">  Temperature is an important abiotic variable with increasing relevance as warming global temperatures alter the diversity, structure, and functioning of Earth’s ecosystems</w:t>
+      </w:r>
+    </w:p>
+    <w:p>
+      <w:pPr>
+        <w:pStyle w:val="BodyText"/>
+      </w:pPr>
       <w:r>
         <w:t xml:space="preserve">(Walther et al. 2002)</w:t>
       </w:r>
@@ -213,11 +215,13 @@
         <w:pStyle w:val="BodyText"/>
       </w:pPr>
       <w:r>
-        <w:t xml:space="preserve">Temperature can directly alter the distribution of species interactions by asymmetric responses in organismal traits among species [e.g., attack rate, handling time, growth rates,</w:t>
-      </w:r>
-      <w:r>
-        <w:t xml:space="preserve"> </w:t>
-      </w:r>
+        <w:t xml:space="preserve"> Temperature can directly alter the distribution of species interactions by asymmetric responses in organismal traits among species [e.g., attack rate, handling time, growth rates,</w:t>
+      </w:r>
+    </w:p>
+    <w:p>
+      <w:pPr>
+        <w:pStyle w:val="BodyText"/>
+      </w:pPr>
       <w:r>
         <w:t xml:space="preserve">etc.;</w:t>
       </w:r>
@@ -244,16 +248,30 @@
         <w:pStyle w:val="BodyText"/>
       </w:pPr>
       <w:r>
-        <w:t xml:space="preserve">acquisition of resources by consumer Generally, temperature is predicted to have disproportionately higher effects on consumers relative to resources</w:t>
-      </w:r>
-      <w:r>
-        <w:t xml:space="preserve"> </w:t>
-      </w:r>
-      <w:r>
-        <w:t xml:space="preserve">(Allen et al. 2005, Vasseur and McCann 2005,</w:t>
-      </w:r>
-      <w:r>
-        <w:t xml:space="preserve"> </w:t>
+        <w:t xml:space="preserve">  acquisition of resources by consumer Generally, temperature is predicted to have disproportionately higher effects on consumers relative to resources [</w:t>
+      </w:r>
+      <w:r>
+        <w:t xml:space="preserve">Allen et al. (2005)</w:t>
+      </w:r>
+      <w:r>
+        <w:t xml:space="preserve">;</w:t>
+      </w:r>
+      <w:r>
+        <w:t xml:space="preserve"> </w:t>
+      </w:r>
+      <w:r>
+        <w:t xml:space="preserve">Vasseur and McCann (2005)</w:t>
+      </w:r>
+      <w:r>
+        <w:t xml:space="preserve">;</w:t>
+      </w:r>
+    </w:p>
+    <w:p>
+      <w:pPr>
+        <w:pStyle w:val="BodyText"/>
+      </w:pPr>
+      <w:r>
+        <w:t xml:space="preserve">(</w:t>
       </w:r>
       <w:r>
         <w:rPr>
@@ -264,13 +282,16 @@
       <w:r>
         <w:t xml:space="preserve">)</w:t>
       </w:r>
+      <w:r>
+        <w:t xml:space="preserve">]</w:t>
+      </w:r>
     </w:p>
     <w:p>
       <w:pPr>
         <w:pStyle w:val="BodyText"/>
       </w:pPr>
       <w:r>
-        <w:t xml:space="preserve">Here, we measured the patterning and distribution of organic matter fluxes within invertebrate food webs across a natural stream temperature gradient (~5 - 28</w:t>
+        <w:t xml:space="preserve">   Here, we measured the patterning and distribution of organic matter fluxes within invertebrate food webs across a natural stream temperature gradient (~5 - 28</w:t>
       </w:r>
       <m:oMath>
         <m:sSup>
@@ -289,9 +310,11 @@
       <w:r>
         <w:t xml:space="preserve">C). Previous</w:t>
       </w:r>
-      <w:r>
-        <w:t xml:space="preserve"> </w:t>
-      </w:r>
+    </w:p>
+    <w:p>
+      <w:pPr>
+        <w:pStyle w:val="BodyText"/>
+      </w:pPr>
       <w:r>
         <w:t xml:space="preserve">research in these streams has shown a strong positive effect of temperature on primary production both among streams</w:t>
       </w:r>
@@ -419,7 +442,7 @@
         <w:pStyle w:val="FirstParagraph"/>
       </w:pPr>
       <w:r>
-        <w:t xml:space="preserve">We studied six streams within the Hengill geothermal field of southwestern Iceland (64</w:t>
+        <w:t xml:space="preserve">    We studied six streams within the Hengill geothermal field of southwestern Iceland (64</w:t>
       </w:r>
       <m:oMath>
         <m:sSup>
@@ -461,9 +484,11 @@
       <w:r>
         <w:t xml:space="preserve">18’W) that varied in mean annual temperature. Hengill is</w:t>
       </w:r>
-      <w:r>
-        <w:t xml:space="preserve"> </w:t>
-      </w:r>
+    </w:p>
+    <w:p>
+      <w:pPr>
+        <w:pStyle w:val="BodyText"/>
+      </w:pPr>
       <w:r>
         <w:t xml:space="preserve">characterized by indirect geothermal heating of groundwater</w:t>
       </w:r>
@@ -1252,9 +1277,11 @@
       <w:r>
         <w:t xml:space="preserve">To estimate variability in diet compositions and to impute missing values for non-dominant, yet present, taxa, we modeled the diet proportions within each stream using a</w:t>
       </w:r>
-      <w:r>
-        <w:t xml:space="preserve"> </w:t>
-      </w:r>
+    </w:p>
+    <w:p>
+      <w:pPr>
+        <w:pStyle w:val="BodyText"/>
+      </w:pPr>
       <w:r>
         <w:t xml:space="preserve">hierarchical multivariate model</w:t>
       </w:r>
@@ -2234,9 +2261,11 @@
       <w:r>
         <w:t xml:space="preserve">. Taxon-specific secondary production estimates were combined with</w:t>
       </w:r>
-      <w:r>
-        <w:t xml:space="preserve"> </w:t>
-      </w:r>
+    </w:p>
+    <w:p>
+      <w:pPr>
+        <w:pStyle w:val="BodyText"/>
+      </w:pPr>
       <w:r>
         <w:t xml:space="preserve">diet proportions, diet-specific assimilation efficiencies,</w:t>
       </w:r>
@@ -2607,13 +2636,7 @@
         <w:t xml:space="preserve"> </w:t>
       </w:r>
       <w:r>
-        <w:t xml:space="preserve">on ordered relative consumption fluxes,</w:t>
-      </w:r>
-      <w:r>
-        <w:t xml:space="preserve"> </w:t>
-      </w:r>
-      <w:r>
-        <w:t xml:space="preserve">such that in a community with</w:t>
+        <w:t xml:space="preserve">on ordered relative consumption fluxes, such that in a community with</w:t>
       </w:r>
       <w:r>
         <w:t xml:space="preserve"> </w:t>
@@ -2720,9 +2743,11 @@
       <w:r>
         <w:t xml:space="preserve">. The Lorenz curve plots how a value, in this</w:t>
       </w:r>
-      <w:r>
-        <w:t xml:space="preserve"> </w:t>
-      </w:r>
+    </w:p>
+    <w:p>
+      <w:pPr>
+        <w:pStyle w:val="BodyText"/>
+      </w:pPr>
       <w:r>
         <w:t xml:space="preserve">case OM flux, accumulates with increasing cumulative proportion of species. In a community with perfectly equal distribution of OM consumption among species, the Lorenz curve is</w:t>
       </w:r>

</xml_diff>

<commit_message>
finalized results. start work on discussion.
</commit_message>
<xml_diff>
--- a/doc/ms/ms.docx
+++ b/doc/ms/ms.docx
@@ -56,7 +56,85 @@
         <w:pStyle w:val="FirstParagraph"/>
       </w:pPr>
       <w:r>
-        <w:t xml:space="preserve">  Temperature is an important abiotic variable with increasing relevance as warming global temperatures alter the diversity, structure, and functioning of Earth’s ecosystems</w:t>
+        <w:t xml:space="preserve">Temperature is an important abiotic variable with increasing relevance as warming global temperatures alter the diversity, structure, and functioning of Earth’s ecosystems</w:t>
+      </w:r>
+      <w:r>
+        <w:t xml:space="preserve"> </w:t>
+      </w:r>
+      <w:r>
+        <w:t xml:space="preserve">(Walther et al. 2002)</w:t>
+      </w:r>
+      <w:r>
+        <w:t xml:space="preserve">. Temperature’s effect on ecosystems manifest through complex direct and indirect pathways such as shifting species ranges [][] and subsequent changes to local and</w:t>
+      </w:r>
+      <w:r>
+        <w:t xml:space="preserve"> </w:t>
+      </w:r>
+      <w:r>
+        <w:t xml:space="preserve">regional communities [], species adaptations</w:t>
+      </w:r>
+      <w:r>
+        <w:t xml:space="preserve"> </w:t>
+      </w:r>
+      <w:r>
+        <w:t xml:space="preserve">(Gibert and DeLong 2017)</w:t>
+      </w:r>
+      <w:r>
+        <w:t xml:space="preserve">, and through effects on individual metabolic rates</w:t>
+      </w:r>
+      <w:r>
+        <w:t xml:space="preserve"> </w:t>
+      </w:r>
+      <w:r>
+        <w:t xml:space="preserve">(Gillooly et al. 2001, Brown et al. 2004)</w:t>
+      </w:r>
+      <w:r>
+        <w:t xml:space="preserve">. While a growing body of theoretical and</w:t>
+      </w:r>
+      <w:r>
+        <w:t xml:space="preserve"> </w:t>
+      </w:r>
+      <w:r>
+        <w:t xml:space="preserve">empirical study has enhanced our knowledge of temperature-mediated changes to ecosystems</w:t>
+      </w:r>
+      <w:r>
+        <w:t xml:space="preserve"> </w:t>
+      </w:r>
+      <w:r>
+        <w:t xml:space="preserve">(O’Connor et al. 2009)</w:t>
+      </w:r>
+      <w:r>
+        <w:t xml:space="preserve">, general patterns are uncertain and empirical studies often idiosyncratic</w:t>
+      </w:r>
+      <w:r>
+        <w:t xml:space="preserve"> </w:t>
+      </w:r>
+      <w:r>
+        <w:t xml:space="preserve">(Nelson et al. 2017a, Zhang et al. 2017)</w:t>
+      </w:r>
+      <w:r>
+        <w:t xml:space="preserve">,</w:t>
+      </w:r>
+      <w:r>
+        <w:t xml:space="preserve"> </w:t>
+      </w:r>
+      <w:r>
+        <w:t xml:space="preserve">especially at higher levels of organizations such as communities and food webs</w:t>
+      </w:r>
+      <w:r>
+        <w:t xml:space="preserve"> </w:t>
+      </w:r>
+      <w:r>
+        <w:t xml:space="preserve">(Walther et al. 2002, Woodward et al. 2010)</w:t>
+      </w:r>
+      <w:r>
+        <w:t xml:space="preserve">. Yet, identifying general effects of temperature is a necessary step</w:t>
+      </w:r>
+      <w:r>
+        <w:t xml:space="preserve"> </w:t>
+      </w:r>
+      <w:r>
+        <w:t xml:space="preserve">towards understanding how future warming may alter the functioning of ecosystems and the services they provide.</w:t>
       </w:r>
     </w:p>
     <w:p>
@@ -64,79 +142,70 @@
         <w:pStyle w:val="BodyText"/>
       </w:pPr>
       <w:r>
-        <w:t xml:space="preserve">(Walther et al. 2002)</w:t>
-      </w:r>
-      <w:r>
-        <w:t xml:space="preserve">. Temperature’s effect on ecosystems manifest through complex direct and indirect pathways such as shifting species ranges [][] and subsequent changes to local and</w:t>
-      </w:r>
-      <w:r>
-        <w:t xml:space="preserve"> </w:t>
-      </w:r>
-      <w:r>
-        <w:t xml:space="preserve">regional communities [], species adaptations</w:t>
-      </w:r>
-      <w:r>
-        <w:t xml:space="preserve"> </w:t>
-      </w:r>
-      <w:r>
-        <w:t xml:space="preserve">(Gibert and DeLong 2017)</w:t>
-      </w:r>
-      <w:r>
-        <w:t xml:space="preserve">, and through effects on individual metabolic rates</w:t>
-      </w:r>
-      <w:r>
-        <w:t xml:space="preserve"> </w:t>
-      </w:r>
-      <w:r>
-        <w:t xml:space="preserve">(Gillooly et al. 2001, Brown et al. 2004)</w:t>
-      </w:r>
-      <w:r>
-        <w:t xml:space="preserve">. While a growing body of theoretical and</w:t>
-      </w:r>
-      <w:r>
-        <w:t xml:space="preserve"> </w:t>
-      </w:r>
-      <w:r>
-        <w:t xml:space="preserve">empirical study has enhanced our knowledge of temperature-mediated changes to ecosystems</w:t>
-      </w:r>
-      <w:r>
-        <w:t xml:space="preserve"> </w:t>
-      </w:r>
-      <w:r>
-        <w:t xml:space="preserve">(O’Connor et al. 2009)</w:t>
-      </w:r>
-      <w:r>
-        <w:t xml:space="preserve">, general patterns are uncertain and empirical studies often idiosyncratic</w:t>
-      </w:r>
-      <w:r>
-        <w:t xml:space="preserve"> </w:t>
-      </w:r>
-      <w:r>
-        <w:t xml:space="preserve">(Nelson et al. 2017a, Zhang et al. 2017)</w:t>
-      </w:r>
-      <w:r>
-        <w:t xml:space="preserve">,</w:t>
-      </w:r>
-      <w:r>
-        <w:t xml:space="preserve"> </w:t>
-      </w:r>
-      <w:r>
-        <w:t xml:space="preserve">especially at higher levels of organizations such as communities and food webs</w:t>
-      </w:r>
-      <w:r>
-        <w:t xml:space="preserve"> </w:t>
-      </w:r>
-      <w:r>
-        <w:t xml:space="preserve">(Walther et al. 2002, Woodward et al. 2010)</w:t>
-      </w:r>
-      <w:r>
-        <w:t xml:space="preserve">. Yet, identifying general effects of temperature is a necessary step</w:t>
-      </w:r>
-      <w:r>
-        <w:t xml:space="preserve"> </w:t>
-      </w:r>
-      <w:r>
-        <w:t xml:space="preserve">towards understanding how future warming may alter the functioning of ecosystems and the services they provide.</w:t>
+        <w:t xml:space="preserve">Temperature has the potential to alter the provision and maintenance of ecosystem services by modifying the interactions among species</w:t>
+      </w:r>
+      <w:r>
+        <w:t xml:space="preserve"> </w:t>
+      </w:r>
+      <w:r>
+        <w:t xml:space="preserve">(Woodward et al. 2010, Brose et al. 2012)</w:t>
+      </w:r>
+      <w:r>
+        <w:t xml:space="preserve"> </w:t>
+      </w:r>
+      <w:r>
+        <w:t xml:space="preserve">that underpin ecosystem functions</w:t>
+      </w:r>
+      <w:r>
+        <w:t xml:space="preserve"> </w:t>
+      </w:r>
+      <w:r>
+        <w:t xml:space="preserve">(de Ruiter et al. 1995, Thompson et al. 2012)</w:t>
+      </w:r>
+      <w:r>
+        <w:t xml:space="preserve">. The signature of temperature on the stability and dynamics of food webs is present across global climate gradients</w:t>
+      </w:r>
+      <w:r>
+        <w:t xml:space="preserve"> </w:t>
+      </w:r>
+      <w:r>
+        <w:t xml:space="preserve">(Baiser et al. 2019)</w:t>
+      </w:r>
+      <w:r>
+        <w:t xml:space="preserve"> </w:t>
+      </w:r>
+      <w:r>
+        <w:t xml:space="preserve">where its direct and indirect effects alter the magnitudes and relative distributions among species and trophic levels</w:t>
+      </w:r>
+      <w:r>
+        <w:t xml:space="preserve"> </w:t>
+      </w:r>
+      <w:r>
+        <w:t xml:space="preserve">(May 1972, McCann et al. 1998, Barnes et al. 2018)</w:t>
+      </w:r>
+      <w:r>
+        <w:t xml:space="preserve">. Direct changes through species richness effects</w:t>
+      </w:r>
+      <w:r>
+        <w:t xml:space="preserve"> </w:t>
+      </w:r>
+      <w:r>
+        <w:t xml:space="preserve">(Gibert 2019)</w:t>
+      </w:r>
+      <w:r>
+        <w:t xml:space="preserve">. Indirect through the distribution of consumer and prey species and it effects on the acquisition and allocation of resources among species</w:t>
+      </w:r>
+      <w:r>
+        <w:t xml:space="preserve"> </w:t>
+      </w:r>
+      <w:r>
+        <w:t xml:space="preserve">(Zhang et al. 2017)</w:t>
+      </w:r>
+      <w:r>
+        <w:t xml:space="preserve"> </w:t>
+      </w:r>
+      <w:r>
+        <w:t xml:space="preserve">–macroecology of food web dynamics and stability are controlled by the .</w:t>
       </w:r>
     </w:p>
     <w:p>
@@ -144,70 +213,22 @@
         <w:pStyle w:val="BodyText"/>
       </w:pPr>
       <w:r>
-        <w:t xml:space="preserve">Temperature has the potential to alter the provision and maintenance of ecosystem services by modifying the interactions among species</w:t>
-      </w:r>
-      <w:r>
-        <w:t xml:space="preserve"> </w:t>
-      </w:r>
-      <w:r>
-        <w:t xml:space="preserve">(Woodward et al. 2010, Brose et al. 2012)</w:t>
-      </w:r>
-      <w:r>
-        <w:t xml:space="preserve"> </w:t>
-      </w:r>
-      <w:r>
-        <w:t xml:space="preserve">that underpin ecosystem functions</w:t>
-      </w:r>
-      <w:r>
-        <w:t xml:space="preserve"> </w:t>
-      </w:r>
-      <w:r>
-        <w:t xml:space="preserve">(de Ruiter et al. 1995, Thompson et al. 2012)</w:t>
-      </w:r>
-      <w:r>
-        <w:t xml:space="preserve">. The signature of temperature on the stability and dynamics of food webs is present across global climate gradients</w:t>
-      </w:r>
-      <w:r>
-        <w:t xml:space="preserve"> </w:t>
-      </w:r>
-      <w:r>
-        <w:t xml:space="preserve">(Baiser et al. 2019)</w:t>
-      </w:r>
-      <w:r>
-        <w:t xml:space="preserve"> </w:t>
-      </w:r>
-      <w:r>
-        <w:t xml:space="preserve">where its direct and indirect effects alter the magnitudes and relative distributions among species and trophic levels</w:t>
-      </w:r>
-      <w:r>
-        <w:t xml:space="preserve"> </w:t>
-      </w:r>
-      <w:r>
-        <w:t xml:space="preserve">(May 1972, McCann et al. 1998, Barnes et al. 2018)</w:t>
-      </w:r>
-      <w:r>
-        <w:t xml:space="preserve">. Direct changes through species richness effects</w:t>
-      </w:r>
-      <w:r>
-        <w:t xml:space="preserve"> </w:t>
-      </w:r>
-      <w:r>
-        <w:t xml:space="preserve">(Gibert 2019)</w:t>
-      </w:r>
-      <w:r>
-        <w:t xml:space="preserve">. Indirect through the distribution of consumer and prey species and it effects on the acquisition and allocation of resources among species</w:t>
-      </w:r>
-      <w:r>
-        <w:t xml:space="preserve"> </w:t>
-      </w:r>
-      <w:r>
-        <w:t xml:space="preserve">(Zhang et al. 2017)</w:t>
-      </w:r>
-      <w:r>
-        <w:t xml:space="preserve"> </w:t>
-      </w:r>
-      <w:r>
-        <w:t xml:space="preserve">–macroecology of food web dynamics and stability are controlled by the .</w:t>
+        <w:t xml:space="preserve">Temperature can directly alter the distribution of species interactions by asymmetric responses in organismal traits among species [e.g., attack rate, handling time, growth rates,</w:t>
+      </w:r>
+      <w:r>
+        <w:t xml:space="preserve"> </w:t>
+      </w:r>
+      <w:r>
+        <w:t xml:space="preserve">etc.;</w:t>
+      </w:r>
+      <w:r>
+        <w:t xml:space="preserve"> </w:t>
+      </w:r>
+      <w:r>
+        <w:t xml:space="preserve">Dell et al. (2014)</w:t>
+      </w:r>
+      <w:r>
+        <w:t xml:space="preserve">].</w:t>
       </w:r>
     </w:p>
     <w:p>
@@ -215,7 +236,7 @@
         <w:pStyle w:val="BodyText"/>
       </w:pPr>
       <w:r>
-        <w:t xml:space="preserve"> Temperature can directly alter the distribution of species interactions by asymmetric responses in organismal traits among species [e.g., attack rate, handling time, growth rates,</w:t>
+        <w:t xml:space="preserve">Metabolic rates</w:t>
       </w:r>
     </w:p>
     <w:p>
@@ -223,55 +244,16 @@
         <w:pStyle w:val="BodyText"/>
       </w:pPr>
       <w:r>
-        <w:t xml:space="preserve">etc.;</w:t>
-      </w:r>
-      <w:r>
-        <w:t xml:space="preserve"> </w:t>
-      </w:r>
-      <w:r>
-        <w:t xml:space="preserve">Dell et al. (2014)</w:t>
-      </w:r>
-      <w:r>
-        <w:t xml:space="preserve">].</w:t>
-      </w:r>
-    </w:p>
-    <w:p>
-      <w:pPr>
-        <w:pStyle w:val="BodyText"/>
-      </w:pPr>
-      <w:r>
-        <w:t xml:space="preserve">Metabolic rates</w:t>
-      </w:r>
-    </w:p>
-    <w:p>
-      <w:pPr>
-        <w:pStyle w:val="BodyText"/>
-      </w:pPr>
-      <w:r>
-        <w:t xml:space="preserve">  acquisition of resources by consumer Generally, temperature is predicted to have disproportionately higher effects on consumers relative to resources [</w:t>
-      </w:r>
-      <w:r>
-        <w:t xml:space="preserve">Allen et al. (2005)</w:t>
-      </w:r>
-      <w:r>
-        <w:t xml:space="preserve">;</w:t>
-      </w:r>
-      <w:r>
-        <w:t xml:space="preserve"> </w:t>
-      </w:r>
-      <w:r>
-        <w:t xml:space="preserve">Vasseur and McCann (2005)</w:t>
-      </w:r>
-      <w:r>
-        <w:t xml:space="preserve">;</w:t>
-      </w:r>
-    </w:p>
-    <w:p>
-      <w:pPr>
-        <w:pStyle w:val="BodyText"/>
-      </w:pPr>
-      <w:r>
-        <w:t xml:space="preserve">(</w:t>
+        <w:t xml:space="preserve">acquisition of resources by consumer Generally, temperature is predicted to have disproportionately higher effects on consumers relative to resources</w:t>
+      </w:r>
+      <w:r>
+        <w:t xml:space="preserve"> </w:t>
+      </w:r>
+      <w:r>
+        <w:t xml:space="preserve">(Allen et al. 2005, Vasseur and McCann 2005,</w:t>
+      </w:r>
+      <w:r>
+        <w:t xml:space="preserve"> </w:t>
       </w:r>
       <w:r>
         <w:rPr>
@@ -282,16 +264,13 @@
       <w:r>
         <w:t xml:space="preserve">)</w:t>
       </w:r>
-      <w:r>
-        <w:t xml:space="preserve">]</w:t>
-      </w:r>
     </w:p>
     <w:p>
       <w:pPr>
         <w:pStyle w:val="BodyText"/>
       </w:pPr>
       <w:r>
-        <w:t xml:space="preserve">   Here, we measured the patterning and distribution of organic matter fluxes within invertebrate food webs across a natural stream temperature gradient (~5 - 28</w:t>
+        <w:t xml:space="preserve">Here, we measured the patterning and distribution of organic matter fluxes within invertebrate food webs across a natural stream temperature gradient (~5 - 28</w:t>
       </w:r>
       <m:oMath>
         <m:sSup>
@@ -308,15 +287,7 @@
         </m:sSup>
       </m:oMath>
       <w:r>
-        <w:t xml:space="preserve">C). Previous</w:t>
-      </w:r>
-    </w:p>
-    <w:p>
-      <w:pPr>
-        <w:pStyle w:val="BodyText"/>
-      </w:pPr>
-      <w:r>
-        <w:t xml:space="preserve">research in these streams has shown a strong positive effect of temperature on primary production both among streams</w:t>
+        <w:t xml:space="preserve">C). Previous research in these streams has shown a strong positive effect of temperature on primary production both among streams</w:t>
       </w:r>
       <w:r>
         <w:t xml:space="preserve"> </w:t>
@@ -382,13 +353,7 @@
         <w:t xml:space="preserve">(Junker et al. 2020)</w:t>
       </w:r>
       <w:r>
-        <w:t xml:space="preserve">, as such, we predicted total annual OM fluxes to</w:t>
-      </w:r>
-      <w:r>
-        <w:t xml:space="preserve"> </w:t>
-      </w:r>
-      <w:r>
-        <w:t xml:space="preserve">consumers to scale with among stream patterns in primary production and consumer energy demand, and therefore, increase with temperature across streams. We, further expected that increasing temperature would reduce consumer species</w:t>
+        <w:t xml:space="preserve">, as such, we predicted total annual OM fluxes to consumers to scale with among stream patterns in primary production and consumer energy demand, and therefore, increase with temperature across streams. We, further expected that increasing temperature would reduce consumer species</w:t>
       </w:r>
       <w:r>
         <w:t xml:space="preserve"> </w:t>
@@ -442,7 +407,7 @@
         <w:pStyle w:val="FirstParagraph"/>
       </w:pPr>
       <w:r>
-        <w:t xml:space="preserve">    We studied six streams within the Hengill geothermal field of southwestern Iceland (64</w:t>
+        <w:t xml:space="preserve">We studied six streams within the Hengill geothermal field of southwestern Iceland (64</w:t>
       </w:r>
       <m:oMath>
         <m:sSup>
@@ -484,11 +449,9 @@
       <w:r>
         <w:t xml:space="preserve">18’W) that varied in mean annual temperature. Hengill is</w:t>
       </w:r>
-    </w:p>
-    <w:p>
-      <w:pPr>
-        <w:pStyle w:val="BodyText"/>
-      </w:pPr>
+      <w:r>
+        <w:t xml:space="preserve"> </w:t>
+      </w:r>
       <w:r>
         <w:t xml:space="preserve">characterized by indirect geothermal heating of groundwater</w:t>
       </w:r>

</xml_diff>

<commit_message>
update manuscript. Almost finalized figures and results. Moving on to discussion.
</commit_message>
<xml_diff>
--- a/doc/ms/ms.docx
+++ b/doc/ms/ms.docx
@@ -34,6 +34,29 @@
       </w:pPr>
       <w:r>
         <w:t xml:space="preserve">Abstract</w:t>
+      </w:r>
+    </w:p>
+    <w:p>
+      <w:pPr>
+        <w:pStyle w:val="FirstParagraph"/>
+      </w:pPr>
+      <w:r>
+        <w:t xml:space="preserve">Energy fluxes through invertebrate food webs restructured in response to temperature. Specifically, communities in warmer streams were composed of smaller-bodied and higher-turnover populations on average. Additionally, energy fluxes of warmer streams were unequally skewed towards small-bodied, high-turnover populations</w:t>
+      </w:r>
+      <w:r>
+        <w:t xml:space="preserve"> </w:t>
+      </w:r>
+      <w:r>
+        <w:rPr>
+          <w:i/>
+        </w:rPr>
+        <w:t xml:space="preserve">within</w:t>
+      </w:r>
+      <w:r>
+        <w:t xml:space="preserve"> </w:t>
+      </w:r>
+      <w:r>
+        <w:t xml:space="preserve">the community, suggesting higher temperatures restructured energy fluxes in both an absolute and relative sense/both across and within communities.</w:t>
       </w:r>
     </w:p>
     <w:p>
@@ -3329,7 +3352,7 @@
         <w:t xml:space="preserve"> </w:t>
       </w:r>
       <w:r>
-        <w:t xml:space="preserve">were transformed to meet assumptions of normality of residuals variation.</w:t>
+        <w:t xml:space="preserve">were transformed to meet the assumption of normally distributed residual variation.</w:t>
       </w:r>
     </w:p>
     <w:bookmarkEnd w:id="29"/>
@@ -3479,7 +3502,7 @@
         <w:pStyle w:val="BodyText"/>
       </w:pPr>
       <w:r>
-        <w:t xml:space="preserve">Unequal distributions of fluxes within streams corresponded to very different patterns in dominance of OM fluxes across streams (Figure 1a). For example, in an absolute sense, ~85% of total flux was contributed by 2 to 11 species (0.85% to 0.85% of flux, respectively). Relatively, this flux was attributed by 3% to 29% of the species assemblage.</w:t>
+        <w:t xml:space="preserve">Unequal distributions of fluxes within streams corresponded to very different patterns in dominance of OM fluxes across streams (Figure 1a). For example, in an absolute sense, ~85% of total flux was contributed by 2 to 11 species (0.85% to 0.85% of flux, respectively). Relatively, this flux was attributed by 3% to 29% of the species assemblages within streams. Differences in dominance were unrelated to temperature, however, species dominance in relation to population traits exhibited important differences among the temperature gradient.</w:t>
       </w:r>
     </w:p>
     <w:bookmarkEnd w:id="32"/>
@@ -3600,7 +3623,7 @@
         </m:sSup>
       </m:oMath>
       <w:r>
-        <w:t xml:space="preserve">C in mean annual stream temperature. Fluxes were skewed differentially towards larger body sizes (positive skew) or towards smaller body sizes (negative skew) among streams, with skew estimates with body size (</w:t>
+        <w:t xml:space="preserve">C in mean annual stream temperature. Energy fluxes within consumer communities were skewed towards larger body sizes (positive skew), towards smaller body sizes (negative skew), or neutrally in regards to body size among streams, with skew estimates with body size (</w:t>
       </w:r>
       <w:r>
         <w:rPr>
@@ -3617,108 +3640,700 @@
         <w:pStyle w:val="BodyText"/>
       </w:pPr>
       <w:r>
-        <w:t xml:space="preserve">When compared to a random ordering while also preserving the relative distribution of fluxes among taxa, the probability of observing a similar or more extreme skew of within stream OM fluxes in relation to species body size ranged from 0.16 to 0.38. Similarly, the probability of a more extremely skewed distribution in relation to population biomass turnover ranged from 0.09 to 0.34.</w:t>
+        <w:t xml:space="preserve">We compared the empirical</w:t>
+      </w:r>
+      <w:r>
+        <w:t xml:space="preserve"> </w:t>
+      </w:r>
+      <m:oMath>
+        <m:r>
+          <m:t>S</m:t>
+        </m:r>
+        <m:sSub>
+          <m:e>
+            <m:r>
+              <m:t>k</m:t>
+            </m:r>
+          </m:e>
+          <m:sub>
+            <m:r>
+              <m:t>f</m:t>
+            </m:r>
+            <m:r>
+              <m:t>l</m:t>
+            </m:r>
+            <m:r>
+              <m:t>u</m:t>
+            </m:r>
+            <m:r>
+              <m:t>x</m:t>
+            </m:r>
+          </m:sub>
+        </m:sSub>
+      </m:oMath>
+      <w:r>
+        <w:t xml:space="preserve"> </w:t>
+      </w:r>
+      <w:r>
+        <w:t xml:space="preserve">measurement within streams to a random ordering to detect random vs. non-random structure in the community energy fluxes. The probability of observing a similar or more extreme skew of within stream OM fluxes in relation to species body size ranged from 0.16 to 0.38. Similarly, the probability of a more extremely skewed distribution in relation to population biomass turnover ranged from 0.09 to 0.34. The probability that</w:t>
+      </w:r>
+    </w:p>
+    <w:p>
+      <w:pPr>
+        <w:pStyle w:val="BodyText"/>
+      </w:pPr>
+      <w:r>
+        <w:t xml:space="preserve">The skew of energy fluxes towards populations with smaller/larger body sizes or higher/lower turnover showed weak, yet systematic variation with stream temperature (Figure XX). Skew towards larger body sizes was negatively association with stream temperature. The mean effect size of increasing temperature was to shift the skewness coefficient,</w:t>
+      </w:r>
+      <w:r>
+        <w:t xml:space="preserve"> </w:t>
+      </w:r>
+      <m:oMath>
+        <m:r>
+          <m:t>S</m:t>
+        </m:r>
+        <m:sSub>
+          <m:e>
+            <m:r>
+              <m:t>k</m:t>
+            </m:r>
+          </m:e>
+          <m:sub>
+            <m:r>
+              <m:t>f</m:t>
+            </m:r>
+            <m:r>
+              <m:t>l</m:t>
+            </m:r>
+            <m:r>
+              <m:t>u</m:t>
+            </m:r>
+            <m:r>
+              <m:t>x</m:t>
+            </m:r>
+          </m:sub>
+        </m:sSub>
+      </m:oMath>
+      <w:r>
+        <w:t xml:space="preserve">, -0.03 units (-0.05 to 0.04 95% PI) for every 1</w:t>
+      </w:r>
+      <w:r>
+        <w:t xml:space="preserve"> </w:t>
+      </w:r>
+      <m:oMath>
+        <m:sSup>
+          <m:e>
+            <m:r>
+              <m:t>​</m:t>
+            </m:r>
+          </m:e>
+          <m:sup>
+            <m:r>
+              <m:t>∘</m:t>
+            </m:r>
+          </m:sup>
+        </m:sSup>
+      </m:oMath>
+      <w:r>
+        <w:t xml:space="preserve">C . The estimated effect of temperature on</w:t>
+      </w:r>
+      <w:r>
+        <w:t xml:space="preserve"> </w:t>
+      </w:r>
+      <m:oMath>
+        <m:r>
+          <m:t>S</m:t>
+        </m:r>
+        <m:sSub>
+          <m:e>
+            <m:r>
+              <m:t>k</m:t>
+            </m:r>
+          </m:e>
+          <m:sub>
+            <m:r>
+              <m:t>f</m:t>
+            </m:r>
+            <m:r>
+              <m:t>l</m:t>
+            </m:r>
+            <m:r>
+              <m:t>u</m:t>
+            </m:r>
+            <m:r>
+              <m:t>x</m:t>
+            </m:r>
+          </m:sub>
+        </m:sSub>
+      </m:oMath>
+      <w:r>
+        <w:t xml:space="preserve"> </w:t>
+      </w:r>
+      <w:r>
+        <w:t xml:space="preserve">towards higher body size populations exhibited a bimodal distribution around zero, but 93.616% of values fell below zero. Similarly, energy fluxes through the community skewed increasingly toward higher turnover (</w:t>
+      </w:r>
+      <w:r>
+        <w:rPr>
+          <w:i/>
+        </w:rPr>
+        <w:t xml:space="preserve">P:B</w:t>
+      </w:r>
+      <w:r>
+        <w:t xml:space="preserve">)organisms with increasing temperature. The increase in</w:t>
+      </w:r>
+      <w:r>
+        <w:t xml:space="preserve"> </w:t>
+      </w:r>
+      <m:oMath>
+        <m:r>
+          <m:t>S</m:t>
+        </m:r>
+        <m:sSub>
+          <m:e>
+            <m:r>
+              <m:t>k</m:t>
+            </m:r>
+          </m:e>
+          <m:sub>
+            <m:r>
+              <m:t>f</m:t>
+            </m:r>
+            <m:r>
+              <m:t>l</m:t>
+            </m:r>
+            <m:r>
+              <m:t>u</m:t>
+            </m:r>
+            <m:r>
+              <m:t>x</m:t>
+            </m:r>
+          </m:sub>
+        </m:sSub>
+      </m:oMath>
+      <w:r>
+        <w:t xml:space="preserve"> </w:t>
+      </w:r>
+      <w:r>
+        <w:t xml:space="preserve">towards higher</w:t>
+      </w:r>
+      <w:r>
+        <w:t xml:space="preserve"> </w:t>
+      </w:r>
+      <w:r>
+        <w:rPr>
+          <w:i/>
+        </w:rPr>
+        <w:t xml:space="preserve">P:B</w:t>
+      </w:r>
+      <w:r>
+        <w:t xml:space="preserve"> </w:t>
+      </w:r>
+      <w:r>
+        <w:t xml:space="preserve">populations was 0.04 (0.01 to 0.06 95% PI).</w:t>
+      </w:r>
+    </w:p>
+    <w:p>
+      <w:pPr>
+        <w:pStyle w:val="BodyText"/>
+      </w:pPr>
+      <w:r>
+        <w:t xml:space="preserve">#Discussion</w:t>
+      </w:r>
+    </w:p>
+    <w:p>
+      <w:pPr>
+        <w:pStyle w:val="BodyText"/>
+      </w:pPr>
+      <w:r>
+        <w:t xml:space="preserve">Changing global temperatures are altering the pathways of energy flow across and within ecosystems with potential consequences for the services they provide. Here, we document shifting energy flow pathways across a wide natural temperature gradient to show that increasing mean annual temperatures are associated with reductions in mean community body size and a concomitant increase in mean biomass turnover rates across stream consumer communities. Further, within consumer communities energy fluxes are skewed systematically toward larger, slower-turnover organisms at cooler stream temperatures and smaller</w:t>
       </w:r>
     </w:p>
     <w:bookmarkEnd w:id="33"/>
     <w:bookmarkEnd w:id="34"/>
-    <w:bookmarkStart w:id="35" w:name="discussion"/>
+    <w:bookmarkStart w:id="35" w:name="acknowledgements"/>
     <w:p>
       <w:pPr>
         <w:pStyle w:val="Heading1"/>
       </w:pPr>
       <w:r>
-        <w:t xml:space="preserve">Discussion</w:t>
+        <w:t xml:space="preserve">Acknowledgements</w:t>
+      </w:r>
+    </w:p>
+    <w:p>
+      <w:pPr>
+        <w:pStyle w:val="FirstParagraph"/>
+      </w:pPr>
+      <w:r>
+        <w:t xml:space="preserve">Jeff Wesner and Abe Kanz for code sharing and discussions on modeling diet proportions.</w:t>
       </w:r>
     </w:p>
     <w:bookmarkEnd w:id="35"/>
-    <w:bookmarkStart w:id="36" w:name="acknowledgements"/>
+    <w:bookmarkStart w:id="85" w:name="references"/>
     <w:p>
       <w:pPr>
         <w:pStyle w:val="Heading1"/>
       </w:pPr>
       <w:r>
-        <w:t xml:space="preserve">Acknowledgements</w:t>
-      </w:r>
-    </w:p>
-    <w:p>
-      <w:pPr>
-        <w:pStyle w:val="FirstParagraph"/>
-      </w:pPr>
-      <w:r>
-        <w:t xml:space="preserve">Jeff Wesner and Abe Kanz for code sharing and discussions on modeling diet proportions.</w:t>
+        <w:t xml:space="preserve">References</w:t>
+      </w:r>
+    </w:p>
+    <w:bookmarkStart w:id="84" w:name="refs"/>
+    <w:bookmarkStart w:id="36" w:name="ref-allen2005"/>
+    <w:p>
+      <w:pPr>
+        <w:pStyle w:val="Bibliography"/>
+      </w:pPr>
+      <w:r>
+        <w:t xml:space="preserve">Allen, A. P., J. F. Gillooly, and J. H. Brown. 2005. Linking the global carbon cycle to individual metabolism. Functional Ecology 19:202–213.</w:t>
       </w:r>
     </w:p>
     <w:bookmarkEnd w:id="36"/>
-    <w:bookmarkStart w:id="86" w:name="references"/>
-    <w:p>
-      <w:pPr>
-        <w:pStyle w:val="Heading1"/>
-      </w:pPr>
-      <w:r>
-        <w:t xml:space="preserve">References</w:t>
-      </w:r>
-    </w:p>
-    <w:bookmarkStart w:id="85" w:name="refs"/>
-    <w:bookmarkStart w:id="37" w:name="ref-allen2005"/>
+    <w:bookmarkStart w:id="37" w:name="ref-andersen2013"/>
     <w:p>
       <w:pPr>
         <w:pStyle w:val="Bibliography"/>
       </w:pPr>
       <w:r>
-        <w:t xml:space="preserve">Allen, A. P., J. F. Gillooly, and J. H. Brown. 2005. Linking the global carbon cycle to individual metabolism. Functional Ecology 19:202–213.</w:t>
+        <w:t xml:space="preserve">Andersen, T., P. S. Cranston, and J. H. Epler. 2013. Chironomidae of the</w:t>
+      </w:r>
+      <w:r>
+        <w:t xml:space="preserve"> </w:t>
+      </w:r>
+      <w:r>
+        <w:t xml:space="preserve">Holarctic</w:t>
+      </w:r>
+      <w:r>
+        <w:t xml:space="preserve"> </w:t>
+      </w:r>
+      <w:r>
+        <w:t xml:space="preserve">region:</w:t>
+      </w:r>
+      <w:r>
+        <w:t xml:space="preserve"> </w:t>
+      </w:r>
+      <w:r>
+        <w:t xml:space="preserve">Keys</w:t>
+      </w:r>
+      <w:r>
+        <w:t xml:space="preserve"> </w:t>
+      </w:r>
+      <w:r>
+        <w:t xml:space="preserve">and diagnoses,</w:t>
+      </w:r>
+      <w:r>
+        <w:t xml:space="preserve"> </w:t>
+      </w:r>
+      <w:r>
+        <w:t xml:space="preserve">Part</w:t>
+      </w:r>
+      <w:r>
+        <w:t xml:space="preserve"> </w:t>
+      </w:r>
+      <w:r>
+        <w:t xml:space="preserve">1.</w:t>
+      </w:r>
+      <w:r>
+        <w:t xml:space="preserve"> </w:t>
+      </w:r>
+      <w:r>
+        <w:t xml:space="preserve">Media Tryck</w:t>
+      </w:r>
+      <w:r>
+        <w:t xml:space="preserve">,</w:t>
+      </w:r>
+      <w:r>
+        <w:t xml:space="preserve"> </w:t>
+      </w:r>
+      <w:r>
+        <w:t xml:space="preserve">Lund, Sweden</w:t>
+      </w:r>
+      <w:r>
+        <w:t xml:space="preserve">.</w:t>
       </w:r>
     </w:p>
     <w:bookmarkEnd w:id="37"/>
-    <w:bookmarkStart w:id="38" w:name="ref-andersen2013"/>
+    <w:bookmarkStart w:id="38" w:name="ref-arnason1969"/>
     <w:p>
       <w:pPr>
         <w:pStyle w:val="Bibliography"/>
       </w:pPr>
       <w:r>
-        <w:t xml:space="preserve">Andersen, T., P. S. Cranston, and J. H. Epler. 2013. Chironomidae of the</w:t>
-      </w:r>
-      <w:r>
-        <w:t xml:space="preserve"> </w:t>
-      </w:r>
-      <w:r>
-        <w:t xml:space="preserve">Holarctic</w:t>
-      </w:r>
-      <w:r>
-        <w:t xml:space="preserve"> </w:t>
-      </w:r>
-      <w:r>
-        <w:t xml:space="preserve">region:</w:t>
-      </w:r>
-      <w:r>
-        <w:t xml:space="preserve"> </w:t>
-      </w:r>
-      <w:r>
-        <w:t xml:space="preserve">Keys</w:t>
-      </w:r>
-      <w:r>
-        <w:t xml:space="preserve"> </w:t>
-      </w:r>
-      <w:r>
-        <w:t xml:space="preserve">and diagnoses,</w:t>
-      </w:r>
-      <w:r>
-        <w:t xml:space="preserve"> </w:t>
-      </w:r>
-      <w:r>
-        <w:t xml:space="preserve">Part</w:t>
-      </w:r>
-      <w:r>
-        <w:t xml:space="preserve"> </w:t>
-      </w:r>
-      <w:r>
-        <w:t xml:space="preserve">1.</w:t>
-      </w:r>
-      <w:r>
-        <w:t xml:space="preserve"> </w:t>
-      </w:r>
-      <w:r>
-        <w:t xml:space="preserve">Media Tryck</w:t>
+        <w:t xml:space="preserve">Arnason, B., P. Theodorsson, S. Björnsson, and K. Saemundsson. 1969. Hengill, a high temperature thermal area in</w:t>
+      </w:r>
+      <w:r>
+        <w:t xml:space="preserve"> </w:t>
+      </w:r>
+      <w:r>
+        <w:t xml:space="preserve">Iceland</w:t>
+      </w:r>
+      <w:r>
+        <w:t xml:space="preserve">. Bulletin Volcanologique 33:245–259.</w:t>
+      </w:r>
+    </w:p>
+    <w:bookmarkEnd w:id="38"/>
+    <w:bookmarkStart w:id="39" w:name="ref-baiser2019"/>
+    <w:p>
+      <w:pPr>
+        <w:pStyle w:val="Bibliography"/>
+      </w:pPr>
+      <w:r>
+        <w:t xml:space="preserve">Baiser, B., D. Gravel, A. R. Cirtwill, J. A. Dunne, A. K. Fahimipour, L. J. Gilarranz, J. A. Grochow, D. Li, N. D. Martinez, A. McGrew, T. Poisot, T. N. Romanuk, D. B. Stouffer, L. B. Trotta, F. S. Valdovinos, R. J. Williams, S. A. Wood, and J. D. Yeakel. 2019. Ecogeographical rules and the macroecology of food webs. Global Ecology and Biogeography 28:1204–1218.</w:t>
+      </w:r>
+    </w:p>
+    <w:bookmarkEnd w:id="39"/>
+    <w:bookmarkStart w:id="40" w:name="ref-barnes2018"/>
+    <w:p>
+      <w:pPr>
+        <w:pStyle w:val="Bibliography"/>
+      </w:pPr>
+      <w:r>
+        <w:t xml:space="preserve">Barnes, A. D., M. Jochum, J. S. Lefcheck, N. Eisenhauer, C. Scherber, M. I. O’Connor, P. de Ruiter, and U. Brose. 2018. Energy</w:t>
+      </w:r>
+      <w:r>
+        <w:t xml:space="preserve"> </w:t>
+      </w:r>
+      <w:r>
+        <w:t xml:space="preserve">Flux</w:t>
+      </w:r>
+      <w:r>
+        <w:t xml:space="preserve">:</w:t>
+      </w:r>
+      <w:r>
+        <w:t xml:space="preserve"> </w:t>
+      </w:r>
+      <w:r>
+        <w:t xml:space="preserve">The Link</w:t>
+      </w:r>
+      <w:r>
+        <w:t xml:space="preserve"> </w:t>
+      </w:r>
+      <w:r>
+        <w:t xml:space="preserve">between</w:t>
+      </w:r>
+      <w:r>
+        <w:t xml:space="preserve"> </w:t>
+      </w:r>
+      <w:r>
+        <w:t xml:space="preserve">Multitrophic Biodiversity</w:t>
+      </w:r>
+      <w:r>
+        <w:t xml:space="preserve"> </w:t>
+      </w:r>
+      <w:r>
+        <w:t xml:space="preserve">and</w:t>
+      </w:r>
+      <w:r>
+        <w:t xml:space="preserve"> </w:t>
+      </w:r>
+      <w:r>
+        <w:t xml:space="preserve">Ecosystem Functioning</w:t>
+      </w:r>
+      <w:r>
+        <w:t xml:space="preserve">. Trends in Ecology &amp; Evolution 33:186–197.</w:t>
+      </w:r>
+    </w:p>
+    <w:bookmarkEnd w:id="40"/>
+    <w:bookmarkStart w:id="41" w:name="ref-belgorodski2017"/>
+    <w:p>
+      <w:pPr>
+        <w:pStyle w:val="Bibliography"/>
+      </w:pPr>
+      <w:r>
+        <w:t xml:space="preserve">Belgorodski, N., M. Greiner, K. Tolksdorf, and K. Schueller. 2017.</w:t>
+      </w:r>
+      <w:r>
+        <w:t xml:space="preserve"> </w:t>
+      </w:r>
+      <w:r>
+        <w:t xml:space="preserve">rriskDistributions</w:t>
+      </w:r>
+      <w:r>
+        <w:t xml:space="preserve">:</w:t>
+      </w:r>
+      <w:r>
+        <w:t xml:space="preserve"> </w:t>
+      </w:r>
+      <w:r>
+        <w:t xml:space="preserve">Fitting Distributions</w:t>
+      </w:r>
+      <w:r>
+        <w:t xml:space="preserve"> </w:t>
+      </w:r>
+      <w:r>
+        <w:t xml:space="preserve">to</w:t>
+      </w:r>
+      <w:r>
+        <w:t xml:space="preserve"> </w:t>
+      </w:r>
+      <w:r>
+        <w:t xml:space="preserve">Given Data</w:t>
+      </w:r>
+      <w:r>
+        <w:t xml:space="preserve"> </w:t>
+      </w:r>
+      <w:r>
+        <w:t xml:space="preserve">or</w:t>
+      </w:r>
+      <w:r>
+        <w:t xml:space="preserve"> </w:t>
+      </w:r>
+      <w:r>
+        <w:t xml:space="preserve">Known Quantiles</w:t>
+      </w:r>
+      <w:r>
+        <w:t xml:space="preserve">.</w:t>
+      </w:r>
+    </w:p>
+    <w:bookmarkEnd w:id="41"/>
+    <w:bookmarkStart w:id="42" w:name="ref-benke2017"/>
+    <w:p>
+      <w:pPr>
+        <w:pStyle w:val="Bibliography"/>
+      </w:pPr>
+      <w:r>
+        <w:t xml:space="preserve">Benke, A. C., and A. D. Huryn. 2017. Secondary production and quantitative food webs. Pages 235–254 Methods in</w:t>
+      </w:r>
+      <w:r>
+        <w:t xml:space="preserve"> </w:t>
+      </w:r>
+      <w:r>
+        <w:t xml:space="preserve">Stream Ecology</w:t>
+      </w:r>
+      <w:r>
+        <w:t xml:space="preserve">.</w:t>
+      </w:r>
+      <w:r>
+        <w:t xml:space="preserve"> </w:t>
+      </w:r>
+      <w:r>
+        <w:t xml:space="preserve">Elsevier</w:t>
+      </w:r>
+      <w:r>
+        <w:t xml:space="preserve">.</w:t>
+      </w:r>
+    </w:p>
+    <w:bookmarkEnd w:id="42"/>
+    <w:bookmarkStart w:id="43" w:name="ref-benke1999"/>
+    <w:p>
+      <w:pPr>
+        <w:pStyle w:val="Bibliography"/>
+      </w:pPr>
+      <w:r>
+        <w:t xml:space="preserve">Benke, A. C., A. D. Huryn, L. A. Smock, and J. B. Wallace. 1999. Length-</w:t>
+      </w:r>
+      <w:r>
+        <w:t xml:space="preserve">Mass Relationships</w:t>
+      </w:r>
+      <w:r>
+        <w:t xml:space="preserve"> </w:t>
+      </w:r>
+      <w:r>
+        <w:t xml:space="preserve">for</w:t>
+      </w:r>
+      <w:r>
+        <w:t xml:space="preserve"> </w:t>
+      </w:r>
+      <w:r>
+        <w:t xml:space="preserve">Freshwater Macroinvertebrates</w:t>
+      </w:r>
+      <w:r>
+        <w:t xml:space="preserve"> </w:t>
+      </w:r>
+      <w:r>
+        <w:t xml:space="preserve">in</w:t>
+      </w:r>
+      <w:r>
+        <w:t xml:space="preserve"> </w:t>
+      </w:r>
+      <w:r>
+        <w:t xml:space="preserve">North America</w:t>
+      </w:r>
+      <w:r>
+        <w:t xml:space="preserve"> </w:t>
+      </w:r>
+      <w:r>
+        <w:t xml:space="preserve">with</w:t>
+      </w:r>
+      <w:r>
+        <w:t xml:space="preserve"> </w:t>
+      </w:r>
+      <w:r>
+        <w:t xml:space="preserve">Particular Reference</w:t>
+      </w:r>
+      <w:r>
+        <w:t xml:space="preserve"> </w:t>
+      </w:r>
+      <w:r>
+        <w:t xml:space="preserve">to the</w:t>
+      </w:r>
+      <w:r>
+        <w:t xml:space="preserve"> </w:t>
+      </w:r>
+      <w:r>
+        <w:t xml:space="preserve">Southeastern United States</w:t>
+      </w:r>
+      <w:r>
+        <w:t xml:space="preserve">. Journal of the North American Benthological Society 18:308–343.</w:t>
+      </w:r>
+    </w:p>
+    <w:bookmarkEnd w:id="43"/>
+    <w:bookmarkStart w:id="44" w:name="ref-benke1980"/>
+    <w:p>
+      <w:pPr>
+        <w:pStyle w:val="Bibliography"/>
+      </w:pPr>
+      <w:r>
+        <w:t xml:space="preserve">Benke, A. C., and J. B. Wallace. 1980. Trophic basis of production among net-spinning caddisflies in a southern appalachain stream. Ecology 61:108–118.</w:t>
+      </w:r>
+    </w:p>
+    <w:bookmarkEnd w:id="44"/>
+    <w:bookmarkStart w:id="45" w:name="ref-benke1997"/>
+    <w:p>
+      <w:pPr>
+        <w:pStyle w:val="Bibliography"/>
+      </w:pPr>
+      <w:r>
+        <w:t xml:space="preserve">Benke, A. C., and J. B. Wallace. 1997. Trophic</w:t>
+      </w:r>
+      <w:r>
+        <w:t xml:space="preserve"> </w:t>
+      </w:r>
+      <w:r>
+        <w:t xml:space="preserve">Basis</w:t>
+      </w:r>
+      <w:r>
+        <w:t xml:space="preserve"> </w:t>
+      </w:r>
+      <w:r>
+        <w:t xml:space="preserve">of</w:t>
+      </w:r>
+      <w:r>
+        <w:t xml:space="preserve"> </w:t>
+      </w:r>
+      <w:r>
+        <w:t xml:space="preserve">Production Among Riverine Caddisflies</w:t>
+      </w:r>
+      <w:r>
+        <w:t xml:space="preserve">:</w:t>
+      </w:r>
+      <w:r>
+        <w:t xml:space="preserve"> </w:t>
+      </w:r>
+      <w:r>
+        <w:t xml:space="preserve">Implications</w:t>
+      </w:r>
+      <w:r>
+        <w:t xml:space="preserve"> </w:t>
+      </w:r>
+      <w:r>
+        <w:t xml:space="preserve">for</w:t>
+      </w:r>
+      <w:r>
+        <w:t xml:space="preserve"> </w:t>
+      </w:r>
+      <w:r>
+        <w:t xml:space="preserve">Food Web Analysis</w:t>
+      </w:r>
+      <w:r>
+        <w:t xml:space="preserve">. Ecology 78:1132–1145.</w:t>
+      </w:r>
+    </w:p>
+    <w:bookmarkEnd w:id="45"/>
+    <w:bookmarkStart w:id="46" w:name="ref-brose2012"/>
+    <w:p>
+      <w:pPr>
+        <w:pStyle w:val="Bibliography"/>
+      </w:pPr>
+      <w:r>
+        <w:t xml:space="preserve">Brose, U., J. A. Dunne, Montoya José M., O. L. Petchey, F. D. Schneider, and U. Jacob. 2012. Climate change in size-structured ecosystems. Philosophical Transactions of the Royal Society B: Biological Sciences 367:2903–2912.</w:t>
+      </w:r>
+    </w:p>
+    <w:bookmarkEnd w:id="46"/>
+    <w:bookmarkStart w:id="47" w:name="ref-brown2004"/>
+    <w:p>
+      <w:pPr>
+        <w:pStyle w:val="Bibliography"/>
+      </w:pPr>
+      <w:r>
+        <w:t xml:space="preserve">Brown, J. H., J. F. Gillooly, A. P. Allen, V. M. Savage, and G. B. West. 2004. Toward a</w:t>
+      </w:r>
+      <w:r>
+        <w:t xml:space="preserve"> </w:t>
+      </w:r>
+      <w:r>
+        <w:t xml:space="preserve">Metabolic Theory</w:t>
+      </w:r>
+      <w:r>
+        <w:t xml:space="preserve"> </w:t>
+      </w:r>
+      <w:r>
+        <w:t xml:space="preserve">of</w:t>
+      </w:r>
+      <w:r>
+        <w:t xml:space="preserve"> </w:t>
+      </w:r>
+      <w:r>
+        <w:t xml:space="preserve">Ecology</w:t>
+      </w:r>
+      <w:r>
+        <w:t xml:space="preserve">. Ecology 85:1771–1789.</w:t>
+      </w:r>
+    </w:p>
+    <w:bookmarkEnd w:id="47"/>
+    <w:bookmarkStart w:id="48" w:name="ref-burkner2017"/>
+    <w:p>
+      <w:pPr>
+        <w:pStyle w:val="Bibliography"/>
+      </w:pPr>
+      <w:r>
+        <w:t xml:space="preserve">Bürkner, P.-C. 2017. Brms:</w:t>
+      </w:r>
+      <w:r>
+        <w:t xml:space="preserve"> </w:t>
+      </w:r>
+      <w:r>
+        <w:t xml:space="preserve">An R Package</w:t>
+      </w:r>
+      <w:r>
+        <w:t xml:space="preserve"> </w:t>
+      </w:r>
+      <w:r>
+        <w:t xml:space="preserve">for</w:t>
+      </w:r>
+      <w:r>
+        <w:t xml:space="preserve"> </w:t>
+      </w:r>
+      <w:r>
+        <w:t xml:space="preserve">Bayesian Multilevel Models Using Stan</w:t>
+      </w:r>
+      <w:r>
+        <w:t xml:space="preserve">. Journal of Statistical Software 80:1–28.</w:t>
+      </w:r>
+    </w:p>
+    <w:bookmarkEnd w:id="48"/>
+    <w:bookmarkStart w:id="49" w:name="ref-chao2019"/>
+    <w:p>
+      <w:pPr>
+        <w:pStyle w:val="Bibliography"/>
+      </w:pPr>
+      <w:r>
+        <w:t xml:space="preserve">Chao, A., and C. Ricotta. 2019. Quantifying evenness and linking it to diversity, beta diversity, and similarity. Ecology 100:e02852.</w:t>
+      </w:r>
+    </w:p>
+    <w:bookmarkEnd w:id="49"/>
+    <w:bookmarkStart w:id="50" w:name="ref-cross2011"/>
+    <w:p>
+      <w:pPr>
+        <w:pStyle w:val="Bibliography"/>
+      </w:pPr>
+      <w:r>
+        <w:t xml:space="preserve">Cross, W. F., C. V. Baxter, K. C. Donner, E. J. Rosi-Marshall, T. A. Kennedy, R. O. Hall, H. A. W. Kelly, and R. S. Rogers. 2011. Ecosystem ecology meets adaptive management: Food web response to a controlled flood on the</w:t>
+      </w:r>
+      <w:r>
+        <w:t xml:space="preserve"> </w:t>
+      </w:r>
+      <w:r>
+        <w:t xml:space="preserve">Colorado River</w:t>
       </w:r>
       <w:r>
         <w:t xml:space="preserve">,</w:t>
@@ -3727,20 +4342,622 @@
         <w:t xml:space="preserve"> </w:t>
       </w:r>
       <w:r>
-        <w:t xml:space="preserve">Lund, Sweden</w:t>
+        <w:t xml:space="preserve">Glen Canyon</w:t>
+      </w:r>
+      <w:r>
+        <w:t xml:space="preserve">. Ecological Applications 21:2016–2033.</w:t>
+      </w:r>
+    </w:p>
+    <w:bookmarkEnd w:id="50"/>
+    <w:bookmarkStart w:id="51" w:name="ref-cross2007"/>
+    <w:p>
+      <w:pPr>
+        <w:pStyle w:val="Bibliography"/>
+      </w:pPr>
+      <w:r>
+        <w:t xml:space="preserve">Cross, W. F., J. B. Wallace, and A. D. Rosemond. 2007. Nutrient</w:t>
+      </w:r>
+      <w:r>
+        <w:t xml:space="preserve"> </w:t>
+      </w:r>
+      <w:r>
+        <w:t xml:space="preserve">Enrichment Reduces Constraints</w:t>
+      </w:r>
+      <w:r>
+        <w:t xml:space="preserve"> </w:t>
+      </w:r>
+      <w:r>
+        <w:t xml:space="preserve">on</w:t>
+      </w:r>
+      <w:r>
+        <w:t xml:space="preserve"> </w:t>
+      </w:r>
+      <w:r>
+        <w:t xml:space="preserve">Material Flows</w:t>
+      </w:r>
+      <w:r>
+        <w:t xml:space="preserve"> </w:t>
+      </w:r>
+      <w:r>
+        <w:t xml:space="preserve">in a</w:t>
+      </w:r>
+      <w:r>
+        <w:t xml:space="preserve"> </w:t>
+      </w:r>
+      <w:r>
+        <w:t xml:space="preserve">Detritus</w:t>
+      </w:r>
+      <w:r>
+        <w:t xml:space="preserve">-</w:t>
+      </w:r>
+      <w:r>
+        <w:t xml:space="preserve">Based Food Web</w:t>
+      </w:r>
+      <w:r>
+        <w:t xml:space="preserve">. Ecology 88:2563–2575.</w:t>
+      </w:r>
+    </w:p>
+    <w:bookmarkEnd w:id="51"/>
+    <w:bookmarkStart w:id="52" w:name="ref-deruiter1995"/>
+    <w:p>
+      <w:pPr>
+        <w:pStyle w:val="Bibliography"/>
+      </w:pPr>
+      <w:r>
+        <w:t xml:space="preserve">de Ruiter, P. C., A.-M. Neutel, and J. C. Moore. 1995. Energetics,</w:t>
+      </w:r>
+      <w:r>
+        <w:t xml:space="preserve"> </w:t>
+      </w:r>
+      <w:r>
+        <w:t xml:space="preserve">Patterns</w:t>
+      </w:r>
+      <w:r>
+        <w:t xml:space="preserve"> </w:t>
+      </w:r>
+      <w:r>
+        <w:t xml:space="preserve">of</w:t>
+      </w:r>
+      <w:r>
+        <w:t xml:space="preserve"> </w:t>
+      </w:r>
+      <w:r>
+        <w:t xml:space="preserve">Interaction Strengths</w:t>
+      </w:r>
+      <w:r>
+        <w:t xml:space="preserve">, and</w:t>
+      </w:r>
+      <w:r>
+        <w:t xml:space="preserve"> </w:t>
+      </w:r>
+      <w:r>
+        <w:t xml:space="preserve">Stability</w:t>
+      </w:r>
+      <w:r>
+        <w:t xml:space="preserve"> </w:t>
+      </w:r>
+      <w:r>
+        <w:t xml:space="preserve">in</w:t>
+      </w:r>
+      <w:r>
+        <w:t xml:space="preserve"> </w:t>
+      </w:r>
+      <w:r>
+        <w:t xml:space="preserve">Real Ecosystems</w:t>
+      </w:r>
+      <w:r>
+        <w:t xml:space="preserve">. Science 269:1257–1260.</w:t>
+      </w:r>
+    </w:p>
+    <w:bookmarkEnd w:id="52"/>
+    <w:bookmarkStart w:id="53" w:name="ref-dell2014"/>
+    <w:p>
+      <w:pPr>
+        <w:pStyle w:val="Bibliography"/>
+      </w:pPr>
+      <w:r>
+        <w:t xml:space="preserve">Dell, A. I., S. Pawar, and V. M. Savage. 2014. Temperature dependence of trophic interactions are driven by asymmetry of species responses and foraging strategy. Journal of Animal Ecology 83:70–84.</w:t>
+      </w:r>
+    </w:p>
+    <w:bookmarkEnd w:id="53"/>
+    <w:bookmarkStart w:id="54" w:name="ref-fordyce2011"/>
+    <w:p>
+      <w:pPr>
+        <w:pStyle w:val="Bibliography"/>
+      </w:pPr>
+      <w:r>
+        <w:t xml:space="preserve">Fordyce, J. A., Z. Gompert, M. L. Forister, and C. C. Nice. 2011. A</w:t>
+      </w:r>
+      <w:r>
+        <w:t xml:space="preserve"> </w:t>
+      </w:r>
+      <w:r>
+        <w:t xml:space="preserve">Hierarchical Bayesian Approach</w:t>
+      </w:r>
+      <w:r>
+        <w:t xml:space="preserve"> </w:t>
+      </w:r>
+      <w:r>
+        <w:t xml:space="preserve">to</w:t>
+      </w:r>
+      <w:r>
+        <w:t xml:space="preserve"> </w:t>
+      </w:r>
+      <w:r>
+        <w:t xml:space="preserve">Ecological Count Data</w:t>
+      </w:r>
+      <w:r>
+        <w:t xml:space="preserve">:</w:t>
+      </w:r>
+      <w:r>
+        <w:t xml:space="preserve"> </w:t>
+      </w:r>
+      <w:r>
+        <w:t xml:space="preserve">A Flexible Tool</w:t>
+      </w:r>
+      <w:r>
+        <w:t xml:space="preserve"> </w:t>
+      </w:r>
+      <w:r>
+        <w:t xml:space="preserve">for</w:t>
+      </w:r>
+      <w:r>
+        <w:t xml:space="preserve"> </w:t>
+      </w:r>
+      <w:r>
+        <w:t xml:space="preserve">Ecologists</w:t>
+      </w:r>
+      <w:r>
+        <w:t xml:space="preserve">. PLOS ONE 6:e26785.</w:t>
+      </w:r>
+    </w:p>
+    <w:bookmarkEnd w:id="54"/>
+    <w:bookmarkStart w:id="55" w:name="ref-friberg2009"/>
+    <w:p>
+      <w:pPr>
+        <w:pStyle w:val="Bibliography"/>
+      </w:pPr>
+      <w:r>
+        <w:t xml:space="preserve">Friberg, N., J. B. Dybkjær, J. S. Olafsson, G. M. Gislason, S. E. Larsen, and T. L. Lauridsen. 2009. Relationships between structure and function in streams contrasting in temperature. Freshwater Biology 54:2051–2068.</w:t>
+      </w:r>
+    </w:p>
+    <w:bookmarkEnd w:id="55"/>
+    <w:bookmarkStart w:id="56" w:name="ref-gibert2019"/>
+    <w:p>
+      <w:pPr>
+        <w:pStyle w:val="Bibliography"/>
+      </w:pPr>
+      <w:r>
+        <w:t xml:space="preserve">Gibert, J. P. 2019. Temperature directly and indirectly influences food web structure. Scientific Reports 9:5312.</w:t>
+      </w:r>
+    </w:p>
+    <w:bookmarkEnd w:id="56"/>
+    <w:bookmarkStart w:id="57" w:name="ref-gibert2017"/>
+    <w:p>
+      <w:pPr>
+        <w:pStyle w:val="Bibliography"/>
+      </w:pPr>
+      <w:r>
+        <w:t xml:space="preserve">Gibert, J. P., and J. P. DeLong. 2017. Phenotypic variation explains food web structural patterns. Proceedings of the National Academy of Sciences 114:11187–11192.</w:t>
+      </w:r>
+    </w:p>
+    <w:bookmarkEnd w:id="57"/>
+    <w:bookmarkStart w:id="58" w:name="ref-gillooly2001"/>
+    <w:p>
+      <w:pPr>
+        <w:pStyle w:val="Bibliography"/>
+      </w:pPr>
+      <w:r>
+        <w:t xml:space="preserve">Gillooly, J. F., J. H. Brown, G. B. West, V. M. Savage, and E. L. Charnov. 2001. Effects of size and temperature on metabolic rate. Science (New York, N.Y.) 293:2248–2251.</w:t>
+      </w:r>
+    </w:p>
+    <w:bookmarkEnd w:id="58"/>
+    <w:bookmarkStart w:id="59" w:name="ref-gini1921"/>
+    <w:p>
+      <w:pPr>
+        <w:pStyle w:val="Bibliography"/>
+      </w:pPr>
+      <w:r>
+        <w:t xml:space="preserve">Gini, C. 1921. Measurement of</w:t>
+      </w:r>
+      <w:r>
+        <w:t xml:space="preserve"> </w:t>
+      </w:r>
+      <w:r>
+        <w:t xml:space="preserve">Inequality</w:t>
+      </w:r>
+      <w:r>
+        <w:t xml:space="preserve"> </w:t>
+      </w:r>
+      <w:r>
+        <w:t xml:space="preserve">of</w:t>
+      </w:r>
+      <w:r>
+        <w:t xml:space="preserve"> </w:t>
+      </w:r>
+      <w:r>
+        <w:t xml:space="preserve">Incomes</w:t>
+      </w:r>
+      <w:r>
+        <w:t xml:space="preserve">. The Economic Journal 31:124–126.</w:t>
+      </w:r>
+    </w:p>
+    <w:bookmarkEnd w:id="59"/>
+    <w:bookmarkStart w:id="60" w:name="ref-hannesdottir2013"/>
+    <w:p>
+      <w:pPr>
+        <w:pStyle w:val="Bibliography"/>
+      </w:pPr>
+      <w:r>
+        <w:t xml:space="preserve">Hannesdóttir, E. R., G. M. Gíslason, J. S. Ólafsson, Ó. P. Ólafsson, and E. J. O’Gorman. 2013. Increased</w:t>
+      </w:r>
+      <w:r>
+        <w:t xml:space="preserve"> </w:t>
+      </w:r>
+      <w:r>
+        <w:t xml:space="preserve">Stream Productivity</w:t>
+      </w:r>
+      <w:r>
+        <w:t xml:space="preserve"> </w:t>
+      </w:r>
+      <w:r>
+        <w:t xml:space="preserve">with</w:t>
+      </w:r>
+      <w:r>
+        <w:t xml:space="preserve"> </w:t>
+      </w:r>
+      <w:r>
+        <w:t xml:space="preserve">Warming Supports Higher Trophic Levels</w:t>
+      </w:r>
+      <w:r>
+        <w:t xml:space="preserve">. Advances in Ecological Research 48:285–342.</w:t>
+      </w:r>
+    </w:p>
+    <w:bookmarkEnd w:id="60"/>
+    <w:bookmarkStart w:id="61" w:name="ref-hood2018"/>
+    <w:p>
+      <w:pPr>
+        <w:pStyle w:val="Bibliography"/>
+      </w:pPr>
+      <w:r>
+        <w:t xml:space="preserve">Hood, J. M., J. P. Benstead, W. F. Cross, A. D. Huryn, P. W. Johnson, G. M. Gíslason, J. R. Junker, D. Nelson, J. S. Ólafsson, and C. Tran. 2018. Increased resource use efficiency amplifies positive response of aquatic primary production to experimental warming. Global Change Biology 24:1069–1084.</w:t>
+      </w:r>
+    </w:p>
+    <w:bookmarkEnd w:id="61"/>
+    <w:bookmarkStart w:id="62" w:name="ref-huryn1986"/>
+    <w:p>
+      <w:pPr>
+        <w:pStyle w:val="Bibliography"/>
+      </w:pPr>
+      <w:r>
+        <w:t xml:space="preserve">Huryn, A. D., and J. B. Wallace. 1986. A method for obtaining in situ growth rates of larval</w:t>
+      </w:r>
+      <w:r>
+        <w:t xml:space="preserve"> </w:t>
+      </w:r>
+      <w:r>
+        <w:t xml:space="preserve">Chironomidae</w:t>
+      </w:r>
+      <w:r>
+        <w:t xml:space="preserve"> </w:t>
+      </w:r>
+      <w:r>
+        <w:t xml:space="preserve">(</w:t>
+      </w:r>
+      <w:r>
+        <w:t xml:space="preserve">Diptera</w:t>
+      </w:r>
+      <w:r>
+        <w:t xml:space="preserve">) and its application to studies of secondary Production1. Limnology and Oceanography 31:216–221.</w:t>
+      </w:r>
+    </w:p>
+    <w:bookmarkEnd w:id="62"/>
+    <w:bookmarkStart w:id="63" w:name="ref-junker2020"/>
+    <w:p>
+      <w:pPr>
+        <w:pStyle w:val="Bibliography"/>
+      </w:pPr>
+      <w:r>
+        <w:t xml:space="preserve">Junker, J. R., W. F. Cross, J. P. Benstead, A. D. Huryn, J. M. Hood, D. Nelson, G. M. Gíslason, and J. S. Ólafsson. 2020. Resource supply governs the apparent temperature dependence of animal production in stream ecosystems. Ecology Letters 23:1809–1819.</w:t>
+      </w:r>
+    </w:p>
+    <w:bookmarkEnd w:id="63"/>
+    <w:bookmarkStart w:id="64" w:name="ref-lorenz1905"/>
+    <w:p>
+      <w:pPr>
+        <w:pStyle w:val="Bibliography"/>
+      </w:pPr>
+      <w:r>
+        <w:t xml:space="preserve">Lorenz, M. O. 1905. Methods of</w:t>
+      </w:r>
+      <w:r>
+        <w:t xml:space="preserve"> </w:t>
+      </w:r>
+      <w:r>
+        <w:t xml:space="preserve">Measuring</w:t>
+      </w:r>
+      <w:r>
+        <w:t xml:space="preserve"> </w:t>
+      </w:r>
+      <w:r>
+        <w:t xml:space="preserve">the</w:t>
+      </w:r>
+      <w:r>
+        <w:t xml:space="preserve"> </w:t>
+      </w:r>
+      <w:r>
+        <w:t xml:space="preserve">Concentration</w:t>
+      </w:r>
+      <w:r>
+        <w:t xml:space="preserve"> </w:t>
+      </w:r>
+      <w:r>
+        <w:t xml:space="preserve">of</w:t>
+      </w:r>
+      <w:r>
+        <w:t xml:space="preserve"> </w:t>
+      </w:r>
+      <w:r>
+        <w:t xml:space="preserve">Wealth</w:t>
+      </w:r>
+      <w:r>
+        <w:t xml:space="preserve">. Publications of the American Statistical Association 9:209.</w:t>
+      </w:r>
+    </w:p>
+    <w:bookmarkEnd w:id="64"/>
+    <w:bookmarkStart w:id="65" w:name="ref-may1972"/>
+    <w:p>
+      <w:pPr>
+        <w:pStyle w:val="Bibliography"/>
+      </w:pPr>
+      <w:r>
+        <w:t xml:space="preserve">May, R. M. 1972. Will a</w:t>
+      </w:r>
+      <w:r>
+        <w:t xml:space="preserve"> </w:t>
+      </w:r>
+      <w:r>
+        <w:t xml:space="preserve">Large Complex System</w:t>
+      </w:r>
+      <w:r>
+        <w:t xml:space="preserve"> </w:t>
+      </w:r>
+      <w:r>
+        <w:t xml:space="preserve">be</w:t>
+      </w:r>
+      <w:r>
+        <w:t xml:space="preserve"> </w:t>
+      </w:r>
+      <w:r>
+        <w:t xml:space="preserve">Stable</w:t>
+      </w:r>
+      <w:r>
+        <w:t xml:space="preserve">? Nature 238:413–414.</w:t>
+      </w:r>
+    </w:p>
+    <w:bookmarkEnd w:id="65"/>
+    <w:bookmarkStart w:id="66" w:name="ref-mccann1998"/>
+    <w:p>
+      <w:pPr>
+        <w:pStyle w:val="Bibliography"/>
+      </w:pPr>
+      <w:r>
+        <w:t xml:space="preserve">McCann, K., A. Hastings, and G. R. Huxel. 1998. Weak trophic interactions and the balance of nature. Nature 395:794–798.</w:t>
+      </w:r>
+    </w:p>
+    <w:bookmarkEnd w:id="66"/>
+    <w:bookmarkStart w:id="67" w:name="ref-merritt2008"/>
+    <w:p>
+      <w:pPr>
+        <w:pStyle w:val="Bibliography"/>
+      </w:pPr>
+      <w:r>
+        <w:t xml:space="preserve">Merritt, R. W., K. W. Cummins, and M. B. Berg, editors. 2008. An</w:t>
+      </w:r>
+      <w:r>
+        <w:t xml:space="preserve"> </w:t>
+      </w:r>
+      <w:r>
+        <w:t xml:space="preserve">Introduction</w:t>
+      </w:r>
+      <w:r>
+        <w:t xml:space="preserve"> </w:t>
+      </w:r>
+      <w:r>
+        <w:t xml:space="preserve">to the</w:t>
+      </w:r>
+      <w:r>
+        <w:t xml:space="preserve"> </w:t>
+      </w:r>
+      <w:r>
+        <w:t xml:space="preserve">Aquatic Insects</w:t>
+      </w:r>
+      <w:r>
+        <w:t xml:space="preserve"> </w:t>
+      </w:r>
+      <w:r>
+        <w:t xml:space="preserve">of</w:t>
+      </w:r>
+      <w:r>
+        <w:t xml:space="preserve"> </w:t>
+      </w:r>
+      <w:r>
+        <w:t xml:space="preserve">North America</w:t>
+      </w:r>
+      <w:r>
+        <w:t xml:space="preserve">. Fourth.</w:t>
+      </w:r>
+      <w:r>
+        <w:t xml:space="preserve"> </w:t>
+      </w:r>
+      <w:r>
+        <w:t xml:space="preserve">Kendall/Hunt Publishing Co.</w:t>
+      </w:r>
+      <w:r>
+        <w:t xml:space="preserve">,</w:t>
+      </w:r>
+      <w:r>
+        <w:t xml:space="preserve"> </w:t>
+      </w:r>
+      <w:r>
+        <w:t xml:space="preserve">Dubuque, IA</w:t>
       </w:r>
       <w:r>
         <w:t xml:space="preserve">.</w:t>
       </w:r>
     </w:p>
-    <w:bookmarkEnd w:id="38"/>
-    <w:bookmarkStart w:id="39" w:name="ref-arnason1969"/>
+    <w:bookmarkEnd w:id="67"/>
+    <w:bookmarkStart w:id="68" w:name="ref-nelson2017"/>
     <w:p>
       <w:pPr>
         <w:pStyle w:val="Bibliography"/>
       </w:pPr>
       <w:r>
-        <w:t xml:space="preserve">Arnason, B., P. Theodorsson, S. Björnsson, and K. Saemundsson. 1969. Hengill, a high temperature thermal area in</w:t>
+        <w:t xml:space="preserve">Nelson, D., J. P. Benstead, A. D. Huryn, W. F. Cross, J. M. Hood, P. W. Johnson, J. R. Junker, G. M. Gíslason, and J. S. Ólafsson. 2017a. Shifts in community size structure drive temperature invariance of secondary production in a stream-warming experiment. Ecology 98:1797–1806.</w:t>
+      </w:r>
+    </w:p>
+    <w:bookmarkEnd w:id="68"/>
+    <w:bookmarkStart w:id="69" w:name="ref-nelson2017a"/>
+    <w:p>
+      <w:pPr>
+        <w:pStyle w:val="Bibliography"/>
+      </w:pPr>
+      <w:r>
+        <w:t xml:space="preserve">Nelson, D., J. P. Benstead, A. D. Huryn, W. F. Cross, J. M. Hood, P. W. Johnson, J. R. Junker, G. M. Gíslason, and J. S. Ólafsson. 2017b. Experimental whole-stream warming alters community size structure. Global Change Biology 23:2618–2628.</w:t>
+      </w:r>
+    </w:p>
+    <w:bookmarkEnd w:id="69"/>
+    <w:bookmarkStart w:id="70" w:name="ref-oconnor2009"/>
+    <w:p>
+      <w:pPr>
+        <w:pStyle w:val="Bibliography"/>
+      </w:pPr>
+      <w:r>
+        <w:t xml:space="preserve">O’Connor, M. I., M. F. Piehler, D. M. Leech, A. Anton, and J. F. Bruno. 2009. Warming and</w:t>
+      </w:r>
+      <w:r>
+        <w:t xml:space="preserve"> </w:t>
+      </w:r>
+      <w:r>
+        <w:t xml:space="preserve">Resource Availability Shift Food Web Structure</w:t>
+      </w:r>
+      <w:r>
+        <w:t xml:space="preserve"> </w:t>
+      </w:r>
+      <w:r>
+        <w:t xml:space="preserve">and</w:t>
+      </w:r>
+      <w:r>
+        <w:t xml:space="preserve"> </w:t>
+      </w:r>
+      <w:r>
+        <w:t xml:space="preserve">Metabolism</w:t>
+      </w:r>
+      <w:r>
+        <w:t xml:space="preserve">. PLOS Biology 7:e1000178.</w:t>
+      </w:r>
+    </w:p>
+    <w:bookmarkEnd w:id="70"/>
+    <w:bookmarkStart w:id="71" w:name="ref-ogorman2014"/>
+    <w:p>
+      <w:pPr>
+        <w:pStyle w:val="Bibliography"/>
+      </w:pPr>
+      <w:r>
+        <w:t xml:space="preserve">O’Gorman, E. J., J. P. Benstead, W. F. Cross, N. Friberg, J. M. Hood, P. W. Johnson, B. D. Sigurdsson, and G. Woodward. 2014. Climate change and geothermal ecosystems: Natural laboratories, sentinel systems, and future refugia. Global Change Biology 20:3291–3299.</w:t>
+      </w:r>
+    </w:p>
+    <w:bookmarkEnd w:id="71"/>
+    <w:bookmarkStart w:id="72" w:name="ref-ogorman2012"/>
+    <w:p>
+      <w:pPr>
+        <w:pStyle w:val="Bibliography"/>
+      </w:pPr>
+      <w:r>
+        <w:t xml:space="preserve">O’Gorman, E. J., D. E. Pichler, G. Adams, J. P. Benstead, H. Cohen, N. Craig, W. F. Cross, B. O. L. Demars, N. Friberg, G. M. Gíslason, R. Gudmundsdóttir, A. Hawczak, J. M. Hood, L. N. Hudson, L. Johansson, M. P. Johansson, J. R. Junker, A. Laurila, J. R. Manson, E. Mavromati, D. Nelson, J. S. Ólafsson, D. M. Perkins, O. L. Petchey, M. Plebani, D. C. Reuman, B. C. Rall, R. Stewart, M. S. A. Thompson, and G. Woodward. 2012. Impacts of</w:t>
+      </w:r>
+      <w:r>
+        <w:t xml:space="preserve"> </w:t>
+      </w:r>
+      <w:r>
+        <w:t xml:space="preserve">Warming</w:t>
+      </w:r>
+      <w:r>
+        <w:t xml:space="preserve"> </w:t>
+      </w:r>
+      <w:r>
+        <w:t xml:space="preserve">on the</w:t>
+      </w:r>
+      <w:r>
+        <w:t xml:space="preserve"> </w:t>
+      </w:r>
+      <w:r>
+        <w:t xml:space="preserve">Structure</w:t>
+      </w:r>
+      <w:r>
+        <w:t xml:space="preserve"> </w:t>
+      </w:r>
+      <w:r>
+        <w:t xml:space="preserve">and</w:t>
+      </w:r>
+      <w:r>
+        <w:t xml:space="preserve"> </w:t>
+      </w:r>
+      <w:r>
+        <w:t xml:space="preserve">Functioning</w:t>
+      </w:r>
+      <w:r>
+        <w:t xml:space="preserve"> </w:t>
+      </w:r>
+      <w:r>
+        <w:t xml:space="preserve">of</w:t>
+      </w:r>
+      <w:r>
+        <w:t xml:space="preserve"> </w:t>
+      </w:r>
+      <w:r>
+        <w:t xml:space="preserve">Aquatic Communities</w:t>
+      </w:r>
+      <w:r>
+        <w:t xml:space="preserve">. Pages 81–176 Advances in</w:t>
+      </w:r>
+      <w:r>
+        <w:t xml:space="preserve"> </w:t>
+      </w:r>
+      <w:r>
+        <w:t xml:space="preserve">Ecological Research</w:t>
+      </w:r>
+      <w:r>
+        <w:t xml:space="preserve">.</w:t>
+      </w:r>
+      <w:r>
+        <w:t xml:space="preserve"> </w:t>
+      </w:r>
+      <w:r>
+        <w:t xml:space="preserve">Elsevier</w:t>
+      </w:r>
+      <w:r>
+        <w:t xml:space="preserve">.</w:t>
+      </w:r>
+    </w:p>
+    <w:bookmarkEnd w:id="72"/>
+    <w:bookmarkStart w:id="73" w:name="ref-padfield2017"/>
+    <w:p>
+      <w:pPr>
+        <w:pStyle w:val="Bibliography"/>
+      </w:pPr>
+      <w:r>
+        <w:t xml:space="preserve">Padfield, D., C. Lowe, A. Buckling, R. Ffrench-Constant, S. Jennings, F. Shelley, J. S. Ólafsson, and G. Yvon-Durocher. 2017. Metabolic compensation constrains the temperature dependence of gross primary production. Ecology Letters 20:1250–1260.</w:t>
+      </w:r>
+    </w:p>
+    <w:bookmarkEnd w:id="73"/>
+    <w:bookmarkStart w:id="74" w:name="ref-peterson1977"/>
+    <w:p>
+      <w:pPr>
+        <w:pStyle w:val="Bibliography"/>
+      </w:pPr>
+      <w:r>
+        <w:t xml:space="preserve">Peterson, B. V. 1977. Black flies of</w:t>
       </w:r>
       <w:r>
         <w:t xml:space="preserve"> </w:t>
@@ -3749,54 +4966,131 @@
         <w:t xml:space="preserve">Iceland</w:t>
       </w:r>
       <w:r>
-        <w:t xml:space="preserve">. Bulletin Volcanologique 33:245–259.</w:t>
-      </w:r>
-    </w:p>
-    <w:bookmarkEnd w:id="39"/>
-    <w:bookmarkStart w:id="40" w:name="ref-baiser2019"/>
+        <w:t xml:space="preserve"> </w:t>
+      </w:r>
+      <w:r>
+        <w:t xml:space="preserve">(</w:t>
+      </w:r>
+      <w:r>
+        <w:t xml:space="preserve">Diptera</w:t>
+      </w:r>
+      <w:r>
+        <w:t xml:space="preserve">-</w:t>
+      </w:r>
+      <w:r>
+        <w:t xml:space="preserve">Simuliidae</w:t>
+      </w:r>
+      <w:r>
+        <w:t xml:space="preserve">). Canadian Entomologist 109:449–472.</w:t>
+      </w:r>
+    </w:p>
+    <w:bookmarkEnd w:id="74"/>
+    <w:bookmarkStart w:id="75" w:name="ref-rosi-marshall2016"/>
     <w:p>
       <w:pPr>
         <w:pStyle w:val="Bibliography"/>
       </w:pPr>
       <w:r>
-        <w:t xml:space="preserve">Baiser, B., D. Gravel, A. R. Cirtwill, J. A. Dunne, A. K. Fahimipour, L. J. Gilarranz, J. A. Grochow, D. Li, N. D. Martinez, A. McGrew, T. Poisot, T. N. Romanuk, D. B. Stouffer, L. B. Trotta, F. S. Valdovinos, R. J. Williams, S. A. Wood, and J. D. Yeakel. 2019. Ecogeographical rules and the macroecology of food webs. Global Ecology and Biogeography 28:1204–1218.</w:t>
-      </w:r>
-    </w:p>
-    <w:bookmarkEnd w:id="40"/>
-    <w:bookmarkStart w:id="41" w:name="ref-barnes2018"/>
+        <w:t xml:space="preserve">Rosi-Marshall, E. J., H. A. Wellard Kelly, R. O. Hall, and K. A. Vallis. 2016. Methods for quantifying aquatic macroinvertebrate diets. Freshwater Science 35:229–236.</w:t>
+      </w:r>
+    </w:p>
+    <w:bookmarkEnd w:id="75"/>
+    <w:bookmarkStart w:id="76" w:name="ref-schindelin2012"/>
     <w:p>
       <w:pPr>
         <w:pStyle w:val="Bibliography"/>
       </w:pPr>
       <w:r>
-        <w:t xml:space="preserve">Barnes, A. D., M. Jochum, J. S. Lefcheck, N. Eisenhauer, C. Scherber, M. I. O’Connor, P. de Ruiter, and U. Brose. 2018. Energy</w:t>
-      </w:r>
-      <w:r>
-        <w:t xml:space="preserve"> </w:t>
-      </w:r>
-      <w:r>
-        <w:t xml:space="preserve">Flux</w:t>
-      </w:r>
-      <w:r>
-        <w:t xml:space="preserve">:</w:t>
-      </w:r>
-      <w:r>
-        <w:t xml:space="preserve"> </w:t>
-      </w:r>
-      <w:r>
-        <w:t xml:space="preserve">The Link</w:t>
-      </w:r>
-      <w:r>
-        <w:t xml:space="preserve"> </w:t>
-      </w:r>
-      <w:r>
-        <w:t xml:space="preserve">between</w:t>
-      </w:r>
-      <w:r>
-        <w:t xml:space="preserve"> </w:t>
-      </w:r>
-      <w:r>
-        <w:t xml:space="preserve">Multitrophic Biodiversity</w:t>
+        <w:t xml:space="preserve">Schindelin, J., I. Arganda-Carreras, E. Frise, V. Kaynig, M. Longair, T. Pietzsch, S. Preibisch, C. Rueden, S. Saalfeld, B. Schmid, J.-Y. Tinevez, D. J. White, V. Hartenstein, K. Eliceiri, P. Tomancak, and A. Cardona. 2012. Fiji: An open-source platform for biological-image analysis. Nature Methods 9:676–682.</w:t>
+      </w:r>
+    </w:p>
+    <w:bookmarkEnd w:id="76"/>
+    <w:bookmarkStart w:id="77" w:name="ref-solomon1975"/>
+    <w:p>
+      <w:pPr>
+        <w:pStyle w:val="Bibliography"/>
+      </w:pPr>
+      <w:r>
+        <w:t xml:space="preserve">Solomon, D. L. 1975. A comparative approach to species diversity:7.</w:t>
+      </w:r>
+    </w:p>
+    <w:bookmarkEnd w:id="77"/>
+    <w:bookmarkStart w:id="78" w:name="ref-thompson2012"/>
+    <w:p>
+      <w:pPr>
+        <w:pStyle w:val="Bibliography"/>
+      </w:pPr>
+      <w:r>
+        <w:t xml:space="preserve">Thompson, R. M., U. Brose, J. A. Dunne, R. O. Hall, S. Hladyz, R. L. Kitching, N. D. Martinez, H. Rantala, T. N. Romanuk, D. B. Stouffer, and J. M. Tylianakis. 2012. Food webs: Reconciling the structure and function of biodiversity. Trends in Ecology &amp; Evolution 27:689–697.</w:t>
+      </w:r>
+    </w:p>
+    <w:bookmarkEnd w:id="78"/>
+    <w:bookmarkStart w:id="79" w:name="ref-vasseur2005"/>
+    <w:p>
+      <w:pPr>
+        <w:pStyle w:val="Bibliography"/>
+      </w:pPr>
+      <w:r>
+        <w:t xml:space="preserve">Vasseur, D. A., and K. S. McCann. 2005. A</w:t>
+      </w:r>
+      <w:r>
+        <w:t xml:space="preserve"> </w:t>
+      </w:r>
+      <w:r>
+        <w:t xml:space="preserve">Mechanistic Approach</w:t>
+      </w:r>
+      <w:r>
+        <w:t xml:space="preserve"> </w:t>
+      </w:r>
+      <w:r>
+        <w:t xml:space="preserve">for</w:t>
+      </w:r>
+      <w:r>
+        <w:t xml:space="preserve"> </w:t>
+      </w:r>
+      <w:r>
+        <w:t xml:space="preserve">Modeling Temperature</w:t>
+      </w:r>
+      <w:r>
+        <w:t xml:space="preserve">-</w:t>
+      </w:r>
+      <w:r>
+        <w:t xml:space="preserve">Dependent Consumer</w:t>
+      </w:r>
+      <w:r>
+        <w:t xml:space="preserve">-</w:t>
+      </w:r>
+      <w:r>
+        <w:t xml:space="preserve">Resource Dynamics</w:t>
+      </w:r>
+      <w:r>
+        <w:t xml:space="preserve">. The American Naturalist 166:184–198.</w:t>
+      </w:r>
+    </w:p>
+    <w:bookmarkEnd w:id="79"/>
+    <w:bookmarkStart w:id="80" w:name="ref-walther2002"/>
+    <w:p>
+      <w:pPr>
+        <w:pStyle w:val="Bibliography"/>
+      </w:pPr>
+      <w:r>
+        <w:t xml:space="preserve">Walther, G.-R., E. Post, P. Convey, A. Menzel, C. Parmesan, T. J. C. Beebee, J.-M. Fromentin, O. Hoegh-Guldberg, and F. Bairlein. 2002. Ecological responses to recent climate change. Nature 416:389–395.</w:t>
+      </w:r>
+    </w:p>
+    <w:bookmarkEnd w:id="80"/>
+    <w:bookmarkStart w:id="81" w:name="ref-welch1968"/>
+    <w:p>
+      <w:pPr>
+        <w:pStyle w:val="Bibliography"/>
+      </w:pPr>
+      <w:r>
+        <w:t xml:space="preserve">Welch, H. E. 1968. Relationships between</w:t>
+      </w:r>
+      <w:r>
+        <w:t xml:space="preserve"> </w:t>
+      </w:r>
+      <w:r>
+        <w:t xml:space="preserve">Assimiliation Efficiencies</w:t>
       </w:r>
       <w:r>
         <w:t xml:space="preserve"> </w:t>
@@ -3808,1162 +5102,86 @@
         <w:t xml:space="preserve"> </w:t>
       </w:r>
       <w:r>
-        <w:t xml:space="preserve">Ecosystem Functioning</w:t>
-      </w:r>
-      <w:r>
-        <w:t xml:space="preserve">. Trends in Ecology &amp; Evolution 33:186–197.</w:t>
-      </w:r>
-    </w:p>
-    <w:bookmarkEnd w:id="41"/>
-    <w:bookmarkStart w:id="42" w:name="ref-belgorodski2017"/>
+        <w:t xml:space="preserve">Growth Efficiencies</w:t>
+      </w:r>
+      <w:r>
+        <w:t xml:space="preserve"> </w:t>
+      </w:r>
+      <w:r>
+        <w:t xml:space="preserve">for</w:t>
+      </w:r>
+      <w:r>
+        <w:t xml:space="preserve"> </w:t>
+      </w:r>
+      <w:r>
+        <w:t xml:space="preserve">Aquatic Consumers</w:t>
+      </w:r>
+      <w:r>
+        <w:t xml:space="preserve">. Ecology 49:755–759.</w:t>
+      </w:r>
+    </w:p>
+    <w:bookmarkEnd w:id="81"/>
+    <w:bookmarkStart w:id="82" w:name="ref-woodward2010b"/>
     <w:p>
       <w:pPr>
         <w:pStyle w:val="Bibliography"/>
       </w:pPr>
       <w:r>
-        <w:t xml:space="preserve">Belgorodski, N., M. Greiner, K. Tolksdorf, and K. Schueller. 2017.</w:t>
-      </w:r>
-      <w:r>
-        <w:t xml:space="preserve"> </w:t>
-      </w:r>
-      <w:r>
-        <w:t xml:space="preserve">rriskDistributions</w:t>
-      </w:r>
-      <w:r>
-        <w:t xml:space="preserve">:</w:t>
-      </w:r>
-      <w:r>
-        <w:t xml:space="preserve"> </w:t>
-      </w:r>
-      <w:r>
-        <w:t xml:space="preserve">Fitting Distributions</w:t>
-      </w:r>
-      <w:r>
-        <w:t xml:space="preserve"> </w:t>
-      </w:r>
-      <w:r>
-        <w:t xml:space="preserve">to</w:t>
-      </w:r>
-      <w:r>
-        <w:t xml:space="preserve"> </w:t>
-      </w:r>
-      <w:r>
-        <w:t xml:space="preserve">Given Data</w:t>
-      </w:r>
-      <w:r>
-        <w:t xml:space="preserve"> </w:t>
-      </w:r>
-      <w:r>
-        <w:t xml:space="preserve">or</w:t>
-      </w:r>
-      <w:r>
-        <w:t xml:space="preserve"> </w:t>
-      </w:r>
-      <w:r>
-        <w:t xml:space="preserve">Known Quantiles</w:t>
+        <w:t xml:space="preserve">Woodward, G., J. P. Benstead, O. S. Beveridge, J. Blanchard, T. Brey, L. E. Brown, W. F. Cross, N. Friberg, T. C. Ings, U. Jacob, S. Jennings, M. E. Ledger, A. M. Milner, J. M. Montoya, E. O’Gorman, J. M. Olesen, O. L. Petchey, D. E. Pichler, D. C. Reuman, M. S. A. Thompson, F. J. F. Van Veen, and G. Yvon-Durocher. 2010. Ecological</w:t>
+      </w:r>
+      <w:r>
+        <w:t xml:space="preserve"> </w:t>
+      </w:r>
+      <w:r>
+        <w:t xml:space="preserve">Networks</w:t>
+      </w:r>
+      <w:r>
+        <w:t xml:space="preserve"> </w:t>
+      </w:r>
+      <w:r>
+        <w:t xml:space="preserve">in a</w:t>
+      </w:r>
+      <w:r>
+        <w:t xml:space="preserve"> </w:t>
+      </w:r>
+      <w:r>
+        <w:t xml:space="preserve">Changing Climate</w:t>
+      </w:r>
+      <w:r>
+        <w:t xml:space="preserve">. Pages 71–138 Advances in</w:t>
+      </w:r>
+      <w:r>
+        <w:t xml:space="preserve"> </w:t>
+      </w:r>
+      <w:r>
+        <w:t xml:space="preserve">Ecological Research</w:t>
       </w:r>
       <w:r>
         <w:t xml:space="preserve">.</w:t>
       </w:r>
-    </w:p>
-    <w:bookmarkEnd w:id="42"/>
-    <w:bookmarkStart w:id="43" w:name="ref-benke2017"/>
+      <w:r>
+        <w:t xml:space="preserve"> </w:t>
+      </w:r>
+      <w:r>
+        <w:t xml:space="preserve">Elsevier</w:t>
+      </w:r>
+      <w:r>
+        <w:t xml:space="preserve">.</w:t>
+      </w:r>
+    </w:p>
+    <w:bookmarkEnd w:id="82"/>
+    <w:bookmarkStart w:id="83" w:name="ref-zhang2017"/>
     <w:p>
       <w:pPr>
         <w:pStyle w:val="Bibliography"/>
       </w:pPr>
       <w:r>
-        <w:t xml:space="preserve">Benke, A. C., and A. D. Huryn. 2017. Secondary production and quantitative food webs. Pages 235–254 Methods in</w:t>
-      </w:r>
-      <w:r>
-        <w:t xml:space="preserve"> </w:t>
-      </w:r>
-      <w:r>
-        <w:t xml:space="preserve">Stream Ecology</w:t>
-      </w:r>
-      <w:r>
-        <w:t xml:space="preserve">.</w:t>
-      </w:r>
-      <w:r>
-        <w:t xml:space="preserve"> </w:t>
-      </w:r>
-      <w:r>
-        <w:t xml:space="preserve">Elsevier</w:t>
-      </w:r>
-      <w:r>
-        <w:t xml:space="preserve">.</w:t>
-      </w:r>
-    </w:p>
-    <w:bookmarkEnd w:id="43"/>
-    <w:bookmarkStart w:id="44" w:name="ref-benke1999"/>
-    <w:p>
-      <w:pPr>
-        <w:pStyle w:val="Bibliography"/>
-      </w:pPr>
-      <w:r>
-        <w:t xml:space="preserve">Benke, A. C., A. D. Huryn, L. A. Smock, and J. B. Wallace. 1999. Length-</w:t>
-      </w:r>
-      <w:r>
-        <w:t xml:space="preserve">Mass Relationships</w:t>
-      </w:r>
-      <w:r>
-        <w:t xml:space="preserve"> </w:t>
-      </w:r>
-      <w:r>
-        <w:t xml:space="preserve">for</w:t>
-      </w:r>
-      <w:r>
-        <w:t xml:space="preserve"> </w:t>
-      </w:r>
-      <w:r>
-        <w:t xml:space="preserve">Freshwater Macroinvertebrates</w:t>
-      </w:r>
-      <w:r>
-        <w:t xml:space="preserve"> </w:t>
-      </w:r>
-      <w:r>
-        <w:t xml:space="preserve">in</w:t>
-      </w:r>
-      <w:r>
-        <w:t xml:space="preserve"> </w:t>
-      </w:r>
-      <w:r>
-        <w:t xml:space="preserve">North America</w:t>
-      </w:r>
-      <w:r>
-        <w:t xml:space="preserve"> </w:t>
-      </w:r>
-      <w:r>
-        <w:t xml:space="preserve">with</w:t>
-      </w:r>
-      <w:r>
-        <w:t xml:space="preserve"> </w:t>
-      </w:r>
-      <w:r>
-        <w:t xml:space="preserve">Particular Reference</w:t>
-      </w:r>
-      <w:r>
-        <w:t xml:space="preserve"> </w:t>
-      </w:r>
-      <w:r>
-        <w:t xml:space="preserve">to the</w:t>
-      </w:r>
-      <w:r>
-        <w:t xml:space="preserve"> </w:t>
-      </w:r>
-      <w:r>
-        <w:t xml:space="preserve">Southeastern United States</w:t>
-      </w:r>
-      <w:r>
-        <w:t xml:space="preserve">. Journal of the North American Benthological Society 18:308–343.</w:t>
-      </w:r>
-    </w:p>
-    <w:bookmarkEnd w:id="44"/>
-    <w:bookmarkStart w:id="45" w:name="ref-benke1980"/>
-    <w:p>
-      <w:pPr>
-        <w:pStyle w:val="Bibliography"/>
-      </w:pPr>
-      <w:r>
-        <w:t xml:space="preserve">Benke, A. C., and J. B. Wallace. 1980. Trophic basis of production among net-spinning caddisflies in a southern appalachain stream. Ecology 61:108–118.</w:t>
-      </w:r>
-    </w:p>
-    <w:bookmarkEnd w:id="45"/>
-    <w:bookmarkStart w:id="46" w:name="ref-benke1997"/>
-    <w:p>
-      <w:pPr>
-        <w:pStyle w:val="Bibliography"/>
-      </w:pPr>
-      <w:r>
-        <w:t xml:space="preserve">Benke, A. C., and J. B. Wallace. 1997. Trophic</w:t>
-      </w:r>
-      <w:r>
-        <w:t xml:space="preserve"> </w:t>
-      </w:r>
-      <w:r>
-        <w:t xml:space="preserve">Basis</w:t>
-      </w:r>
-      <w:r>
-        <w:t xml:space="preserve"> </w:t>
-      </w:r>
-      <w:r>
-        <w:t xml:space="preserve">of</w:t>
-      </w:r>
-      <w:r>
-        <w:t xml:space="preserve"> </w:t>
-      </w:r>
-      <w:r>
-        <w:t xml:space="preserve">Production Among Riverine Caddisflies</w:t>
-      </w:r>
-      <w:r>
-        <w:t xml:space="preserve">:</w:t>
-      </w:r>
-      <w:r>
-        <w:t xml:space="preserve"> </w:t>
-      </w:r>
-      <w:r>
-        <w:t xml:space="preserve">Implications</w:t>
-      </w:r>
-      <w:r>
-        <w:t xml:space="preserve"> </w:t>
-      </w:r>
-      <w:r>
-        <w:t xml:space="preserve">for</w:t>
-      </w:r>
-      <w:r>
-        <w:t xml:space="preserve"> </w:t>
-      </w:r>
-      <w:r>
-        <w:t xml:space="preserve">Food Web Analysis</w:t>
-      </w:r>
-      <w:r>
-        <w:t xml:space="preserve">. Ecology 78:1132–1145.</w:t>
-      </w:r>
-    </w:p>
-    <w:bookmarkEnd w:id="46"/>
-    <w:bookmarkStart w:id="47" w:name="ref-brose2012"/>
-    <w:p>
-      <w:pPr>
-        <w:pStyle w:val="Bibliography"/>
-      </w:pPr>
-      <w:r>
-        <w:t xml:space="preserve">Brose, U., J. A. Dunne, Montoya José M., O. L. Petchey, F. D. Schneider, and U. Jacob. 2012. Climate change in size-structured ecosystems. Philosophical Transactions of the Royal Society B: Biological Sciences 367:2903–2912.</w:t>
-      </w:r>
-    </w:p>
-    <w:bookmarkEnd w:id="47"/>
-    <w:bookmarkStart w:id="48" w:name="ref-brown2004"/>
-    <w:p>
-      <w:pPr>
-        <w:pStyle w:val="Bibliography"/>
-      </w:pPr>
-      <w:r>
-        <w:t xml:space="preserve">Brown, J. H., J. F. Gillooly, A. P. Allen, V. M. Savage, and G. B. West. 2004. Toward a</w:t>
-      </w:r>
-      <w:r>
-        <w:t xml:space="preserve"> </w:t>
-      </w:r>
-      <w:r>
-        <w:t xml:space="preserve">Metabolic Theory</w:t>
-      </w:r>
-      <w:r>
-        <w:t xml:space="preserve"> </w:t>
-      </w:r>
-      <w:r>
-        <w:t xml:space="preserve">of</w:t>
-      </w:r>
-      <w:r>
-        <w:t xml:space="preserve"> </w:t>
-      </w:r>
-      <w:r>
-        <w:t xml:space="preserve">Ecology</w:t>
-      </w:r>
-      <w:r>
-        <w:t xml:space="preserve">. Ecology 85:1771–1789.</w:t>
-      </w:r>
-    </w:p>
-    <w:bookmarkEnd w:id="48"/>
-    <w:bookmarkStart w:id="49" w:name="ref-burkner2017"/>
-    <w:p>
-      <w:pPr>
-        <w:pStyle w:val="Bibliography"/>
-      </w:pPr>
-      <w:r>
-        <w:t xml:space="preserve">Bürkner, P.-C. 2017. Brms:</w:t>
-      </w:r>
-      <w:r>
-        <w:t xml:space="preserve"> </w:t>
-      </w:r>
-      <w:r>
-        <w:t xml:space="preserve">An R Package</w:t>
-      </w:r>
-      <w:r>
-        <w:t xml:space="preserve"> </w:t>
-      </w:r>
-      <w:r>
-        <w:t xml:space="preserve">for</w:t>
-      </w:r>
-      <w:r>
-        <w:t xml:space="preserve"> </w:t>
-      </w:r>
-      <w:r>
-        <w:t xml:space="preserve">Bayesian Multilevel Models Using Stan</w:t>
-      </w:r>
-      <w:r>
-        <w:t xml:space="preserve">. Journal of Statistical Software 80:1–28.</w:t>
-      </w:r>
-    </w:p>
-    <w:bookmarkEnd w:id="49"/>
-    <w:bookmarkStart w:id="50" w:name="ref-chao2019"/>
-    <w:p>
-      <w:pPr>
-        <w:pStyle w:val="Bibliography"/>
-      </w:pPr>
-      <w:r>
-        <w:t xml:space="preserve">Chao, A., and C. Ricotta. 2019. Quantifying evenness and linking it to diversity, beta diversity, and similarity. Ecology 100:e02852.</w:t>
-      </w:r>
-    </w:p>
-    <w:bookmarkEnd w:id="50"/>
-    <w:bookmarkStart w:id="51" w:name="ref-cross2011"/>
-    <w:p>
-      <w:pPr>
-        <w:pStyle w:val="Bibliography"/>
-      </w:pPr>
-      <w:r>
-        <w:t xml:space="preserve">Cross, W. F., C. V. Baxter, K. C. Donner, E. J. Rosi-Marshall, T. A. Kennedy, R. O. Hall, H. A. W. Kelly, and R. S. Rogers. 2011. Ecosystem ecology meets adaptive management: Food web response to a controlled flood on the</w:t>
-      </w:r>
-      <w:r>
-        <w:t xml:space="preserve"> </w:t>
-      </w:r>
-      <w:r>
-        <w:t xml:space="preserve">Colorado River</w:t>
-      </w:r>
-      <w:r>
-        <w:t xml:space="preserve">,</w:t>
-      </w:r>
-      <w:r>
-        <w:t xml:space="preserve"> </w:t>
-      </w:r>
-      <w:r>
-        <w:t xml:space="preserve">Glen Canyon</w:t>
-      </w:r>
-      <w:r>
-        <w:t xml:space="preserve">. Ecological Applications 21:2016–2033.</w:t>
-      </w:r>
-    </w:p>
-    <w:bookmarkEnd w:id="51"/>
-    <w:bookmarkStart w:id="52" w:name="ref-cross2007"/>
-    <w:p>
-      <w:pPr>
-        <w:pStyle w:val="Bibliography"/>
-      </w:pPr>
-      <w:r>
-        <w:t xml:space="preserve">Cross, W. F., J. B. Wallace, and A. D. Rosemond. 2007. Nutrient</w:t>
-      </w:r>
-      <w:r>
-        <w:t xml:space="preserve"> </w:t>
-      </w:r>
-      <w:r>
-        <w:t xml:space="preserve">Enrichment Reduces Constraints</w:t>
-      </w:r>
-      <w:r>
-        <w:t xml:space="preserve"> </w:t>
-      </w:r>
-      <w:r>
-        <w:t xml:space="preserve">on</w:t>
-      </w:r>
-      <w:r>
-        <w:t xml:space="preserve"> </w:t>
-      </w:r>
-      <w:r>
-        <w:t xml:space="preserve">Material Flows</w:t>
-      </w:r>
-      <w:r>
-        <w:t xml:space="preserve"> </w:t>
-      </w:r>
-      <w:r>
-        <w:t xml:space="preserve">in a</w:t>
-      </w:r>
-      <w:r>
-        <w:t xml:space="preserve"> </w:t>
-      </w:r>
-      <w:r>
-        <w:t xml:space="preserve">Detritus</w:t>
-      </w:r>
-      <w:r>
-        <w:t xml:space="preserve">-</w:t>
-      </w:r>
-      <w:r>
-        <w:t xml:space="preserve">Based Food Web</w:t>
-      </w:r>
-      <w:r>
-        <w:t xml:space="preserve">. Ecology 88:2563–2575.</w:t>
-      </w:r>
-    </w:p>
-    <w:bookmarkEnd w:id="52"/>
-    <w:bookmarkStart w:id="53" w:name="ref-deruiter1995"/>
-    <w:p>
-      <w:pPr>
-        <w:pStyle w:val="Bibliography"/>
-      </w:pPr>
-      <w:r>
-        <w:t xml:space="preserve">de Ruiter, P. C., A.-M. Neutel, and J. C. Moore. 1995. Energetics,</w:t>
-      </w:r>
-      <w:r>
-        <w:t xml:space="preserve"> </w:t>
-      </w:r>
-      <w:r>
-        <w:t xml:space="preserve">Patterns</w:t>
-      </w:r>
-      <w:r>
-        <w:t xml:space="preserve"> </w:t>
-      </w:r>
-      <w:r>
-        <w:t xml:space="preserve">of</w:t>
-      </w:r>
-      <w:r>
-        <w:t xml:space="preserve"> </w:t>
-      </w:r>
-      <w:r>
-        <w:t xml:space="preserve">Interaction Strengths</w:t>
-      </w:r>
-      <w:r>
-        <w:t xml:space="preserve">, and</w:t>
-      </w:r>
-      <w:r>
-        <w:t xml:space="preserve"> </w:t>
-      </w:r>
-      <w:r>
-        <w:t xml:space="preserve">Stability</w:t>
-      </w:r>
-      <w:r>
-        <w:t xml:space="preserve"> </w:t>
-      </w:r>
-      <w:r>
-        <w:t xml:space="preserve">in</w:t>
-      </w:r>
-      <w:r>
-        <w:t xml:space="preserve"> </w:t>
-      </w:r>
-      <w:r>
-        <w:t xml:space="preserve">Real Ecosystems</w:t>
-      </w:r>
-      <w:r>
-        <w:t xml:space="preserve">. Science 269:1257–1260.</w:t>
-      </w:r>
-    </w:p>
-    <w:bookmarkEnd w:id="53"/>
-    <w:bookmarkStart w:id="54" w:name="ref-dell2014"/>
-    <w:p>
-      <w:pPr>
-        <w:pStyle w:val="Bibliography"/>
-      </w:pPr>
-      <w:r>
-        <w:t xml:space="preserve">Dell, A. I., S. Pawar, and V. M. Savage. 2014. Temperature dependence of trophic interactions are driven by asymmetry of species responses and foraging strategy. Journal of Animal Ecology 83:70–84.</w:t>
-      </w:r>
-    </w:p>
-    <w:bookmarkEnd w:id="54"/>
-    <w:bookmarkStart w:id="55" w:name="ref-fordyce2011"/>
-    <w:p>
-      <w:pPr>
-        <w:pStyle w:val="Bibliography"/>
-      </w:pPr>
-      <w:r>
-        <w:t xml:space="preserve">Fordyce, J. A., Z. Gompert, M. L. Forister, and C. C. Nice. 2011. A</w:t>
-      </w:r>
-      <w:r>
-        <w:t xml:space="preserve"> </w:t>
-      </w:r>
-      <w:r>
-        <w:t xml:space="preserve">Hierarchical Bayesian Approach</w:t>
-      </w:r>
-      <w:r>
-        <w:t xml:space="preserve"> </w:t>
-      </w:r>
-      <w:r>
-        <w:t xml:space="preserve">to</w:t>
-      </w:r>
-      <w:r>
-        <w:t xml:space="preserve"> </w:t>
-      </w:r>
-      <w:r>
-        <w:t xml:space="preserve">Ecological Count Data</w:t>
-      </w:r>
-      <w:r>
-        <w:t xml:space="preserve">:</w:t>
-      </w:r>
-      <w:r>
-        <w:t xml:space="preserve"> </w:t>
-      </w:r>
-      <w:r>
-        <w:t xml:space="preserve">A Flexible Tool</w:t>
-      </w:r>
-      <w:r>
-        <w:t xml:space="preserve"> </w:t>
-      </w:r>
-      <w:r>
-        <w:t xml:space="preserve">for</w:t>
-      </w:r>
-      <w:r>
-        <w:t xml:space="preserve"> </w:t>
-      </w:r>
-      <w:r>
-        <w:t xml:space="preserve">Ecologists</w:t>
-      </w:r>
-      <w:r>
-        <w:t xml:space="preserve">. PLOS ONE 6:e26785.</w:t>
-      </w:r>
-    </w:p>
-    <w:bookmarkEnd w:id="55"/>
-    <w:bookmarkStart w:id="56" w:name="ref-friberg2009"/>
-    <w:p>
-      <w:pPr>
-        <w:pStyle w:val="Bibliography"/>
-      </w:pPr>
-      <w:r>
-        <w:t xml:space="preserve">Friberg, N., J. B. Dybkjær, J. S. Olafsson, G. M. Gislason, S. E. Larsen, and T. L. Lauridsen. 2009. Relationships between structure and function in streams contrasting in temperature. Freshwater Biology 54:2051–2068.</w:t>
-      </w:r>
-    </w:p>
-    <w:bookmarkEnd w:id="56"/>
-    <w:bookmarkStart w:id="57" w:name="ref-gibert2019"/>
-    <w:p>
-      <w:pPr>
-        <w:pStyle w:val="Bibliography"/>
-      </w:pPr>
-      <w:r>
-        <w:t xml:space="preserve">Gibert, J. P. 2019. Temperature directly and indirectly influences food web structure. Scientific Reports 9:5312.</w:t>
-      </w:r>
-    </w:p>
-    <w:bookmarkEnd w:id="57"/>
-    <w:bookmarkStart w:id="58" w:name="ref-gibert2017"/>
-    <w:p>
-      <w:pPr>
-        <w:pStyle w:val="Bibliography"/>
-      </w:pPr>
-      <w:r>
-        <w:t xml:space="preserve">Gibert, J. P., and J. P. DeLong. 2017. Phenotypic variation explains food web structural patterns. Proceedings of the National Academy of Sciences 114:11187–11192.</w:t>
-      </w:r>
-    </w:p>
-    <w:bookmarkEnd w:id="58"/>
-    <w:bookmarkStart w:id="59" w:name="ref-gillooly2001"/>
-    <w:p>
-      <w:pPr>
-        <w:pStyle w:val="Bibliography"/>
-      </w:pPr>
-      <w:r>
-        <w:t xml:space="preserve">Gillooly, J. F., J. H. Brown, G. B. West, V. M. Savage, and E. L. Charnov. 2001. Effects of size and temperature on metabolic rate. Science (New York, N.Y.) 293:2248–2251.</w:t>
-      </w:r>
-    </w:p>
-    <w:bookmarkEnd w:id="59"/>
-    <w:bookmarkStart w:id="60" w:name="ref-gini1921"/>
-    <w:p>
-      <w:pPr>
-        <w:pStyle w:val="Bibliography"/>
-      </w:pPr>
-      <w:r>
-        <w:t xml:space="preserve">Gini, C. 1921. Measurement of</w:t>
-      </w:r>
-      <w:r>
-        <w:t xml:space="preserve"> </w:t>
-      </w:r>
-      <w:r>
-        <w:t xml:space="preserve">Inequality</w:t>
-      </w:r>
-      <w:r>
-        <w:t xml:space="preserve"> </w:t>
-      </w:r>
-      <w:r>
-        <w:t xml:space="preserve">of</w:t>
-      </w:r>
-      <w:r>
-        <w:t xml:space="preserve"> </w:t>
-      </w:r>
-      <w:r>
-        <w:t xml:space="preserve">Incomes</w:t>
-      </w:r>
-      <w:r>
-        <w:t xml:space="preserve">. The Economic Journal 31:124–126.</w:t>
-      </w:r>
-    </w:p>
-    <w:bookmarkEnd w:id="60"/>
-    <w:bookmarkStart w:id="61" w:name="ref-hannesdottir2013"/>
-    <w:p>
-      <w:pPr>
-        <w:pStyle w:val="Bibliography"/>
-      </w:pPr>
-      <w:r>
-        <w:t xml:space="preserve">Hannesdóttir, E. R., G. M. Gíslason, J. S. Ólafsson, Ó. P. Ólafsson, and E. J. O’Gorman. 2013. Increased</w:t>
-      </w:r>
-      <w:r>
-        <w:t xml:space="preserve"> </w:t>
-      </w:r>
-      <w:r>
-        <w:t xml:space="preserve">Stream Productivity</w:t>
-      </w:r>
-      <w:r>
-        <w:t xml:space="preserve"> </w:t>
-      </w:r>
-      <w:r>
-        <w:t xml:space="preserve">with</w:t>
-      </w:r>
-      <w:r>
-        <w:t xml:space="preserve"> </w:t>
-      </w:r>
-      <w:r>
-        <w:t xml:space="preserve">Warming Supports Higher Trophic Levels</w:t>
-      </w:r>
-      <w:r>
-        <w:t xml:space="preserve">. Advances in Ecological Research 48:285–342.</w:t>
-      </w:r>
-    </w:p>
-    <w:bookmarkEnd w:id="61"/>
-    <w:bookmarkStart w:id="62" w:name="ref-hood2018"/>
-    <w:p>
-      <w:pPr>
-        <w:pStyle w:val="Bibliography"/>
-      </w:pPr>
-      <w:r>
-        <w:t xml:space="preserve">Hood, J. M., J. P. Benstead, W. F. Cross, A. D. Huryn, P. W. Johnson, G. M. Gíslason, J. R. Junker, D. Nelson, J. S. Ólafsson, and C. Tran. 2018. Increased resource use efficiency amplifies positive response of aquatic primary production to experimental warming. Global Change Biology 24:1069–1084.</w:t>
-      </w:r>
-    </w:p>
-    <w:bookmarkEnd w:id="62"/>
-    <w:bookmarkStart w:id="63" w:name="ref-huryn1986"/>
-    <w:p>
-      <w:pPr>
-        <w:pStyle w:val="Bibliography"/>
-      </w:pPr>
-      <w:r>
-        <w:t xml:space="preserve">Huryn, A. D., and J. B. Wallace. 1986. A method for obtaining in situ growth rates of larval</w:t>
-      </w:r>
-      <w:r>
-        <w:t xml:space="preserve"> </w:t>
-      </w:r>
-      <w:r>
-        <w:t xml:space="preserve">Chironomidae</w:t>
-      </w:r>
-      <w:r>
-        <w:t xml:space="preserve"> </w:t>
-      </w:r>
-      <w:r>
-        <w:t xml:space="preserve">(</w:t>
-      </w:r>
-      <w:r>
-        <w:t xml:space="preserve">Diptera</w:t>
-      </w:r>
-      <w:r>
-        <w:t xml:space="preserve">) and its application to studies of secondary Production1. Limnology and Oceanography 31:216–221.</w:t>
-      </w:r>
-    </w:p>
-    <w:bookmarkEnd w:id="63"/>
-    <w:bookmarkStart w:id="64" w:name="ref-junker2020"/>
-    <w:p>
-      <w:pPr>
-        <w:pStyle w:val="Bibliography"/>
-      </w:pPr>
-      <w:r>
-        <w:t xml:space="preserve">Junker, J. R., W. F. Cross, J. P. Benstead, A. D. Huryn, J. M. Hood, D. Nelson, G. M. Gíslason, and J. S. Ólafsson. 2020. Resource supply governs the apparent temperature dependence of animal production in stream ecosystems. Ecology Letters 23:1809–1819.</w:t>
-      </w:r>
-    </w:p>
-    <w:bookmarkEnd w:id="64"/>
-    <w:bookmarkStart w:id="65" w:name="ref-lorenz1905"/>
-    <w:p>
-      <w:pPr>
-        <w:pStyle w:val="Bibliography"/>
-      </w:pPr>
-      <w:r>
-        <w:t xml:space="preserve">Lorenz, M. O. 1905. Methods of</w:t>
-      </w:r>
-      <w:r>
-        <w:t xml:space="preserve"> </w:t>
-      </w:r>
-      <w:r>
-        <w:t xml:space="preserve">Measuring</w:t>
-      </w:r>
-      <w:r>
-        <w:t xml:space="preserve"> </w:t>
-      </w:r>
-      <w:r>
-        <w:t xml:space="preserve">the</w:t>
-      </w:r>
-      <w:r>
-        <w:t xml:space="preserve"> </w:t>
-      </w:r>
-      <w:r>
-        <w:t xml:space="preserve">Concentration</w:t>
-      </w:r>
-      <w:r>
-        <w:t xml:space="preserve"> </w:t>
-      </w:r>
-      <w:r>
-        <w:t xml:space="preserve">of</w:t>
-      </w:r>
-      <w:r>
-        <w:t xml:space="preserve"> </w:t>
-      </w:r>
-      <w:r>
-        <w:t xml:space="preserve">Wealth</w:t>
-      </w:r>
-      <w:r>
-        <w:t xml:space="preserve">. Publications of the American Statistical Association 9:209.</w:t>
-      </w:r>
-    </w:p>
-    <w:bookmarkEnd w:id="65"/>
-    <w:bookmarkStart w:id="66" w:name="ref-may1972"/>
-    <w:p>
-      <w:pPr>
-        <w:pStyle w:val="Bibliography"/>
-      </w:pPr>
-      <w:r>
-        <w:t xml:space="preserve">May, R. M. 1972. Will a</w:t>
-      </w:r>
-      <w:r>
-        <w:t xml:space="preserve"> </w:t>
-      </w:r>
-      <w:r>
-        <w:t xml:space="preserve">Large Complex System</w:t>
-      </w:r>
-      <w:r>
-        <w:t xml:space="preserve"> </w:t>
-      </w:r>
-      <w:r>
-        <w:t xml:space="preserve">be</w:t>
-      </w:r>
-      <w:r>
-        <w:t xml:space="preserve"> </w:t>
-      </w:r>
-      <w:r>
-        <w:t xml:space="preserve">Stable</w:t>
-      </w:r>
-      <w:r>
-        <w:t xml:space="preserve">? Nature 238:413–414.</w:t>
-      </w:r>
-    </w:p>
-    <w:bookmarkEnd w:id="66"/>
-    <w:bookmarkStart w:id="67" w:name="ref-mccann1998"/>
-    <w:p>
-      <w:pPr>
-        <w:pStyle w:val="Bibliography"/>
-      </w:pPr>
-      <w:r>
-        <w:t xml:space="preserve">McCann, K., A. Hastings, and G. R. Huxel. 1998. Weak trophic interactions and the balance of nature. Nature 395:794–798.</w:t>
-      </w:r>
-    </w:p>
-    <w:bookmarkEnd w:id="67"/>
-    <w:bookmarkStart w:id="68" w:name="ref-merritt2008"/>
-    <w:p>
-      <w:pPr>
-        <w:pStyle w:val="Bibliography"/>
-      </w:pPr>
-      <w:r>
-        <w:t xml:space="preserve">Merritt, R. W., K. W. Cummins, and M. B. Berg, editors. 2008. An</w:t>
-      </w:r>
-      <w:r>
-        <w:t xml:space="preserve"> </w:t>
-      </w:r>
-      <w:r>
-        <w:t xml:space="preserve">Introduction</w:t>
-      </w:r>
-      <w:r>
-        <w:t xml:space="preserve"> </w:t>
-      </w:r>
-      <w:r>
-        <w:t xml:space="preserve">to the</w:t>
-      </w:r>
-      <w:r>
-        <w:t xml:space="preserve"> </w:t>
-      </w:r>
-      <w:r>
-        <w:t xml:space="preserve">Aquatic Insects</w:t>
-      </w:r>
-      <w:r>
-        <w:t xml:space="preserve"> </w:t>
-      </w:r>
-      <w:r>
-        <w:t xml:space="preserve">of</w:t>
-      </w:r>
-      <w:r>
-        <w:t xml:space="preserve"> </w:t>
-      </w:r>
-      <w:r>
-        <w:t xml:space="preserve">North America</w:t>
-      </w:r>
-      <w:r>
-        <w:t xml:space="preserve">. Fourth.</w:t>
-      </w:r>
-      <w:r>
-        <w:t xml:space="preserve"> </w:t>
-      </w:r>
-      <w:r>
-        <w:t xml:space="preserve">Kendall/Hunt Publishing Co.</w:t>
-      </w:r>
-      <w:r>
-        <w:t xml:space="preserve">,</w:t>
-      </w:r>
-      <w:r>
-        <w:t xml:space="preserve"> </w:t>
-      </w:r>
-      <w:r>
-        <w:t xml:space="preserve">Dubuque, IA</w:t>
-      </w:r>
-      <w:r>
-        <w:t xml:space="preserve">.</w:t>
-      </w:r>
-    </w:p>
-    <w:bookmarkEnd w:id="68"/>
-    <w:bookmarkStart w:id="69" w:name="ref-nelson2017"/>
-    <w:p>
-      <w:pPr>
-        <w:pStyle w:val="Bibliography"/>
-      </w:pPr>
-      <w:r>
-        <w:t xml:space="preserve">Nelson, D., J. P. Benstead, A. D. Huryn, W. F. Cross, J. M. Hood, P. W. Johnson, J. R. Junker, G. M. Gíslason, and J. S. Ólafsson. 2017a. Shifts in community size structure drive temperature invariance of secondary production in a stream-warming experiment. Ecology 98:1797–1806.</w:t>
-      </w:r>
-    </w:p>
-    <w:bookmarkEnd w:id="69"/>
-    <w:bookmarkStart w:id="70" w:name="ref-nelson2017a"/>
-    <w:p>
-      <w:pPr>
-        <w:pStyle w:val="Bibliography"/>
-      </w:pPr>
-      <w:r>
-        <w:t xml:space="preserve">Nelson, D., J. P. Benstead, A. D. Huryn, W. F. Cross, J. M. Hood, P. W. Johnson, J. R. Junker, G. M. Gíslason, and J. S. Ólafsson. 2017b. Experimental whole-stream warming alters community size structure. Global Change Biology 23:2618–2628.</w:t>
-      </w:r>
-    </w:p>
-    <w:bookmarkEnd w:id="70"/>
-    <w:bookmarkStart w:id="71" w:name="ref-oconnor2009"/>
-    <w:p>
-      <w:pPr>
-        <w:pStyle w:val="Bibliography"/>
-      </w:pPr>
-      <w:r>
-        <w:t xml:space="preserve">O’Connor, M. I., M. F. Piehler, D. M. Leech, A. Anton, and J. F. Bruno. 2009. Warming and</w:t>
-      </w:r>
-      <w:r>
-        <w:t xml:space="preserve"> </w:t>
-      </w:r>
-      <w:r>
-        <w:t xml:space="preserve">Resource Availability Shift Food Web Structure</w:t>
-      </w:r>
-      <w:r>
-        <w:t xml:space="preserve"> </w:t>
-      </w:r>
-      <w:r>
-        <w:t xml:space="preserve">and</w:t>
-      </w:r>
-      <w:r>
-        <w:t xml:space="preserve"> </w:t>
-      </w:r>
-      <w:r>
-        <w:t xml:space="preserve">Metabolism</w:t>
-      </w:r>
-      <w:r>
-        <w:t xml:space="preserve">. PLOS Biology 7:e1000178.</w:t>
-      </w:r>
-    </w:p>
-    <w:bookmarkEnd w:id="71"/>
-    <w:bookmarkStart w:id="72" w:name="ref-ogorman2014"/>
-    <w:p>
-      <w:pPr>
-        <w:pStyle w:val="Bibliography"/>
-      </w:pPr>
-      <w:r>
-        <w:t xml:space="preserve">O’Gorman, E. J., J. P. Benstead, W. F. Cross, N. Friberg, J. M. Hood, P. W. Johnson, B. D. Sigurdsson, and G. Woodward. 2014. Climate change and geothermal ecosystems: Natural laboratories, sentinel systems, and future refugia. Global Change Biology 20:3291–3299.</w:t>
-      </w:r>
-    </w:p>
-    <w:bookmarkEnd w:id="72"/>
-    <w:bookmarkStart w:id="73" w:name="ref-ogorman2012"/>
-    <w:p>
-      <w:pPr>
-        <w:pStyle w:val="Bibliography"/>
-      </w:pPr>
-      <w:r>
-        <w:t xml:space="preserve">O’Gorman, E. J., D. E. Pichler, G. Adams, J. P. Benstead, H. Cohen, N. Craig, W. F. Cross, B. O. L. Demars, N. Friberg, G. M. Gíslason, R. Gudmundsdóttir, A. Hawczak, J. M. Hood, L. N. Hudson, L. Johansson, M. P. Johansson, J. R. Junker, A. Laurila, J. R. Manson, E. Mavromati, D. Nelson, J. S. Ólafsson, D. M. Perkins, O. L. Petchey, M. Plebani, D. C. Reuman, B. C. Rall, R. Stewart, M. S. A. Thompson, and G. Woodward. 2012. Impacts of</w:t>
-      </w:r>
-      <w:r>
-        <w:t xml:space="preserve"> </w:t>
-      </w:r>
-      <w:r>
-        <w:t xml:space="preserve">Warming</w:t>
-      </w:r>
-      <w:r>
-        <w:t xml:space="preserve"> </w:t>
-      </w:r>
-      <w:r>
-        <w:t xml:space="preserve">on the</w:t>
-      </w:r>
-      <w:r>
-        <w:t xml:space="preserve"> </w:t>
-      </w:r>
-      <w:r>
-        <w:t xml:space="preserve">Structure</w:t>
-      </w:r>
-      <w:r>
-        <w:t xml:space="preserve"> </w:t>
-      </w:r>
-      <w:r>
-        <w:t xml:space="preserve">and</w:t>
-      </w:r>
-      <w:r>
-        <w:t xml:space="preserve"> </w:t>
-      </w:r>
-      <w:r>
-        <w:t xml:space="preserve">Functioning</w:t>
-      </w:r>
-      <w:r>
-        <w:t xml:space="preserve"> </w:t>
-      </w:r>
-      <w:r>
-        <w:t xml:space="preserve">of</w:t>
-      </w:r>
-      <w:r>
-        <w:t xml:space="preserve"> </w:t>
-      </w:r>
-      <w:r>
-        <w:t xml:space="preserve">Aquatic Communities</w:t>
-      </w:r>
-      <w:r>
-        <w:t xml:space="preserve">. Pages 81–176 Advances in</w:t>
-      </w:r>
-      <w:r>
-        <w:t xml:space="preserve"> </w:t>
-      </w:r>
-      <w:r>
-        <w:t xml:space="preserve">Ecological Research</w:t>
-      </w:r>
-      <w:r>
-        <w:t xml:space="preserve">.</w:t>
-      </w:r>
-      <w:r>
-        <w:t xml:space="preserve"> </w:t>
-      </w:r>
-      <w:r>
-        <w:t xml:space="preserve">Elsevier</w:t>
-      </w:r>
-      <w:r>
-        <w:t xml:space="preserve">.</w:t>
-      </w:r>
-    </w:p>
-    <w:bookmarkEnd w:id="73"/>
-    <w:bookmarkStart w:id="74" w:name="ref-padfield2017"/>
-    <w:p>
-      <w:pPr>
-        <w:pStyle w:val="Bibliography"/>
-      </w:pPr>
-      <w:r>
-        <w:t xml:space="preserve">Padfield, D., C. Lowe, A. Buckling, R. Ffrench-Constant, S. Jennings, F. Shelley, J. S. Ólafsson, and G. Yvon-Durocher. 2017. Metabolic compensation constrains the temperature dependence of gross primary production. Ecology Letters 20:1250–1260.</w:t>
-      </w:r>
-    </w:p>
-    <w:bookmarkEnd w:id="74"/>
-    <w:bookmarkStart w:id="75" w:name="ref-peterson1977"/>
-    <w:p>
-      <w:pPr>
-        <w:pStyle w:val="Bibliography"/>
-      </w:pPr>
-      <w:r>
-        <w:t xml:space="preserve">Peterson, B. V. 1977. Black flies of</w:t>
-      </w:r>
-      <w:r>
-        <w:t xml:space="preserve"> </w:t>
-      </w:r>
-      <w:r>
-        <w:t xml:space="preserve">Iceland</w:t>
-      </w:r>
-      <w:r>
-        <w:t xml:space="preserve"> </w:t>
-      </w:r>
-      <w:r>
-        <w:t xml:space="preserve">(</w:t>
-      </w:r>
-      <w:r>
-        <w:t xml:space="preserve">Diptera</w:t>
-      </w:r>
-      <w:r>
-        <w:t xml:space="preserve">-</w:t>
-      </w:r>
-      <w:r>
-        <w:t xml:space="preserve">Simuliidae</w:t>
-      </w:r>
-      <w:r>
-        <w:t xml:space="preserve">). Canadian Entomologist 109:449–472.</w:t>
-      </w:r>
-    </w:p>
-    <w:bookmarkEnd w:id="75"/>
-    <w:bookmarkStart w:id="76" w:name="ref-rosi-marshall2016"/>
-    <w:p>
-      <w:pPr>
-        <w:pStyle w:val="Bibliography"/>
-      </w:pPr>
-      <w:r>
-        <w:t xml:space="preserve">Rosi-Marshall, E. J., H. A. Wellard Kelly, R. O. Hall, and K. A. Vallis. 2016. Methods for quantifying aquatic macroinvertebrate diets. Freshwater Science 35:229–236.</w:t>
-      </w:r>
-    </w:p>
-    <w:bookmarkEnd w:id="76"/>
-    <w:bookmarkStart w:id="77" w:name="ref-schindelin2012"/>
-    <w:p>
-      <w:pPr>
-        <w:pStyle w:val="Bibliography"/>
-      </w:pPr>
-      <w:r>
-        <w:t xml:space="preserve">Schindelin, J., I. Arganda-Carreras, E. Frise, V. Kaynig, M. Longair, T. Pietzsch, S. Preibisch, C. Rueden, S. Saalfeld, B. Schmid, J.-Y. Tinevez, D. J. White, V. Hartenstein, K. Eliceiri, P. Tomancak, and A. Cardona. 2012. Fiji: An open-source platform for biological-image analysis. Nature Methods 9:676–682.</w:t>
-      </w:r>
-    </w:p>
-    <w:bookmarkEnd w:id="77"/>
-    <w:bookmarkStart w:id="78" w:name="ref-solomon1975"/>
-    <w:p>
-      <w:pPr>
-        <w:pStyle w:val="Bibliography"/>
-      </w:pPr>
-      <w:r>
-        <w:t xml:space="preserve">Solomon, D. L. 1975. A comparative approach to species diversity:7.</w:t>
-      </w:r>
-    </w:p>
-    <w:bookmarkEnd w:id="78"/>
-    <w:bookmarkStart w:id="79" w:name="ref-thompson2012"/>
-    <w:p>
-      <w:pPr>
-        <w:pStyle w:val="Bibliography"/>
-      </w:pPr>
-      <w:r>
-        <w:t xml:space="preserve">Thompson, R. M., U. Brose, J. A. Dunne, R. O. Hall, S. Hladyz, R. L. Kitching, N. D. Martinez, H. Rantala, T. N. Romanuk, D. B. Stouffer, and J. M. Tylianakis. 2012. Food webs: Reconciling the structure and function of biodiversity. Trends in Ecology &amp; Evolution 27:689–697.</w:t>
-      </w:r>
-    </w:p>
-    <w:bookmarkEnd w:id="79"/>
-    <w:bookmarkStart w:id="80" w:name="ref-vasseur2005"/>
-    <w:p>
-      <w:pPr>
-        <w:pStyle w:val="Bibliography"/>
-      </w:pPr>
-      <w:r>
-        <w:t xml:space="preserve">Vasseur, D. A., and K. S. McCann. 2005. A</w:t>
-      </w:r>
-      <w:r>
-        <w:t xml:space="preserve"> </w:t>
-      </w:r>
-      <w:r>
-        <w:t xml:space="preserve">Mechanistic Approach</w:t>
-      </w:r>
-      <w:r>
-        <w:t xml:space="preserve"> </w:t>
-      </w:r>
-      <w:r>
-        <w:t xml:space="preserve">for</w:t>
-      </w:r>
-      <w:r>
-        <w:t xml:space="preserve"> </w:t>
-      </w:r>
-      <w:r>
-        <w:t xml:space="preserve">Modeling Temperature</w:t>
-      </w:r>
-      <w:r>
-        <w:t xml:space="preserve">-</w:t>
-      </w:r>
-      <w:r>
-        <w:t xml:space="preserve">Dependent Consumer</w:t>
-      </w:r>
-      <w:r>
-        <w:t xml:space="preserve">-</w:t>
-      </w:r>
-      <w:r>
-        <w:t xml:space="preserve">Resource Dynamics</w:t>
-      </w:r>
-      <w:r>
-        <w:t xml:space="preserve">. The American Naturalist 166:184–198.</w:t>
-      </w:r>
-    </w:p>
-    <w:bookmarkEnd w:id="80"/>
-    <w:bookmarkStart w:id="81" w:name="ref-walther2002"/>
-    <w:p>
-      <w:pPr>
-        <w:pStyle w:val="Bibliography"/>
-      </w:pPr>
-      <w:r>
-        <w:t xml:space="preserve">Walther, G.-R., E. Post, P. Convey, A. Menzel, C. Parmesan, T. J. C. Beebee, J.-M. Fromentin, O. Hoegh-Guldberg, and F. Bairlein. 2002. Ecological responses to recent climate change. Nature 416:389–395.</w:t>
-      </w:r>
-    </w:p>
-    <w:bookmarkEnd w:id="81"/>
-    <w:bookmarkStart w:id="82" w:name="ref-welch1968"/>
-    <w:p>
-      <w:pPr>
-        <w:pStyle w:val="Bibliography"/>
-      </w:pPr>
-      <w:r>
-        <w:t xml:space="preserve">Welch, H. E. 1968. Relationships between</w:t>
-      </w:r>
-      <w:r>
-        <w:t xml:space="preserve"> </w:t>
-      </w:r>
-      <w:r>
-        <w:t xml:space="preserve">Assimiliation Efficiencies</w:t>
-      </w:r>
-      <w:r>
-        <w:t xml:space="preserve"> </w:t>
-      </w:r>
-      <w:r>
-        <w:t xml:space="preserve">and</w:t>
-      </w:r>
-      <w:r>
-        <w:t xml:space="preserve"> </w:t>
-      </w:r>
-      <w:r>
-        <w:t xml:space="preserve">Growth Efficiencies</w:t>
-      </w:r>
-      <w:r>
-        <w:t xml:space="preserve"> </w:t>
-      </w:r>
-      <w:r>
-        <w:t xml:space="preserve">for</w:t>
-      </w:r>
-      <w:r>
-        <w:t xml:space="preserve"> </w:t>
-      </w:r>
-      <w:r>
-        <w:t xml:space="preserve">Aquatic Consumers</w:t>
-      </w:r>
-      <w:r>
-        <w:t xml:space="preserve">. Ecology 49:755–759.</w:t>
-      </w:r>
-    </w:p>
-    <w:bookmarkEnd w:id="82"/>
-    <w:bookmarkStart w:id="83" w:name="ref-woodward2010b"/>
-    <w:p>
-      <w:pPr>
-        <w:pStyle w:val="Bibliography"/>
-      </w:pPr>
-      <w:r>
-        <w:t xml:space="preserve">Woodward, G., J. P. Benstead, O. S. Beveridge, J. Blanchard, T. Brey, L. E. Brown, W. F. Cross, N. Friberg, T. C. Ings, U. Jacob, S. Jennings, M. E. Ledger, A. M. Milner, J. M. Montoya, E. O’Gorman, J. M. Olesen, O. L. Petchey, D. E. Pichler, D. C. Reuman, M. S. A. Thompson, F. J. F. Van Veen, and G. Yvon-Durocher. 2010. Ecological</w:t>
-      </w:r>
-      <w:r>
-        <w:t xml:space="preserve"> </w:t>
-      </w:r>
-      <w:r>
-        <w:t xml:space="preserve">Networks</w:t>
-      </w:r>
-      <w:r>
-        <w:t xml:space="preserve"> </w:t>
-      </w:r>
-      <w:r>
-        <w:t xml:space="preserve">in a</w:t>
-      </w:r>
-      <w:r>
-        <w:t xml:space="preserve"> </w:t>
-      </w:r>
-      <w:r>
-        <w:t xml:space="preserve">Changing Climate</w:t>
-      </w:r>
-      <w:r>
-        <w:t xml:space="preserve">. Pages 71–138 Advances in</w:t>
-      </w:r>
-      <w:r>
-        <w:t xml:space="preserve"> </w:t>
-      </w:r>
-      <w:r>
-        <w:t xml:space="preserve">Ecological Research</w:t>
-      </w:r>
-      <w:r>
-        <w:t xml:space="preserve">.</w:t>
-      </w:r>
-      <w:r>
-        <w:t xml:space="preserve"> </w:t>
-      </w:r>
-      <w:r>
-        <w:t xml:space="preserve">Elsevier</w:t>
-      </w:r>
-      <w:r>
-        <w:t xml:space="preserve">.</w:t>
+        <w:t xml:space="preserve">Zhang, L., D. Takahashi, M. Hartvig, and K. H. Andersen. 2017. Food-web dynamics under climate change. Proceedings of the Royal Society B: Biological Sciences 284:20171772.</w:t>
       </w:r>
     </w:p>
     <w:bookmarkEnd w:id="83"/>
-    <w:bookmarkStart w:id="84" w:name="ref-zhang2017"/>
-    <w:p>
-      <w:pPr>
-        <w:pStyle w:val="Bibliography"/>
-      </w:pPr>
-      <w:r>
-        <w:t xml:space="preserve">Zhang, L., D. Takahashi, M. Hartvig, and K. H. Andersen. 2017. Food-web dynamics under climate change. Proceedings of the Royal Society B: Biological Sciences 284:20171772.</w:t>
-      </w:r>
-    </w:p>
     <w:bookmarkEnd w:id="84"/>
     <w:bookmarkEnd w:id="85"/>
-    <w:bookmarkEnd w:id="86"/>
     <w:sectPr>
       <w:footerReference w:type="default" r:id="rId9"/>
       <w:pgSz w:w="12240" w:h="15840" w:code="1"/>

</xml_diff>

<commit_message>
updated ms and analysis. hopefully no merge conflicts with other MTU computer.
</commit_message>
<xml_diff>
--- a/doc/ms/ms.docx
+++ b/doc/ms/ms.docx
@@ -148,132 +148,7 @@
         <w:t xml:space="preserve"> </w:t>
       </w:r>
       <w:r>
-        <w:t xml:space="preserve">(Walther et al. 2002, Woodward et al. 2010)</w:t>
-      </w:r>
-      <w:r>
-        <w:t xml:space="preserve">. Yet, identifying general effects of temperature is a necessary step</w:t>
-      </w:r>
-      <w:r>
-        <w:t xml:space="preserve"> </w:t>
-      </w:r>
-      <w:r>
-        <w:t xml:space="preserve">towards understanding how future warming may alter the functioning of ecosystems and the services they provide.</w:t>
-      </w:r>
-    </w:p>
-    <w:p>
-      <w:pPr>
-        <w:pStyle w:val="BodyText"/>
-      </w:pPr>
-      <w:r>
-        <w:t xml:space="preserve">Temperature has the potential to alter the provision and maintenance of ecosystem services by modifying the interactions among species</w:t>
-      </w:r>
-      <w:r>
-        <w:t xml:space="preserve"> </w:t>
-      </w:r>
-      <w:r>
-        <w:t xml:space="preserve">(Woodward et al. 2010, Brose et al. 2012)</w:t>
-      </w:r>
-      <w:r>
-        <w:t xml:space="preserve"> </w:t>
-      </w:r>
-      <w:r>
-        <w:t xml:space="preserve">that underpin ecosystem functions</w:t>
-      </w:r>
-      <w:r>
-        <w:t xml:space="preserve"> </w:t>
-      </w:r>
-      <w:r>
-        <w:t xml:space="preserve">(de Ruiter et al. 1995, Thompson et al. 2012)</w:t>
-      </w:r>
-      <w:r>
-        <w:t xml:space="preserve">. The signature of temperature on the stability and dynamics of food webs is present across global climate gradients</w:t>
-      </w:r>
-      <w:r>
-        <w:t xml:space="preserve"> </w:t>
-      </w:r>
-      <w:r>
-        <w:t xml:space="preserve">(Baiser et al. 2019)</w:t>
-      </w:r>
-      <w:r>
-        <w:t xml:space="preserve"> </w:t>
-      </w:r>
-      <w:r>
-        <w:t xml:space="preserve">where its direct and indirect effects alter the magnitudes and relative distributions among species and trophic levels</w:t>
-      </w:r>
-      <w:r>
-        <w:t xml:space="preserve"> </w:t>
-      </w:r>
-      <w:r>
-        <w:t xml:space="preserve">(May 1972, McCann et al. 1998, Barnes et al. 2018)</w:t>
-      </w:r>
-      <w:r>
-        <w:t xml:space="preserve">. Direct changes through species richness effects</w:t>
-      </w:r>
-      <w:r>
-        <w:t xml:space="preserve"> </w:t>
-      </w:r>
-      <w:r>
-        <w:t xml:space="preserve">(Gibert 2019)</w:t>
-      </w:r>
-      <w:r>
-        <w:t xml:space="preserve">. Indirect through the distribution of consumer and prey species and it effects on the acquisition and allocation of resources among species</w:t>
-      </w:r>
-      <w:r>
-        <w:t xml:space="preserve"> </w:t>
-      </w:r>
-      <w:r>
-        <w:t xml:space="preserve">(Zhang et al. 2017)</w:t>
-      </w:r>
-      <w:r>
-        <w:t xml:space="preserve"> </w:t>
-      </w:r>
-      <w:r>
-        <w:t xml:space="preserve">–macroecology of food web dynamics and stability are controlled by the .</w:t>
-      </w:r>
-    </w:p>
-    <w:p>
-      <w:pPr>
-        <w:pStyle w:val="BodyText"/>
-      </w:pPr>
-      <w:r>
-        <w:t xml:space="preserve">Temperature can directly alter the distribution of species interactions by asymmetric responses in organismal traits among species [e.g., attack rate, handling time, growth rates,</w:t>
-      </w:r>
-      <w:r>
-        <w:t xml:space="preserve"> </w:t>
-      </w:r>
-      <w:r>
-        <w:t xml:space="preserve">etc.;</w:t>
-      </w:r>
-      <w:r>
-        <w:t xml:space="preserve"> </w:t>
-      </w:r>
-      <w:r>
-        <w:t xml:space="preserve">Dell et al. (2014)</w:t>
-      </w:r>
-      <w:r>
-        <w:t xml:space="preserve">].</w:t>
-      </w:r>
-    </w:p>
-    <w:p>
-      <w:pPr>
-        <w:pStyle w:val="BodyText"/>
-      </w:pPr>
-      <w:r>
-        <w:t xml:space="preserve">Metabolic rates</w:t>
-      </w:r>
-    </w:p>
-    <w:p>
-      <w:pPr>
-        <w:pStyle w:val="BodyText"/>
-      </w:pPr>
-      <w:r>
-        <w:t xml:space="preserve">acquisition of resources by consumer Generally, temperature is predicted to have disproportionately higher effects on consumers relative to resources</w:t>
-      </w:r>
-      <w:r>
-        <w:t xml:space="preserve"> </w:t>
-      </w:r>
-      <w:r>
-        <w:t xml:space="preserve">(Allen et al. 2005, Vasseur and McCann 2005,</w:t>
+        <w:t xml:space="preserve">(Walther et al. 2002,</w:t>
       </w:r>
       <w:r>
         <w:t xml:space="preserve"> </w:t>
@@ -282,10 +157,159 @@
         <w:rPr>
           <w:b/>
         </w:rPr>
-        <w:t xml:space="preserve">oconnor2011?</w:t>
+        <w:t xml:space="preserve">woodward2010b?</w:t>
       </w:r>
       <w:r>
         <w:t xml:space="preserve">)</w:t>
+      </w:r>
+      <w:r>
+        <w:t xml:space="preserve">. Yet, identifying general effects of temperature is a necessary step</w:t>
+      </w:r>
+      <w:r>
+        <w:t xml:space="preserve"> </w:t>
+      </w:r>
+      <w:r>
+        <w:t xml:space="preserve">towards understanding how future warming may alter the functioning of ecosystems and the services they provide.</w:t>
+      </w:r>
+    </w:p>
+    <w:p>
+      <w:pPr>
+        <w:pStyle w:val="BodyText"/>
+      </w:pPr>
+      <w:r>
+        <w:t xml:space="preserve">Temperature has the potential to alter the provision and maintenance of ecosystem services by modifying the interactions among species</w:t>
+      </w:r>
+      <w:r>
+        <w:t xml:space="preserve"> </w:t>
+      </w:r>
+      <w:r>
+        <w:t xml:space="preserve">(Brose et al. 2012,</w:t>
+      </w:r>
+      <w:r>
+        <w:t xml:space="preserve"> </w:t>
+      </w:r>
+      <w:r>
+        <w:rPr>
+          <w:b/>
+        </w:rPr>
+        <w:t xml:space="preserve">woodward2010b?</w:t>
+      </w:r>
+      <w:r>
+        <w:t xml:space="preserve">)</w:t>
+      </w:r>
+      <w:r>
+        <w:t xml:space="preserve"> </w:t>
+      </w:r>
+      <w:r>
+        <w:t xml:space="preserve">that underpin ecosystem functions</w:t>
+      </w:r>
+      <w:r>
+        <w:t xml:space="preserve"> </w:t>
+      </w:r>
+      <w:r>
+        <w:t xml:space="preserve">(de Ruiter et al. 1995, Thompson et al. 2012)</w:t>
+      </w:r>
+      <w:r>
+        <w:t xml:space="preserve">. The signature of temperature on the stability and dynamics of food webs is present across global climate gradients</w:t>
+      </w:r>
+      <w:r>
+        <w:t xml:space="preserve"> </w:t>
+      </w:r>
+      <w:r>
+        <w:t xml:space="preserve">(Baiser et al. 2019)</w:t>
+      </w:r>
+      <w:r>
+        <w:t xml:space="preserve"> </w:t>
+      </w:r>
+      <w:r>
+        <w:t xml:space="preserve">where its direct and indirect effects alter the magnitudes and relative distributions among species and trophic levels</w:t>
+      </w:r>
+      <w:r>
+        <w:t xml:space="preserve"> </w:t>
+      </w:r>
+      <w:r>
+        <w:t xml:space="preserve">(May 1972, Barnes et al. 2018,</w:t>
+      </w:r>
+      <w:r>
+        <w:t xml:space="preserve"> </w:t>
+      </w:r>
+      <w:r>
+        <w:rPr>
+          <w:b/>
+        </w:rPr>
+        <w:t xml:space="preserve">mccann1998?</w:t>
+      </w:r>
+      <w:r>
+        <w:t xml:space="preserve">)</w:t>
+      </w:r>
+      <w:r>
+        <w:t xml:space="preserve">. Direct changes through species richness effects</w:t>
+      </w:r>
+      <w:r>
+        <w:t xml:space="preserve"> </w:t>
+      </w:r>
+      <w:r>
+        <w:t xml:space="preserve">(Gibert 2019)</w:t>
+      </w:r>
+      <w:r>
+        <w:t xml:space="preserve">. Indirect through the distribution of consumer and prey species and it effects on the acquisition and allocation of resources among species</w:t>
+      </w:r>
+      <w:r>
+        <w:t xml:space="preserve"> </w:t>
+      </w:r>
+      <w:r>
+        <w:t xml:space="preserve">(Zhang et al. 2017)</w:t>
+      </w:r>
+      <w:r>
+        <w:t xml:space="preserve"> </w:t>
+      </w:r>
+      <w:r>
+        <w:t xml:space="preserve">–macroecology of food web dynamics and stability are controlled by the .</w:t>
+      </w:r>
+    </w:p>
+    <w:p>
+      <w:pPr>
+        <w:pStyle w:val="BodyText"/>
+      </w:pPr>
+      <w:r>
+        <w:t xml:space="preserve">Temperature can directly alter the distribution of species interactions by asymmetric responses in organismal traits among species [e.g., attack rate, handling time, growth rates,</w:t>
+      </w:r>
+      <w:r>
+        <w:t xml:space="preserve"> </w:t>
+      </w:r>
+      <w:r>
+        <w:t xml:space="preserve">etc.;</w:t>
+      </w:r>
+      <w:r>
+        <w:t xml:space="preserve"> </w:t>
+      </w:r>
+      <w:r>
+        <w:t xml:space="preserve">Dell et al. (2014)</w:t>
+      </w:r>
+      <w:r>
+        <w:t xml:space="preserve">].</w:t>
+      </w:r>
+    </w:p>
+    <w:p>
+      <w:pPr>
+        <w:pStyle w:val="BodyText"/>
+      </w:pPr>
+      <w:r>
+        <w:t xml:space="preserve">Metabolic rates</w:t>
+      </w:r>
+    </w:p>
+    <w:p>
+      <w:pPr>
+        <w:pStyle w:val="BodyText"/>
+      </w:pPr>
+      <w:r>
+        <w:t xml:space="preserve">acquisition of resources by consumer Generally, temperature is predicted to have disproportionately higher effects on consumers relative to resources</w:t>
+      </w:r>
+      <w:r>
+        <w:t xml:space="preserve"> </w:t>
+      </w:r>
+      <w:r>
+        <w:t xml:space="preserve">(Allen et al. 2005, Vasseur and McCann 2005, O’Connor et al. 2011)</w:t>
       </w:r>
     </w:p>
     <w:p>
@@ -316,19 +340,7 @@
         <w:t xml:space="preserve"> </w:t>
       </w:r>
       <w:r>
-        <w:t xml:space="preserve">(Padfield et al. 2017,</w:t>
-      </w:r>
-      <w:r>
-        <w:t xml:space="preserve"> </w:t>
-      </w:r>
-      <w:r>
-        <w:rPr>
-          <w:b/>
-        </w:rPr>
-        <w:t xml:space="preserve">demars2011?</w:t>
-      </w:r>
-      <w:r>
-        <w:t xml:space="preserve">)</w:t>
+        <w:t xml:space="preserve">(Demars et al. 2011, Padfield et al. 2017)</w:t>
       </w:r>
       <w:r>
         <w:t xml:space="preserve"> </w:t>
@@ -376,22 +388,13 @@
         <w:t xml:space="preserve">(Junker et al. 2020)</w:t>
       </w:r>
       <w:r>
-        <w:t xml:space="preserve">, as such, we predicted total annual OM fluxes to consumers to scale with among stream patterns in primary production and consumer energy demand, and therefore, increase with temperature across streams. We, further expected that increasing temperature would reduce consumer species</w:t>
-      </w:r>
-      <w:r>
-        <w:t xml:space="preserve"> </w:t>
-      </w:r>
-      <w:r>
-        <w:t xml:space="preserve">(</w:t>
-      </w:r>
-      <w:r>
-        <w:rPr>
-          <w:b/>
-        </w:rPr>
-        <w:t xml:space="preserve">ogorman2019?</w:t>
-      </w:r>
-      <w:r>
-        <w:t xml:space="preserve">)</w:t>
+        <w:t xml:space="preserve">, as such, we predicted total annual OM fluxes to consumers to scale with among stream patterns in primary production and consumer energy demand, and therefore, increase with temperature across streams. We, further expected that increasing temperature would reduce consumer species richness</w:t>
+      </w:r>
+      <w:r>
+        <w:t xml:space="preserve"> </w:t>
+      </w:r>
+      <w:r>
+        <w:t xml:space="preserve">(O’Gorman et al. 2019)</w:t>
       </w:r>
       <w:r>
         <w:t xml:space="preserve">, thereby altering how OM fluxes are distributed within and across communities. The distribution of OM fluxes to consumers will shift towards relatively faster, higher turnover consumer at higher temperatures,</w:t>
@@ -412,7 +415,7 @@
         <w:t xml:space="preserve"> </w:t>
       </w:r>
       <w:r>
-        <w:t xml:space="preserve">consumer dynamics both through direct effects on consumer turnover and through a decrease in mean body size. Seasonally, warmer streams will lead to earlier food web fluxes in warmer compared to colder streams.</w:t>
+        <w:t xml:space="preserve">consumer dynamics both through direct effects on consumer turnover and through a decrease in mean body size. Further, we predict increasing temperatures</w:t>
       </w:r>
     </w:p>
     <w:bookmarkEnd w:id="21"/>
@@ -1275,16 +1278,7 @@
         <w:t xml:space="preserve"> </w:t>
       </w:r>
       <w:r>
-        <w:t xml:space="preserve">(</w:t>
-      </w:r>
-      <w:r>
-        <w:rPr>
-          <w:b/>
-        </w:rPr>
-        <w:t xml:space="preserve">coblentz2017?</w:t>
-      </w:r>
-      <w:r>
-        <w:t xml:space="preserve">)</w:t>
+        <w:t xml:space="preserve">Coblentz et al. (2017)</w:t>
       </w:r>
       <w:r>
         <w:t xml:space="preserve">. Here, the diet of a consumer population,</w:t>
@@ -3243,7 +3237,7 @@
         <w:t xml:space="preserve"> </w:t>
       </w:r>
       <w:r>
-        <w:t xml:space="preserve">were assessed with bootstrapped linear regressions. Here, 10^{5} values of mean</w:t>
+        <w:t xml:space="preserve">were assessed with bootstrapped linear regressions. Here, 10^{4} values of mean</w:t>
       </w:r>
       <w:r>
         <w:t xml:space="preserve"> </w:t>
@@ -3574,7 +3568,7 @@
         <w:t xml:space="preserve"> </w:t>
       </w:r>
       <w:r>
-        <w:t xml:space="preserve">of the community decreased -9.5% (95% PI, -11.1% – -8%) for each increase in 1</w:t>
+        <w:t xml:space="preserve">of the community decreased -9.5% (95% PI, -11.2% – -8%) for each increase in 1</w:t>
       </w:r>
       <m:oMath>
         <m:sSup>
@@ -3606,7 +3600,7 @@
         <w:t xml:space="preserve"> </w:t>
       </w:r>
       <w:r>
-        <w:t xml:space="preserve">of the community increased 18.8% (95% IP, 17% – 20.7%) for each 1</w:t>
+        <w:t xml:space="preserve">of the community increased 18.8% (95% IP, 16.9% – 20.8%) for each 1</w:t>
       </w:r>
       <m:oMath>
         <m:sSup>
@@ -3675,7 +3669,25 @@
         <w:t xml:space="preserve"> </w:t>
       </w:r>
       <w:r>
-        <w:t xml:space="preserve">measurement within streams to a random ordering to detect random vs. non-random structure in the community energy fluxes. The probability of observing a similar or more extreme skew of within stream OM fluxes in relation to species body size ranged from 0.16 to 0.38. Similarly, the probability of a more extremely skewed distribution in relation to population biomass turnover ranged from 0.09 to 0.34. The probability that</w:t>
+        <w:t xml:space="preserve">measurement within streams to a random ordering to detect random vs. non-random structure in community energy fluxes. The probability of observing a similar or more extreme skew of within stream OM fluxes in relation to species body size ranged from 0.16 (0.04 – 0.37) to 0.38 (0.08 – 0.49). Similarly, the probability of a more extremely skewed distribution in relation to population biomass turnover ranged from 0.09 (0 – 0.32) to 0.34 (0.17 – 0.49). The probability that energy fluxes were organized randomly or non-randomly in regards to body size showed no clear association with temperature (Figure S5), however, there was a trend towards community energy fluxes becoming more organized (less</w:t>
+      </w:r>
+      <w:r>
+        <w:t xml:space="preserve"> </w:t>
+      </w:r>
+      <w:r>
+        <w:t xml:space="preserve">“</w:t>
+      </w:r>
+      <w:r>
+        <w:t xml:space="preserve">randomly</w:t>
+      </w:r>
+      <w:r>
+        <w:t xml:space="preserve">”</w:t>
+      </w:r>
+      <w:r>
+        <w:t xml:space="preserve"> </w:t>
+      </w:r>
+      <w:r>
+        <w:t xml:space="preserve">structured) in relation to biomass turnover with increasing temperatures (Figure XX). This relationship exhibited a concave up relationship with temperature, showing a clear trend toward less-random organization from cool to mid-range temperatures and returning towards a more likely random organization at the warmest stream.</w:t>
       </w:r>
     </w:p>
     <w:p>
@@ -3770,7 +3782,7 @@
         <w:t xml:space="preserve"> </w:t>
       </w:r>
       <w:r>
-        <w:t xml:space="preserve">towards higher body size populations exhibited a bimodal distribution around zero, but 93.616% of values fell below zero. Similarly, energy fluxes through the community skewed increasingly toward higher turnover (</w:t>
+        <w:t xml:space="preserve">towards higher body size populations exhibited a bimodal distribution around zero, but 93.3% of values fell below zero. Similarly, energy fluxes through the community skewed increasingly toward higher turnover (</w:t>
       </w:r>
       <w:r>
         <w:rPr>
@@ -3832,30 +3844,40 @@
         <w:t xml:space="preserve">populations was 0.04 (0.01 to 0.06 95% PI).</w:t>
       </w:r>
     </w:p>
-    <w:p>
-      <w:pPr>
-        <w:pStyle w:val="BodyText"/>
-      </w:pPr>
-      <w:r>
-        <w:t xml:space="preserve">#Discussion</w:t>
-      </w:r>
-    </w:p>
-    <w:p>
-      <w:pPr>
-        <w:pStyle w:val="BodyText"/>
-      </w:pPr>
-      <w:r>
-        <w:t xml:space="preserve">Changing global temperatures are altering the pathways of energy flow across and within ecosystems with potential consequences for the services they provide. Here, we document shifting energy flow pathways across a wide natural temperature gradient to show that increasing mean annual temperatures are associated with reductions in mean community body size and a concomitant increase in mean biomass turnover rates across stream consumer communities. Further, within consumer communities energy fluxes are skewed systematically toward larger, slower-turnover organisms at cooler stream temperatures and smaller</w:t>
-      </w:r>
-    </w:p>
     <w:bookmarkEnd w:id="33"/>
     <w:bookmarkEnd w:id="34"/>
-    <w:bookmarkStart w:id="35" w:name="acknowledgements"/>
+    <w:bookmarkStart w:id="35" w:name="discussion"/>
     <w:p>
       <w:pPr>
         <w:pStyle w:val="Heading1"/>
       </w:pPr>
       <w:r>
+        <w:t xml:space="preserve">Discussion</w:t>
+      </w:r>
+    </w:p>
+    <w:p>
+      <w:pPr>
+        <w:pStyle w:val="FirstParagraph"/>
+      </w:pPr>
+      <w:r>
+        <w:t xml:space="preserve">Changing global temperatures are altering the pathways of energy flow across and within ecosystems with potential consequences for the services they provide. Here, we document shifting energy flow pathways across a wide natural temperature gradient to show that increasing mean annual temperatures are associated with reductions in mean community body size and a concomitant increase in mean biomass turnover rates across stream consumer communities, as predicted. Further, within consumer communities energy fluxes were skewed systematically toward larger, slower-turnover organisms at cooler stream temperatures and towards smaller, quick turnover populations at warmer temperatures. The organization of energy fluxes became less likely due to random chance moving from cooler to warmer temperatures, but this trend reversed at the warmest temperatures. The tendency for energy fluxes to be dominated by relatively higher turnover populations at warmer temperatures and this organization to be increasingly non-random, suggests warming may speed up energy fluxes through ecosystems in both an absolute and relative sense. , by selection for taxa with increase in population biomass turnover at warmer temperatures.</w:t>
+      </w:r>
+    </w:p>
+    <w:p>
+      <w:pPr>
+        <w:pStyle w:val="BodyText"/>
+      </w:pPr>
+      <w:r>
+        <w:t xml:space="preserve">The restructuring of energy fluxes through ecosystems</w:t>
+      </w:r>
+    </w:p>
+    <w:bookmarkEnd w:id="35"/>
+    <w:bookmarkStart w:id="36" w:name="acknowledgements"/>
+    <w:p>
+      <w:pPr>
+        <w:pStyle w:val="Heading1"/>
+      </w:pPr>
+      <w:r>
         <w:t xml:space="preserve">Acknowledgements</w:t>
       </w:r>
     </w:p>
@@ -3867,8 +3889,8 @@
         <w:t xml:space="preserve">Jeff Wesner and Abe Kanz for code sharing and discussions on modeling diet proportions.</w:t>
       </w:r>
     </w:p>
-    <w:bookmarkEnd w:id="35"/>
-    <w:bookmarkStart w:id="85" w:name="references"/>
+    <w:bookmarkEnd w:id="36"/>
+    <w:bookmarkStart w:id="88" w:name="references"/>
     <w:p>
       <w:pPr>
         <w:pStyle w:val="Heading1"/>
@@ -3877,8 +3899,8 @@
         <w:t xml:space="preserve">References</w:t>
       </w:r>
     </w:p>
-    <w:bookmarkStart w:id="84" w:name="refs"/>
-    <w:bookmarkStart w:id="36" w:name="ref-allen2005"/>
+    <w:bookmarkStart w:id="87" w:name="refs"/>
+    <w:bookmarkStart w:id="37" w:name="ref-allen2005"/>
     <w:p>
       <w:pPr>
         <w:pStyle w:val="Bibliography"/>
@@ -3887,8 +3909,8 @@
         <w:t xml:space="preserve">Allen, A. P., J. F. Gillooly, and J. H. Brown. 2005. Linking the global carbon cycle to individual metabolism. Functional Ecology 19:202–213.</w:t>
       </w:r>
     </w:p>
-    <w:bookmarkEnd w:id="36"/>
-    <w:bookmarkStart w:id="37" w:name="ref-andersen2013"/>
+    <w:bookmarkEnd w:id="37"/>
+    <w:bookmarkStart w:id="38" w:name="ref-andersen2013"/>
     <w:p>
       <w:pPr>
         <w:pStyle w:val="Bibliography"/>
@@ -3951,8 +3973,8 @@
         <w:t xml:space="preserve">.</w:t>
       </w:r>
     </w:p>
-    <w:bookmarkEnd w:id="37"/>
-    <w:bookmarkStart w:id="38" w:name="ref-arnason1969"/>
+    <w:bookmarkEnd w:id="38"/>
+    <w:bookmarkStart w:id="39" w:name="ref-arnason1969"/>
     <w:p>
       <w:pPr>
         <w:pStyle w:val="Bibliography"/>
@@ -3970,8 +3992,8 @@
         <w:t xml:space="preserve">. Bulletin Volcanologique 33:245–259.</w:t>
       </w:r>
     </w:p>
-    <w:bookmarkEnd w:id="38"/>
-    <w:bookmarkStart w:id="39" w:name="ref-baiser2019"/>
+    <w:bookmarkEnd w:id="39"/>
+    <w:bookmarkStart w:id="40" w:name="ref-baiser2019"/>
     <w:p>
       <w:pPr>
         <w:pStyle w:val="Bibliography"/>
@@ -3980,8 +4002,8 @@
         <w:t xml:space="preserve">Baiser, B., D. Gravel, A. R. Cirtwill, J. A. Dunne, A. K. Fahimipour, L. J. Gilarranz, J. A. Grochow, D. Li, N. D. Martinez, A. McGrew, T. Poisot, T. N. Romanuk, D. B. Stouffer, L. B. Trotta, F. S. Valdovinos, R. J. Williams, S. A. Wood, and J. D. Yeakel. 2019. Ecogeographical rules and the macroecology of food webs. Global Ecology and Biogeography 28:1204–1218.</w:t>
       </w:r>
     </w:p>
-    <w:bookmarkEnd w:id="39"/>
-    <w:bookmarkStart w:id="40" w:name="ref-barnes2018"/>
+    <w:bookmarkEnd w:id="40"/>
+    <w:bookmarkStart w:id="41" w:name="ref-barnes2018"/>
     <w:p>
       <w:pPr>
         <w:pStyle w:val="Bibliography"/>
@@ -4032,8 +4054,8 @@
         <w:t xml:space="preserve">. Trends in Ecology &amp; Evolution 33:186–197.</w:t>
       </w:r>
     </w:p>
-    <w:bookmarkEnd w:id="40"/>
-    <w:bookmarkStart w:id="41" w:name="ref-belgorodski2017"/>
+    <w:bookmarkEnd w:id="41"/>
+    <w:bookmarkStart w:id="42" w:name="ref-belgorodski2017"/>
     <w:p>
       <w:pPr>
         <w:pStyle w:val="Bibliography"/>
@@ -4084,8 +4106,8 @@
         <w:t xml:space="preserve">.</w:t>
       </w:r>
     </w:p>
-    <w:bookmarkEnd w:id="41"/>
-    <w:bookmarkStart w:id="42" w:name="ref-benke2017"/>
+    <w:bookmarkEnd w:id="42"/>
+    <w:bookmarkStart w:id="43" w:name="ref-benke2017"/>
     <w:p>
       <w:pPr>
         <w:pStyle w:val="Bibliography"/>
@@ -4112,8 +4134,8 @@
         <w:t xml:space="preserve">.</w:t>
       </w:r>
     </w:p>
-    <w:bookmarkEnd w:id="42"/>
-    <w:bookmarkStart w:id="43" w:name="ref-benke1999"/>
+    <w:bookmarkEnd w:id="43"/>
+    <w:bookmarkStart w:id="44" w:name="ref-benke1999"/>
     <w:p>
       <w:pPr>
         <w:pStyle w:val="Bibliography"/>
@@ -4176,8 +4198,8 @@
         <w:t xml:space="preserve">. Journal of the North American Benthological Society 18:308–343.</w:t>
       </w:r>
     </w:p>
-    <w:bookmarkEnd w:id="43"/>
-    <w:bookmarkStart w:id="44" w:name="ref-benke1980"/>
+    <w:bookmarkEnd w:id="44"/>
+    <w:bookmarkStart w:id="45" w:name="ref-benke1980"/>
     <w:p>
       <w:pPr>
         <w:pStyle w:val="Bibliography"/>
@@ -4186,8 +4208,8 @@
         <w:t xml:space="preserve">Benke, A. C., and J. B. Wallace. 1980. Trophic basis of production among net-spinning caddisflies in a southern appalachain stream. Ecology 61:108–118.</w:t>
       </w:r>
     </w:p>
-    <w:bookmarkEnd w:id="44"/>
-    <w:bookmarkStart w:id="45" w:name="ref-benke1997"/>
+    <w:bookmarkEnd w:id="45"/>
+    <w:bookmarkStart w:id="46" w:name="ref-benke1997"/>
     <w:p>
       <w:pPr>
         <w:pStyle w:val="Bibliography"/>
@@ -4238,8 +4260,8 @@
         <w:t xml:space="preserve">. Ecology 78:1132–1145.</w:t>
       </w:r>
     </w:p>
-    <w:bookmarkEnd w:id="45"/>
-    <w:bookmarkStart w:id="46" w:name="ref-brose2012"/>
+    <w:bookmarkEnd w:id="46"/>
+    <w:bookmarkStart w:id="47" w:name="ref-brose2012"/>
     <w:p>
       <w:pPr>
         <w:pStyle w:val="Bibliography"/>
@@ -4248,8 +4270,8 @@
         <w:t xml:space="preserve">Brose, U., J. A. Dunne, Montoya José M., O. L. Petchey, F. D. Schneider, and U. Jacob. 2012. Climate change in size-structured ecosystems. Philosophical Transactions of the Royal Society B: Biological Sciences 367:2903–2912.</w:t>
       </w:r>
     </w:p>
-    <w:bookmarkEnd w:id="46"/>
-    <w:bookmarkStart w:id="47" w:name="ref-brown2004"/>
+    <w:bookmarkEnd w:id="47"/>
+    <w:bookmarkStart w:id="48" w:name="ref-brown2004"/>
     <w:p>
       <w:pPr>
         <w:pStyle w:val="Bibliography"/>
@@ -4279,8 +4301,8 @@
         <w:t xml:space="preserve">. Ecology 85:1771–1789.</w:t>
       </w:r>
     </w:p>
-    <w:bookmarkEnd w:id="47"/>
-    <w:bookmarkStart w:id="48" w:name="ref-burkner2017"/>
+    <w:bookmarkEnd w:id="48"/>
+    <w:bookmarkStart w:id="49" w:name="ref-burkner2017"/>
     <w:p>
       <w:pPr>
         <w:pStyle w:val="Bibliography"/>
@@ -4310,8 +4332,8 @@
         <w:t xml:space="preserve">. Journal of Statistical Software 80:1–28.</w:t>
       </w:r>
     </w:p>
-    <w:bookmarkEnd w:id="48"/>
-    <w:bookmarkStart w:id="49" w:name="ref-chao2019"/>
+    <w:bookmarkEnd w:id="49"/>
+    <w:bookmarkStart w:id="50" w:name="ref-chao2019"/>
     <w:p>
       <w:pPr>
         <w:pStyle w:val="Bibliography"/>
@@ -4320,13 +4342,35 @@
         <w:t xml:space="preserve">Chao, A., and C. Ricotta. 2019. Quantifying evenness and linking it to diversity, beta diversity, and similarity. Ecology 100:e02852.</w:t>
       </w:r>
     </w:p>
-    <w:bookmarkEnd w:id="49"/>
-    <w:bookmarkStart w:id="50" w:name="ref-cross2011"/>
+    <w:bookmarkEnd w:id="50"/>
+    <w:bookmarkStart w:id="51" w:name="ref-coblentz2017"/>
     <w:p>
       <w:pPr>
         <w:pStyle w:val="Bibliography"/>
       </w:pPr>
       <w:r>
+        <w:t xml:space="preserve">Coblentz, K. E., A. E. Rosenblatt, and M. Novak. 2017. The application of</w:t>
+      </w:r>
+      <w:r>
+        <w:t xml:space="preserve"> </w:t>
+      </w:r>
+      <w:r>
+        <w:t xml:space="preserve">Bayesian</w:t>
+      </w:r>
+      <w:r>
+        <w:t xml:space="preserve"> </w:t>
+      </w:r>
+      <w:r>
+        <w:t xml:space="preserve">hierarchical models to quantify individual diet specialization. Ecology 98:1535–1547.</w:t>
+      </w:r>
+    </w:p>
+    <w:bookmarkEnd w:id="51"/>
+    <w:bookmarkStart w:id="52" w:name="ref-cross2011"/>
+    <w:p>
+      <w:pPr>
+        <w:pStyle w:val="Bibliography"/>
+      </w:pPr>
+      <w:r>
         <w:t xml:space="preserve">Cross, W. F., C. V. Baxter, K. C. Donner, E. J. Rosi-Marshall, T. A. Kennedy, R. O. Hall, H. A. W. Kelly, and R. S. Rogers. 2011. Ecosystem ecology meets adaptive management: Food web response to a controlled flood on the</w:t>
       </w:r>
       <w:r>
@@ -4348,8 +4392,8 @@
         <w:t xml:space="preserve">. Ecological Applications 21:2016–2033.</w:t>
       </w:r>
     </w:p>
-    <w:bookmarkEnd w:id="50"/>
-    <w:bookmarkStart w:id="51" w:name="ref-cross2007"/>
+    <w:bookmarkEnd w:id="52"/>
+    <w:bookmarkStart w:id="53" w:name="ref-cross2007"/>
     <w:p>
       <w:pPr>
         <w:pStyle w:val="Bibliography"/>
@@ -4397,8 +4441,8 @@
         <w:t xml:space="preserve">. Ecology 88:2563–2575.</w:t>
       </w:r>
     </w:p>
-    <w:bookmarkEnd w:id="51"/>
-    <w:bookmarkStart w:id="52" w:name="ref-deruiter1995"/>
+    <w:bookmarkEnd w:id="53"/>
+    <w:bookmarkStart w:id="54" w:name="ref-deruiter1995"/>
     <w:p>
       <w:pPr>
         <w:pStyle w:val="Bibliography"/>
@@ -4449,8 +4493,8 @@
         <w:t xml:space="preserve">. Science 269:1257–1260.</w:t>
       </w:r>
     </w:p>
-    <w:bookmarkEnd w:id="52"/>
-    <w:bookmarkStart w:id="53" w:name="ref-dell2014"/>
+    <w:bookmarkEnd w:id="54"/>
+    <w:bookmarkStart w:id="55" w:name="ref-dell2014"/>
     <w:p>
       <w:pPr>
         <w:pStyle w:val="Bibliography"/>
@@ -4459,13 +4503,23 @@
         <w:t xml:space="preserve">Dell, A. I., S. Pawar, and V. M. Savage. 2014. Temperature dependence of trophic interactions are driven by asymmetry of species responses and foraging strategy. Journal of Animal Ecology 83:70–84.</w:t>
       </w:r>
     </w:p>
-    <w:bookmarkEnd w:id="53"/>
-    <w:bookmarkStart w:id="54" w:name="ref-fordyce2011"/>
+    <w:bookmarkEnd w:id="55"/>
+    <w:bookmarkStart w:id="56" w:name="ref-demars2011"/>
     <w:p>
       <w:pPr>
         <w:pStyle w:val="Bibliography"/>
       </w:pPr>
       <w:r>
+        <w:t xml:space="preserve">Demars, B. O. L., J. R. Manson, J. S. Ólafsson, G. M. Gíslason, R. Gudmundsdóttir, G. Woodward, J. Reiss, D. E. Pichler, J. J. Rasmussen, and N. Friberg. 2011. Temperature and the metabolic balance of streams. Freshwater Biology 56:1106–1121.</w:t>
+      </w:r>
+    </w:p>
+    <w:bookmarkEnd w:id="56"/>
+    <w:bookmarkStart w:id="57" w:name="ref-fordyce2011"/>
+    <w:p>
+      <w:pPr>
+        <w:pStyle w:val="Bibliography"/>
+      </w:pPr>
+      <w:r>
         <w:t xml:space="preserve">Fordyce, J. A., Z. Gompert, M. L. Forister, and C. C. Nice. 2011. A</w:t>
       </w:r>
       <w:r>
@@ -4511,8 +4565,8 @@
         <w:t xml:space="preserve">. PLOS ONE 6:e26785.</w:t>
       </w:r>
     </w:p>
-    <w:bookmarkEnd w:id="54"/>
-    <w:bookmarkStart w:id="55" w:name="ref-friberg2009"/>
+    <w:bookmarkEnd w:id="57"/>
+    <w:bookmarkStart w:id="58" w:name="ref-friberg2009"/>
     <w:p>
       <w:pPr>
         <w:pStyle w:val="Bibliography"/>
@@ -4521,8 +4575,8 @@
         <w:t xml:space="preserve">Friberg, N., J. B. Dybkjær, J. S. Olafsson, G. M. Gislason, S. E. Larsen, and T. L. Lauridsen. 2009. Relationships between structure and function in streams contrasting in temperature. Freshwater Biology 54:2051–2068.</w:t>
       </w:r>
     </w:p>
-    <w:bookmarkEnd w:id="55"/>
-    <w:bookmarkStart w:id="56" w:name="ref-gibert2019"/>
+    <w:bookmarkEnd w:id="58"/>
+    <w:bookmarkStart w:id="59" w:name="ref-gibert2019"/>
     <w:p>
       <w:pPr>
         <w:pStyle w:val="Bibliography"/>
@@ -4531,8 +4585,8 @@
         <w:t xml:space="preserve">Gibert, J. P. 2019. Temperature directly and indirectly influences food web structure. Scientific Reports 9:5312.</w:t>
       </w:r>
     </w:p>
-    <w:bookmarkEnd w:id="56"/>
-    <w:bookmarkStart w:id="57" w:name="ref-gibert2017"/>
+    <w:bookmarkEnd w:id="59"/>
+    <w:bookmarkStart w:id="60" w:name="ref-gibert2017"/>
     <w:p>
       <w:pPr>
         <w:pStyle w:val="Bibliography"/>
@@ -4541,8 +4595,8 @@
         <w:t xml:space="preserve">Gibert, J. P., and J. P. DeLong. 2017. Phenotypic variation explains food web structural patterns. Proceedings of the National Academy of Sciences 114:11187–11192.</w:t>
       </w:r>
     </w:p>
-    <w:bookmarkEnd w:id="57"/>
-    <w:bookmarkStart w:id="58" w:name="ref-gillooly2001"/>
+    <w:bookmarkEnd w:id="60"/>
+    <w:bookmarkStart w:id="61" w:name="ref-gillooly2001"/>
     <w:p>
       <w:pPr>
         <w:pStyle w:val="Bibliography"/>
@@ -4551,8 +4605,8 @@
         <w:t xml:space="preserve">Gillooly, J. F., J. H. Brown, G. B. West, V. M. Savage, and E. L. Charnov. 2001. Effects of size and temperature on metabolic rate. Science (New York, N.Y.) 293:2248–2251.</w:t>
       </w:r>
     </w:p>
-    <w:bookmarkEnd w:id="58"/>
-    <w:bookmarkStart w:id="59" w:name="ref-gini1921"/>
+    <w:bookmarkEnd w:id="61"/>
+    <w:bookmarkStart w:id="62" w:name="ref-gini1921"/>
     <w:p>
       <w:pPr>
         <w:pStyle w:val="Bibliography"/>
@@ -4582,8 +4636,8 @@
         <w:t xml:space="preserve">. The Economic Journal 31:124–126.</w:t>
       </w:r>
     </w:p>
-    <w:bookmarkEnd w:id="59"/>
-    <w:bookmarkStart w:id="60" w:name="ref-hannesdottir2013"/>
+    <w:bookmarkEnd w:id="62"/>
+    <w:bookmarkStart w:id="63" w:name="ref-hannesdottir2013"/>
     <w:p>
       <w:pPr>
         <w:pStyle w:val="Bibliography"/>
@@ -4613,8 +4667,8 @@
         <w:t xml:space="preserve">. Advances in Ecological Research 48:285–342.</w:t>
       </w:r>
     </w:p>
-    <w:bookmarkEnd w:id="60"/>
-    <w:bookmarkStart w:id="61" w:name="ref-hood2018"/>
+    <w:bookmarkEnd w:id="63"/>
+    <w:bookmarkStart w:id="64" w:name="ref-hood2018"/>
     <w:p>
       <w:pPr>
         <w:pStyle w:val="Bibliography"/>
@@ -4623,8 +4677,8 @@
         <w:t xml:space="preserve">Hood, J. M., J. P. Benstead, W. F. Cross, A. D. Huryn, P. W. Johnson, G. M. Gíslason, J. R. Junker, D. Nelson, J. S. Ólafsson, and C. Tran. 2018. Increased resource use efficiency amplifies positive response of aquatic primary production to experimental warming. Global Change Biology 24:1069–1084.</w:t>
       </w:r>
     </w:p>
-    <w:bookmarkEnd w:id="61"/>
-    <w:bookmarkStart w:id="62" w:name="ref-huryn1986"/>
+    <w:bookmarkEnd w:id="64"/>
+    <w:bookmarkStart w:id="65" w:name="ref-huryn1986"/>
     <w:p>
       <w:pPr>
         <w:pStyle w:val="Bibliography"/>
@@ -4651,8 +4705,8 @@
         <w:t xml:space="preserve">) and its application to studies of secondary Production1. Limnology and Oceanography 31:216–221.</w:t>
       </w:r>
     </w:p>
-    <w:bookmarkEnd w:id="62"/>
-    <w:bookmarkStart w:id="63" w:name="ref-junker2020"/>
+    <w:bookmarkEnd w:id="65"/>
+    <w:bookmarkStart w:id="66" w:name="ref-junker2020"/>
     <w:p>
       <w:pPr>
         <w:pStyle w:val="Bibliography"/>
@@ -4661,8 +4715,8 @@
         <w:t xml:space="preserve">Junker, J. R., W. F. Cross, J. P. Benstead, A. D. Huryn, J. M. Hood, D. Nelson, G. M. Gíslason, and J. S. Ólafsson. 2020. Resource supply governs the apparent temperature dependence of animal production in stream ecosystems. Ecology Letters 23:1809–1819.</w:t>
       </w:r>
     </w:p>
-    <w:bookmarkEnd w:id="63"/>
-    <w:bookmarkStart w:id="64" w:name="ref-lorenz1905"/>
+    <w:bookmarkEnd w:id="66"/>
+    <w:bookmarkStart w:id="67" w:name="ref-lorenz1905"/>
     <w:p>
       <w:pPr>
         <w:pStyle w:val="Bibliography"/>
@@ -4704,8 +4758,8 @@
         <w:t xml:space="preserve">. Publications of the American Statistical Association 9:209.</w:t>
       </w:r>
     </w:p>
-    <w:bookmarkEnd w:id="64"/>
-    <w:bookmarkStart w:id="65" w:name="ref-may1972"/>
+    <w:bookmarkEnd w:id="67"/>
+    <w:bookmarkStart w:id="68" w:name="ref-may1972"/>
     <w:p>
       <w:pPr>
         <w:pStyle w:val="Bibliography"/>
@@ -4735,42 +4789,125 @@
         <w:t xml:space="preserve">? Nature 238:413–414.</w:t>
       </w:r>
     </w:p>
-    <w:bookmarkEnd w:id="65"/>
-    <w:bookmarkStart w:id="66" w:name="ref-mccann1998"/>
+    <w:bookmarkEnd w:id="68"/>
+    <w:bookmarkStart w:id="69" w:name="ref-merritt2008"/>
     <w:p>
       <w:pPr>
         <w:pStyle w:val="Bibliography"/>
       </w:pPr>
       <w:r>
-        <w:t xml:space="preserve">McCann, K., A. Hastings, and G. R. Huxel. 1998. Weak trophic interactions and the balance of nature. Nature 395:794–798.</w:t>
-      </w:r>
-    </w:p>
-    <w:bookmarkEnd w:id="66"/>
-    <w:bookmarkStart w:id="67" w:name="ref-merritt2008"/>
+        <w:t xml:space="preserve">Merritt, R. W., K. W. Cummins, and M. B. Berg, editors. 2008. An</w:t>
+      </w:r>
+      <w:r>
+        <w:t xml:space="preserve"> </w:t>
+      </w:r>
+      <w:r>
+        <w:t xml:space="preserve">Introduction</w:t>
+      </w:r>
+      <w:r>
+        <w:t xml:space="preserve"> </w:t>
+      </w:r>
+      <w:r>
+        <w:t xml:space="preserve">to the</w:t>
+      </w:r>
+      <w:r>
+        <w:t xml:space="preserve"> </w:t>
+      </w:r>
+      <w:r>
+        <w:t xml:space="preserve">Aquatic Insects</w:t>
+      </w:r>
+      <w:r>
+        <w:t xml:space="preserve"> </w:t>
+      </w:r>
+      <w:r>
+        <w:t xml:space="preserve">of</w:t>
+      </w:r>
+      <w:r>
+        <w:t xml:space="preserve"> </w:t>
+      </w:r>
+      <w:r>
+        <w:t xml:space="preserve">North America</w:t>
+      </w:r>
+      <w:r>
+        <w:t xml:space="preserve">. Fourth.</w:t>
+      </w:r>
+      <w:r>
+        <w:t xml:space="preserve"> </w:t>
+      </w:r>
+      <w:r>
+        <w:t xml:space="preserve">Kendall/Hunt Publishing Co.</w:t>
+      </w:r>
+      <w:r>
+        <w:t xml:space="preserve">,</w:t>
+      </w:r>
+      <w:r>
+        <w:t xml:space="preserve"> </w:t>
+      </w:r>
+      <w:r>
+        <w:t xml:space="preserve">Dubuque, IA</w:t>
+      </w:r>
+      <w:r>
+        <w:t xml:space="preserve">.</w:t>
+      </w:r>
+    </w:p>
+    <w:bookmarkEnd w:id="69"/>
+    <w:bookmarkStart w:id="70" w:name="ref-nelson2017"/>
     <w:p>
       <w:pPr>
         <w:pStyle w:val="Bibliography"/>
       </w:pPr>
       <w:r>
-        <w:t xml:space="preserve">Merritt, R. W., K. W. Cummins, and M. B. Berg, editors. 2008. An</w:t>
-      </w:r>
-      <w:r>
-        <w:t xml:space="preserve"> </w:t>
-      </w:r>
-      <w:r>
-        <w:t xml:space="preserve">Introduction</w:t>
-      </w:r>
-      <w:r>
-        <w:t xml:space="preserve"> </w:t>
-      </w:r>
-      <w:r>
-        <w:t xml:space="preserve">to the</w:t>
-      </w:r>
-      <w:r>
-        <w:t xml:space="preserve"> </w:t>
-      </w:r>
-      <w:r>
-        <w:t xml:space="preserve">Aquatic Insects</w:t>
+        <w:t xml:space="preserve">Nelson, D., J. P. Benstead, A. D. Huryn, W. F. Cross, J. M. Hood, P. W. Johnson, J. R. Junker, G. M. Gíslason, and J. S. Ólafsson. 2017a. Shifts in community size structure drive temperature invariance of secondary production in a stream-warming experiment. Ecology 98:1797–1806.</w:t>
+      </w:r>
+    </w:p>
+    <w:bookmarkEnd w:id="70"/>
+    <w:bookmarkStart w:id="71" w:name="ref-nelson2017a"/>
+    <w:p>
+      <w:pPr>
+        <w:pStyle w:val="Bibliography"/>
+      </w:pPr>
+      <w:r>
+        <w:t xml:space="preserve">Nelson, D., J. P. Benstead, A. D. Huryn, W. F. Cross, J. M. Hood, P. W. Johnson, J. R. Junker, G. M. Gíslason, and J. S. Ólafsson. 2017b. Experimental whole-stream warming alters community size structure. Global Change Biology 23:2618–2628.</w:t>
+      </w:r>
+    </w:p>
+    <w:bookmarkEnd w:id="71"/>
+    <w:bookmarkStart w:id="72" w:name="ref-oconnor2011"/>
+    <w:p>
+      <w:pPr>
+        <w:pStyle w:val="Bibliography"/>
+      </w:pPr>
+      <w:r>
+        <w:t xml:space="preserve">O’Connor, M. I., B. Gilbert, and C. J. Brown. 2011. Theoretical</w:t>
+      </w:r>
+      <w:r>
+        <w:t xml:space="preserve"> </w:t>
+      </w:r>
+      <w:r>
+        <w:t xml:space="preserve">Predictions</w:t>
+      </w:r>
+      <w:r>
+        <w:t xml:space="preserve"> </w:t>
+      </w:r>
+      <w:r>
+        <w:t xml:space="preserve">for</w:t>
+      </w:r>
+      <w:r>
+        <w:t xml:space="preserve"> </w:t>
+      </w:r>
+      <w:r>
+        <w:t xml:space="preserve">How Temperature Affects</w:t>
+      </w:r>
+      <w:r>
+        <w:t xml:space="preserve"> </w:t>
+      </w:r>
+      <w:r>
+        <w:t xml:space="preserve">the</w:t>
+      </w:r>
+      <w:r>
+        <w:t xml:space="preserve"> </w:t>
+      </w:r>
+      <w:r>
+        <w:t xml:space="preserve">Dynamics</w:t>
       </w:r>
       <w:r>
         <w:t xml:space="preserve"> </w:t>
@@ -4782,64 +4919,299 @@
         <w:t xml:space="preserve"> </w:t>
       </w:r>
       <w:r>
-        <w:t xml:space="preserve">North America</w:t>
-      </w:r>
-      <w:r>
-        <w:t xml:space="preserve">. Fourth.</w:t>
-      </w:r>
-      <w:r>
-        <w:t xml:space="preserve"> </w:t>
-      </w:r>
-      <w:r>
-        <w:t xml:space="preserve">Kendall/Hunt Publishing Co.</w:t>
-      </w:r>
-      <w:r>
-        <w:t xml:space="preserve">,</w:t>
-      </w:r>
-      <w:r>
-        <w:t xml:space="preserve"> </w:t>
-      </w:r>
-      <w:r>
-        <w:t xml:space="preserve">Dubuque, IA</w:t>
+        <w:t xml:space="preserve">Interacting Herbivores</w:t>
+      </w:r>
+      <w:r>
+        <w:t xml:space="preserve"> </w:t>
+      </w:r>
+      <w:r>
+        <w:t xml:space="preserve">and</w:t>
+      </w:r>
+      <w:r>
+        <w:t xml:space="preserve"> </w:t>
+      </w:r>
+      <w:r>
+        <w:t xml:space="preserve">Plants</w:t>
+      </w:r>
+      <w:r>
+        <w:t xml:space="preserve">. The American Naturalist 178:626–638.</w:t>
+      </w:r>
+    </w:p>
+    <w:bookmarkEnd w:id="72"/>
+    <w:bookmarkStart w:id="73" w:name="ref-oconnor2009"/>
+    <w:p>
+      <w:pPr>
+        <w:pStyle w:val="Bibliography"/>
+      </w:pPr>
+      <w:r>
+        <w:t xml:space="preserve">O’Connor, M. I., M. F. Piehler, D. M. Leech, A. Anton, and J. F. Bruno. 2009. Warming and</w:t>
+      </w:r>
+      <w:r>
+        <w:t xml:space="preserve"> </w:t>
+      </w:r>
+      <w:r>
+        <w:t xml:space="preserve">Resource Availability Shift Food Web Structure</w:t>
+      </w:r>
+      <w:r>
+        <w:t xml:space="preserve"> </w:t>
+      </w:r>
+      <w:r>
+        <w:t xml:space="preserve">and</w:t>
+      </w:r>
+      <w:r>
+        <w:t xml:space="preserve"> </w:t>
+      </w:r>
+      <w:r>
+        <w:t xml:space="preserve">Metabolism</w:t>
+      </w:r>
+      <w:r>
+        <w:t xml:space="preserve">. PLOS Biology 7:e1000178.</w:t>
+      </w:r>
+    </w:p>
+    <w:bookmarkEnd w:id="73"/>
+    <w:bookmarkStart w:id="74" w:name="ref-ogorman2014"/>
+    <w:p>
+      <w:pPr>
+        <w:pStyle w:val="Bibliography"/>
+      </w:pPr>
+      <w:r>
+        <w:t xml:space="preserve">O’Gorman, E. J., J. P. Benstead, W. F. Cross, N. Friberg, J. M. Hood, P. W. Johnson, B. D. Sigurdsson, and G. Woodward. 2014. Climate change and geothermal ecosystems: Natural laboratories, sentinel systems, and future refugia. Global Change Biology 20:3291–3299.</w:t>
+      </w:r>
+    </w:p>
+    <w:bookmarkEnd w:id="74"/>
+    <w:bookmarkStart w:id="75" w:name="ref-ogorman2019"/>
+    <w:p>
+      <w:pPr>
+        <w:pStyle w:val="Bibliography"/>
+      </w:pPr>
+      <w:r>
+        <w:t xml:space="preserve">O’Gorman, E. J., O. L. Petchey, K. J. Faulkner, B. Gallo, T. A. C. Gordon, J. Neto-Cerejeira, J. S. Ólafsson, D. E. Pichler, M. S. A. Thompson, and G. Woodward. 2019. A simple model predicts how warming simplifies wild food webs. Nature Climate Change:1.</w:t>
+      </w:r>
+    </w:p>
+    <w:bookmarkEnd w:id="75"/>
+    <w:bookmarkStart w:id="76" w:name="ref-ogorman2012"/>
+    <w:p>
+      <w:pPr>
+        <w:pStyle w:val="Bibliography"/>
+      </w:pPr>
+      <w:r>
+        <w:t xml:space="preserve">O’Gorman, E. J., D. E. Pichler, G. Adams, J. P. Benstead, H. Cohen, N. Craig, W. F. Cross, B. O. L. Demars, N. Friberg, G. M. Gíslason, R. Gudmundsdóttir, A. Hawczak, J. M. Hood, L. N. Hudson, L. Johansson, M. P. Johansson, J. R. Junker, A. Laurila, J. R. Manson, E. Mavromati, D. Nelson, J. S. Ólafsson, D. M. Perkins, O. L. Petchey, M. Plebani, D. C. Reuman, B. C. Rall, R. Stewart, M. S. A. Thompson, and G. Woodward. 2012. Impacts of</w:t>
+      </w:r>
+      <w:r>
+        <w:t xml:space="preserve"> </w:t>
+      </w:r>
+      <w:r>
+        <w:t xml:space="preserve">Warming</w:t>
+      </w:r>
+      <w:r>
+        <w:t xml:space="preserve"> </w:t>
+      </w:r>
+      <w:r>
+        <w:t xml:space="preserve">on the</w:t>
+      </w:r>
+      <w:r>
+        <w:t xml:space="preserve"> </w:t>
+      </w:r>
+      <w:r>
+        <w:t xml:space="preserve">Structure</w:t>
+      </w:r>
+      <w:r>
+        <w:t xml:space="preserve"> </w:t>
+      </w:r>
+      <w:r>
+        <w:t xml:space="preserve">and</w:t>
+      </w:r>
+      <w:r>
+        <w:t xml:space="preserve"> </w:t>
+      </w:r>
+      <w:r>
+        <w:t xml:space="preserve">Functioning</w:t>
+      </w:r>
+      <w:r>
+        <w:t xml:space="preserve"> </w:t>
+      </w:r>
+      <w:r>
+        <w:t xml:space="preserve">of</w:t>
+      </w:r>
+      <w:r>
+        <w:t xml:space="preserve"> </w:t>
+      </w:r>
+      <w:r>
+        <w:t xml:space="preserve">Aquatic Communities</w:t>
+      </w:r>
+      <w:r>
+        <w:t xml:space="preserve">. Pages 81–176 Advances in</w:t>
+      </w:r>
+      <w:r>
+        <w:t xml:space="preserve"> </w:t>
+      </w:r>
+      <w:r>
+        <w:t xml:space="preserve">Ecological Research</w:t>
       </w:r>
       <w:r>
         <w:t xml:space="preserve">.</w:t>
       </w:r>
-    </w:p>
-    <w:bookmarkEnd w:id="67"/>
-    <w:bookmarkStart w:id="68" w:name="ref-nelson2017"/>
+      <w:r>
+        <w:t xml:space="preserve"> </w:t>
+      </w:r>
+      <w:r>
+        <w:t xml:space="preserve">Elsevier</w:t>
+      </w:r>
+      <w:r>
+        <w:t xml:space="preserve">.</w:t>
+      </w:r>
+    </w:p>
+    <w:bookmarkEnd w:id="76"/>
+    <w:bookmarkStart w:id="77" w:name="ref-padfield2017"/>
     <w:p>
       <w:pPr>
         <w:pStyle w:val="Bibliography"/>
       </w:pPr>
       <w:r>
-        <w:t xml:space="preserve">Nelson, D., J. P. Benstead, A. D. Huryn, W. F. Cross, J. M. Hood, P. W. Johnson, J. R. Junker, G. M. Gíslason, and J. S. Ólafsson. 2017a. Shifts in community size structure drive temperature invariance of secondary production in a stream-warming experiment. Ecology 98:1797–1806.</w:t>
-      </w:r>
-    </w:p>
-    <w:bookmarkEnd w:id="68"/>
-    <w:bookmarkStart w:id="69" w:name="ref-nelson2017a"/>
+        <w:t xml:space="preserve">Padfield, D., C. Lowe, A. Buckling, R. Ffrench-Constant, S. Jennings, F. Shelley, J. S. Ólafsson, and G. Yvon-Durocher. 2017. Metabolic compensation constrains the temperature dependence of gross primary production. Ecology Letters 20:1250–1260.</w:t>
+      </w:r>
+    </w:p>
+    <w:bookmarkEnd w:id="77"/>
+    <w:bookmarkStart w:id="78" w:name="ref-peterson1977"/>
     <w:p>
       <w:pPr>
         <w:pStyle w:val="Bibliography"/>
       </w:pPr>
       <w:r>
-        <w:t xml:space="preserve">Nelson, D., J. P. Benstead, A. D. Huryn, W. F. Cross, J. M. Hood, P. W. Johnson, J. R. Junker, G. M. Gíslason, and J. S. Ólafsson. 2017b. Experimental whole-stream warming alters community size structure. Global Change Biology 23:2618–2628.</w:t>
-      </w:r>
-    </w:p>
-    <w:bookmarkEnd w:id="69"/>
-    <w:bookmarkStart w:id="70" w:name="ref-oconnor2009"/>
+        <w:t xml:space="preserve">Peterson, B. V. 1977. Black flies of</w:t>
+      </w:r>
+      <w:r>
+        <w:t xml:space="preserve"> </w:t>
+      </w:r>
+      <w:r>
+        <w:t xml:space="preserve">Iceland</w:t>
+      </w:r>
+      <w:r>
+        <w:t xml:space="preserve"> </w:t>
+      </w:r>
+      <w:r>
+        <w:t xml:space="preserve">(</w:t>
+      </w:r>
+      <w:r>
+        <w:t xml:space="preserve">Diptera</w:t>
+      </w:r>
+      <w:r>
+        <w:t xml:space="preserve">-</w:t>
+      </w:r>
+      <w:r>
+        <w:t xml:space="preserve">Simuliidae</w:t>
+      </w:r>
+      <w:r>
+        <w:t xml:space="preserve">). Canadian Entomologist 109:449–472.</w:t>
+      </w:r>
+    </w:p>
+    <w:bookmarkEnd w:id="78"/>
+    <w:bookmarkStart w:id="79" w:name="ref-rosi-marshall2016"/>
     <w:p>
       <w:pPr>
         <w:pStyle w:val="Bibliography"/>
       </w:pPr>
       <w:r>
-        <w:t xml:space="preserve">O’Connor, M. I., M. F. Piehler, D. M. Leech, A. Anton, and J. F. Bruno. 2009. Warming and</w:t>
-      </w:r>
-      <w:r>
-        <w:t xml:space="preserve"> </w:t>
-      </w:r>
-      <w:r>
-        <w:t xml:space="preserve">Resource Availability Shift Food Web Structure</w:t>
+        <w:t xml:space="preserve">Rosi-Marshall, E. J., H. A. Wellard Kelly, R. O. Hall, and K. A. Vallis. 2016. Methods for quantifying aquatic macroinvertebrate diets. Freshwater Science 35:229–236.</w:t>
+      </w:r>
+    </w:p>
+    <w:bookmarkEnd w:id="79"/>
+    <w:bookmarkStart w:id="80" w:name="ref-schindelin2012"/>
+    <w:p>
+      <w:pPr>
+        <w:pStyle w:val="Bibliography"/>
+      </w:pPr>
+      <w:r>
+        <w:t xml:space="preserve">Schindelin, J., I. Arganda-Carreras, E. Frise, V. Kaynig, M. Longair, T. Pietzsch, S. Preibisch, C. Rueden, S. Saalfeld, B. Schmid, J.-Y. Tinevez, D. J. White, V. Hartenstein, K. Eliceiri, P. Tomancak, and A. Cardona. 2012. Fiji: An open-source platform for biological-image analysis. Nature Methods 9:676–682.</w:t>
+      </w:r>
+    </w:p>
+    <w:bookmarkEnd w:id="80"/>
+    <w:bookmarkStart w:id="81" w:name="ref-solomon1975"/>
+    <w:p>
+      <w:pPr>
+        <w:pStyle w:val="Bibliography"/>
+      </w:pPr>
+      <w:r>
+        <w:t xml:space="preserve">Solomon, D. L. 1975. A comparative approach to species diversity:7.</w:t>
+      </w:r>
+    </w:p>
+    <w:bookmarkEnd w:id="81"/>
+    <w:bookmarkStart w:id="82" w:name="ref-thompson2012"/>
+    <w:p>
+      <w:pPr>
+        <w:pStyle w:val="Bibliography"/>
+      </w:pPr>
+      <w:r>
+        <w:t xml:space="preserve">Thompson, R. M., U. Brose, J. A. Dunne, R. O. Hall, S. Hladyz, R. L. Kitching, N. D. Martinez, H. Rantala, T. N. Romanuk, D. B. Stouffer, and J. M. Tylianakis. 2012. Food webs: Reconciling the structure and function of biodiversity. Trends in Ecology &amp; Evolution 27:689–697.</w:t>
+      </w:r>
+    </w:p>
+    <w:bookmarkEnd w:id="82"/>
+    <w:bookmarkStart w:id="83" w:name="ref-vasseur2005"/>
+    <w:p>
+      <w:pPr>
+        <w:pStyle w:val="Bibliography"/>
+      </w:pPr>
+      <w:r>
+        <w:t xml:space="preserve">Vasseur, D. A., and K. S. McCann. 2005. A</w:t>
+      </w:r>
+      <w:r>
+        <w:t xml:space="preserve"> </w:t>
+      </w:r>
+      <w:r>
+        <w:t xml:space="preserve">Mechanistic Approach</w:t>
+      </w:r>
+      <w:r>
+        <w:t xml:space="preserve"> </w:t>
+      </w:r>
+      <w:r>
+        <w:t xml:space="preserve">for</w:t>
+      </w:r>
+      <w:r>
+        <w:t xml:space="preserve"> </w:t>
+      </w:r>
+      <w:r>
+        <w:t xml:space="preserve">Modeling Temperature</w:t>
+      </w:r>
+      <w:r>
+        <w:t xml:space="preserve">-</w:t>
+      </w:r>
+      <w:r>
+        <w:t xml:space="preserve">Dependent Consumer</w:t>
+      </w:r>
+      <w:r>
+        <w:t xml:space="preserve">-</w:t>
+      </w:r>
+      <w:r>
+        <w:t xml:space="preserve">Resource Dynamics</w:t>
+      </w:r>
+      <w:r>
+        <w:t xml:space="preserve">. The American Naturalist 166:184–198.</w:t>
+      </w:r>
+    </w:p>
+    <w:bookmarkEnd w:id="83"/>
+    <w:bookmarkStart w:id="84" w:name="ref-walther2002"/>
+    <w:p>
+      <w:pPr>
+        <w:pStyle w:val="Bibliography"/>
+      </w:pPr>
+      <w:r>
+        <w:t xml:space="preserve">Walther, G.-R., E. Post, P. Convey, A. Menzel, C. Parmesan, T. J. C. Beebee, J.-M. Fromentin, O. Hoegh-Guldberg, and F. Bairlein. 2002. Ecological responses to recent climate change. Nature 416:389–395.</w:t>
+      </w:r>
+    </w:p>
+    <w:bookmarkEnd w:id="84"/>
+    <w:bookmarkStart w:id="85" w:name="ref-welch1968"/>
+    <w:p>
+      <w:pPr>
+        <w:pStyle w:val="Bibliography"/>
+      </w:pPr>
+      <w:r>
+        <w:t xml:space="preserve">Welch, H. E. 1968. Relationships between</w:t>
+      </w:r>
+      <w:r>
+        <w:t xml:space="preserve"> </w:t>
+      </w:r>
+      <w:r>
+        <w:t xml:space="preserve">Assimiliation Efficiencies</w:t>
       </w:r>
       <w:r>
         <w:t xml:space="preserve"> </w:t>
@@ -4851,337 +5223,37 @@
         <w:t xml:space="preserve"> </w:t>
       </w:r>
       <w:r>
-        <w:t xml:space="preserve">Metabolism</w:t>
-      </w:r>
-      <w:r>
-        <w:t xml:space="preserve">. PLOS Biology 7:e1000178.</w:t>
-      </w:r>
-    </w:p>
-    <w:bookmarkEnd w:id="70"/>
-    <w:bookmarkStart w:id="71" w:name="ref-ogorman2014"/>
+        <w:t xml:space="preserve">Growth Efficiencies</w:t>
+      </w:r>
+      <w:r>
+        <w:t xml:space="preserve"> </w:t>
+      </w:r>
+      <w:r>
+        <w:t xml:space="preserve">for</w:t>
+      </w:r>
+      <w:r>
+        <w:t xml:space="preserve"> </w:t>
+      </w:r>
+      <w:r>
+        <w:t xml:space="preserve">Aquatic Consumers</w:t>
+      </w:r>
+      <w:r>
+        <w:t xml:space="preserve">. Ecology 49:755–759.</w:t>
+      </w:r>
+    </w:p>
+    <w:bookmarkEnd w:id="85"/>
+    <w:bookmarkStart w:id="86" w:name="ref-zhang2017"/>
     <w:p>
       <w:pPr>
         <w:pStyle w:val="Bibliography"/>
       </w:pPr>
       <w:r>
-        <w:t xml:space="preserve">O’Gorman, E. J., J. P. Benstead, W. F. Cross, N. Friberg, J. M. Hood, P. W. Johnson, B. D. Sigurdsson, and G. Woodward. 2014. Climate change and geothermal ecosystems: Natural laboratories, sentinel systems, and future refugia. Global Change Biology 20:3291–3299.</w:t>
-      </w:r>
-    </w:p>
-    <w:bookmarkEnd w:id="71"/>
-    <w:bookmarkStart w:id="72" w:name="ref-ogorman2012"/>
-    <w:p>
-      <w:pPr>
-        <w:pStyle w:val="Bibliography"/>
-      </w:pPr>
-      <w:r>
-        <w:t xml:space="preserve">O’Gorman, E. J., D. E. Pichler, G. Adams, J. P. Benstead, H. Cohen, N. Craig, W. F. Cross, B. O. L. Demars, N. Friberg, G. M. Gíslason, R. Gudmundsdóttir, A. Hawczak, J. M. Hood, L. N. Hudson, L. Johansson, M. P. Johansson, J. R. Junker, A. Laurila, J. R. Manson, E. Mavromati, D. Nelson, J. S. Ólafsson, D. M. Perkins, O. L. Petchey, M. Plebani, D. C. Reuman, B. C. Rall, R. Stewart, M. S. A. Thompson, and G. Woodward. 2012. Impacts of</w:t>
-      </w:r>
-      <w:r>
-        <w:t xml:space="preserve"> </w:t>
-      </w:r>
-      <w:r>
-        <w:t xml:space="preserve">Warming</w:t>
-      </w:r>
-      <w:r>
-        <w:t xml:space="preserve"> </w:t>
-      </w:r>
-      <w:r>
-        <w:t xml:space="preserve">on the</w:t>
-      </w:r>
-      <w:r>
-        <w:t xml:space="preserve"> </w:t>
-      </w:r>
-      <w:r>
-        <w:t xml:space="preserve">Structure</w:t>
-      </w:r>
-      <w:r>
-        <w:t xml:space="preserve"> </w:t>
-      </w:r>
-      <w:r>
-        <w:t xml:space="preserve">and</w:t>
-      </w:r>
-      <w:r>
-        <w:t xml:space="preserve"> </w:t>
-      </w:r>
-      <w:r>
-        <w:t xml:space="preserve">Functioning</w:t>
-      </w:r>
-      <w:r>
-        <w:t xml:space="preserve"> </w:t>
-      </w:r>
-      <w:r>
-        <w:t xml:space="preserve">of</w:t>
-      </w:r>
-      <w:r>
-        <w:t xml:space="preserve"> </w:t>
-      </w:r>
-      <w:r>
-        <w:t xml:space="preserve">Aquatic Communities</w:t>
-      </w:r>
-      <w:r>
-        <w:t xml:space="preserve">. Pages 81–176 Advances in</w:t>
-      </w:r>
-      <w:r>
-        <w:t xml:space="preserve"> </w:t>
-      </w:r>
-      <w:r>
-        <w:t xml:space="preserve">Ecological Research</w:t>
-      </w:r>
-      <w:r>
-        <w:t xml:space="preserve">.</w:t>
-      </w:r>
-      <w:r>
-        <w:t xml:space="preserve"> </w:t>
-      </w:r>
-      <w:r>
-        <w:t xml:space="preserve">Elsevier</w:t>
-      </w:r>
-      <w:r>
-        <w:t xml:space="preserve">.</w:t>
-      </w:r>
-    </w:p>
-    <w:bookmarkEnd w:id="72"/>
-    <w:bookmarkStart w:id="73" w:name="ref-padfield2017"/>
-    <w:p>
-      <w:pPr>
-        <w:pStyle w:val="Bibliography"/>
-      </w:pPr>
-      <w:r>
-        <w:t xml:space="preserve">Padfield, D., C. Lowe, A. Buckling, R. Ffrench-Constant, S. Jennings, F. Shelley, J. S. Ólafsson, and G. Yvon-Durocher. 2017. Metabolic compensation constrains the temperature dependence of gross primary production. Ecology Letters 20:1250–1260.</w:t>
-      </w:r>
-    </w:p>
-    <w:bookmarkEnd w:id="73"/>
-    <w:bookmarkStart w:id="74" w:name="ref-peterson1977"/>
-    <w:p>
-      <w:pPr>
-        <w:pStyle w:val="Bibliography"/>
-      </w:pPr>
-      <w:r>
-        <w:t xml:space="preserve">Peterson, B. V. 1977. Black flies of</w:t>
-      </w:r>
-      <w:r>
-        <w:t xml:space="preserve"> </w:t>
-      </w:r>
-      <w:r>
-        <w:t xml:space="preserve">Iceland</w:t>
-      </w:r>
-      <w:r>
-        <w:t xml:space="preserve"> </w:t>
-      </w:r>
-      <w:r>
-        <w:t xml:space="preserve">(</w:t>
-      </w:r>
-      <w:r>
-        <w:t xml:space="preserve">Diptera</w:t>
-      </w:r>
-      <w:r>
-        <w:t xml:space="preserve">-</w:t>
-      </w:r>
-      <w:r>
-        <w:t xml:space="preserve">Simuliidae</w:t>
-      </w:r>
-      <w:r>
-        <w:t xml:space="preserve">). Canadian Entomologist 109:449–472.</w:t>
-      </w:r>
-    </w:p>
-    <w:bookmarkEnd w:id="74"/>
-    <w:bookmarkStart w:id="75" w:name="ref-rosi-marshall2016"/>
-    <w:p>
-      <w:pPr>
-        <w:pStyle w:val="Bibliography"/>
-      </w:pPr>
-      <w:r>
-        <w:t xml:space="preserve">Rosi-Marshall, E. J., H. A. Wellard Kelly, R. O. Hall, and K. A. Vallis. 2016. Methods for quantifying aquatic macroinvertebrate diets. Freshwater Science 35:229–236.</w:t>
-      </w:r>
-    </w:p>
-    <w:bookmarkEnd w:id="75"/>
-    <w:bookmarkStart w:id="76" w:name="ref-schindelin2012"/>
-    <w:p>
-      <w:pPr>
-        <w:pStyle w:val="Bibliography"/>
-      </w:pPr>
-      <w:r>
-        <w:t xml:space="preserve">Schindelin, J., I. Arganda-Carreras, E. Frise, V. Kaynig, M. Longair, T. Pietzsch, S. Preibisch, C. Rueden, S. Saalfeld, B. Schmid, J.-Y. Tinevez, D. J. White, V. Hartenstein, K. Eliceiri, P. Tomancak, and A. Cardona. 2012. Fiji: An open-source platform for biological-image analysis. Nature Methods 9:676–682.</w:t>
-      </w:r>
-    </w:p>
-    <w:bookmarkEnd w:id="76"/>
-    <w:bookmarkStart w:id="77" w:name="ref-solomon1975"/>
-    <w:p>
-      <w:pPr>
-        <w:pStyle w:val="Bibliography"/>
-      </w:pPr>
-      <w:r>
-        <w:t xml:space="preserve">Solomon, D. L. 1975. A comparative approach to species diversity:7.</w:t>
-      </w:r>
-    </w:p>
-    <w:bookmarkEnd w:id="77"/>
-    <w:bookmarkStart w:id="78" w:name="ref-thompson2012"/>
-    <w:p>
-      <w:pPr>
-        <w:pStyle w:val="Bibliography"/>
-      </w:pPr>
-      <w:r>
-        <w:t xml:space="preserve">Thompson, R. M., U. Brose, J. A. Dunne, R. O. Hall, S. Hladyz, R. L. Kitching, N. D. Martinez, H. Rantala, T. N. Romanuk, D. B. Stouffer, and J. M. Tylianakis. 2012. Food webs: Reconciling the structure and function of biodiversity. Trends in Ecology &amp; Evolution 27:689–697.</w:t>
-      </w:r>
-    </w:p>
-    <w:bookmarkEnd w:id="78"/>
-    <w:bookmarkStart w:id="79" w:name="ref-vasseur2005"/>
-    <w:p>
-      <w:pPr>
-        <w:pStyle w:val="Bibliography"/>
-      </w:pPr>
-      <w:r>
-        <w:t xml:space="preserve">Vasseur, D. A., and K. S. McCann. 2005. A</w:t>
-      </w:r>
-      <w:r>
-        <w:t xml:space="preserve"> </w:t>
-      </w:r>
-      <w:r>
-        <w:t xml:space="preserve">Mechanistic Approach</w:t>
-      </w:r>
-      <w:r>
-        <w:t xml:space="preserve"> </w:t>
-      </w:r>
-      <w:r>
-        <w:t xml:space="preserve">for</w:t>
-      </w:r>
-      <w:r>
-        <w:t xml:space="preserve"> </w:t>
-      </w:r>
-      <w:r>
-        <w:t xml:space="preserve">Modeling Temperature</w:t>
-      </w:r>
-      <w:r>
-        <w:t xml:space="preserve">-</w:t>
-      </w:r>
-      <w:r>
-        <w:t xml:space="preserve">Dependent Consumer</w:t>
-      </w:r>
-      <w:r>
-        <w:t xml:space="preserve">-</w:t>
-      </w:r>
-      <w:r>
-        <w:t xml:space="preserve">Resource Dynamics</w:t>
-      </w:r>
-      <w:r>
-        <w:t xml:space="preserve">. The American Naturalist 166:184–198.</w:t>
-      </w:r>
-    </w:p>
-    <w:bookmarkEnd w:id="79"/>
-    <w:bookmarkStart w:id="80" w:name="ref-walther2002"/>
-    <w:p>
-      <w:pPr>
-        <w:pStyle w:val="Bibliography"/>
-      </w:pPr>
-      <w:r>
-        <w:t xml:space="preserve">Walther, G.-R., E. Post, P. Convey, A. Menzel, C. Parmesan, T. J. C. Beebee, J.-M. Fromentin, O. Hoegh-Guldberg, and F. Bairlein. 2002. Ecological responses to recent climate change. Nature 416:389–395.</w:t>
-      </w:r>
-    </w:p>
-    <w:bookmarkEnd w:id="80"/>
-    <w:bookmarkStart w:id="81" w:name="ref-welch1968"/>
-    <w:p>
-      <w:pPr>
-        <w:pStyle w:val="Bibliography"/>
-      </w:pPr>
-      <w:r>
-        <w:t xml:space="preserve">Welch, H. E. 1968. Relationships between</w:t>
-      </w:r>
-      <w:r>
-        <w:t xml:space="preserve"> </w:t>
-      </w:r>
-      <w:r>
-        <w:t xml:space="preserve">Assimiliation Efficiencies</w:t>
-      </w:r>
-      <w:r>
-        <w:t xml:space="preserve"> </w:t>
-      </w:r>
-      <w:r>
-        <w:t xml:space="preserve">and</w:t>
-      </w:r>
-      <w:r>
-        <w:t xml:space="preserve"> </w:t>
-      </w:r>
-      <w:r>
-        <w:t xml:space="preserve">Growth Efficiencies</w:t>
-      </w:r>
-      <w:r>
-        <w:t xml:space="preserve"> </w:t>
-      </w:r>
-      <w:r>
-        <w:t xml:space="preserve">for</w:t>
-      </w:r>
-      <w:r>
-        <w:t xml:space="preserve"> </w:t>
-      </w:r>
-      <w:r>
-        <w:t xml:space="preserve">Aquatic Consumers</w:t>
-      </w:r>
-      <w:r>
-        <w:t xml:space="preserve">. Ecology 49:755–759.</w:t>
-      </w:r>
-    </w:p>
-    <w:bookmarkEnd w:id="81"/>
-    <w:bookmarkStart w:id="82" w:name="ref-woodward2010b"/>
-    <w:p>
-      <w:pPr>
-        <w:pStyle w:val="Bibliography"/>
-      </w:pPr>
-      <w:r>
-        <w:t xml:space="preserve">Woodward, G., J. P. Benstead, O. S. Beveridge, J. Blanchard, T. Brey, L. E. Brown, W. F. Cross, N. Friberg, T. C. Ings, U. Jacob, S. Jennings, M. E. Ledger, A. M. Milner, J. M. Montoya, E. O’Gorman, J. M. Olesen, O. L. Petchey, D. E. Pichler, D. C. Reuman, M. S. A. Thompson, F. J. F. Van Veen, and G. Yvon-Durocher. 2010. Ecological</w:t>
-      </w:r>
-      <w:r>
-        <w:t xml:space="preserve"> </w:t>
-      </w:r>
-      <w:r>
-        <w:t xml:space="preserve">Networks</w:t>
-      </w:r>
-      <w:r>
-        <w:t xml:space="preserve"> </w:t>
-      </w:r>
-      <w:r>
-        <w:t xml:space="preserve">in a</w:t>
-      </w:r>
-      <w:r>
-        <w:t xml:space="preserve"> </w:t>
-      </w:r>
-      <w:r>
-        <w:t xml:space="preserve">Changing Climate</w:t>
-      </w:r>
-      <w:r>
-        <w:t xml:space="preserve">. Pages 71–138 Advances in</w:t>
-      </w:r>
-      <w:r>
-        <w:t xml:space="preserve"> </w:t>
-      </w:r>
-      <w:r>
-        <w:t xml:space="preserve">Ecological Research</w:t>
-      </w:r>
-      <w:r>
-        <w:t xml:space="preserve">.</w:t>
-      </w:r>
-      <w:r>
-        <w:t xml:space="preserve"> </w:t>
-      </w:r>
-      <w:r>
-        <w:t xml:space="preserve">Elsevier</w:t>
-      </w:r>
-      <w:r>
-        <w:t xml:space="preserve">.</w:t>
-      </w:r>
-    </w:p>
-    <w:bookmarkEnd w:id="82"/>
-    <w:bookmarkStart w:id="83" w:name="ref-zhang2017"/>
-    <w:p>
-      <w:pPr>
-        <w:pStyle w:val="Bibliography"/>
-      </w:pPr>
-      <w:r>
         <w:t xml:space="preserve">Zhang, L., D. Takahashi, M. Hartvig, and K. H. Andersen. 2017. Food-web dynamics under climate change. Proceedings of the Royal Society B: Biological Sciences 284:20171772.</w:t>
       </w:r>
     </w:p>
-    <w:bookmarkEnd w:id="83"/>
-    <w:bookmarkEnd w:id="84"/>
-    <w:bookmarkEnd w:id="85"/>
+    <w:bookmarkEnd w:id="86"/>
+    <w:bookmarkEnd w:id="87"/>
+    <w:bookmarkEnd w:id="88"/>
     <w:sectPr>
       <w:footerReference w:type="default" r:id="rId9"/>
       <w:pgSz w:w="12240" w:h="15840" w:code="1"/>

</xml_diff>

<commit_message>
updated results section with new beta regression models.
</commit_message>
<xml_diff>
--- a/doc/ms/ms.docx
+++ b/doc/ms/ms.docx
@@ -587,17 +587,7 @@
         <w:t xml:space="preserve"> </w:t>
       </w:r>
       <w:r>
-        <w:t xml:space="preserve">(</w:t>
-      </w:r>
-      <w:r>
-        <w:rPr>
-          <w:bCs/>
-          <w:b/>
-        </w:rPr>
-        <w:t xml:space="preserve">dell2014?</w:t>
-      </w:r>
-      <w:r>
-        <w:t xml:space="preserve">)</w:t>
+        <w:t xml:space="preserve">Dell et al. (2014)</w:t>
       </w:r>
       <w:r>
         <w:t xml:space="preserve">], and indirectly through the distribution of species traits, such as body size, within and across species</w:t>
@@ -643,7 +633,7 @@
         <w:pStyle w:val="BodyText"/>
       </w:pPr>
       <w:r>
-        <w:t xml:space="preserve">Here, we measured the patterning and distribution of organic matter fluxes within invertebrate food webs across a natural stream temperature gradient (~5 - 28</w:t>
+        <w:t xml:space="preserve">Here, we measured the patterning and distribution of organic matter fluxes within invertebrate food webs across a natural stream temperature gradient (~5–28</w:t>
       </w:r>
       <m:oMath>
         <m:sSup>
@@ -736,7 +726,7 @@
       </w:r>
     </w:p>
     <w:bookmarkEnd w:id="22"/>
-    <w:bookmarkStart w:id="32" w:name="methods"/>
+    <w:bookmarkStart w:id="31" w:name="methods"/>
     <w:p>
       <w:pPr>
         <w:pStyle w:val="Heading1"/>
@@ -1054,16 +1044,16 @@
         <w:pStyle w:val="FirstParagraph"/>
       </w:pPr>
       <w:r>
-        <w:t xml:space="preserve">Daily secondary production of invertebrate taxa was calculated using the instantaneous growth rate method [IGR;</w:t>
-      </w:r>
-      <w:r>
-        <w:t xml:space="preserve"> </w:t>
-      </w:r>
-      <w:r>
-        <w:t xml:space="preserve">Benke and Huryn (2017)</w:t>
-      </w:r>
-      <w:r>
-        <w:t xml:space="preserve">]. Growth rates were determined using taxon appropriate</w:t>
+        <w:t xml:space="preserve">Daily secondary production of invertebrate taxa was calculated using the instantaneous growth rate method</w:t>
+      </w:r>
+      <w:r>
+        <w:t xml:space="preserve"> </w:t>
+      </w:r>
+      <w:r>
+        <w:t xml:space="preserve">(IGR, Benke and Huryn 2017)</w:t>
+      </w:r>
+      <w:r>
+        <w:t xml:space="preserve">. Growth rates were determined using taxon appropriate</w:t>
       </w:r>
       <w:r>
         <w:t xml:space="preserve"> </w:t>
@@ -2677,13 +2667,13 @@
         <w:t xml:space="preserve">-1</w:t>
       </w:r>
       <w:r>
-        <w:t xml:space="preserve">) were calculated using the trophic basis of production method (TBP;</w:t>
-      </w:r>
-      <w:r>
-        <w:t xml:space="preserve"> </w:t>
-      </w:r>
-      <w:r>
-        <w:t xml:space="preserve">(Benke and Wallace 1980)</w:t>
+        <w:t xml:space="preserve">) were calculated using the trophic basis of production method</w:t>
+      </w:r>
+      <w:r>
+        <w:t xml:space="preserve"> </w:t>
+      </w:r>
+      <w:r>
+        <w:t xml:space="preserve">(TBP, Benke and Wallace 1980)</w:t>
       </w:r>
       <w:r>
         <w:t xml:space="preserve">. Taxon-specific secondary production estimates were combined with</w:t>
@@ -3043,7 +3033,7 @@
       </w:r>
     </w:p>
     <w:bookmarkEnd w:id="26"/>
-    <w:bookmarkStart w:id="30" w:name="X2ed9057c042f6d562b1d2c00f2bc1adcaef7dd6"/>
+    <w:bookmarkStart w:id="29" w:name="X2ed9057c042f6d562b1d2c00f2bc1adcaef7dd6"/>
     <w:p>
       <w:pPr>
         <w:pStyle w:val="Heading2"/>
@@ -3749,48 +3739,8 @@
       </w:r>
     </w:p>
     <w:bookmarkEnd w:id="28"/>
-    <w:bookmarkStart w:id="29" w:name="speed-of-seasonal-energy-flux"/>
-    <w:p>
-      <w:pPr>
-        <w:pStyle w:val="Heading3"/>
-      </w:pPr>
-      <w:r>
-        <w:t xml:space="preserve">“</w:t>
-      </w:r>
-      <w:r>
-        <w:t xml:space="preserve">Speed</w:t>
-      </w:r>
-      <w:r>
-        <w:t xml:space="preserve">”</w:t>
-      </w:r>
-      <w:r>
-        <w:t xml:space="preserve"> </w:t>
-      </w:r>
-      <w:r>
-        <w:t xml:space="preserve">of seasonal energy flux</w:t>
-      </w:r>
-    </w:p>
-    <w:p>
-      <w:pPr>
-        <w:pStyle w:val="FirstParagraph"/>
-      </w:pPr>
-      <w:r>
-        <w:rPr>
-          <w:iCs/>
-          <w:i/>
-        </w:rPr>
-        <w:t xml:space="preserve">Note: not sure if this section is too much or adds to the paper</w:t>
-      </w:r>
-      <w:r>
-        <w:t xml:space="preserve"> </w:t>
-      </w:r>
-      <w:r>
-        <w:t xml:space="preserve">Lastly, we quantified the cumulative annual energy flux through each stream’s consumer community to</w:t>
-      </w:r>
-    </w:p>
     <w:bookmarkEnd w:id="29"/>
-    <w:bookmarkEnd w:id="30"/>
-    <w:bookmarkStart w:id="31" w:name="statistical-analyses"/>
+    <w:bookmarkStart w:id="30" w:name="statistical-analyses"/>
     <w:p>
       <w:pPr>
         <w:pStyle w:val="Heading2"/>
@@ -3856,7 +3806,7 @@
         <w:t xml:space="preserve"> </w:t>
       </w:r>
       <w:r>
-        <w:t xml:space="preserve">were assessed with bootstrapped linear regressions. Here, 10^{4} values of mean</w:t>
+        <w:t xml:space="preserve">were assessed with bootstrapped linear regressions. Here, 1000 values of mean</w:t>
       </w:r>
       <w:r>
         <w:t xml:space="preserve"> </w:t>
@@ -3973,7 +3923,7 @@
         <w:t xml:space="preserve"> </w:t>
       </w:r>
       <w:r>
-        <w:t xml:space="preserve">were transformed to meet the assumption of normally distributed residual variation. We similarly used a bootstrapped regression approach to test for relationships between annual stream temperature and the skewness of fluxes,</w:t>
+        <w:t xml:space="preserve">were transformed to meet the assumption of normally distributed residual variation. We similarly used a bootstrapped beta regression approach to test for relationships between annual stream temperature and the skewness of fluxes,</w:t>
       </w:r>
       <w:r>
         <w:t xml:space="preserve"> </w:t>
@@ -4034,15 +3984,186 @@
         <w:t xml:space="preserve">P:B</w:t>
       </w:r>
       <w:r>
-        <w:t xml:space="preserve"> </w:t>
-      </w:r>
-      <w:r>
-        <w:t xml:space="preserve">and the probability of observing such a value ’rando</w:t>
-      </w:r>
-    </w:p>
+        <w:t xml:space="preserve">. Skewness coefficients exist in the range [-1, 1], therefore we applied a simple transformation,</w:t>
+      </w:r>
+    </w:p>
+    <w:p>
+      <w:pPr>
+        <w:pStyle w:val="BodyText"/>
+      </w:pPr>
+      <m:oMathPara>
+        <m:oMathParaPr>
+          <m:jc m:val="center"/>
+        </m:oMathParaPr>
+        <m:oMath>
+          <m:r>
+            <m:rPr>
+              <m:sty m:val="p"/>
+            </m:rPr>
+            <m:t>(</m:t>
+          </m:r>
+          <m:r>
+            <m:t>S</m:t>
+          </m:r>
+          <m:sSub>
+            <m:e>
+              <m:r>
+                <m:t>k</m:t>
+              </m:r>
+            </m:e>
+            <m:sub>
+              <m:r>
+                <m:t>f</m:t>
+              </m:r>
+              <m:r>
+                <m:t>l</m:t>
+              </m:r>
+              <m:r>
+                <m:t>u</m:t>
+              </m:r>
+              <m:r>
+                <m:t>x</m:t>
+              </m:r>
+            </m:sub>
+          </m:sSub>
+          <m:r>
+            <m:rPr>
+              <m:sty m:val="p"/>
+            </m:rPr>
+            <m:t>+</m:t>
+          </m:r>
+          <m:r>
+            <m:t>1</m:t>
+          </m:r>
+          <m:r>
+            <m:rPr>
+              <m:sty m:val="p"/>
+            </m:rPr>
+            <m:t>)</m:t>
+          </m:r>
+          <m:r>
+            <m:rPr>
+              <m:sty m:val="p"/>
+            </m:rPr>
+            <m:t>/</m:t>
+          </m:r>
+          <m:r>
+            <m:t>2</m:t>
+          </m:r>
+        </m:oMath>
+      </m:oMathPara>
+    </w:p>
+    <w:p>
+      <w:pPr>
+        <w:pStyle w:val="FirstParagraph"/>
+      </w:pPr>
+      <w:r>
+        <w:t xml:space="preserve">to standardize the values between 0 and 1 to meet the assumptions of the model. Coefficients were back-transformed to estimate effect sizes. To detect changes in</w:t>
+      </w:r>
+      <w:r>
+        <w:t xml:space="preserve"> </w:t>
+      </w:r>
+      <w:r>
+        <w:t xml:space="preserve">‘</w:t>
+      </w:r>
+      <w:r>
+        <w:t xml:space="preserve">random</w:t>
+      </w:r>
+      <w:r>
+        <w:t xml:space="preserve">’</w:t>
+      </w:r>
+      <w:r>
+        <w:t xml:space="preserve"> </w:t>
+      </w:r>
+      <w:r>
+        <w:t xml:space="preserve">vs. non-random assembly, we again used beta regression on estimates of the probability of seeing the empirical</w:t>
+      </w:r>
+      <w:r>
+        <w:t xml:space="preserve"> </w:t>
+      </w:r>
+      <m:oMath>
+        <m:r>
+          <m:t>S</m:t>
+        </m:r>
+        <m:sSub>
+          <m:e>
+            <m:r>
+              <m:t>k</m:t>
+            </m:r>
+          </m:e>
+          <m:sub>
+            <m:r>
+              <m:t>f</m:t>
+            </m:r>
+            <m:r>
+              <m:t>l</m:t>
+            </m:r>
+            <m:r>
+              <m:t>u</m:t>
+            </m:r>
+            <m:r>
+              <m:t>x</m:t>
+            </m:r>
+          </m:sub>
+        </m:sSub>
+      </m:oMath>
+      <w:r>
+        <w:t xml:space="preserve"> </w:t>
+      </w:r>
+      <w:r>
+        <w:t xml:space="preserve">value or one more extreme based on random ordering of species in the permuted feasible set. Here, values can take the range between 0 and 1 so no transformation was necessary. As necessary, when we observed many values near 0 and 1, we implemented a zero-one inflated beta regressions in brms</w:t>
+      </w:r>
+      <w:r>
+        <w:t xml:space="preserve"> </w:t>
+      </w:r>
+      <w:r>
+        <w:t xml:space="preserve">(Bürkner 2017)</w:t>
+      </w:r>
+      <w:r>
+        <w:t xml:space="preserve"> </w:t>
+      </w:r>
+      <w:r>
+        <w:t xml:space="preserve">to test if the probability of observing the empirical</w:t>
+      </w:r>
+      <w:r>
+        <w:t xml:space="preserve"> </w:t>
+      </w:r>
+      <m:oMath>
+        <m:r>
+          <m:t>S</m:t>
+        </m:r>
+        <m:sSub>
+          <m:e>
+            <m:r>
+              <m:t>k</m:t>
+            </m:r>
+          </m:e>
+          <m:sub>
+            <m:r>
+              <m:t>f</m:t>
+            </m:r>
+            <m:r>
+              <m:t>l</m:t>
+            </m:r>
+            <m:r>
+              <m:t>u</m:t>
+            </m:r>
+            <m:r>
+              <m:t>x</m:t>
+            </m:r>
+          </m:sub>
+        </m:sSub>
+      </m:oMath>
+      <w:r>
+        <w:t xml:space="preserve"> </w:t>
+      </w:r>
+      <w:r>
+        <w:t xml:space="preserve">was associated with mean annual temperature across streams.</w:t>
+      </w:r>
+    </w:p>
+    <w:bookmarkEnd w:id="30"/>
     <w:bookmarkEnd w:id="31"/>
-    <w:bookmarkEnd w:id="32"/>
-    <w:bookmarkStart w:id="41" w:name="results"/>
+    <w:bookmarkStart w:id="40" w:name="results"/>
     <w:p>
       <w:pPr>
         <w:pStyle w:val="Heading1"/>
@@ -4051,7 +4172,7 @@
         <w:t xml:space="preserve">Results</w:t>
       </w:r>
     </w:p>
-    <w:bookmarkStart w:id="33" w:name="community-om-fluxes"/>
+    <w:bookmarkStart w:id="32" w:name="community-om-fluxes"/>
     <w:p>
       <w:pPr>
         <w:pStyle w:val="Heading2"/>
@@ -4176,8 +4297,8 @@
         <w:t xml:space="preserve">Patterns of OM flux among streams were most closely tied to total consumer energy demands as consumer diets exhibited high similarity among streams (Supporting Materials, Figure SX). Diets composition among all streams were dominated by diatoms (44.1% [0–75.5]), amorphous detritus (17.4% [0–32.3]), and green algae (13.2% [0–42.6]). Within streams, diet similarity ranged from 0.7 (0.66 – 0.73) to 0.75 (0.71 – 0.79) among all consumer taxa. Among streams, diet overlap was similarly high and mean overlap among all streams was 0.89% (0.84 – 0.92 95% PI). Diet similarity of pairwise comparisons among streams showed little differences in diet among streams and no clear relationship with temperature.</w:t>
       </w:r>
     </w:p>
-    <w:bookmarkEnd w:id="33"/>
-    <w:bookmarkStart w:id="35" w:name="evenness-of-om-fluxes-within-streams"/>
+    <w:bookmarkEnd w:id="32"/>
+    <w:bookmarkStart w:id="34" w:name="evenness-of-om-fluxes-within-streams"/>
     <w:p>
       <w:pPr>
         <w:pStyle w:val="Heading2"/>
@@ -4191,7 +4312,7 @@
         <w:pStyle w:val="FirstParagraph"/>
       </w:pPr>
       <w:r>
-        <w:t xml:space="preserve">Generally, OM fluxes were distributed unevenly among consumers, however, the extent varied among streams (Figure 1; Figure S1). Gini inequality coefficients ranged from 0.07 [0.05 – 0.1] to 0.27 [0.24 – 0.31]; Table 1). Differences in inequality were partly attributed to variation in consumer species richness among streams which ranged from 14 to 34 consumers. Yet, even after accounting for differences in consumer richness,patterns of material fluxes were still unevenly distributed among consumers (Normalized Gini coefficient: 0.04 [0.02 – 0.07] to 0.25 [0.21 – 0.28]; Table 1).</w:t>
+        <w:t xml:space="preserve">Generally, OM fluxes were distributed unevenly among consumers, however, the extent varied among streams (Figure 1; Figure S1). Gini inequality coefficients ranged from 0.07 [0.05 – 0.1] to 0.27 [0.24 – 0.31]; Table 1). Differences in inequality were partly attributed to variation in consumer species richness among streams which ranged from 14 to 34 consumers. Yet, even after accounting for differences in consumer richness, patterns of material fluxes were still unevenly distributed among consumers (Normalized Gini coefficient: 0.04 [0.02 – 0.07] to 0.25 [0.21 – 0.28]; Table 1).</w:t>
       </w:r>
     </w:p>
     <w:p>
@@ -4461,7 +4582,7 @@
         <w:pStyle w:val="BodyText"/>
       </w:pPr>
       <w:r>
-        <w:t xml:space="preserve">Variation in the relative distribution of OM fluxes among consumers corresponded to different patterns of dominance across streams (Figure 1). For example, in an absolute sense, ~85% of total flux was contributed by 2 to 11 species (0.85% to 0.85% of flux, respectively). Relatively, this flux was attributed by 3% to 29% of the species assemblages within streams. Differences in dominance were unrelated to temperature, however, species dominance in relation to population traits exhibited important differences along the temperature gradient.</w:t>
+        <w:t xml:space="preserve">Variation in the relative distribution of OM fluxes among consumers corresponded to different patterns of dominance across streams (Figure 1). For example, in an absolute sense, ~85% of total flux was contributed by 2 to 11 species. Relatively, this flux was attributed by 3% to 29% of the species assemblages within streams. Differences in dominance were unrelated to temperature, however, species dominance in relation to population traits exhibited important differences along the temperature gradient.</w:t>
       </w:r>
     </w:p>
     <w:p>
@@ -4473,7 +4594,7 @@
           <wp:inline>
             <wp:extent cx="4582182" cy="4582182"/>
             <wp:effectExtent b="0" l="0" r="0" t="0"/>
-            <wp:docPr descr="Figure 1." title="" id="1" name="Picture"/>
+            <wp:docPr descr="Figure 1. Rank ordering of annual population energy flux loge(mg m-2 y-1) in consumer communities across the temperature gradient." title="" id="1" name="Picture"/>
             <a:graphic>
               <a:graphicData uri="http://schemas.openxmlformats.org/drawingml/2006/picture">
                 <pic:pic>
@@ -4484,7 +4605,7 @@
                     </pic:cNvPicPr>
                   </pic:nvPicPr>
                   <pic:blipFill>
-                    <a:blip r:embed="rId34"/>
+                    <a:blip r:embed="rId33"/>
                     <a:stretch>
                       <a:fillRect/>
                     </a:stretch>
@@ -4516,11 +4637,41 @@
         <w:pStyle w:val="ImageCaption"/>
       </w:pPr>
       <w:r>
-        <w:t xml:space="preserve">Figure 1.</w:t>
-      </w:r>
-    </w:p>
-    <w:bookmarkEnd w:id="35"/>
-    <w:bookmarkStart w:id="40" w:name="Xe0fd77b2eb78caf5292373d657b83e8d56ea848"/>
+        <w:t xml:space="preserve">Figure 1. Rank ordering of annual population energy flux log</w:t>
+      </w:r>
+      <w:r>
+        <w:rPr>
+          <w:vertAlign w:val="subscript"/>
+        </w:rPr>
+        <w:t xml:space="preserve">e</w:t>
+      </w:r>
+      <w:r>
+        <w:t xml:space="preserve">(mg m</w:t>
+      </w:r>
+      <w:r>
+        <w:rPr>
+          <w:vertAlign w:val="superscript"/>
+        </w:rPr>
+        <w:t xml:space="preserve">-2</w:t>
+      </w:r>
+      <w:r>
+        <w:t xml:space="preserve"> </w:t>
+      </w:r>
+      <w:r>
+        <w:t xml:space="preserve">y</w:t>
+      </w:r>
+      <w:r>
+        <w:rPr>
+          <w:vertAlign w:val="superscript"/>
+        </w:rPr>
+        <w:t xml:space="preserve">-1</w:t>
+      </w:r>
+      <w:r>
+        <w:t xml:space="preserve">) in consumer communities across the temperature gradient.</w:t>
+      </w:r>
+    </w:p>
+    <w:bookmarkEnd w:id="34"/>
+    <w:bookmarkStart w:id="39" w:name="Xe0fd77b2eb78caf5292373d657b83e8d56ea848"/>
     <w:p>
       <w:pPr>
         <w:pStyle w:val="Heading2"/>
@@ -4604,7 +4755,7 @@
         <w:t xml:space="preserve"> </w:t>
       </w:r>
       <w:r>
-        <w:t xml:space="preserve">of the community decreased -9.5% (95% PI, -11.2% – -8%) for each increase in 1</w:t>
+        <w:t xml:space="preserve">of the community decreased -9.5% (95% PI, -11.1% – -8%) for each increase in 1</w:t>
       </w:r>
       <m:oMath>
         <m:sSup>
@@ -4640,7 +4791,7 @@
         <w:t xml:space="preserve"> </w:t>
       </w:r>
       <w:r>
-        <w:t xml:space="preserve">of the community increased 18.8% (95% PI, 16.9% – 20.8%) for each 1</w:t>
+        <w:t xml:space="preserve">of the community increased 18.8% (95% PI, 17% – 20.8%) for each 1</w:t>
       </w:r>
       <m:oMath>
         <m:sSup>
@@ -4688,6 +4839,182 @@
                 <pic:pic>
                   <pic:nvPicPr>
                     <pic:cNvPr descr="ms_files/figure-docx/trait%20hist-1.png" id="0" name="Picture"/>
+                    <pic:cNvPicPr>
+                      <a:picLocks noChangeArrowheads="1" noChangeAspect="1"/>
+                    </pic:cNvPicPr>
+                  </pic:nvPicPr>
+                  <pic:blipFill>
+                    <a:blip r:embed="rId35"/>
+                    <a:stretch>
+                      <a:fillRect/>
+                    </a:stretch>
+                  </pic:blipFill>
+                  <pic:spPr bwMode="auto">
+                    <a:xfrm>
+                      <a:off x="0" y="0"/>
+                      <a:ext cx="4582182" cy="4582182"/>
+                    </a:xfrm>
+                    <a:prstGeom prst="rect">
+                      <a:avLst/>
+                    </a:prstGeom>
+                    <a:noFill/>
+                    <a:ln w="9525">
+                      <a:noFill/>
+                      <a:headEnd/>
+                      <a:tailEnd/>
+                    </a:ln>
+                  </pic:spPr>
+                </pic:pic>
+              </a:graphicData>
+            </a:graphic>
+          </wp:inline>
+        </w:drawing>
+      </w:r>
+    </w:p>
+    <w:p>
+      <w:pPr>
+        <w:pStyle w:val="ImageCaption"/>
+      </w:pPr>
+      <w:r>
+        <w:t xml:space="preserve">Figure 2.</w:t>
+      </w:r>
+    </w:p>
+    <w:p>
+      <w:pPr>
+        <w:pStyle w:val="BodyText"/>
+      </w:pPr>
+      <w:r>
+        <w:t xml:space="preserve">The skew of energy fluxes towards populations with smaller/larger body sizes showed a small, yet systematic association with stream temperature (Figure 4). The median effect size of increasing temperature was to shift the skewness coefficient,</w:t>
+      </w:r>
+      <w:r>
+        <w:t xml:space="preserve"> </w:t>
+      </w:r>
+      <m:oMath>
+        <m:r>
+          <m:t>S</m:t>
+        </m:r>
+        <m:sSub>
+          <m:e>
+            <m:r>
+              <m:t>k</m:t>
+            </m:r>
+          </m:e>
+          <m:sub>
+            <m:r>
+              <m:t>f</m:t>
+            </m:r>
+            <m:r>
+              <m:t>l</m:t>
+            </m:r>
+            <m:r>
+              <m:t>u</m:t>
+            </m:r>
+            <m:r>
+              <m:t>x</m:t>
+            </m:r>
+          </m:sub>
+        </m:sSub>
+      </m:oMath>
+      <w:r>
+        <w:t xml:space="preserve">, -0.02 units (-0.02—0.02 95% PI) for every 1</w:t>
+      </w:r>
+      <m:oMath>
+        <m:sSup>
+          <m:e>
+            <m:r>
+              <m:t>​</m:t>
+            </m:r>
+          </m:e>
+          <m:sup>
+            <m:r>
+              <m:rPr>
+                <m:sty m:val="p"/>
+              </m:rPr>
+              <m:t>∘</m:t>
+            </m:r>
+          </m:sup>
+        </m:sSup>
+      </m:oMath>
+      <w:r>
+        <w:t xml:space="preserve">C increase. Similarly, energy fluxes through the community skewed increasingly toward higher turnover (</w:t>
+      </w:r>
+      <w:r>
+        <w:rPr>
+          <w:iCs/>
+          <w:i/>
+        </w:rPr>
+        <w:t xml:space="preserve">P:B</w:t>
+      </w:r>
+      <w:r>
+        <w:t xml:space="preserve">) organisms with increasing temperature. The median increase in</w:t>
+      </w:r>
+      <w:r>
+        <w:t xml:space="preserve"> </w:t>
+      </w:r>
+      <m:oMath>
+        <m:r>
+          <m:t>S</m:t>
+        </m:r>
+        <m:sSub>
+          <m:e>
+            <m:r>
+              <m:t>k</m:t>
+            </m:r>
+          </m:e>
+          <m:sub>
+            <m:r>
+              <m:t>f</m:t>
+            </m:r>
+            <m:r>
+              <m:t>l</m:t>
+            </m:r>
+            <m:r>
+              <m:t>u</m:t>
+            </m:r>
+            <m:r>
+              <m:t>x</m:t>
+            </m:r>
+          </m:sub>
+        </m:sSub>
+      </m:oMath>
+      <w:r>
+        <w:t xml:space="preserve"> </w:t>
+      </w:r>
+      <w:r>
+        <w:t xml:space="preserve">towards higher</w:t>
+      </w:r>
+      <w:r>
+        <w:t xml:space="preserve"> </w:t>
+      </w:r>
+      <w:r>
+        <w:rPr>
+          <w:iCs/>
+          <w:i/>
+        </w:rPr>
+        <w:t xml:space="preserve">P:B</w:t>
+      </w:r>
+      <w:r>
+        <w:t xml:space="preserve"> </w:t>
+      </w:r>
+      <w:r>
+        <w:t xml:space="preserve">populations was 0.02 (0.02–0.02 95% PI; Figure 4).</w:t>
+      </w:r>
+    </w:p>
+    <w:p>
+      <w:pPr>
+        <w:pStyle w:val="CaptionedFigure"/>
+      </w:pPr>
+      <w:r>
+        <w:drawing>
+          <wp:inline>
+            <wp:extent cx="4582182" cy="4582182"/>
+            <wp:effectExtent b="0" l="0" r="0" t="0"/>
+            <wp:docPr descr="Figure 3." title="" id="1" name="Picture"/>
+            <a:graphic>
+              <a:graphicData uri="http://schemas.openxmlformats.org/drawingml/2006/picture">
+                <pic:pic>
+                  <pic:nvPicPr>
+                    <pic:cNvPr descr="ms_files/figure-docx/lorenz%20analysis-1.png" id="0" name="Picture"/>
                     <pic:cNvPicPr>
                       <a:picLocks noChangeArrowheads="1" noChangeAspect="1"/>
                     </pic:cNvPicPr>
@@ -4725,7 +5052,7 @@
         <w:pStyle w:val="ImageCaption"/>
       </w:pPr>
       <w:r>
-        <w:t xml:space="preserve">Figure 2.</w:t>
+        <w:t xml:space="preserve">Figure 3.</w:t>
       </w:r>
     </w:p>
     <w:p>
@@ -4733,7 +5060,7 @@
         <w:pStyle w:val="BodyText"/>
       </w:pPr>
       <w:r>
-        <w:t xml:space="preserve">The skew of energy fluxes towards populations with smaller/larger body sizes showed some systematic variation with stream temperature (Figure 4). The median effect size of increasing temperature was to shift the skewness coefficient,</w:t>
+        <w:t xml:space="preserve">We compared the empirical</w:t>
       </w:r>
       <w:r>
         <w:t xml:space="preserve"> </w:t>
@@ -4765,10 +5092,26 @@
         </m:sSub>
       </m:oMath>
       <w:r>
-        <w:t xml:space="preserve">, -0.03 units (-0.05 – 0.04 95% PI) for every 1</w:t>
-      </w:r>
-      <w:r>
-        <w:t xml:space="preserve"> </w:t>
+        <w:t xml:space="preserve"> </w:t>
+      </w:r>
+      <w:r>
+        <w:t xml:space="preserve">measurement within streams to a random ordering to detect random vs. non-random structure in community energy fluxes. The probability of observing a similar or more extreme skew of within stream OM fluxes in relation to species body size ranged from 0.34 (0.19–0.56 95% PI) to 0.79 (0.07–0.95 95% PI). Similarly, the probability of a more extremely skewed distribution in relation to population</w:t>
+      </w:r>
+      <w:r>
+        <w:t xml:space="preserve"> </w:t>
+      </w:r>
+      <w:r>
+        <w:rPr>
+          <w:iCs/>
+          <w:i/>
+        </w:rPr>
+        <w:t xml:space="preserve">P:B</w:t>
+      </w:r>
+      <w:r>
+        <w:t xml:space="preserve"> </w:t>
+      </w:r>
+      <w:r>
+        <w:t xml:space="preserve">ranged from 0.21 (0.08 – 0.28 95% PI) to 0.75 (0.18 – 0.94 95% PI). The probability that energy fluxes were organized randomly or non-randomly in regards to body size showed a 1.4% (1.1% – 1.7% 95% PI) change with 1</w:t>
       </w:r>
       <m:oMath>
         <m:sSup>
@@ -4788,42 +5131,10 @@
         </m:sSup>
       </m:oMath>
       <w:r>
-        <w:t xml:space="preserve">C increase. While the 95% PI contained zero, the estimated effect of temperature on</w:t>
-      </w:r>
-      <w:r>
-        <w:t xml:space="preserve"> </w:t>
-      </w:r>
-      <m:oMath>
-        <m:r>
-          <m:t>S</m:t>
-        </m:r>
-        <m:sSub>
-          <m:e>
-            <m:r>
-              <m:t>k</m:t>
-            </m:r>
-          </m:e>
-          <m:sub>
-            <m:r>
-              <m:t>f</m:t>
-            </m:r>
-            <m:r>
-              <m:t>l</m:t>
-            </m:r>
-            <m:r>
-              <m:t>u</m:t>
-            </m:r>
-            <m:r>
-              <m:t>x</m:t>
-            </m:r>
-          </m:sub>
-        </m:sSub>
-      </m:oMath>
-      <w:r>
-        <w:t xml:space="preserve"> </w:t>
-      </w:r>
-      <w:r>
-        <w:t xml:space="preserve">towards lower body size populations exhibited a bimodal distribution around zero (Figure SXa), however, 93.3% of values fell below zero (Figure SXa). Similarly, energy fluxes through the community skewed increasingly toward higher turnover (</w:t>
+        <w:t xml:space="preserve">C change in temperature (Figure 5 top). Further, there was a trend towards a more structured energy flux distribution with regard to population</w:t>
+      </w:r>
+      <w:r>
+        <w:t xml:space="preserve"> </w:t>
       </w:r>
       <w:r>
         <w:rPr>
@@ -4833,190 +5144,30 @@
         <w:t xml:space="preserve">P:B</w:t>
       </w:r>
       <w:r>
-        <w:t xml:space="preserve">) organisms with increasing temperature. The median increase in</w:t>
-      </w:r>
-      <w:r>
-        <w:t xml:space="preserve"> </w:t>
+        <w:t xml:space="preserve"> </w:t>
+      </w:r>
+      <w:r>
+        <w:t xml:space="preserve">at higher temperatures. The probability of observing such skewed energy fluxes randomly became less likely with temperatures, such that the probability of random ordering decreased -2.7% (-3.1% – -2.2% 95% PI) for every 1</w:t>
       </w:r>
       <m:oMath>
-        <m:r>
-          <m:t>S</m:t>
-        </m:r>
-        <m:sSub>
+        <m:sSup>
           <m:e>
             <m:r>
-              <m:t>k</m:t>
+              <m:t>​</m:t>
             </m:r>
           </m:e>
-          <m:sub>
-            <m:r>
-              <m:t>f</m:t>
-            </m:r>
-            <m:r>
-              <m:t>l</m:t>
-            </m:r>
-            <m:r>
-              <m:t>u</m:t>
-            </m:r>
-            <m:r>
-              <m:t>x</m:t>
-            </m:r>
-          </m:sub>
-        </m:sSub>
+          <m:sup>
+            <m:r>
+              <m:rPr>
+                <m:sty m:val="p"/>
+              </m:rPr>
+              <m:t>∘</m:t>
+            </m:r>
+          </m:sup>
+        </m:sSup>
       </m:oMath>
       <w:r>
-        <w:t xml:space="preserve"> </w:t>
-      </w:r>
-      <w:r>
-        <w:t xml:space="preserve">towards higher</w:t>
-      </w:r>
-      <w:r>
-        <w:t xml:space="preserve"> </w:t>
-      </w:r>
-      <w:r>
-        <w:rPr>
-          <w:iCs/>
-          <w:i/>
-        </w:rPr>
-        <w:t xml:space="preserve">P:B</w:t>
-      </w:r>
-      <w:r>
-        <w:t xml:space="preserve"> </w:t>
-      </w:r>
-      <w:r>
-        <w:t xml:space="preserve">populations was 0.04 (0.01 – 0.06 95% PI; Figure 4), with 99.4% of estimates above zero.</w:t>
-      </w:r>
-    </w:p>
-    <w:p>
-      <w:pPr>
-        <w:pStyle w:val="CaptionedFigure"/>
-      </w:pPr>
-      <w:r>
-        <w:drawing>
-          <wp:inline>
-            <wp:extent cx="4582182" cy="4582182"/>
-            <wp:effectExtent b="0" l="0" r="0" t="0"/>
-            <wp:docPr descr="Figure 3." title="" id="1" name="Picture"/>
-            <a:graphic>
-              <a:graphicData uri="http://schemas.openxmlformats.org/drawingml/2006/picture">
-                <pic:pic>
-                  <pic:nvPicPr>
-                    <pic:cNvPr descr="ms_files/figure-docx/lorenz%20analysis-1.png" id="0" name="Picture"/>
-                    <pic:cNvPicPr>
-                      <a:picLocks noChangeArrowheads="1" noChangeAspect="1"/>
-                    </pic:cNvPicPr>
-                  </pic:nvPicPr>
-                  <pic:blipFill>
-                    <a:blip r:embed="rId37"/>
-                    <a:stretch>
-                      <a:fillRect/>
-                    </a:stretch>
-                  </pic:blipFill>
-                  <pic:spPr bwMode="auto">
-                    <a:xfrm>
-                      <a:off x="0" y="0"/>
-                      <a:ext cx="4582182" cy="4582182"/>
-                    </a:xfrm>
-                    <a:prstGeom prst="rect">
-                      <a:avLst/>
-                    </a:prstGeom>
-                    <a:noFill/>
-                    <a:ln w="9525">
-                      <a:noFill/>
-                      <a:headEnd/>
-                      <a:tailEnd/>
-                    </a:ln>
-                  </pic:spPr>
-                </pic:pic>
-              </a:graphicData>
-            </a:graphic>
-          </wp:inline>
-        </w:drawing>
-      </w:r>
-    </w:p>
-    <w:p>
-      <w:pPr>
-        <w:pStyle w:val="ImageCaption"/>
-      </w:pPr>
-      <w:r>
-        <w:t xml:space="preserve">Figure 3.</w:t>
-      </w:r>
-    </w:p>
-    <w:p>
-      <w:pPr>
-        <w:pStyle w:val="BodyText"/>
-      </w:pPr>
-      <w:r>
-        <w:t xml:space="preserve">We compared the empirical</w:t>
-      </w:r>
-      <w:r>
-        <w:t xml:space="preserve"> </w:t>
-      </w:r>
-      <m:oMath>
-        <m:r>
-          <m:t>S</m:t>
-        </m:r>
-        <m:sSub>
-          <m:e>
-            <m:r>
-              <m:t>k</m:t>
-            </m:r>
-          </m:e>
-          <m:sub>
-            <m:r>
-              <m:t>f</m:t>
-            </m:r>
-            <m:r>
-              <m:t>l</m:t>
-            </m:r>
-            <m:r>
-              <m:t>u</m:t>
-            </m:r>
-            <m:r>
-              <m:t>x</m:t>
-            </m:r>
-          </m:sub>
-        </m:sSub>
-      </m:oMath>
-      <w:r>
-        <w:t xml:space="preserve"> </w:t>
-      </w:r>
-      <w:r>
-        <w:t xml:space="preserve">measurement within streams to a random ordering to detect random vs. non-random structure in community energy fluxes. The probability of observing a similar or more extreme skew of within stream OM fluxes in relation to species body size ranged from 0.34 (0.19 – 0.56) to 0.79 (0.07 – 0.95). Similarly, the probability of a more extremely skewed distribution in relation to population</w:t>
-      </w:r>
-      <w:r>
-        <w:t xml:space="preserve"> </w:t>
-      </w:r>
-      <w:r>
-        <w:rPr>
-          <w:iCs/>
-          <w:i/>
-        </w:rPr>
-        <w:t xml:space="preserve">P:B</w:t>
-      </w:r>
-      <w:r>
-        <w:t xml:space="preserve"> </w:t>
-      </w:r>
-      <w:r>
-        <w:t xml:space="preserve">ranged from 0.21 (0.08 – 0.28) to 0.75 (0.18 – 0.94). The probability that energy fluxes were organized randomly or non-randomly in regards to body size showed no clear association with temperature (Figure S5), however, there was a trend towards community energy fluxes becoming more organized (less</w:t>
-      </w:r>
-      <w:r>
-        <w:t xml:space="preserve"> </w:t>
-      </w:r>
-      <w:r>
-        <w:t xml:space="preserve">“</w:t>
-      </w:r>
-      <w:r>
-        <w:t xml:space="preserve">randomly</w:t>
-      </w:r>
-      <w:r>
-        <w:t xml:space="preserve">”</w:t>
-      </w:r>
-      <w:r>
-        <w:t xml:space="preserve"> </w:t>
-      </w:r>
-      <w:r>
-        <w:t xml:space="preserve">structured) in relation to biomass turnover with increasing temperatures (Figure XX). This relationship exhibited a concave up relationship with temperature, showing a clear trend toward less-random organization from cool to mid-range temperatures and returning towards a more likely random organization at the warmest stream.</w:t>
+        <w:t xml:space="preserve">C increase.</w:t>
       </w:r>
     </w:p>
     <w:p>
@@ -5028,7 +5179,7 @@
           <wp:inline>
             <wp:extent cx="4620126" cy="3696101"/>
             <wp:effectExtent b="0" l="0" r="0" t="0"/>
-            <wp:docPr descr="Figure 4." title="" id="1" name="Picture"/>
+            <wp:docPr descr="Figure 4. Probability distribution of empirical Skflux measurements compared to random species ordering." title="" id="1" name="Picture"/>
             <a:graphic>
               <a:graphicData uri="http://schemas.openxmlformats.org/drawingml/2006/picture">
                 <pic:pic>
@@ -5039,7 +5190,7 @@
                     </pic:cNvPicPr>
                   </pic:nvPicPr>
                   <pic:blipFill>
-                    <a:blip r:embed="rId38"/>
+                    <a:blip r:embed="rId37"/>
                     <a:stretch>
                       <a:fillRect/>
                     </a:stretch>
@@ -5071,19 +5222,31 @@
         <w:pStyle w:val="ImageCaption"/>
       </w:pPr>
       <w:r>
-        <w:t xml:space="preserve">Figure 4.</w:t>
-      </w:r>
-    </w:p>
-    <w:p>
-      <w:pPr>
-        <w:pStyle w:val="BodyText"/>
+        <w:t xml:space="preserve">Figure 4. Probability distribution of empirical Sk</w:t>
+      </w:r>
+      <w:r>
+        <w:rPr>
+          <w:vertAlign w:val="subscript"/>
+        </w:rPr>
+        <w:t xml:space="preserve">flux</w:t>
+      </w:r>
+      <w:r>
+        <w:t xml:space="preserve"> </w:t>
+      </w:r>
+      <w:r>
+        <w:t xml:space="preserve">measurements compared to random species ordering.</w:t>
+      </w:r>
+    </w:p>
+    <w:p>
+      <w:pPr>
+        <w:pStyle w:val="CaptionedFigure"/>
       </w:pPr>
       <w:r>
         <w:drawing>
           <wp:inline>
-            <wp:extent cx="4620126" cy="3696101"/>
+            <wp:extent cx="5943600" cy="3657600"/>
             <wp:effectExtent b="0" l="0" r="0" t="0"/>
-            <wp:docPr descr="" title="" id="1" name="Picture"/>
+            <wp:docPr descr="Figure 5. Empirical flux measurements (left column), the probability of observing a more Skflux value more extreme (middle), and the estimated effect of increasing temperature on the probability of random ordering (right column) for energy flux distributions in relation to body size (top) and population P:B (bottom)." title="" id="1" name="Picture"/>
             <a:graphic>
               <a:graphicData uri="http://schemas.openxmlformats.org/drawingml/2006/picture">
                 <pic:pic>
@@ -5094,7 +5257,7 @@
                     </pic:cNvPicPr>
                   </pic:nvPicPr>
                   <pic:blipFill>
-                    <a:blip r:embed="rId39"/>
+                    <a:blip r:embed="rId38"/>
                     <a:stretch>
                       <a:fillRect/>
                     </a:stretch>
@@ -5102,7 +5265,7 @@
                   <pic:spPr bwMode="auto">
                     <a:xfrm>
                       <a:off x="0" y="0"/>
-                      <a:ext cx="4620126" cy="3696101"/>
+                      <a:ext cx="5943600" cy="3657600"/>
                     </a:xfrm>
                     <a:prstGeom prst="rect">
                       <a:avLst/>
@@ -5120,19 +5283,25 @@
           </wp:inline>
         </w:drawing>
       </w:r>
-      <w:r>
-        <w:t xml:space="preserve"> </w:t>
-      </w:r>
-      <w:r>
-        <w:t xml:space="preserve"># Discussion</w:t>
-      </w:r>
-    </w:p>
-    <w:p>
-      <w:pPr>
-        <w:pStyle w:val="BodyText"/>
-      </w:pPr>
-      <w:r>
-        <w:t xml:space="preserve">Rising global temperatures are altering the pathways of energy flow across and within ecosystems with potential consequences for the services they provide. Here, we document shifting energy flow pathways across a wide natural temperature gradient to show that while increasing mean annual temperatures led to expected reductions in mean community body size and increases in mean biomass turnover rates across stream consumer communities, increasing temperatures also systematically skewed energy fluxes</w:t>
+    </w:p>
+    <w:p>
+      <w:pPr>
+        <w:pStyle w:val="ImageCaption"/>
+      </w:pPr>
+      <w:r>
+        <w:t xml:space="preserve">Figure 5. Empirical flux measurements (left column), the probability of observing a more Sk</w:t>
+      </w:r>
+      <w:r>
+        <w:rPr>
+          <w:vertAlign w:val="subscript"/>
+        </w:rPr>
+        <w:t xml:space="preserve">flux</w:t>
+      </w:r>
+      <w:r>
+        <w:t xml:space="preserve"> </w:t>
+      </w:r>
+      <w:r>
+        <w:t xml:space="preserve">value more extreme (middle), and the estimated effect of increasing temperature on the probability of random ordering (right column) for energy flux distributions in relation to body size (top) and population</w:t>
       </w:r>
       <w:r>
         <w:t xml:space="preserve"> </w:t>
@@ -5142,6 +5311,41 @@
           <w:iCs/>
           <w:i/>
         </w:rPr>
+        <w:t xml:space="preserve">P:B</w:t>
+      </w:r>
+      <w:r>
+        <w:t xml:space="preserve"> </w:t>
+      </w:r>
+      <w:r>
+        <w:t xml:space="preserve">(bottom).</w:t>
+      </w:r>
+    </w:p>
+    <w:bookmarkEnd w:id="39"/>
+    <w:bookmarkEnd w:id="40"/>
+    <w:bookmarkStart w:id="41" w:name="discussion"/>
+    <w:p>
+      <w:pPr>
+        <w:pStyle w:val="Heading1"/>
+      </w:pPr>
+      <w:r>
+        <w:t xml:space="preserve">Discussion</w:t>
+      </w:r>
+    </w:p>
+    <w:p>
+      <w:pPr>
+        <w:pStyle w:val="FirstParagraph"/>
+      </w:pPr>
+      <w:r>
+        <w:t xml:space="preserve">Rising global temperatures are altering the pathways of energy flow across and within ecosystems with potential consequences for the services they provide. Here, we document shifting energy flow pathways across a wide natural temperature gradient to show that while increasing mean annual temperatures led to expected reductions in mean community body size and increases in mean biomass turnover rates across stream consumer communities, increasing temperatures also systematically skewed energy fluxes</w:t>
+      </w:r>
+      <w:r>
+        <w:t xml:space="preserve"> </w:t>
+      </w:r>
+      <w:r>
+        <w:rPr>
+          <w:iCs/>
+          <w:i/>
+        </w:rPr>
         <w:t xml:space="preserve">within</w:t>
       </w:r>
       <w:r>
@@ -5164,17 +5368,7 @@
         <w:pStyle w:val="BodyText"/>
       </w:pPr>
       <w:r>
-        <w:t xml:space="preserve">(</w:t>
-      </w:r>
-      <w:r>
-        <w:rPr>
-          <w:bCs/>
-          <w:b/>
-        </w:rPr>
-        <w:t xml:space="preserve">diaz2021?</w:t>
-      </w:r>
-      <w:r>
-        <w:t xml:space="preserve">)</w:t>
+        <w:t xml:space="preserve">(Diaz et al. 2021)</w:t>
       </w:r>
       <w:r>
         <w:t xml:space="preserve"> </w:t>
@@ -5216,7 +5410,6 @@
         <w:t xml:space="preserve">. Yet, identifying general effects of temperature is a necessary step towards understanding how future warming may alter the functioning of ecosystems and the services they provide.</w:t>
       </w:r>
     </w:p>
-    <w:bookmarkEnd w:id="40"/>
     <w:bookmarkEnd w:id="41"/>
     <w:bookmarkStart w:id="42" w:name="acknowledgements"/>
     <w:p>
@@ -5236,7 +5429,7 @@
       </w:r>
     </w:p>
     <w:bookmarkEnd w:id="42"/>
-    <w:bookmarkStart w:id="98" w:name="references"/>
+    <w:bookmarkStart w:id="99" w:name="references"/>
     <w:p>
       <w:pPr>
         <w:pStyle w:val="Heading1"/>
@@ -5245,7 +5438,7 @@
         <w:t xml:space="preserve">References</w:t>
       </w:r>
     </w:p>
-    <w:bookmarkStart w:id="97" w:name="refs"/>
+    <w:bookmarkStart w:id="98" w:name="refs"/>
     <w:bookmarkStart w:id="43" w:name="ref-andersen2013"/>
     <w:p>
       <w:pPr>
@@ -5855,17 +6048,27 @@
       </w:r>
     </w:p>
     <w:bookmarkEnd w:id="60"/>
-    <w:bookmarkStart w:id="61" w:name="ref-demars2011"/>
+    <w:bookmarkStart w:id="61" w:name="ref-dell2014"/>
     <w:p>
       <w:pPr>
         <w:pStyle w:val="Bibliography"/>
       </w:pPr>
       <w:r>
+        <w:t xml:space="preserve">Dell, A. I., S. Pawar, and V. M. Savage. 2014. Temperature dependence of trophic interactions are driven by asymmetry of species responses and foraging strategy. Journal of Animal Ecology 83:70–84.</w:t>
+      </w:r>
+    </w:p>
+    <w:bookmarkEnd w:id="61"/>
+    <w:bookmarkStart w:id="62" w:name="ref-demars2011"/>
+    <w:p>
+      <w:pPr>
+        <w:pStyle w:val="Bibliography"/>
+      </w:pPr>
+      <w:r>
         <w:t xml:space="preserve">Demars, B. O. L., J. R. Manson, J. S. Ólafsson, G. M. Gíslason, R. Gudmundsdóttir, G. Woodward, J. Reiss, D. E. Pichler, J. J. Rasmussen, and N. Friberg. 2011. Temperature and the metabolic balance of streams. Freshwater Biology 56:1106–1121.</w:t>
       </w:r>
     </w:p>
-    <w:bookmarkEnd w:id="61"/>
-    <w:bookmarkStart w:id="62" w:name="ref-diaz2021a"/>
+    <w:bookmarkEnd w:id="62"/>
+    <w:bookmarkStart w:id="63" w:name="ref-diaz2021a"/>
     <w:p>
       <w:pPr>
         <w:pStyle w:val="Bibliography"/>
@@ -5874,8 +6077,8 @@
         <w:t xml:space="preserve">Diaz, R. M., H. Ye, and S. K. M. Ernest. 2021. Empirical abundance distributions are more uneven than expected given their statistical baseline. Ecology Letters n/a.</w:t>
       </w:r>
     </w:p>
-    <w:bookmarkEnd w:id="62"/>
-    <w:bookmarkStart w:id="63" w:name="ref-fordyce2011"/>
+    <w:bookmarkEnd w:id="63"/>
+    <w:bookmarkStart w:id="64" w:name="ref-fordyce2011"/>
     <w:p>
       <w:pPr>
         <w:pStyle w:val="Bibliography"/>
@@ -5926,8 +6129,8 @@
         <w:t xml:space="preserve">. PLOS ONE 6:e26785.</w:t>
       </w:r>
     </w:p>
-    <w:bookmarkEnd w:id="63"/>
-    <w:bookmarkStart w:id="64" w:name="ref-friberg2009"/>
+    <w:bookmarkEnd w:id="64"/>
+    <w:bookmarkStart w:id="65" w:name="ref-friberg2009"/>
     <w:p>
       <w:pPr>
         <w:pStyle w:val="Bibliography"/>
@@ -5936,8 +6139,8 @@
         <w:t xml:space="preserve">Friberg, N., J. B. Dybkjær, J. S. Olafsson, G. M. Gislason, S. E. Larsen, and T. L. Lauridsen. 2009. Relationships between structure and function in streams contrasting in temperature. Freshwater Biology 54:2051–2068.</w:t>
       </w:r>
     </w:p>
-    <w:bookmarkEnd w:id="64"/>
-    <w:bookmarkStart w:id="65" w:name="ref-gibert2019"/>
+    <w:bookmarkEnd w:id="65"/>
+    <w:bookmarkStart w:id="66" w:name="ref-gibert2019"/>
     <w:p>
       <w:pPr>
         <w:pStyle w:val="Bibliography"/>
@@ -5946,8 +6149,8 @@
         <w:t xml:space="preserve">Gibert, J. P. 2019. Temperature directly and indirectly influences food web structure. Scientific Reports 9:5312.</w:t>
       </w:r>
     </w:p>
-    <w:bookmarkEnd w:id="65"/>
-    <w:bookmarkStart w:id="66" w:name="ref-gibert2017"/>
+    <w:bookmarkEnd w:id="66"/>
+    <w:bookmarkStart w:id="67" w:name="ref-gibert2017"/>
     <w:p>
       <w:pPr>
         <w:pStyle w:val="Bibliography"/>
@@ -5956,8 +6159,8 @@
         <w:t xml:space="preserve">Gibert, J. P., and J. P. DeLong. 2017. Phenotypic variation explains food web structural patterns. Proceedings of the National Academy of Sciences 114:11187–11192.</w:t>
       </w:r>
     </w:p>
-    <w:bookmarkEnd w:id="66"/>
-    <w:bookmarkStart w:id="67" w:name="ref-gillooly2001"/>
+    <w:bookmarkEnd w:id="67"/>
+    <w:bookmarkStart w:id="68" w:name="ref-gillooly2001"/>
     <w:p>
       <w:pPr>
         <w:pStyle w:val="Bibliography"/>
@@ -5966,8 +6169,8 @@
         <w:t xml:space="preserve">Gillooly, J. F., J. H. Brown, G. B. West, V. M. Savage, and E. L. Charnov. 2001. Effects of size and temperature on metabolic rate. Science (New York, N.Y.) 293:2248–2251.</w:t>
       </w:r>
     </w:p>
-    <w:bookmarkEnd w:id="67"/>
-    <w:bookmarkStart w:id="68" w:name="ref-gini1921"/>
+    <w:bookmarkEnd w:id="68"/>
+    <w:bookmarkStart w:id="69" w:name="ref-gini1921"/>
     <w:p>
       <w:pPr>
         <w:pStyle w:val="Bibliography"/>
@@ -5997,8 +6200,8 @@
         <w:t xml:space="preserve">. The Economic Journal 31:124–126.</w:t>
       </w:r>
     </w:p>
-    <w:bookmarkEnd w:id="68"/>
-    <w:bookmarkStart w:id="69" w:name="ref-haegeman2008"/>
+    <w:bookmarkEnd w:id="69"/>
+    <w:bookmarkStart w:id="70" w:name="ref-haegeman2008"/>
     <w:p>
       <w:pPr>
         <w:pStyle w:val="Bibliography"/>
@@ -6007,8 +6210,8 @@
         <w:t xml:space="preserve">Haegeman, B., and M. Loreau. 2008. Limitations of entropy maximization in ecology. Oikos 117:1700–1710.</w:t>
       </w:r>
     </w:p>
-    <w:bookmarkEnd w:id="69"/>
-    <w:bookmarkStart w:id="70" w:name="ref-hannesdottir2013"/>
+    <w:bookmarkEnd w:id="70"/>
+    <w:bookmarkStart w:id="71" w:name="ref-hannesdottir2013"/>
     <w:p>
       <w:pPr>
         <w:pStyle w:val="Bibliography"/>
@@ -6038,8 +6241,8 @@
         <w:t xml:space="preserve">. Advances in Ecological Research 48:285–342.</w:t>
       </w:r>
     </w:p>
-    <w:bookmarkEnd w:id="70"/>
-    <w:bookmarkStart w:id="71" w:name="ref-hood2018"/>
+    <w:bookmarkEnd w:id="71"/>
+    <w:bookmarkStart w:id="72" w:name="ref-hood2018"/>
     <w:p>
       <w:pPr>
         <w:pStyle w:val="Bibliography"/>
@@ -6048,8 +6251,8 @@
         <w:t xml:space="preserve">Hood, J. M., J. P. Benstead, W. F. Cross, A. D. Huryn, P. W. Johnson, G. M. Gíslason, J. R. Junker, D. Nelson, J. S. Ólafsson, and C. Tran. 2018. Increased resource use efficiency amplifies positive response of aquatic primary production to experimental warming. Global Change Biology 24:1069–1084.</w:t>
       </w:r>
     </w:p>
-    <w:bookmarkEnd w:id="71"/>
-    <w:bookmarkStart w:id="72" w:name="ref-huryn1986"/>
+    <w:bookmarkEnd w:id="72"/>
+    <w:bookmarkStart w:id="73" w:name="ref-huryn1986"/>
     <w:p>
       <w:pPr>
         <w:pStyle w:val="Bibliography"/>
@@ -6076,8 +6279,8 @@
         <w:t xml:space="preserve">) and its application to studies of secondary production. Limnology and Oceanography 31:216–221.</w:t>
       </w:r>
     </w:p>
-    <w:bookmarkEnd w:id="72"/>
-    <w:bookmarkStart w:id="73" w:name="ref-junker2020"/>
+    <w:bookmarkEnd w:id="73"/>
+    <w:bookmarkStart w:id="74" w:name="ref-junker2020"/>
     <w:p>
       <w:pPr>
         <w:pStyle w:val="Bibliography"/>
@@ -6086,8 +6289,8 @@
         <w:t xml:space="preserve">Junker, J. R., W. F. Cross, J. P. Benstead, A. D. Huryn, J. M. Hood, D. Nelson, G. M. Gíslason, and J. S. Ólafsson. 2020. Resource supply governs the apparent temperature dependence of animal production in stream ecosystems. Ecology Letters 23:1809–1819.</w:t>
       </w:r>
     </w:p>
-    <w:bookmarkEnd w:id="73"/>
-    <w:bookmarkStart w:id="74" w:name="ref-lorenz1905"/>
+    <w:bookmarkEnd w:id="74"/>
+    <w:bookmarkStart w:id="75" w:name="ref-lorenz1905"/>
     <w:p>
       <w:pPr>
         <w:pStyle w:val="Bibliography"/>
@@ -6129,8 +6332,8 @@
         <w:t xml:space="preserve">. Publications of the American Statistical Association 9:209.</w:t>
       </w:r>
     </w:p>
-    <w:bookmarkEnd w:id="74"/>
-    <w:bookmarkStart w:id="75" w:name="ref-may1972"/>
+    <w:bookmarkEnd w:id="75"/>
+    <w:bookmarkStart w:id="76" w:name="ref-may1972"/>
     <w:p>
       <w:pPr>
         <w:pStyle w:val="Bibliography"/>
@@ -6160,8 +6363,8 @@
         <w:t xml:space="preserve">? Nature 238:413–414.</w:t>
       </w:r>
     </w:p>
-    <w:bookmarkEnd w:id="75"/>
-    <w:bookmarkStart w:id="76" w:name="ref-mccann1998"/>
+    <w:bookmarkEnd w:id="76"/>
+    <w:bookmarkStart w:id="77" w:name="ref-mccann1998"/>
     <w:p>
       <w:pPr>
         <w:pStyle w:val="Bibliography"/>
@@ -6170,8 +6373,8 @@
         <w:t xml:space="preserve">McCann, K., A. Hastings, and G. R. Huxel. 1998. Weak trophic interactions and the balance of nature. Nature 395:794–798.</w:t>
       </w:r>
     </w:p>
-    <w:bookmarkEnd w:id="76"/>
-    <w:bookmarkStart w:id="77" w:name="ref-merritt2008"/>
+    <w:bookmarkEnd w:id="77"/>
+    <w:bookmarkStart w:id="78" w:name="ref-merritt2008"/>
     <w:p>
       <w:pPr>
         <w:pStyle w:val="Bibliography"/>
@@ -6231,8 +6434,8 @@
         <w:t xml:space="preserve">.</w:t>
       </w:r>
     </w:p>
-    <w:bookmarkEnd w:id="77"/>
-    <w:bookmarkStart w:id="78" w:name="ref-nelson2017a"/>
+    <w:bookmarkEnd w:id="78"/>
+    <w:bookmarkStart w:id="79" w:name="ref-nelson2017a"/>
     <w:p>
       <w:pPr>
         <w:pStyle w:val="Bibliography"/>
@@ -6241,8 +6444,8 @@
         <w:t xml:space="preserve">Nelson, D., J. P. Benstead, A. D. Huryn, W. F. Cross, J. M. Hood, P. W. Johnson, J. R. Junker, G. M. Gíslason, and J. S. Ólafsson. 2017a. Shifts in community size structure drive temperature invariance of secondary production in a stream-warming experiment. Ecology 98:1797–1806.</w:t>
       </w:r>
     </w:p>
-    <w:bookmarkEnd w:id="78"/>
-    <w:bookmarkStart w:id="79" w:name="ref-nelson2017"/>
+    <w:bookmarkEnd w:id="79"/>
+    <w:bookmarkStart w:id="80" w:name="ref-nelson2017"/>
     <w:p>
       <w:pPr>
         <w:pStyle w:val="Bibliography"/>
@@ -6251,8 +6454,8 @@
         <w:t xml:space="preserve">Nelson, D., J. P. Benstead, A. D. Huryn, W. F. Cross, J. M. Hood, P. W. Johnson, J. R. Junker, G. M. Gíslason, and J. S. Ólafsson. 2017b. Experimental whole-stream warming alters community size structure. Global Change Biology 23:2618–2628.</w:t>
       </w:r>
     </w:p>
-    <w:bookmarkEnd w:id="79"/>
-    <w:bookmarkStart w:id="80" w:name="ref-nelson2020"/>
+    <w:bookmarkEnd w:id="80"/>
+    <w:bookmarkStart w:id="81" w:name="ref-nelson2020"/>
     <w:p>
       <w:pPr>
         <w:pStyle w:val="Bibliography"/>
@@ -6261,8 +6464,8 @@
         <w:t xml:space="preserve">Nelson, D., J. P. Benstead, A. D. Huryn, W. F. Cross, J. M. Hood, P. W. Johnson, J. R. Junker, G. M. Gíslason, and J. S. Ólafsson. 2020. Thermal niche diversity and trophic redundancy drive neutral effects of warming on energy flux through a stream food web. Ecology.</w:t>
       </w:r>
     </w:p>
-    <w:bookmarkEnd w:id="80"/>
-    <w:bookmarkStart w:id="81" w:name="ref-oconnor2009"/>
+    <w:bookmarkEnd w:id="81"/>
+    <w:bookmarkStart w:id="82" w:name="ref-oconnor2009"/>
     <w:p>
       <w:pPr>
         <w:pStyle w:val="Bibliography"/>
@@ -6292,8 +6495,8 @@
         <w:t xml:space="preserve">. PLOS Biology 7:e1000178.</w:t>
       </w:r>
     </w:p>
-    <w:bookmarkEnd w:id="81"/>
-    <w:bookmarkStart w:id="82" w:name="ref-ogorman2014"/>
+    <w:bookmarkEnd w:id="82"/>
+    <w:bookmarkStart w:id="83" w:name="ref-ogorman2014"/>
     <w:p>
       <w:pPr>
         <w:pStyle w:val="Bibliography"/>
@@ -6302,8 +6505,8 @@
         <w:t xml:space="preserve">O’Gorman, E. J., J. P. Benstead, W. F. Cross, N. Friberg, J. M. Hood, P. W. Johnson, B. D. Sigurdsson, and G. Woodward. 2014. Climate change and geothermal ecosystems: Natural laboratories, sentinel systems, and future refugia. Global Change Biology 20:3291–3299.</w:t>
       </w:r>
     </w:p>
-    <w:bookmarkEnd w:id="82"/>
-    <w:bookmarkStart w:id="83" w:name="ref-ogorman2019"/>
+    <w:bookmarkEnd w:id="83"/>
+    <w:bookmarkStart w:id="84" w:name="ref-ogorman2019"/>
     <w:p>
       <w:pPr>
         <w:pStyle w:val="Bibliography"/>
@@ -6312,8 +6515,8 @@
         <w:t xml:space="preserve">O’Gorman, E. J., O. L. Petchey, K. J. Faulkner, B. Gallo, T. A. C. Gordon, J. Neto-Cerejeira, J. S. Ólafsson, D. E. Pichler, M. S. A. Thompson, and G. Woodward. 2019. A simple model predicts how warming simplifies wild food webs. Nature Climate Change:1.</w:t>
       </w:r>
     </w:p>
-    <w:bookmarkEnd w:id="83"/>
-    <w:bookmarkStart w:id="84" w:name="ref-ogorman2012"/>
+    <w:bookmarkEnd w:id="84"/>
+    <w:bookmarkStart w:id="85" w:name="ref-ogorman2012"/>
     <w:p>
       <w:pPr>
         <w:pStyle w:val="Bibliography"/>
@@ -6385,8 +6588,8 @@
         <w:t xml:space="preserve">.</w:t>
       </w:r>
     </w:p>
-    <w:bookmarkEnd w:id="84"/>
-    <w:bookmarkStart w:id="85" w:name="ref-padfield2017"/>
+    <w:bookmarkEnd w:id="85"/>
+    <w:bookmarkStart w:id="86" w:name="ref-padfield2017"/>
     <w:p>
       <w:pPr>
         <w:pStyle w:val="Bibliography"/>
@@ -6395,8 +6598,8 @@
         <w:t xml:space="preserve">Padfield, D., C. Lowe, A. Buckling, R. Ffrench-Constant, S. Jennings, F. Shelley, J. S. Ólafsson, and G. Yvon-Durocher. 2017. Metabolic compensation constrains the temperature dependence of gross primary production. Ecology Letters 20:1250–1260.</w:t>
       </w:r>
     </w:p>
-    <w:bookmarkEnd w:id="85"/>
-    <w:bookmarkStart w:id="86" w:name="ref-peterson1977"/>
+    <w:bookmarkEnd w:id="86"/>
+    <w:bookmarkStart w:id="87" w:name="ref-peterson1977"/>
     <w:p>
       <w:pPr>
         <w:pStyle w:val="Bibliography"/>
@@ -6429,8 +6632,8 @@
         <w:t xml:space="preserve">). Canadian Entomologist 109:449–472.</w:t>
       </w:r>
     </w:p>
-    <w:bookmarkEnd w:id="86"/>
-    <w:bookmarkStart w:id="87" w:name="ref-root2003"/>
+    <w:bookmarkEnd w:id="87"/>
+    <w:bookmarkStart w:id="88" w:name="ref-root2003"/>
     <w:p>
       <w:pPr>
         <w:pStyle w:val="Bibliography"/>
@@ -6439,8 +6642,8 @@
         <w:t xml:space="preserve">Root, T. L., J. T. Price, K. R. Hall, S. H. Schneider, C. Rosenzweig, and J. A. Pounds. 2003. Fingerprints of global warming on wild animals and plants. Nature 421:57–60.</w:t>
       </w:r>
     </w:p>
-    <w:bookmarkEnd w:id="87"/>
-    <w:bookmarkStart w:id="88" w:name="ref-rosi-marshall2016"/>
+    <w:bookmarkEnd w:id="88"/>
+    <w:bookmarkStart w:id="89" w:name="ref-rosi-marshall2016"/>
     <w:p>
       <w:pPr>
         <w:pStyle w:val="Bibliography"/>
@@ -6449,8 +6652,8 @@
         <w:t xml:space="preserve">Rosi-Marshall, E. J., H. A. Wellard Kelly, R. O. Hall, and K. A. Vallis. 2016. Methods for quantifying aquatic macroinvertebrate diets. Freshwater Science 35:229–236.</w:t>
       </w:r>
     </w:p>
-    <w:bookmarkEnd w:id="88"/>
-    <w:bookmarkStart w:id="89" w:name="ref-schindelin2012"/>
+    <w:bookmarkEnd w:id="89"/>
+    <w:bookmarkStart w:id="90" w:name="ref-schindelin2012"/>
     <w:p>
       <w:pPr>
         <w:pStyle w:val="Bibliography"/>
@@ -6459,8 +6662,8 @@
         <w:t xml:space="preserve">Schindelin, J., I. Arganda-Carreras, E. Frise, V. Kaynig, M. Longair, T. Pietzsch, S. Preibisch, C. Rueden, S. Saalfeld, B. Schmid, J.-Y. Tinevez, D. J. White, V. Hartenstein, K. Eliceiri, P. Tomancak, and A. Cardona. 2012. Fiji: An open-source platform for biological-image analysis. Nature Methods 9:676–682.</w:t>
       </w:r>
     </w:p>
-    <w:bookmarkEnd w:id="89"/>
-    <w:bookmarkStart w:id="90" w:name="ref-solomon1975"/>
+    <w:bookmarkEnd w:id="90"/>
+    <w:bookmarkStart w:id="91" w:name="ref-solomon1975"/>
     <w:p>
       <w:pPr>
         <w:pStyle w:val="Bibliography"/>
@@ -6469,8 +6672,8 @@
         <w:t xml:space="preserve">Solomon, D. L. 1975. A comparative approach to species diversity:7.</w:t>
       </w:r>
     </w:p>
-    <w:bookmarkEnd w:id="90"/>
-    <w:bookmarkStart w:id="91" w:name="ref-thompson2012"/>
+    <w:bookmarkEnd w:id="91"/>
+    <w:bookmarkStart w:id="92" w:name="ref-thompson2012"/>
     <w:p>
       <w:pPr>
         <w:pStyle w:val="Bibliography"/>
@@ -6479,8 +6682,8 @@
         <w:t xml:space="preserve">Thompson, R. M., U. Brose, J. A. Dunne, R. O. Hall, S. Hladyz, R. L. Kitching, N. D. Martinez, H. Rantala, T. N. Romanuk, D. B. Stouffer, and J. M. Tylianakis. 2012. Food webs: Reconciling the structure and function of biodiversity. Trends in Ecology &amp; Evolution 27:689–697.</w:t>
       </w:r>
     </w:p>
-    <w:bookmarkEnd w:id="91"/>
-    <w:bookmarkStart w:id="92" w:name="ref-walther2002"/>
+    <w:bookmarkEnd w:id="92"/>
+    <w:bookmarkStart w:id="93" w:name="ref-walther2002"/>
     <w:p>
       <w:pPr>
         <w:pStyle w:val="Bibliography"/>
@@ -6489,8 +6692,8 @@
         <w:t xml:space="preserve">Walther, G.-R., E. Post, P. Convey, A. Menzel, C. Parmesan, T. J. C. Beebee, J.-M. Fromentin, O. Hoegh-Guldberg, and F. Bairlein. 2002. Ecological responses to recent climate change. Nature 416:389–395.</w:t>
       </w:r>
     </w:p>
-    <w:bookmarkEnd w:id="92"/>
-    <w:bookmarkStart w:id="93" w:name="ref-welch1968"/>
+    <w:bookmarkEnd w:id="93"/>
+    <w:bookmarkStart w:id="94" w:name="ref-welch1968"/>
     <w:p>
       <w:pPr>
         <w:pStyle w:val="Bibliography"/>
@@ -6532,8 +6735,8 @@
         <w:t xml:space="preserve">. Ecology 49:755–759.</w:t>
       </w:r>
     </w:p>
-    <w:bookmarkEnd w:id="93"/>
-    <w:bookmarkStart w:id="94" w:name="ref-whittaker1952"/>
+    <w:bookmarkEnd w:id="94"/>
+    <w:bookmarkStart w:id="95" w:name="ref-whittaker1952"/>
     <w:p>
       <w:pPr>
         <w:pStyle w:val="Bibliography"/>
@@ -6575,8 +6778,8 @@
         <w:t xml:space="preserve">. Ecological Monographs 22:1–44.</w:t>
       </w:r>
     </w:p>
-    <w:bookmarkEnd w:id="94"/>
-    <w:bookmarkStart w:id="95" w:name="ref-woodward2010"/>
+    <w:bookmarkEnd w:id="95"/>
+    <w:bookmarkStart w:id="96" w:name="ref-woodward2010"/>
     <w:p>
       <w:pPr>
         <w:pStyle w:val="Bibliography"/>
@@ -6624,8 +6827,8 @@
         <w:t xml:space="preserve">.</w:t>
       </w:r>
     </w:p>
-    <w:bookmarkEnd w:id="95"/>
-    <w:bookmarkStart w:id="96" w:name="ref-zhang2017"/>
+    <w:bookmarkEnd w:id="96"/>
+    <w:bookmarkStart w:id="97" w:name="ref-zhang2017"/>
     <w:p>
       <w:pPr>
         <w:pStyle w:val="Bibliography"/>
@@ -6634,9 +6837,214 @@
         <w:t xml:space="preserve">Zhang, L., D. Takahashi, M. Hartvig, and K. H. Andersen. 2017. Food-web dynamics under climate change. Proceedings of the Royal Society B: Biological Sciences 284:20171772.</w:t>
       </w:r>
     </w:p>
-    <w:bookmarkEnd w:id="96"/>
     <w:bookmarkEnd w:id="97"/>
     <w:bookmarkEnd w:id="98"/>
+    <w:bookmarkEnd w:id="99"/>
+    <w:bookmarkStart w:id="103" w:name="appendix"/>
+    <w:p>
+      <w:pPr>
+        <w:pStyle w:val="Heading1"/>
+      </w:pPr>
+      <w:r>
+        <w:t xml:space="preserve">Appendix</w:t>
+      </w:r>
+    </w:p>
+    <w:p>
+      <w:pPr>
+        <w:pStyle w:val="CaptionedFigure"/>
+      </w:pPr>
+      <w:r>
+        <w:drawing>
+          <wp:inline>
+            <wp:extent cx="4582182" cy="3665746"/>
+            <wp:effectExtent b="0" l="0" r="0" t="0"/>
+            <wp:docPr descr="Figure S1. Modeled diet proportions of consumer communities across the temperature gradient." title="" id="1" name="Picture"/>
+            <a:graphic>
+              <a:graphicData uri="http://schemas.openxmlformats.org/drawingml/2006/picture">
+                <pic:pic>
+                  <pic:nvPicPr>
+                    <pic:cNvPr descr="ms_files/figure-docx/diet%20figure-1.png" id="0" name="Picture"/>
+                    <pic:cNvPicPr>
+                      <a:picLocks noChangeArrowheads="1" noChangeAspect="1"/>
+                    </pic:cNvPicPr>
+                  </pic:nvPicPr>
+                  <pic:blipFill>
+                    <a:blip r:embed="rId100"/>
+                    <a:stretch>
+                      <a:fillRect/>
+                    </a:stretch>
+                  </pic:blipFill>
+                  <pic:spPr bwMode="auto">
+                    <a:xfrm>
+                      <a:off x="0" y="0"/>
+                      <a:ext cx="4582182" cy="3665746"/>
+                    </a:xfrm>
+                    <a:prstGeom prst="rect">
+                      <a:avLst/>
+                    </a:prstGeom>
+                    <a:noFill/>
+                    <a:ln w="9525">
+                      <a:noFill/>
+                      <a:headEnd/>
+                      <a:tailEnd/>
+                    </a:ln>
+                  </pic:spPr>
+                </pic:pic>
+              </a:graphicData>
+            </a:graphic>
+          </wp:inline>
+        </w:drawing>
+      </w:r>
+    </w:p>
+    <w:p>
+      <w:pPr>
+        <w:pStyle w:val="ImageCaption"/>
+      </w:pPr>
+      <w:r>
+        <w:t xml:space="preserve">Figure S1. Modeled diet proportions of consumer communities across the temperature gradient.</w:t>
+      </w:r>
+    </w:p>
+    <w:p>
+      <w:pPr>
+        <w:pStyle w:val="CaptionedFigure"/>
+      </w:pPr>
+      <w:r>
+        <w:drawing>
+          <wp:inline>
+            <wp:extent cx="4583458" cy="3666766"/>
+            <wp:effectExtent b="0" l="0" r="0" t="0"/>
+            <wp:docPr descr="Figure S2. Lorenz plot of relative community flux by species in ascending order of annual population organic matter flux (mg AFDM m-2 y-1)" title="" id="1" name="Picture"/>
+            <a:graphic>
+              <a:graphicData uri="http://schemas.openxmlformats.org/drawingml/2006/picture">
+                <pic:pic>
+                  <pic:nvPicPr>
+                    <pic:cNvPr descr="ms_files/figure-docx/raw%20lorenz-1.png" id="0" name="Picture"/>
+                    <pic:cNvPicPr>
+                      <a:picLocks noChangeArrowheads="1" noChangeAspect="1"/>
+                    </pic:cNvPicPr>
+                  </pic:nvPicPr>
+                  <pic:blipFill>
+                    <a:blip r:embed="rId101"/>
+                    <a:stretch>
+                      <a:fillRect/>
+                    </a:stretch>
+                  </pic:blipFill>
+                  <pic:spPr bwMode="auto">
+                    <a:xfrm>
+                      <a:off x="0" y="0"/>
+                      <a:ext cx="4583458" cy="3666766"/>
+                    </a:xfrm>
+                    <a:prstGeom prst="rect">
+                      <a:avLst/>
+                    </a:prstGeom>
+                    <a:noFill/>
+                    <a:ln w="9525">
+                      <a:noFill/>
+                      <a:headEnd/>
+                      <a:tailEnd/>
+                    </a:ln>
+                  </pic:spPr>
+                </pic:pic>
+              </a:graphicData>
+            </a:graphic>
+          </wp:inline>
+        </w:drawing>
+      </w:r>
+    </w:p>
+    <w:p>
+      <w:pPr>
+        <w:pStyle w:val="ImageCaption"/>
+      </w:pPr>
+      <w:r>
+        <w:t xml:space="preserve">Figure S2. Lorenz plot of relative community flux by species in ascending order of annual population organic matter flux (mg AFDM m</w:t>
+      </w:r>
+      <w:r>
+        <w:rPr>
+          <w:vertAlign w:val="superscript"/>
+        </w:rPr>
+        <w:t xml:space="preserve">-2</w:t>
+      </w:r>
+      <w:r>
+        <w:t xml:space="preserve"> </w:t>
+      </w:r>
+      <w:r>
+        <w:t xml:space="preserve">y</w:t>
+      </w:r>
+      <w:r>
+        <w:rPr>
+          <w:vertAlign w:val="superscript"/>
+        </w:rPr>
+        <w:t xml:space="preserve">-1</w:t>
+      </w:r>
+      <w:r>
+        <w:t xml:space="preserve">)</w:t>
+      </w:r>
+    </w:p>
+    <w:p>
+      <w:pPr>
+        <w:pStyle w:val="CaptionedFigure"/>
+      </w:pPr>
+      <w:r>
+        <w:drawing>
+          <wp:inline>
+            <wp:extent cx="4583458" cy="3666766"/>
+            <wp:effectExtent b="0" l="0" r="0" t="0"/>
+            <wp:docPr descr="Figure S3. Cumulative plot of relative community flux by species in relation to mean annual population biomass (mg m-2)." title="" id="1" name="Picture"/>
+            <a:graphic>
+              <a:graphicData uri="http://schemas.openxmlformats.org/drawingml/2006/picture">
+                <pic:pic>
+                  <pic:nvPicPr>
+                    <pic:cNvPr descr="ms_files/figure-docx/biomass%20lorenze-1.png" id="0" name="Picture"/>
+                    <pic:cNvPicPr>
+                      <a:picLocks noChangeArrowheads="1" noChangeAspect="1"/>
+                    </pic:cNvPicPr>
+                  </pic:nvPicPr>
+                  <pic:blipFill>
+                    <a:blip r:embed="rId102"/>
+                    <a:stretch>
+                      <a:fillRect/>
+                    </a:stretch>
+                  </pic:blipFill>
+                  <pic:spPr bwMode="auto">
+                    <a:xfrm>
+                      <a:off x="0" y="0"/>
+                      <a:ext cx="4583458" cy="3666766"/>
+                    </a:xfrm>
+                    <a:prstGeom prst="rect">
+                      <a:avLst/>
+                    </a:prstGeom>
+                    <a:noFill/>
+                    <a:ln w="9525">
+                      <a:noFill/>
+                      <a:headEnd/>
+                      <a:tailEnd/>
+                    </a:ln>
+                  </pic:spPr>
+                </pic:pic>
+              </a:graphicData>
+            </a:graphic>
+          </wp:inline>
+        </w:drawing>
+      </w:r>
+    </w:p>
+    <w:p>
+      <w:pPr>
+        <w:pStyle w:val="ImageCaption"/>
+      </w:pPr>
+      <w:r>
+        <w:t xml:space="preserve">Figure S3. Cumulative plot of relative community flux by species in relation to mean annual population biomass (mg m</w:t>
+      </w:r>
+      <w:r>
+        <w:rPr>
+          <w:vertAlign w:val="superscript"/>
+        </w:rPr>
+        <w:t xml:space="preserve">-2</w:t>
+      </w:r>
+      <w:r>
+        <w:t xml:space="preserve">).</w:t>
+      </w:r>
+    </w:p>
+    <w:bookmarkEnd w:id="103"/>
     <w:sectPr>
       <w:headerReference w:type="even" r:id="rId9"/>
       <w:headerReference w:type="default" r:id="rId11"/>

</xml_diff>

<commit_message>
updated text. commit before st9 updated.
</commit_message>
<xml_diff>
--- a/doc/ms/ms.docx
+++ b/doc/ms/ms.docx
@@ -498,7 +498,7 @@
         <w:pStyle w:val="FirstParagraph"/>
       </w:pPr>
       <w:r>
-        <w:t xml:space="preserve">Warming temperatures are altering biological communities and trophic networks globally. While the influence of warming in food webs is often context-dependent, increasing temperatures are predicted to alter to alter food webs and ecosystems in a couple fundamental ways by 1) decreasing organism body size and 2) increasing metabolic rates. These two attributes, body size and metabolic rate, are important drivers of many ecological patterns. Therefore, warming-induced changes have the potential to propagate through countless ecosystem processes thereby altering the distribution of food webs fluxes, food web stability, and potentially the importance of environmental and biological factors in community assembly. Here, we quantify the patterning and relative distribution of organic matter fluxes through stream food webs spanning a ~25</w:t>
+        <w:t xml:space="preserve">Warming temperatures are altering communities and trophic networks globally. While the influence of warming in food webs is often context-dependent, increasing temperatures are predicted to alter to alter food webs and ecosystems in a couple general and fundamental ways: 1) decreasing organism body size and 2) increasing metabolic rates. Both body size and metabolic rate are important drivers of many ecological patterns. Therefore, warming-induced changes have the potential to propagate through countless ecosystem processes thereby altering the distribution of food webs fluxes, food web stability, and potentially the importance of environmental and biological factors in community assembly. Here, we quantify the patterning and relative distribution of organic matter fluxes through stream food webs spanning a natural ~25</w:t>
       </w:r>
       <m:oMath>
         <m:sSup>
@@ -518,7 +518,7 @@
         </m:sSup>
       </m:oMath>
       <w:r>
-        <w:t xml:space="preserve">C temperature gradient. We then relate patterns in fluxes to species and community traits (body size,</w:t>
+        <w:t xml:space="preserve">C temperature gradient. We then related patterns in fluxes to species and community traits (body size,</w:t>
       </w:r>
       <w:r>
         <w:t xml:space="preserve"> </w:t>
@@ -613,12 +613,10 @@
         <w:t xml:space="preserve"> </w:t>
       </w:r>
       <w:r>
-        <w:t xml:space="preserve">evidence of potentially stronger selection for these traits with increasing temperature. The emerging picture is a warmer world that is both smaller and faster. Our study lends further support to this pattern and also suggests that</w:t>
-      </w:r>
-    </w:p>
-    <w:p>
-      <w:r>
-        <w:br w:type="page"/>
+        <w:t xml:space="preserve">evidence of potentially stronger selection for these traits with increasing temperature. The emerging picture is a warmer world that is both smaller and faster. Our study lends further support to this pattern and suggests that temperature will become an increasingly important environmental filter on warming communities in the future.</w:t>
+      </w:r>
+      <w:r>
+        <w:t xml:space="preserve"> </w:t>
       </w:r>
     </w:p>
     <w:bookmarkEnd w:id="21"/>
@@ -782,7 +780,7 @@
         <w:t xml:space="preserve"> </w:t>
       </w:r>
       <w:r>
-        <w:t xml:space="preserve">influencing, life history</w:t>
+        <w:t xml:space="preserve">influencing, life history patterns</w:t>
       </w:r>
       <w:r>
         <w:t xml:space="preserve"> </w:t>
@@ -791,7 +789,7 @@
         <w:t xml:space="preserve">(Altermatt 2010, Zeuss et al. 2017, Nelson et al. 2020a)</w:t>
       </w:r>
       <w:r>
-        <w:t xml:space="preserve">, development</w:t>
+        <w:t xml:space="preserve">, and developmental</w:t>
       </w:r>
       <w:r>
         <w:t xml:space="preserve"> </w:t>
@@ -800,7 +798,10 @@
         <w:t xml:space="preserve">(Angilletta et al. 2004)</w:t>
       </w:r>
       <w:r>
-        <w:t xml:space="preserve">, and crucially, basal metabolic rate</w:t>
+        <w:t xml:space="preserve"> </w:t>
+      </w:r>
+      <w:r>
+        <w:t xml:space="preserve">and metabolic rates</w:t>
       </w:r>
       <w:r>
         <w:t xml:space="preserve"> </w:t>
@@ -926,6 +927,13 @@
       </w:r>
       <w:r>
         <w:t xml:space="preserve">ecosystem processes through the compounded effects of smaller body size and higher turnover rates.</w:t>
+      </w:r>
+      <w:r>
+        <w:rPr>
+          <w:iCs/>
+          <w:i/>
+        </w:rPr>
+        <w:t xml:space="preserve">possibly simplify the paragraph and combined with above</w:t>
       </w:r>
     </w:p>
     <w:p>
@@ -1963,7 +1971,7 @@
         <w:t xml:space="preserve"> </w:t>
       </w:r>
       <w:r>
-        <w:t xml:space="preserve">plants (e.g., bryophytes), and animal material. We calculated the proportion of each food category in the gut by dividing their summed area by the total area of all particles. Gut</w:t>
+        <w:t xml:space="preserve">plants (e.g., bryophytes), and animal material and then calculated the proportion of each food category in the gut by dividing their summed area by the total area of all particles. Gut</w:t>
       </w:r>
       <w:r>
         <w:t xml:space="preserve"> </w:t>
@@ -4652,7 +4660,7 @@
         <w:t xml:space="preserve">Results</w:t>
       </w:r>
     </w:p>
-    <w:bookmarkStart w:id="32" w:name="community-om-fluxes"/>
+    <w:bookmarkStart w:id="31" w:name="community-om-fluxes"/>
     <w:p>
       <w:pPr>
         <w:pStyle w:val="Heading2"/>
@@ -4774,55 +4782,49 @@
         <w:pStyle w:val="BodyText"/>
       </w:pPr>
       <w:r>
-        <w:t xml:space="preserve">Patterns of OM flux among streams were most closely tied to total consumer energy demands as consumer diets exhibited high similarity among streams (Supporting Materials, Figure S1). Diets composition among all streams were dominated by diatoms (44.1% [0–75.5]), amorphous detritus (17.4% [0–32.3]), and green algae (13.2% [0–42.6]). Within streams, diet similarity ranged from 0.7 (0.66 – 0.73) to 0.75 (0.71 – 0.79) among all consumer taxa. Among streams, diet overlap was similarly high and mean overlap among all streams was 0.89% (0.84 – 0.92 95% PI). Diet similarity of pairwise comparisons among streams showed little differences in diet among streams and no clear relationship with temperature.</w:t>
-      </w:r>
-    </w:p>
-    <w:p>
-      <w:pPr>
-        <w:pStyle w:val="BodyText"/>
-      </w:pPr>
-      <w:r>
-        <w:t xml:space="preserve">Generally, organic matter fluxes were dominated by insect species from</w:t>
-      </w:r>
-      <w:r>
-        <w:t xml:space="preserve"> </w:t>
-      </w:r>
-      <w:r>
-        <w:rPr>
-          <w:bCs/>
-          <w:b/>
-        </w:rPr>
-        <w:t xml:space="preserve">Simuliidae</w:t>
-      </w:r>
-      <w:r>
-        <w:t xml:space="preserve"> </w:t>
-      </w:r>
-      <w:r>
-        <w:t xml:space="preserve">and</w:t>
-      </w:r>
-      <w:r>
-        <w:t xml:space="preserve"> </w:t>
-      </w:r>
-      <w:r>
-        <w:rPr>
-          <w:bCs/>
-          <w:b/>
-        </w:rPr>
-        <w:t xml:space="preserve">Chironomidae</w:t>
-      </w:r>
-      <w:r>
-        <w:t xml:space="preserve"> </w:t>
-      </w:r>
-      <w:r>
-        <w:t xml:space="preserve">families (Figure 1a). In warmer streams, OM fluxes shifted toward the pulmonate snail,</w:t>
-      </w:r>
-      <w:r>
-        <w:t xml:space="preserve"> </w:t>
-      </w:r>
-      <w:r>
-        <w:rPr>
-          <w:bCs/>
-          <w:b/>
+        <w:t xml:space="preserve">Patterns of OM flux among streams were most closely tied to total consumer energy demands as consumer diets exhibited high similarity among streams (Supporting Materials, Figure S1). Diets composition among all streams were dominated by diatoms (44.1%; 0–75.5 95% PI), amorphous detritus (17.4%;0–32.3 95% PI), and green algae (13.2%;0–42.6 95% PI). Within streams, diet similarity ranged from 0.7 (0.66 – 0.73) to 0.75 (0.71 – 0.79) among all consumer taxa. Among streams, diet overlap was similarly high and mean overlap among all streams was 0.89% (0.84 – 0.92 95% PI). Diet similarity of pairwise comparisons among streams showed little differences in diet among streams and no clear relationship with temperature.</w:t>
+      </w:r>
+    </w:p>
+    <w:bookmarkEnd w:id="31"/>
+    <w:bookmarkStart w:id="33" w:name="evenness-of-om-fluxes-within-streams"/>
+    <w:p>
+      <w:pPr>
+        <w:pStyle w:val="Heading2"/>
+      </w:pPr>
+      <w:r>
+        <w:t xml:space="preserve">Evenness of OM fluxes within streams</w:t>
+      </w:r>
+    </w:p>
+    <w:p>
+      <w:pPr>
+        <w:pStyle w:val="FirstParagraph"/>
+      </w:pPr>
+      <w:r>
+        <w:t xml:space="preserve">Generally, organic matter fluxes were dominated by insect species from Simuliidae and Chironomidae families (Figure 1a) and were distributed unevenly (Figure 1b; Figure S1). In an absolute sense, ~85% of total flux was contributed by between 2 and 11 consumer groups. Relatively, this flux was attributed by 3% to 29% of the consumer assemblage within streams. Differences in inequality were partly attributed to variation in consumer species richness among streams which ranged from 14 to 34 consumer groups. Gini inequality coefficients ranged from 0.07 (0.05 – 0.1 95% PI) to 0.27 (0.24 – 0.31 95% PI; Table 1). In warmer streams, OM fluxes shifted toward the black fly,</w:t>
+      </w:r>
+      <w:r>
+        <w:t xml:space="preserve"> </w:t>
+      </w:r>
+      <w:r>
+        <w:rPr>
+          <w:iCs/>
+          <w:i/>
+        </w:rPr>
+        <w:t xml:space="preserve">Simuliium vittatum</w:t>
+      </w:r>
+      <w:r>
+        <w:t xml:space="preserve"> </w:t>
+      </w:r>
+      <w:r>
+        <w:t xml:space="preserve">and the pulmonate snail,</w:t>
+      </w:r>
+      <w:r>
+        <w:t xml:space="preserve"> </w:t>
+      </w:r>
+      <w:r>
+        <w:rPr>
+          <w:iCs/>
+          <w:i/>
         </w:rPr>
         <w:t xml:space="preserve">Radix balthica</w:t>
       </w:r>
@@ -4847,20 +4849,7 @@
         </m:sSup>
       </m:oMath>
       <w:r>
-        <w:t xml:space="preserve">C, OM fluxes were dominated by worms of family</w:t>
-      </w:r>
-      <w:r>
-        <w:t xml:space="preserve"> </w:t>
-      </w:r>
-      <w:r>
-        <w:rPr>
-          <w:bCs/>
-          <w:b/>
-        </w:rPr>
-        <w:t xml:space="preserve">Naididae</w:t>
-      </w:r>
-      <w:r>
-        <w:t xml:space="preserve">, the midge</w:t>
+        <w:t xml:space="preserve">C, species richness was lowest and OM fluxes were dominated by oligochaete worms of family Naididae, the chironomid</w:t>
       </w:r>
       <w:r>
         <w:t xml:space="preserve"> </w:t>
@@ -4880,13 +4869,13 @@
       </w:r>
       <w:r>
         <w:rPr>
-          <w:bCs/>
-          <w:b/>
+          <w:iCs/>
+          <w:i/>
         </w:rPr>
         <w:t xml:space="preserve">Radix balthica</w:t>
       </w:r>
       <w:r>
-        <w:t xml:space="preserve">.</w:t>
+        <w:t xml:space="preserve">. Yet, even after accounting for differences in consumer richness, patterns of material flux were still unevenly distributed among consumers (Normalized Gini coefficient: 0.04 (0.02 – 0.07 95% PI) to 0.25 (0.21 – 0.28 95% PI; Table 1). Differences in evenness and dominance were unrelated to temperature, however, species dominance in relation to population traits exhibited important differences along the temperature gradient.</w:t>
       </w:r>
     </w:p>
     <w:p>
@@ -4898,7 +4887,7 @@
           <wp:inline>
             <wp:extent cx="5943600" cy="4754879"/>
             <wp:effectExtent b="0" l="0" r="0" t="0"/>
-            <wp:docPr descr="Figure 1. Patterns of OM flux among populations based on (a) Rank ordering of annual population organic matter flux loge(mg m-2 y-1) and (b) relative OM flux among taxaonomic groups in consumer communities and across the temperature gradient." title="" id="1" name="Picture"/>
+            <wp:docPr descr="Figure 1. Patterns of OM flux among populations based on (a) relative OM flux among taxonomic groups in consumer communities and descending the temperature gradient from the warmest (27.2^\circC) on top pane to coldest (5.0^\circC) on the botthom. (b) The rank ordering of annual population organic matter flux loge(mg m-2 y-1) of consumer groups. In (a), consumer groups fill is based on taxonomic family and the full key of consumer group abbreviations can be found in supporting materials." title="" id="1" name="Picture"/>
             <a:graphic>
               <a:graphicData uri="http://schemas.openxmlformats.org/drawingml/2006/picture">
                 <pic:pic>
@@ -4909,7 +4898,7 @@
                     </pic:cNvPicPr>
                   </pic:nvPicPr>
                   <pic:blipFill>
-                    <a:blip r:embed="rId31"/>
+                    <a:blip r:embed="rId32"/>
                     <a:stretch>
                       <a:fillRect/>
                     </a:stretch>
@@ -4941,7 +4930,47 @@
         <w:pStyle w:val="ImageCaption"/>
       </w:pPr>
       <w:r>
-        <w:t xml:space="preserve">Figure 1. Patterns of OM flux among populations based on (a) Rank ordering of annual population organic matter flux log</w:t>
+        <w:t xml:space="preserve">Figure 1. Patterns of OM flux among populations based on (a) relative OM flux among taxonomic groups in consumer communities and descending the temperature gradient from the warmest (27.2</w:t>
+      </w:r>
+      <m:oMath>
+        <m:sSup>
+          <m:e>
+            <m:r>
+              <m:t>​</m:t>
+            </m:r>
+          </m:e>
+          <m:sup>
+            <m:r>
+              <m:rPr>
+                <m:sty m:val="p"/>
+              </m:rPr>
+              <m:t>∘</m:t>
+            </m:r>
+          </m:sup>
+        </m:sSup>
+      </m:oMath>
+      <w:r>
+        <w:t xml:space="preserve">C) on top pane to coldest (5.0</w:t>
+      </w:r>
+      <m:oMath>
+        <m:sSup>
+          <m:e>
+            <m:r>
+              <m:t>​</m:t>
+            </m:r>
+          </m:e>
+          <m:sup>
+            <m:r>
+              <m:rPr>
+                <m:sty m:val="p"/>
+              </m:rPr>
+              <m:t>∘</m:t>
+            </m:r>
+          </m:sup>
+        </m:sSup>
+      </m:oMath>
+      <w:r>
+        <w:t xml:space="preserve">C) on the botthom. (b) The rank ordering of annual population organic matter flux log</w:t>
       </w:r>
       <w:r>
         <w:rPr>
@@ -4971,25 +5000,7 @@
         <w:t xml:space="preserve">-1</w:t>
       </w:r>
       <w:r>
-        <w:t xml:space="preserve">) and (b) relative OM flux among taxaonomic groups in consumer communities and across the temperature gradient.</w:t>
-      </w:r>
-    </w:p>
-    <w:bookmarkEnd w:id="32"/>
-    <w:bookmarkStart w:id="34" w:name="evenness-of-om-fluxes-within-streams"/>
-    <w:p>
-      <w:pPr>
-        <w:pStyle w:val="Heading2"/>
-      </w:pPr>
-      <w:r>
-        <w:t xml:space="preserve">Evenness of OM fluxes within streams</w:t>
-      </w:r>
-    </w:p>
-    <w:p>
-      <w:pPr>
-        <w:pStyle w:val="FirstParagraph"/>
-      </w:pPr>
-      <w:r>
-        <w:t xml:space="preserve">Organic matter fluxes were distributed unevenly among consumers, however, the extent varied among streams (Figure 1b; Figure S1). Gini inequality coefficients ranged from 0.07 (0.05 – 0.1) to 0.27 (0.24 – 0.31; Table 1). Differences in inequality were partly attributed to variation in consumer species richness among streams which ranged from 14 to 34 consumer groups. Yet, even after accounting for differences in consumer richness, patterns of material fluxes were still unevenly distributed among consumers (Normalized Gini coefficient: 0.04 (0.02 – 0.07) to 0.25 (0.21 – 0.28; Table 1).</w:t>
+        <w:t xml:space="preserve">) of consumer groups. In (a), consumer groups fill is based on taxonomic family and the full key of consumer group abbreviations can be found in supporting materials.</w:t>
       </w:r>
     </w:p>
     <w:p>
@@ -5254,12 +5265,138 @@
         </w:tc>
       </w:tr>
     </w:tbl>
-    <w:p>
-      <w:pPr>
-        <w:pStyle w:val="BodyText"/>
-      </w:pPr>
-      <w:r>
-        <w:t xml:space="preserve">Variation in the relative distribution of OM fluxes among consumers corresponded to different patterns of dominance across streams (Figure 1b). For example, in an absolute sense, ~85% of total flux was contributed by 2 to 11 species. Relatively, this flux was attributed by 3% to 29% of the species assemblages within streams. Differences in dominance were unrelated to temperature, however, species dominance in relation to population traits exhibited important differences along the temperature gradient.</w:t>
+    <w:bookmarkEnd w:id="33"/>
+    <w:bookmarkStart w:id="37" w:name="Xe0fd77b2eb78caf5292373d657b83e8d56ea848"/>
+    <w:p>
+      <w:pPr>
+        <w:pStyle w:val="Heading2"/>
+      </w:pPr>
+      <w:r>
+        <w:t xml:space="preserve">OM fluxes along species trait distributions among sites and taxa</w:t>
+      </w:r>
+    </w:p>
+    <w:p>
+      <w:pPr>
+        <w:pStyle w:val="FirstParagraph"/>
+      </w:pPr>
+      <w:r>
+        <w:t xml:space="preserve">Across communities, average population body size,</w:t>
+      </w:r>
+      <w:r>
+        <w:t xml:space="preserve"> </w:t>
+      </w:r>
+      <w:r>
+        <w:rPr>
+          <w:iCs/>
+          <w:i/>
+        </w:rPr>
+        <w:t xml:space="preserve">M</w:t>
+      </w:r>
+      <w:r>
+        <w:t xml:space="preserve">, decreased and average biomass turnover,</w:t>
+      </w:r>
+      <w:r>
+        <w:t xml:space="preserve"> </w:t>
+      </w:r>
+      <w:r>
+        <w:rPr>
+          <w:iCs/>
+          <w:i/>
+        </w:rPr>
+        <w:t xml:space="preserve">P:B</w:t>
+      </w:r>
+      <w:r>
+        <w:t xml:space="preserve">, increased with increasing temperature (Figure 2). Mean population</w:t>
+      </w:r>
+      <w:r>
+        <w:t xml:space="preserve"> </w:t>
+      </w:r>
+      <w:r>
+        <w:rPr>
+          <w:iCs/>
+          <w:i/>
+        </w:rPr>
+        <w:t xml:space="preserve">M</w:t>
+      </w:r>
+      <w:r>
+        <w:t xml:space="preserve"> </w:t>
+      </w:r>
+      <w:r>
+        <w:t xml:space="preserve">decreased from 2.75 (0.92 – 5.05 95% PI) in the coldest stream to 0.12 (0.08 – 0.14 95% PI) in the warmest stream. This decrease corresponded to a -9.67 (-11.99—7.29 95% PI) percent decrease in mean population body size (mg ind</w:t>
+      </w:r>
+      <w:r>
+        <w:rPr>
+          <w:vertAlign w:val="superscript"/>
+        </w:rPr>
+        <w:t xml:space="preserve">-1</w:t>
+      </w:r>
+      <w:r>
+        <w:t xml:space="preserve">) for every increase of 1</w:t>
+      </w:r>
+      <m:oMath>
+        <m:sSup>
+          <m:e>
+            <m:r>
+              <m:t>​</m:t>
+            </m:r>
+          </m:e>
+          <m:sup>
+            <m:r>
+              <m:rPr>
+                <m:sty m:val="p"/>
+              </m:rPr>
+              <m:t>∘</m:t>
+            </m:r>
+          </m:sup>
+        </m:sSup>
+      </m:oMath>
+      <w:r>
+        <w:t xml:space="preserve">C. In contrast, the average population</w:t>
+      </w:r>
+      <w:r>
+        <w:t xml:space="preserve"> </w:t>
+      </w:r>
+      <w:r>
+        <w:rPr>
+          <w:iCs/>
+          <w:i/>
+        </w:rPr>
+        <w:t xml:space="preserve">P:B</w:t>
+      </w:r>
+      <w:r>
+        <w:t xml:space="preserve"> </w:t>
+      </w:r>
+      <w:r>
+        <w:t xml:space="preserve">increased from 35.51 (29.59 – 43.3 95% PI) in the coldest stream to 4.34 (3.61 – 5.05 95% PI) in the warmest stream. This increase corresponded to a 7.31 (6.45–8.28 95% PI) percent decrease in mean population body size (mg ind</w:t>
+      </w:r>
+      <w:r>
+        <w:rPr>
+          <w:vertAlign w:val="superscript"/>
+        </w:rPr>
+        <w:t xml:space="preserve">-1</w:t>
+      </w:r>
+      <w:r>
+        <w:t xml:space="preserve">) for every increase of 1</w:t>
+      </w:r>
+      <m:oMath>
+        <m:sSup>
+          <m:e>
+            <m:r>
+              <m:t>​</m:t>
+            </m:r>
+          </m:e>
+          <m:sup>
+            <m:r>
+              <m:rPr>
+                <m:sty m:val="p"/>
+              </m:rPr>
+              <m:t>∘</m:t>
+            </m:r>
+          </m:sup>
+        </m:sSup>
+      </m:oMath>
+      <w:r>
+        <w:t xml:space="preserve">C (Figure 2).</w:t>
       </w:r>
     </w:p>
     <w:p>
@@ -5282,7 +5419,7 @@
                     </pic:cNvPicPr>
                   </pic:nvPicPr>
                   <pic:blipFill>
-                    <a:blip r:embed="rId33"/>
+                    <a:blip r:embed="rId34"/>
                     <a:stretch>
                       <a:fillRect/>
                     </a:stretch>
@@ -5345,50 +5482,22 @@
         <w:t xml:space="preserve">).</w:t>
       </w:r>
     </w:p>
-    <w:bookmarkEnd w:id="34"/>
-    <w:bookmarkStart w:id="37" w:name="Xe0fd77b2eb78caf5292373d657b83e8d56ea848"/>
-    <w:p>
-      <w:pPr>
-        <w:pStyle w:val="Heading2"/>
-      </w:pPr>
-      <w:r>
-        <w:t xml:space="preserve">OM fluxes along species trait distributions among sites and taxa</w:t>
-      </w:r>
-    </w:p>
-    <w:p>
-      <w:pPr>
-        <w:pStyle w:val="FirstParagraph"/>
-      </w:pPr>
-      <w:r>
-        <w:t xml:space="preserve">Warmer streams had communities with smaller mean body sizes and faster turnover rates on average (Figure 2).</w:t>
-      </w:r>
-      <w:r>
-        <w:br/>
-      </w:r>
-      <w:r>
-        <w:t xml:space="preserve">The fluxes of OM were distributed differently across body sizes and turnover rates (</w:t>
+    <w:p>
+      <w:pPr>
+        <w:pStyle w:val="BodyText"/>
+      </w:pPr>
+      <w:r>
+        <w:t xml:space="preserve">Organic matter fluxes within consumer communities were skewed towards larger body sizes (positive skew), towards smaller body sizes (negative skew), or neutrally in regards to body size among streams. Skew estimates with body size (</w:t>
       </w:r>
       <w:r>
         <w:rPr>
           <w:iCs/>
           <w:i/>
         </w:rPr>
-        <w:t xml:space="preserve">P:B</w:t>
-      </w:r>
-      <w:r>
-        <w:t xml:space="preserve">) among and within streams. Across streams, mean body size of taxa ranged from 0.13 to 2.66 mg ind</w:t>
-      </w:r>
-      <w:r>
-        <w:rPr>
-          <w:vertAlign w:val="superscript"/>
-        </w:rPr>
-        <w:t xml:space="preserve">-1</w:t>
-      </w:r>
-      <w:r>
-        <w:t xml:space="preserve"> </w:t>
-      </w:r>
-      <w:r>
-        <w:t xml:space="preserve">and mean annual P:B ranged from 4.23 to 31.67 (Figure 2). Both,</w:t>
+        <w:t xml:space="preserve">M</w:t>
+      </w:r>
+      <w:r>
+        <w:t xml:space="preserve">) ranging from 0.13 to -0.84 (Figure 3, Table 2). Similarly, skew in fluxes towards high</w:t>
       </w:r>
       <w:r>
         <w:t xml:space="preserve"> </w:t>
@@ -5398,243 +5507,13 @@
           <w:iCs/>
           <w:i/>
         </w:rPr>
-        <w:t xml:space="preserve">M</w:t>
-      </w:r>
-      <w:r>
-        <w:t xml:space="preserve"> </w:t>
-      </w:r>
-      <w:r>
-        <w:t xml:space="preserve">and</w:t>
-      </w:r>
-      <w:r>
-        <w:t xml:space="preserve"> </w:t>
-      </w:r>
-      <w:r>
-        <w:rPr>
-          <w:iCs/>
-          <w:i/>
-        </w:rPr>
         <w:t xml:space="preserve">P:B</w:t>
       </w:r>
       <w:r>
         <w:t xml:space="preserve"> </w:t>
       </w:r>
       <w:r>
-        <w:t xml:space="preserve">showed associations with mean annual stream temperature that were negative and positive, respectively. Generally, mean</w:t>
-      </w:r>
-      <w:r>
-        <w:t xml:space="preserve"> </w:t>
-      </w:r>
-      <w:r>
-        <w:rPr>
-          <w:iCs/>
-          <w:i/>
-        </w:rPr>
-        <w:t xml:space="preserve">M</w:t>
-      </w:r>
-      <w:r>
-        <w:t xml:space="preserve"> </w:t>
-      </w:r>
-      <w:r>
-        <w:t xml:space="preserve">of the community decreased -9.7% (95% PI, -12% – -7.3%) for each increase in 1</w:t>
-      </w:r>
-      <m:oMath>
-        <m:sSup>
-          <m:e>
-            <m:r>
-              <m:t>​</m:t>
-            </m:r>
-          </m:e>
-          <m:sup>
-            <m:r>
-              <m:rPr>
-                <m:sty m:val="p"/>
-              </m:rPr>
-              <m:t>∘</m:t>
-            </m:r>
-          </m:sup>
-        </m:sSup>
-      </m:oMath>
-      <w:r>
-        <w:t xml:space="preserve">C. In contrast, mean population</w:t>
-      </w:r>
-      <w:r>
-        <w:t xml:space="preserve"> </w:t>
-      </w:r>
-      <w:r>
-        <w:rPr>
-          <w:iCs/>
-          <w:i/>
-        </w:rPr>
-        <w:t xml:space="preserve">P:B</w:t>
-      </w:r>
-      <w:r>
-        <w:t xml:space="preserve"> </w:t>
-      </w:r>
-      <w:r>
-        <w:t xml:space="preserve">of the community increased 7.3% (95% PI, 6.5% – 8.3%) for each 1</w:t>
-      </w:r>
-      <m:oMath>
-        <m:sSup>
-          <m:e>
-            <m:r>
-              <m:t>​</m:t>
-            </m:r>
-          </m:e>
-          <m:sup>
-            <m:r>
-              <m:rPr>
-                <m:sty m:val="p"/>
-              </m:rPr>
-              <m:t>∘</m:t>
-            </m:r>
-          </m:sup>
-        </m:sSup>
-      </m:oMath>
-      <w:r>
-        <w:t xml:space="preserve">C in mean annual stream temperature. Material fluxes within consumer communities were skewed towards larger body sizes (positive skew), towards smaller body sizes (negative skew), or neutrally in regards to body size among streams, with skew estimates with body size (</w:t>
-      </w:r>
-      <w:r>
-        <w:rPr>
-          <w:iCs/>
-          <w:i/>
-        </w:rPr>
-        <w:t xml:space="preserve">M</w:t>
-      </w:r>
-      <w:r>
-        <w:t xml:space="preserve">) ranging from 0.13 to -0.84 (Figure 3, Table 2). Similarly, skew in fluxes towards high turnover taxa varied among streams ranging from 0.25 to 1 (Figure 3, Table 2).</w:t>
-      </w:r>
-    </w:p>
-    <w:p>
-      <w:pPr>
-        <w:pStyle w:val="BodyText"/>
-      </w:pPr>
-      <w:r>
-        <w:t xml:space="preserve">Across communities, average population body size,</w:t>
-      </w:r>
-      <w:r>
-        <w:t xml:space="preserve"> </w:t>
-      </w:r>
-      <w:r>
-        <w:rPr>
-          <w:iCs/>
-          <w:i/>
-        </w:rPr>
-        <w:t xml:space="preserve">M</w:t>
-      </w:r>
-      <w:r>
-        <w:t xml:space="preserve">, decreased and average biomass turnover,</w:t>
-      </w:r>
-      <w:r>
-        <w:t xml:space="preserve"> </w:t>
-      </w:r>
-      <w:r>
-        <w:rPr>
-          <w:iCs/>
-          <w:i/>
-        </w:rPr>
-        <w:t xml:space="preserve">P:B</w:t>
-      </w:r>
-      <w:r>
-        <w:t xml:space="preserve">, increased with increasing temperature (Figure 1). Mean population</w:t>
-      </w:r>
-      <w:r>
-        <w:t xml:space="preserve"> </w:t>
-      </w:r>
-      <w:r>
-        <w:rPr>
-          <w:iCs/>
-          <w:i/>
-        </w:rPr>
-        <w:t xml:space="preserve">M</w:t>
-      </w:r>
-      <w:r>
-        <w:t xml:space="preserve"> </w:t>
-      </w:r>
-      <w:r>
-        <w:t xml:space="preserve">decreased from 2.75 (0.92 – 5.05) in the coldest stream to 0.12 (0.08 – 0.14) in the warmest stream. This decrease corresponded to a -9.6705009 (-11.9854504—7.2939329) percent decrease in mean population body size (mg ind</w:t>
-      </w:r>
-      <w:r>
-        <w:rPr>
-          <w:vertAlign w:val="superscript"/>
-        </w:rPr>
-        <w:t xml:space="preserve">-1</w:t>
-      </w:r>
-      <w:r>
-        <w:t xml:space="preserve">) for every increase of 1</w:t>
-      </w:r>
-      <m:oMath>
-        <m:sSup>
-          <m:e>
-            <m:r>
-              <m:t>​</m:t>
-            </m:r>
-          </m:e>
-          <m:sup>
-            <m:r>
-              <m:rPr>
-                <m:sty m:val="p"/>
-              </m:rPr>
-              <m:t>∘</m:t>
-            </m:r>
-          </m:sup>
-        </m:sSup>
-      </m:oMath>
-      <w:r>
-        <w:t xml:space="preserve">C. In contrast, the average population</w:t>
-      </w:r>
-      <w:r>
-        <w:t xml:space="preserve"> </w:t>
-      </w:r>
-      <w:r>
-        <w:rPr>
-          <w:iCs/>
-          <w:i/>
-        </w:rPr>
-        <w:t xml:space="preserve">P:B</w:t>
-      </w:r>
-      <w:r>
-        <w:t xml:space="preserve"> </w:t>
-      </w:r>
-      <w:r>
-        <w:t xml:space="preserve">increased from 35.51 (29.59 – 43.3) in the coldest stream to 4.34 (3.61 – 5.05) in the warmest stream. This increase corresponded to a 7.3062748 (6.4517602–8.2843848) percent decrease in mean population body size (mg ind</w:t>
-      </w:r>
-      <w:r>
-        <w:rPr>
-          <w:vertAlign w:val="superscript"/>
-        </w:rPr>
-        <w:t xml:space="preserve">-1</w:t>
-      </w:r>
-      <w:r>
-        <w:t xml:space="preserve">) for every increase of 1</w:t>
-      </w:r>
-      <m:oMath>
-        <m:sSup>
-          <m:e>
-            <m:r>
-              <m:t>​</m:t>
-            </m:r>
-          </m:e>
-          <m:sup>
-            <m:r>
-              <m:rPr>
-                <m:sty m:val="p"/>
-              </m:rPr>
-              <m:t>∘</m:t>
-            </m:r>
-          </m:sup>
-        </m:sSup>
-      </m:oMath>
-      <w:r>
-        <w:t xml:space="preserve">C (Figure 1).</w:t>
-      </w:r>
-    </w:p>
-    <w:p>
-      <w:pPr>
-        <w:pStyle w:val="BodyText"/>
-      </w:pPr>
-      <w:r>
-        <w:t xml:space="preserve">The skew of OM fluxes towards populations with smaller/larger body sizes showed a small, yet systematic association with stream temperature (Figure 4). The median effect size of increasing temperature was to shift the skewness coefficient,</w:t>
+        <w:t xml:space="preserve">taxa varied among streams ranging from 0.25 to 1 (Figure 3, Table 2). The skew of OM fluxes towards populations with smaller/larger body sizes showed a small, yet systematic association with stream temperature (Figure 4a). The median effect size of increasing temperature was to shift the skewness coefficient,</w:t>
       </w:r>
       <w:r>
         <w:t xml:space="preserve"> </w:t>
@@ -5747,7 +5626,7 @@
         <w:t xml:space="preserve"> </w:t>
       </w:r>
       <w:r>
-        <w:t xml:space="preserve">populations was 0.02 (0.02–0.02 95% PI; Figure 4).</w:t>
+        <w:t xml:space="preserve">populations was 0.02 (0.02–0.02 95% PI; Figure 4c).</w:t>
       </w:r>
     </w:p>
     <w:p>
@@ -5757,9 +5636,9 @@
       <w:r>
         <w:drawing>
           <wp:inline>
-            <wp:extent cx="3207527" cy="4582182"/>
+            <wp:extent cx="3665746" cy="6415055"/>
             <wp:effectExtent b="0" l="0" r="0" t="0"/>
-            <wp:docPr descr="Figure 3. Lorenz curves of cumulative relative organic matter flux with increasing cumulative species. Species are ranked along trait axis of (a) mean body size (mg-ind) and (b) population turnover (production:biomass ratio, P:B, y-1), such that x1 &lt; x2 &lt; xi &lt;…xS, where x is the trait value of species i." title="" id="1" name="Picture"/>
+            <wp:docPr descr="Figure 3. Lorenz curves of cumulative relative organic matter flux with increasing cumulative species. Species are ranked along trait axis of (a) mean body size (mg ind-1) and (b) population turnover (production:biomass ratio, P:B, y-1), such that x1 &lt; x2 &lt; xi &lt;…xS, where x is the trait value of species i." title="" id="1" name="Picture"/>
             <a:graphic>
               <a:graphicData uri="http://schemas.openxmlformats.org/drawingml/2006/picture">
                 <pic:pic>
@@ -5778,7 +5657,7 @@
                   <pic:spPr bwMode="auto">
                     <a:xfrm>
                       <a:off x="0" y="0"/>
-                      <a:ext cx="3207527" cy="4582182"/>
+                      <a:ext cx="3665746" cy="6415055"/>
                     </a:xfrm>
                     <a:prstGeom prst="rect">
                       <a:avLst/>
@@ -5802,13 +5681,13 @@
         <w:pStyle w:val="ImageCaption"/>
       </w:pPr>
       <w:r>
-        <w:t xml:space="preserve">Figure 3. Lorenz curves of cumulative relative organic matter flux with increasing cumulative species. Species are ranked along trait axis of (a) mean body size (mg</w:t>
+        <w:t xml:space="preserve">Figure 3. Lorenz curves of cumulative relative organic matter flux with increasing cumulative species. Species are ranked along trait axis of (a) mean body size (mg ind</w:t>
       </w:r>
       <w:r>
         <w:rPr>
           <w:vertAlign w:val="superscript"/>
         </w:rPr>
-        <w:t xml:space="preserve">-ind</w:t>
+        <w:t xml:space="preserve">-1</w:t>
       </w:r>
       <w:r>
         <w:t xml:space="preserve">) and (b) population turnover (production:biomass ratio,</w:t>
@@ -5934,7 +5813,7 @@
         <w:t xml:space="preserve"> </w:t>
       </w:r>
       <w:r>
-        <w:t xml:space="preserve">measurement within streams to a random ordering to detect random vs. non-random structure in community OM fluxes. The probability of observing a similar or more extreme skew of within stream OM fluxes in relation to species body size ranged from 0.34 (0.19–0.56 95% PI) to 0.79 (0.07–0.95 95% PI). Similarly, the probability of a more extremely skewed distribution in relation to population</w:t>
+        <w:t xml:space="preserve">measurement within streams to a random ordering to detect random vs. non-random structure in community OM fluxes. The probability of observing a similar or more extreme skew of within stream OM fluxes in relation to species body size ranged from 0.34 (0.19–0.56 95% PI) to 0.79 (0.07–0.95 95% PI; Figure 4b). Similarly, the probability of a more extremely skewed distribution in relation to population</w:t>
       </w:r>
       <w:r>
         <w:t xml:space="preserve"> </w:t>
@@ -5950,7 +5829,7 @@
         <w:t xml:space="preserve"> </w:t>
       </w:r>
       <w:r>
-        <w:t xml:space="preserve">ranged from 0.21 (0.08 – 0.28 95% PI) to 0.75 (0.18 – 0.94 95% PI). The probability that OM fluxes were organized randomly or non-randomly in regards to body size showed a 1.4% (1.1% – 1.7% 95% PI) change with 1</w:t>
+        <w:t xml:space="preserve">ranged from 0.21 (0.08 – 0.28 95% PI) to 0.75 (0.18 – 0.94 95% PI; Figure 4d). The probability that OM fluxes were organized randomly or non-randomly in regards to body size showed a 1.4% (1.1% – 1.7% 95% PI) change with 1</w:t>
       </w:r>
       <m:oMath>
         <m:sSup>
@@ -5970,7 +5849,7 @@
         </m:sSup>
       </m:oMath>
       <w:r>
-        <w:t xml:space="preserve">C change in temperature (Figure 5 top). Further, there was a trend towards a more structured OM flux distribution with regard to population</w:t>
+        <w:t xml:space="preserve">C change in temperature (Figure 4b). Further, there was a trend towards a more structured OM flux distribution with regard to population</w:t>
       </w:r>
       <w:r>
         <w:t xml:space="preserve"> </w:t>
@@ -6006,7 +5885,7 @@
         </m:sSup>
       </m:oMath>
       <w:r>
-        <w:t xml:space="preserve">C increase.</w:t>
+        <w:t xml:space="preserve">C increase (Figure 4d).</w:t>
       </w:r>
     </w:p>
     <w:p>
@@ -6018,7 +5897,7 @@
           <wp:inline>
             <wp:extent cx="5943600" cy="3657600"/>
             <wp:effectExtent b="0" l="0" r="0" t="0"/>
-            <wp:docPr descr="Figure 5. Empirical flux measurements (left column), the probability of observing a more Skflux value more extreme (middle), and the estimated effect of increasing temperature on the probability of random ordering (right column) for organic matter flux distributions in relation to body size (top) and population P:B (bottom)." title="" id="1" name="Picture"/>
+            <wp:docPr descr="Figure 4. The empirical skew of organic matter fluxes in relation to (a) body size and (c) P:B. The probability of observing a Skflux value more extreme by random chance increased slightly with increasing temperature for body size (b). The pattern was stronger for population P:B (d)." title="" id="1" name="Picture"/>
             <a:graphic>
               <a:graphicData uri="http://schemas.openxmlformats.org/drawingml/2006/picture">
                 <pic:pic>
@@ -6061,19 +5940,7 @@
         <w:pStyle w:val="ImageCaption"/>
       </w:pPr>
       <w:r>
-        <w:t xml:space="preserve">Figure 5. Empirical flux measurements (left column), the probability of observing a more Sk</w:t>
-      </w:r>
-      <w:r>
-        <w:rPr>
-          <w:vertAlign w:val="subscript"/>
-        </w:rPr>
-        <w:t xml:space="preserve">flux</w:t>
-      </w:r>
-      <w:r>
-        <w:t xml:space="preserve"> </w:t>
-      </w:r>
-      <w:r>
-        <w:t xml:space="preserve">value more extreme (middle), and the estimated effect of increasing temperature on the probability of random ordering (right column) for organic matter flux distributions in relation to body size (top) and population</w:t>
+        <w:t xml:space="preserve">Figure 4. The empirical skew of organic matter fluxes in relation to (a) body size and (c)</w:t>
       </w:r>
       <w:r>
         <w:t xml:space="preserve"> </w:t>
@@ -6086,10 +5953,35 @@
         <w:t xml:space="preserve">P:B</w:t>
       </w:r>
       <w:r>
-        <w:t xml:space="preserve"> </w:t>
-      </w:r>
-      <w:r>
-        <w:t xml:space="preserve">(bottom).</w:t>
+        <w:t xml:space="preserve">. The probability of observing a Sk</w:t>
+      </w:r>
+      <w:r>
+        <w:rPr>
+          <w:vertAlign w:val="subscript"/>
+        </w:rPr>
+        <w:t xml:space="preserve">flux</w:t>
+      </w:r>
+      <w:r>
+        <w:t xml:space="preserve"> </w:t>
+      </w:r>
+      <w:r>
+        <w:t xml:space="preserve">value more extreme by random chance increased slightly with increasing temperature for body size (b). The pattern was stronger for population</w:t>
+      </w:r>
+      <w:r>
+        <w:t xml:space="preserve"> </w:t>
+      </w:r>
+      <w:r>
+        <w:rPr>
+          <w:iCs/>
+          <w:i/>
+        </w:rPr>
+        <w:t xml:space="preserve">P:B</w:t>
+      </w:r>
+      <w:r>
+        <w:t xml:space="preserve"> </w:t>
+      </w:r>
+      <w:r>
+        <w:t xml:space="preserve">(d).</w:t>
       </w:r>
     </w:p>
     <w:bookmarkEnd w:id="37"/>
@@ -6180,7 +6072,7 @@
         <w:t xml:space="preserve">P:B</w:t>
       </w:r>
       <w:r>
-        <w:t xml:space="preserve">, suggesting that environmental/niche filtering is especially important in community assembly of both cold and warm communities. This tendency for energy fluxes to be dominated by relatively higher turnover populations at warmer temperatures and this organization to be increasingly non-random, suggests warming may speed up energy and material fluxes through ecosystems in both an absolute and relative sense.</w:t>
+        <w:t xml:space="preserve">, suggesting that environmental filtering is especially important in community assembly of both cold and warm communities. This tendency for energy fluxes to be dominated by relatively higher turnover populations at warmer temperatures and this organization to be increasingly non-random, suggests the speeding up of energy and material fluxes through ecosystems in both an absolute and relative sense.</w:t>
       </w:r>
     </w:p>
     <w:p>
@@ -6188,7 +6080,100 @@
         <w:pStyle w:val="BodyText"/>
       </w:pPr>
       <w:r>
-        <w:t xml:space="preserve">Increasing global temperatures</w:t>
+        <w:t xml:space="preserve">For example, we lack a complete understanding of TSRs to explain deviations that exist across taxonomic groups (e.g., diatoms,</w:t>
+      </w:r>
+      <w:r>
+        <w:t xml:space="preserve"> </w:t>
+      </w:r>
+      <w:r>
+        <w:t xml:space="preserve">Adams et al. (2013)</w:t>
+      </w:r>
+      <w:r>
+        <w:t xml:space="preserve">; invertebrates</w:t>
+      </w:r>
+      <w:r>
+        <w:t xml:space="preserve"> </w:t>
+      </w:r>
+      <w:r>
+        <w:t xml:space="preserve">Zeuss et al. (2017)</w:t>
+      </w:r>
+      <w:r>
+        <w:t xml:space="preserve">; birds</w:t>
+      </w:r>
+      <w:r>
+        <w:t xml:space="preserve"> </w:t>
+      </w:r>
+      <w:r>
+        <w:t xml:space="preserve">Geist (1987)</w:t>
+      </w:r>
+      <w:r>
+        <w:t xml:space="preserve">; and fish</w:t>
+      </w:r>
+      <w:r>
+        <w:t xml:space="preserve"> </w:t>
+      </w:r>
+      <w:r>
+        <w:t xml:space="preserve">Rypel (2014)</w:t>
+      </w:r>
+      <w:r>
+        <w:t xml:space="preserve">). Explanations for these deviations vary</w:t>
+      </w:r>
+      <w:r>
+        <w:t xml:space="preserve"> </w:t>
+      </w:r>
+      <w:r>
+        <w:t xml:space="preserve">(Ohlberger 2013)</w:t>
+      </w:r>
+      <w:r>
+        <w:t xml:space="preserve">, some highlight additional processes such as competition and predation</w:t>
+      </w:r>
+      <w:r>
+        <w:t xml:space="preserve"> </w:t>
+      </w:r>
+      <w:r>
+        <w:t xml:space="preserve">(DeLong et al. 2014)</w:t>
+      </w:r>
+      <w:r>
+        <w:t xml:space="preserve">, while others propose alternative models of organism body size optimization, such as the balance of resource supply and energy demand</w:t>
+      </w:r>
+      <w:r>
+        <w:t xml:space="preserve"> </w:t>
+      </w:r>
+      <w:r>
+        <w:t xml:space="preserve">(e.g., Kozłowski et al. 2004, DeLong 2012)</w:t>
+      </w:r>
+      <w:r>
+        <w:t xml:space="preserve">. Crucially, these alternative models highlight the trade-off between asymptotic body size and metabolic demand</w:t>
+      </w:r>
+      <w:r>
+        <w:t xml:space="preserve"> </w:t>
+      </w:r>
+      <w:r>
+        <w:t xml:space="preserve">(DeLong 2012)</w:t>
+      </w:r>
+      <w:r>
+        <w:t xml:space="preserve"> </w:t>
+      </w:r>
+      <w:r>
+        <w:t xml:space="preserve">that can shape life history patterns (i.e., voltinism,</w:t>
+      </w:r>
+      <w:r>
+        <w:t xml:space="preserve"> </w:t>
+      </w:r>
+      <w:r>
+        <w:t xml:space="preserve">Zeuss et al. (2017)</w:t>
+      </w:r>
+      <w:r>
+        <w:t xml:space="preserve">;</w:t>
+      </w:r>
+      <w:r>
+        <w:t xml:space="preserve"> </w:t>
+      </w:r>
+      <w:r>
+        <w:t xml:space="preserve">Nelson et al. (2020a)</w:t>
+      </w:r>
+      <w:r>
+        <w:t xml:space="preserve">). and community structure across ecosystems…</w:t>
       </w:r>
     </w:p>
     <w:p>
@@ -6203,114 +6188,6 @@
       </w:r>
       <w:r>
         <w:t xml:space="preserve">SAD are more uneven than their statistical background</w:t>
-      </w:r>
-    </w:p>
-    <w:p>
-      <w:pPr>
-        <w:pStyle w:val="BodyText"/>
-      </w:pPr>
-      <w:r>
-        <w:t xml:space="preserve">For example, we lack a complete understanding of TSRs to explain deviations that exist across taxonomic groups (e.g., diatoms,</w:t>
-      </w:r>
-      <w:r>
-        <w:t xml:space="preserve"> </w:t>
-      </w:r>
-      <w:r>
-        <w:t xml:space="preserve">Adams et al. (2013)</w:t>
-      </w:r>
-      <w:r>
-        <w:t xml:space="preserve">; invertebrates</w:t>
-      </w:r>
-      <w:r>
-        <w:t xml:space="preserve"> </w:t>
-      </w:r>
-      <w:r>
-        <w:t xml:space="preserve">Zeuss et al. (2017)</w:t>
-      </w:r>
-      <w:r>
-        <w:t xml:space="preserve">; birds</w:t>
-      </w:r>
-      <w:r>
-        <w:t xml:space="preserve"> </w:t>
-      </w:r>
-      <w:r>
-        <w:t xml:space="preserve">Geist (1987)</w:t>
-      </w:r>
-      <w:r>
-        <w:t xml:space="preserve">; and fish</w:t>
-      </w:r>
-      <w:r>
-        <w:t xml:space="preserve"> </w:t>
-      </w:r>
-      <w:r>
-        <w:t xml:space="preserve">Rypel (2014)</w:t>
-      </w:r>
-      <w:r>
-        <w:t xml:space="preserve">). Explanations for these deviations vary</w:t>
-      </w:r>
-      <w:r>
-        <w:t xml:space="preserve"> </w:t>
-      </w:r>
-      <w:r>
-        <w:t xml:space="preserve">(Ohlberger 2013)</w:t>
-      </w:r>
-      <w:r>
-        <w:t xml:space="preserve">, some highlight additional processes such as competition and predation</w:t>
-      </w:r>
-      <w:r>
-        <w:t xml:space="preserve"> </w:t>
-      </w:r>
-      <w:r>
-        <w:t xml:space="preserve">(DeLong et al. 2014)</w:t>
-      </w:r>
-      <w:r>
-        <w:t xml:space="preserve">, while others propose alternative models of organism body size optimization, such as the balance of resource supply and energy demand</w:t>
-      </w:r>
-      <w:r>
-        <w:t xml:space="preserve"> </w:t>
-      </w:r>
-      <w:r>
-        <w:t xml:space="preserve">(e.g., Kozłowski et al. 2004, DeLong 2012)</w:t>
-      </w:r>
-      <w:r>
-        <w:t xml:space="preserve">. Crucially, these alternative models highlight the trade-off between asymptotic body size and metabolic demand</w:t>
-      </w:r>
-      <w:r>
-        <w:t xml:space="preserve"> </w:t>
-      </w:r>
-      <w:r>
-        <w:t xml:space="preserve">(DeLong 2012)</w:t>
-      </w:r>
-      <w:r>
-        <w:t xml:space="preserve"> </w:t>
-      </w:r>
-      <w:r>
-        <w:t xml:space="preserve">that can shape life history patterns (i.e., voltinism,</w:t>
-      </w:r>
-      <w:r>
-        <w:t xml:space="preserve"> </w:t>
-      </w:r>
-      <w:r>
-        <w:t xml:space="preserve">Zeuss et al. (2017)</w:t>
-      </w:r>
-      <w:r>
-        <w:t xml:space="preserve">;</w:t>
-      </w:r>
-      <w:r>
-        <w:t xml:space="preserve"> </w:t>
-      </w:r>
-      <w:r>
-        <w:t xml:space="preserve">Nelson et al. (2020a)</w:t>
-      </w:r>
-      <w:r>
-        <w:t xml:space="preserve">). and community structure across ecosystems…</w:t>
-      </w:r>
-      <w:r>
-        <w:rPr>
-          <w:iCs/>
-          <w:i/>
-        </w:rPr>
-        <w:t xml:space="preserve">better transition here. Trying to get into P:B and why it should be selected</w:t>
       </w:r>
     </w:p>
     <w:p>
@@ -8689,6 +8566,140 @@
       </w:r>
       <w:r>
         <w:t xml:space="preserve">2) optimize for energy availability and demand, 3) and this selection is stronger at extreme temperatures.</w:t>
+      </w:r>
+    </w:p>
+    <w:p>
+      <w:pPr>
+        <w:pStyle w:val="BodyText"/>
+      </w:pPr>
+      <w:r>
+        <w:t xml:space="preserve">Warmer streams had communities with smaller mean body sizes and faster turnover rates on average (Figure 2). Both among and within streams, OM fluxes were distributed differently across body sizes and turnover rates (</w:t>
+      </w:r>
+      <w:r>
+        <w:rPr>
+          <w:iCs/>
+          <w:i/>
+        </w:rPr>
+        <w:t xml:space="preserve">P:B</w:t>
+      </w:r>
+      <w:r>
+        <w:t xml:space="preserve">). Among streams, mean population body size ranged from 0.13 to 2.66 mg ind</w:t>
+      </w:r>
+      <w:r>
+        <w:rPr>
+          <w:vertAlign w:val="superscript"/>
+        </w:rPr>
+        <w:t xml:space="preserve">-1</w:t>
+      </w:r>
+      <w:r>
+        <w:t xml:space="preserve"> </w:t>
+      </w:r>
+      <w:r>
+        <w:t xml:space="preserve">and mean population annual P:B ranged from 4.23 to 31.67 (Figure 2).Both,</w:t>
+      </w:r>
+      <w:r>
+        <w:t xml:space="preserve"> </w:t>
+      </w:r>
+      <w:r>
+        <w:rPr>
+          <w:iCs/>
+          <w:i/>
+        </w:rPr>
+        <w:t xml:space="preserve">M</w:t>
+      </w:r>
+      <w:r>
+        <w:t xml:space="preserve"> </w:t>
+      </w:r>
+      <w:r>
+        <w:t xml:space="preserve">and</w:t>
+      </w:r>
+      <w:r>
+        <w:t xml:space="preserve"> </w:t>
+      </w:r>
+      <w:r>
+        <w:rPr>
+          <w:iCs/>
+          <w:i/>
+        </w:rPr>
+        <w:t xml:space="preserve">P:B</w:t>
+      </w:r>
+      <w:r>
+        <w:t xml:space="preserve"> </w:t>
+      </w:r>
+      <w:r>
+        <w:t xml:space="preserve">showed associations with mean annual stream temperature that were negative and positive, respectively. Generally, mean</w:t>
+      </w:r>
+      <w:r>
+        <w:t xml:space="preserve"> </w:t>
+      </w:r>
+      <w:r>
+        <w:rPr>
+          <w:iCs/>
+          <w:i/>
+        </w:rPr>
+        <w:t xml:space="preserve">M</w:t>
+      </w:r>
+      <w:r>
+        <w:t xml:space="preserve"> </w:t>
+      </w:r>
+      <w:r>
+        <w:t xml:space="preserve">of the community decreased -9.7% (95% PI, -12% – -7.3%) for each increase in 1</w:t>
+      </w:r>
+      <m:oMath>
+        <m:sSup>
+          <m:e>
+            <m:r>
+              <m:t>​</m:t>
+            </m:r>
+          </m:e>
+          <m:sup>
+            <m:r>
+              <m:rPr>
+                <m:sty m:val="p"/>
+              </m:rPr>
+              <m:t>∘</m:t>
+            </m:r>
+          </m:sup>
+        </m:sSup>
+      </m:oMath>
+      <w:r>
+        <w:t xml:space="preserve">C. In contrast, mean population</w:t>
+      </w:r>
+      <w:r>
+        <w:t xml:space="preserve"> </w:t>
+      </w:r>
+      <w:r>
+        <w:rPr>
+          <w:iCs/>
+          <w:i/>
+        </w:rPr>
+        <w:t xml:space="preserve">P:B</w:t>
+      </w:r>
+      <w:r>
+        <w:t xml:space="preserve"> </w:t>
+      </w:r>
+      <w:r>
+        <w:t xml:space="preserve">of the community increased 7.3% (95% PI, 6.5% – 8.3%) for each 1</w:t>
+      </w:r>
+      <m:oMath>
+        <m:sSup>
+          <m:e>
+            <m:r>
+              <m:t>​</m:t>
+            </m:r>
+          </m:e>
+          <m:sup>
+            <m:r>
+              <m:rPr>
+                <m:sty m:val="p"/>
+              </m:rPr>
+              <m:t>∘</m:t>
+            </m:r>
+          </m:sup>
+        </m:sSup>
+      </m:oMath>
+      <w:r>
+        <w:t xml:space="preserve">C in mean annual stream temperature.</w:t>
       </w:r>
     </w:p>
     <w:p>

</xml_diff>

<commit_message>
first update after prod fix. Push prior to taxa aggregatation in st7 & oh2
</commit_message>
<xml_diff>
--- a/doc/ms/ms.docx
+++ b/doc/ms/ms.docx
@@ -498,7 +498,7 @@
         <w:pStyle w:val="FirstParagraph"/>
       </w:pPr>
       <w:r>
-        <w:t xml:space="preserve">Warming temperatures are altering communities and trophic networks globally. While the influence of warming in food webs is often context-dependent, increasing temperatures are predicted to alter to alter food webs and ecosystems in a couple general and fundamental ways: 1) decreasing organism body size and 2) increasing metabolic rates. Both body size and metabolic rate are important drivers of many ecological patterns. Therefore, warming-induced changes have the potential to propagate through countless ecosystem processes thereby altering the distribution of food webs fluxes, food web stability, and potentially the importance of environmental and biological factors in community assembly. Here, we quantify the patterning and relative distribution of organic matter fluxes through stream food webs spanning a natural ~25</w:t>
+        <w:t xml:space="preserve">Warming temperatures are altering communities and trophic networks globally. While the influence of warming in food webs is often context-dependent, increasing temperatures are predicted to alter food webs and ecosystems in a number of general and fundamental ways, among them, 1) decreasing organism body size and 2) increasing metabolic rates. Both body size and metabolic rate are important drivers of many ecological patterns. Therefore, warming-induced changes have the potential to propagate through countless ecosystem processes thereby altering the distribution of food webs fluxes, food web stability, and potentially the importance of environmental and biological factors in community assembly. Here, we quantify the patterning and relative distribution of organic matter fluxes through stream food webs spanning a natural ~25</w:t>
       </w:r>
       <m:oMath>
         <m:sSup>
@@ -2688,7 +2688,10 @@
         <w:t xml:space="preserve">Whittaker (1952)</w:t>
       </w:r>
       <w:r>
-        <w:t xml:space="preserve">) among modeled diet estimates. Proportional similarities were calculated as:</w:t>
+        <w:t xml:space="preserve"> </w:t>
+      </w:r>
+      <w:r>
+        <w:t xml:space="preserve">among modeled diet estimates. Proportional similarities were calculated as:</w:t>
       </w:r>
     </w:p>
     <w:p>
@@ -4800,7 +4803,7 @@
         <w:pStyle w:val="FirstParagraph"/>
       </w:pPr>
       <w:r>
-        <w:t xml:space="preserve">Generally, organic matter fluxes were dominated by insect species from Simuliidae and Chironomidae families (Figure 1a) and were distributed unevenly (Figure 1b; Figure S1). In an absolute sense, ~85% of total flux was contributed by between 2 and 11 consumer groups. Relatively, this flux was attributed by 3% to 29% of the consumer assemblage within streams. Differences in inequality were partly attributed to variation in consumer species richness among streams which ranged from 14 to 34 consumer groups. Gini inequality coefficients ranged from 0.07 (0.05 – 0.1 95% PI) to 0.27 (0.24 – 0.31 95% PI; Table 1). In warmer streams, OM fluxes shifted toward the black fly,</w:t>
+        <w:t xml:space="preserve">Generally, organic matter fluxes were dominated by insect species from Simuliidae and Chironomidae families (Figure 1a) and were distributed unevenly (Figure 1b; Figure S1). In an absolute sense, ~85% of total flux was contributed by between 2 and 11 consumer groups. Relatively, this flux was attributed by 3% to 29% of the consumer assemblage within streams. Differences in inequality were partly attributed to variation in consumer species richness among streams which ranged from 14 to 35 consumer groups. Gini inequality coefficients ranged from 0.09 (0.07 – 0.11 95% PI) to 0.27 (0.24 – 0.31 95% PI; Table 1). In warmer streams, OM fluxes shifted toward the black fly,</w:t>
       </w:r>
       <w:r>
         <w:t xml:space="preserve"> </w:t>
@@ -4875,7 +4878,7 @@
         <w:t xml:space="preserve">Radix balthica</w:t>
       </w:r>
       <w:r>
-        <w:t xml:space="preserve">. Yet, even after accounting for differences in consumer richness, patterns of material flux were still unevenly distributed among consumers (Normalized Gini coefficient: 0.04 (0.02 – 0.07 95% PI) to 0.25 (0.21 – 0.28 95% PI; Table 1). Differences in evenness and dominance were unrelated to temperature, however, species dominance in relation to population traits exhibited important differences along the temperature gradient.</w:t>
+        <w:t xml:space="preserve">. Yet, even after accounting for differences in consumer richness, patterns of material flux were still unevenly distributed among consumers (Normalized Gini coefficient: 0.06 (0.04 – 0.08 95% PI) to 0.25 (0.21 – 0.28 95% PI; Table 1). Differences in evenness and dominance were unrelated to temperature, however, species dominance in relation to population traits exhibited important differences along the temperature gradient.</w:t>
       </w:r>
     </w:p>
     <w:p>
@@ -5143,7 +5146,7 @@
               <w:jc w:val="right"/>
             </w:pPr>
             <w:r>
-              <w:t xml:space="preserve">0.14 ( 0.098 - 0.21 )</w:t>
+              <w:t xml:space="preserve">0.14 ( 0.097 - 0.2 )</w:t>
             </w:r>
           </w:p>
         </w:tc>
@@ -5154,7 +5157,7 @@
               <w:jc w:val="right"/>
             </w:pPr>
             <w:r>
-              <w:t xml:space="preserve">0.1 ( 0.059 - 0.17 )</w:t>
+              <w:t xml:space="preserve">0.1 ( 0.06 - 0.17 )</w:t>
             </w:r>
           </w:p>
         </w:tc>
@@ -5248,7 +5251,7 @@
               <w:jc w:val="right"/>
             </w:pPr>
             <w:r>
-              <w:t xml:space="preserve">0.069 ( 0.054 - 0.098 )</w:t>
+              <w:t xml:space="preserve">0.092 ( 0.073 - 0.11 )</w:t>
             </w:r>
           </w:p>
         </w:tc>
@@ -5259,7 +5262,7 @@
               <w:jc w:val="right"/>
             </w:pPr>
             <w:r>
-              <w:t xml:space="preserve">0.04 ( 0.024 - 0.069 )</w:t>
+              <w:t xml:space="preserve">0.064 ( 0.045 - 0.082 )</w:t>
             </w:r>
           </w:p>
         </w:tc>
@@ -5322,7 +5325,7 @@
         <w:t xml:space="preserve"> </w:t>
       </w:r>
       <w:r>
-        <w:t xml:space="preserve">decreased from 2.75 (0.92 – 5.05 95% PI) in the coldest stream to 0.12 (0.08 – 0.14 95% PI) in the warmest stream. This decrease corresponded to a -9.67 (-11.99—7.29 95% PI) percent decrease in mean population body size (mg ind</w:t>
+        <w:t xml:space="preserve">decreased from 2.75 (1.01 – 4.7 95% PI) in the coldest stream to 0.1 (0.08 – 0.13 95% PI) in the warmest stream. This decrease corresponded to a -9.47 (-11.73—7.16 95% PI) percent decrease in mean population body size (mg ind</w:t>
       </w:r>
       <w:r>
         <w:rPr>
@@ -5367,7 +5370,7 @@
         <w:t xml:space="preserve"> </w:t>
       </w:r>
       <w:r>
-        <w:t xml:space="preserve">increased from 35.51 (29.59 – 43.3 95% PI) in the coldest stream to 4.34 (3.61 – 5.05 95% PI) in the warmest stream. This increase corresponded to a 7.31 (6.45–8.28 95% PI) percent decrease in mean population body size (mg ind</w:t>
+        <w:t xml:space="preserve">increased from 4.35 (3.65 – 5.05 95% PI) in the coldest stream to 35.51 (29.59 – 0.14 95% PI) in the warmest stream. This increase corresponded to a 7.16% (6.31–8.07 95% PI) increase in mean population biomass turnover (P:B y</w:t>
       </w:r>
       <w:r>
         <w:rPr>
@@ -5497,7 +5500,7 @@
         <w:t xml:space="preserve">M</w:t>
       </w:r>
       <w:r>
-        <w:t xml:space="preserve">) ranging from 0.13 to -0.84 (Figure 3, Table 2). Similarly, skew in fluxes towards high</w:t>
+        <w:t xml:space="preserve">) ranging from -0.07 to -0.84 (Figure 3, Table 2). Similarly, skew in fluxes towards high</w:t>
       </w:r>
       <w:r>
         <w:t xml:space="preserve"> </w:t>
@@ -5626,7 +5629,7 @@
         <w:t xml:space="preserve"> </w:t>
       </w:r>
       <w:r>
-        <w:t xml:space="preserve">populations was 0.02 (0.02–0.02 95% PI; Figure 4c).</w:t>
+        <w:t xml:space="preserve">populations was 0.04 (0.03–0.04 95% PI; Figure 4c).</w:t>
       </w:r>
     </w:p>
     <w:p>
@@ -5813,7 +5816,7 @@
         <w:t xml:space="preserve"> </w:t>
       </w:r>
       <w:r>
-        <w:t xml:space="preserve">measurement within streams to a random ordering to detect random vs. non-random structure in community OM fluxes. The probability of observing a similar or more extreme skew of within stream OM fluxes in relation to species body size ranged from 0.34 (0.19–0.56 95% PI) to 0.79 (0.07–0.95 95% PI; Figure 4b). Similarly, the probability of a more extremely skewed distribution in relation to population</w:t>
+        <w:t xml:space="preserve">measurement within streams to a random ordering to detect random vs. non-random structure in community OM fluxes. The probability of observing a similar or more extreme skew of within stream OM fluxes in relation to species body size ranged from 0.34 (0.19–0.55 95% PI) to 0.79 (0.07–0.95 95% PI; Figure 4b). Similarly, the probability of a more extremely skewed distribution in relation to population</w:t>
       </w:r>
       <w:r>
         <w:t xml:space="preserve"> </w:t>
@@ -5829,7 +5832,7 @@
         <w:t xml:space="preserve"> </w:t>
       </w:r>
       <w:r>
-        <w:t xml:space="preserve">ranged from 0.21 (0.08 – 0.28 95% PI) to 0.75 (0.18 – 0.94 95% PI; Figure 4d). The probability that OM fluxes were organized randomly or non-randomly in regards to body size showed a 1.4% (1.1% – 1.7% 95% PI) change with 1</w:t>
+        <w:t xml:space="preserve">ranged from 0.06 (0 – 0.75 95% PI) to 0.62 (0.22 – 0.81 95% PI; Figure 4d). The probability that OM fluxes were organized randomly or non-randomly in regards to body size showed a 1.5% (1.2% – 1.8% 95% PI) change with 1</w:t>
       </w:r>
       <m:oMath>
         <m:sSup>
@@ -5865,7 +5868,7 @@
         <w:t xml:space="preserve"> </w:t>
       </w:r>
       <w:r>
-        <w:t xml:space="preserve">at higher temperatures. The probability of observing such skewed OM fluxes randomly became less likely with temperatures, such that the probability of random ordering decreased -2.7% (-3.1% – -2.2% 95% PI) for every 1</w:t>
+        <w:t xml:space="preserve">at higher temperatures. The probability of observing such skewed OM fluxes randomly became less likely with temperatures, such that the probability of random ordering decreased -3.2% (-3.6% – -2.8% 95% PI) for every 1</w:t>
       </w:r>
       <m:oMath>
         <m:sSup>
@@ -6018,7 +6021,7 @@
         <w:t xml:space="preserve">(Nelson et al. 2017a, Zhang et al. 2017)</w:t>
       </w:r>
       <w:r>
-        <w:t xml:space="preserve">, especially at higher levels of organizations such as communities and food webs</w:t>
+        <w:t xml:space="preserve">—especially at higher levels of organizations such as communities and food webs</w:t>
       </w:r>
       <w:r>
         <w:t xml:space="preserve"> </w:t>
@@ -6072,7 +6075,7 @@
         <w:t xml:space="preserve">P:B</w:t>
       </w:r>
       <w:r>
-        <w:t xml:space="preserve">, suggesting that environmental filtering is especially important in community assembly of both cold and warm communities. This tendency for energy fluxes to be dominated by relatively higher turnover populations at warmer temperatures and this organization to be increasingly non-random, suggests the speeding up of energy and material fluxes through ecosystems in both an absolute and relative sense.</w:t>
+        <w:t xml:space="preserve">, suggesting that environmental filtering is especially important in community assembly of both cold and warm communities. This tendency for energy fluxes to be dominated by relatively higher turnover populations at warmer temperatures and this organization to be increasingly non-random, suggests the speeding up of energy and material fluxes through ecosystems in both an absolute and relative sense may be a general effect of increasing temperature.</w:t>
       </w:r>
     </w:p>
     <w:p>
@@ -8431,6 +8434,14 @@
         <w:pStyle w:val="FirstParagraph"/>
       </w:pPr>
       <w:r>
+        <w:t xml:space="preserve">Spare(d) words</w:t>
+      </w:r>
+    </w:p>
+    <w:p>
+      <w:pPr>
+        <w:pStyle w:val="BodyText"/>
+      </w:pPr>
+      <w:r>
         <w:t xml:space="preserve">Recent, models have proposed However,</w:t>
       </w:r>
       <w:r>
@@ -8583,7 +8594,7 @@
         <w:t xml:space="preserve">P:B</w:t>
       </w:r>
       <w:r>
-        <w:t xml:space="preserve">). Among streams, mean population body size ranged from 0.13 to 2.66 mg ind</w:t>
+        <w:t xml:space="preserve">). Among streams, mean population body size ranged from 0.1 to 2.66 mg ind</w:t>
       </w:r>
       <w:r>
         <w:rPr>
@@ -8643,7 +8654,7 @@
         <w:t xml:space="preserve"> </w:t>
       </w:r>
       <w:r>
-        <w:t xml:space="preserve">of the community decreased -9.7% (95% PI, -12% – -7.3%) for each increase in 1</w:t>
+        <w:t xml:space="preserve">of the community decreased -9.5% (95% PI, -11.7% – -7.2%) for each increase in 1</w:t>
       </w:r>
       <m:oMath>
         <m:sSup>
@@ -8679,7 +8690,7 @@
         <w:t xml:space="preserve"> </w:t>
       </w:r>
       <w:r>
-        <w:t xml:space="preserve">of the community increased 7.3% (95% PI, 6.5% – 8.3%) for each 1</w:t>
+        <w:t xml:space="preserve">of the community increased 7.2% (95% PI, 6.3% – 8.1%) for each 1</w:t>
       </w:r>
       <m:oMath>
         <m:sSup>

</xml_diff>